<commit_message>
bug 9647, add step for setting MySQL root user password.
</commit_message>
<xml_diff>
--- a/docs/2.2/CloudStack2.2InstallGuide.docx
+++ b/docs/2.2/CloudStack2.2InstallGuide.docx
@@ -6,6 +6,7 @@
       <w:pPr>
         <w:pStyle w:val="Title"/>
       </w:pPr>
+      <w:bookmarkStart w:id="0" w:name="_GoBack"/>
     </w:p>
     <w:p>
       <w:pPr>
@@ -70,7 +71,7 @@
         <w:rPr>
           <w:noProof/>
         </w:rPr>
-        <w:t>April 18, 2011</w:t>
+        <w:t>May 3, 2011</w:t>
       </w:r>
       <w:r>
         <w:fldChar w:fldCharType="end"/>
@@ -193,7 +194,7 @@
       <w:r>
         <w:fldChar w:fldCharType="separate"/>
       </w:r>
-      <w:hyperlink w:anchor="_Toc290907485" w:history="1">
+      <w:hyperlink w:anchor="_Toc292193216" w:history="1">
         <w:r>
           <w:rPr>
             <w:rStyle w:val="Hyperlink"/>
@@ -237,7 +238,7 @@
             <w:noProof/>
             <w:webHidden/>
           </w:rPr>
-          <w:instrText xml:space="preserve"> PAGEREF _Toc290907485 \h </w:instrText>
+          <w:instrText xml:space="preserve"> PAGEREF _Toc292193216 \h </w:instrText>
         </w:r>
         <w:r>
           <w:rPr>
@@ -283,7 +284,7 @@
           <w:lang w:bidi="ar-SA"/>
         </w:rPr>
       </w:pPr>
-      <w:hyperlink w:anchor="_Toc290907486" w:history="1">
+      <w:hyperlink w:anchor="_Toc292193217" w:history="1">
         <w:r>
           <w:rPr>
             <w:rStyle w:val="Hyperlink"/>
@@ -327,7 +328,7 @@
             <w:noProof/>
             <w:webHidden/>
           </w:rPr>
-          <w:instrText xml:space="preserve"> PAGEREF _Toc290907486 \h </w:instrText>
+          <w:instrText xml:space="preserve"> PAGEREF _Toc292193217 \h </w:instrText>
         </w:r>
         <w:r>
           <w:rPr>
@@ -373,7 +374,7 @@
           <w:lang w:bidi="ar-SA"/>
         </w:rPr>
       </w:pPr>
-      <w:hyperlink w:anchor="_Toc290907487" w:history="1">
+      <w:hyperlink w:anchor="_Toc292193218" w:history="1">
         <w:r>
           <w:rPr>
             <w:rStyle w:val="Hyperlink"/>
@@ -417,7 +418,7 @@
             <w:noProof/>
             <w:webHidden/>
           </w:rPr>
-          <w:instrText xml:space="preserve"> PAGEREF _Toc290907487 \h </w:instrText>
+          <w:instrText xml:space="preserve"> PAGEREF _Toc292193218 \h </w:instrText>
         </w:r>
         <w:r>
           <w:rPr>
@@ -463,7 +464,7 @@
           <w:lang w:bidi="ar-SA"/>
         </w:rPr>
       </w:pPr>
-      <w:hyperlink w:anchor="_Toc290907488" w:history="1">
+      <w:hyperlink w:anchor="_Toc292193219" w:history="1">
         <w:r>
           <w:rPr>
             <w:rStyle w:val="Hyperlink"/>
@@ -507,7 +508,7 @@
             <w:noProof/>
             <w:webHidden/>
           </w:rPr>
-          <w:instrText xml:space="preserve"> PAGEREF _Toc290907488 \h </w:instrText>
+          <w:instrText xml:space="preserve"> PAGEREF _Toc292193219 \h </w:instrText>
         </w:r>
         <w:r>
           <w:rPr>
@@ -553,7 +554,7 @@
           <w:lang w:bidi="ar-SA"/>
         </w:rPr>
       </w:pPr>
-      <w:hyperlink w:anchor="_Toc290907489" w:history="1">
+      <w:hyperlink w:anchor="_Toc292193220" w:history="1">
         <w:r>
           <w:rPr>
             <w:rStyle w:val="Hyperlink"/>
@@ -597,7 +598,7 @@
             <w:noProof/>
             <w:webHidden/>
           </w:rPr>
-          <w:instrText xml:space="preserve"> PAGEREF _Toc290907489 \h </w:instrText>
+          <w:instrText xml:space="preserve"> PAGEREF _Toc292193220 \h </w:instrText>
         </w:r>
         <w:r>
           <w:rPr>
@@ -643,7 +644,7 @@
           <w:lang w:bidi="ar-SA"/>
         </w:rPr>
       </w:pPr>
-      <w:hyperlink w:anchor="_Toc290907490" w:history="1">
+      <w:hyperlink w:anchor="_Toc292193221" w:history="1">
         <w:r>
           <w:rPr>
             <w:rStyle w:val="Hyperlink"/>
@@ -687,7 +688,7 @@
             <w:noProof/>
             <w:webHidden/>
           </w:rPr>
-          <w:instrText xml:space="preserve"> PAGEREF _Toc290907490 \h </w:instrText>
+          <w:instrText xml:space="preserve"> PAGEREF _Toc292193221 \h </w:instrText>
         </w:r>
         <w:r>
           <w:rPr>
@@ -733,7 +734,7 @@
           <w:lang w:bidi="ar-SA"/>
         </w:rPr>
       </w:pPr>
-      <w:hyperlink w:anchor="_Toc290907491" w:history="1">
+      <w:hyperlink w:anchor="_Toc292193222" w:history="1">
         <w:r>
           <w:rPr>
             <w:rStyle w:val="Hyperlink"/>
@@ -777,7 +778,7 @@
             <w:noProof/>
             <w:webHidden/>
           </w:rPr>
-          <w:instrText xml:space="preserve"> PAGEREF _Toc290907491 \h </w:instrText>
+          <w:instrText xml:space="preserve"> PAGEREF _Toc292193222 \h </w:instrText>
         </w:r>
         <w:r>
           <w:rPr>
@@ -823,7 +824,7 @@
           <w:lang w:bidi="ar-SA"/>
         </w:rPr>
       </w:pPr>
-      <w:hyperlink w:anchor="_Toc290907492" w:history="1">
+      <w:hyperlink w:anchor="_Toc292193223" w:history="1">
         <w:r>
           <w:rPr>
             <w:rStyle w:val="Hyperlink"/>
@@ -867,7 +868,7 @@
             <w:noProof/>
             <w:webHidden/>
           </w:rPr>
-          <w:instrText xml:space="preserve"> PAGEREF _Toc290907492 \h </w:instrText>
+          <w:instrText xml:space="preserve"> PAGEREF _Toc292193223 \h </w:instrText>
         </w:r>
         <w:r>
           <w:rPr>
@@ -913,7 +914,7 @@
           <w:lang w:bidi="ar-SA"/>
         </w:rPr>
       </w:pPr>
-      <w:hyperlink w:anchor="_Toc290907493" w:history="1">
+      <w:hyperlink w:anchor="_Toc292193224" w:history="1">
         <w:r>
           <w:rPr>
             <w:rStyle w:val="Hyperlink"/>
@@ -957,7 +958,7 @@
             <w:noProof/>
             <w:webHidden/>
           </w:rPr>
-          <w:instrText xml:space="preserve"> PAGEREF _Toc290907493 \h </w:instrText>
+          <w:instrText xml:space="preserve"> PAGEREF _Toc292193224 \h </w:instrText>
         </w:r>
         <w:r>
           <w:rPr>
@@ -1003,7 +1004,7 @@
           <w:lang w:bidi="ar-SA"/>
         </w:rPr>
       </w:pPr>
-      <w:hyperlink w:anchor="_Toc290907494" w:history="1">
+      <w:hyperlink w:anchor="_Toc292193225" w:history="1">
         <w:r>
           <w:rPr>
             <w:rStyle w:val="Hyperlink"/>
@@ -1047,7 +1048,7 @@
             <w:noProof/>
             <w:webHidden/>
           </w:rPr>
-          <w:instrText xml:space="preserve"> PAGEREF _Toc290907494 \h </w:instrText>
+          <w:instrText xml:space="preserve"> PAGEREF _Toc292193225 \h </w:instrText>
         </w:r>
         <w:r>
           <w:rPr>
@@ -1093,7 +1094,7 @@
           <w:lang w:bidi="ar-SA"/>
         </w:rPr>
       </w:pPr>
-      <w:hyperlink w:anchor="_Toc290907495" w:history="1">
+      <w:hyperlink w:anchor="_Toc292193226" w:history="1">
         <w:r>
           <w:rPr>
             <w:rStyle w:val="Hyperlink"/>
@@ -1137,7 +1138,7 @@
             <w:noProof/>
             <w:webHidden/>
           </w:rPr>
-          <w:instrText xml:space="preserve"> PAGEREF _Toc290907495 \h </w:instrText>
+          <w:instrText xml:space="preserve"> PAGEREF _Toc292193226 \h </w:instrText>
         </w:r>
         <w:r>
           <w:rPr>
@@ -1183,7 +1184,7 @@
           <w:lang w:bidi="ar-SA"/>
         </w:rPr>
       </w:pPr>
-      <w:hyperlink w:anchor="_Toc290907496" w:history="1">
+      <w:hyperlink w:anchor="_Toc292193227" w:history="1">
         <w:r>
           <w:rPr>
             <w:rStyle w:val="Hyperlink"/>
@@ -1227,7 +1228,7 @@
             <w:noProof/>
             <w:webHidden/>
           </w:rPr>
-          <w:instrText xml:space="preserve"> PAGEREF _Toc290907496 \h </w:instrText>
+          <w:instrText xml:space="preserve"> PAGEREF _Toc292193227 \h </w:instrText>
         </w:r>
         <w:r>
           <w:rPr>
@@ -1273,7 +1274,7 @@
           <w:lang w:bidi="ar-SA"/>
         </w:rPr>
       </w:pPr>
-      <w:hyperlink w:anchor="_Toc290907497" w:history="1">
+      <w:hyperlink w:anchor="_Toc292193228" w:history="1">
         <w:r>
           <w:rPr>
             <w:rStyle w:val="Hyperlink"/>
@@ -1317,7 +1318,7 @@
             <w:noProof/>
             <w:webHidden/>
           </w:rPr>
-          <w:instrText xml:space="preserve"> PAGEREF _Toc290907497 \h </w:instrText>
+          <w:instrText xml:space="preserve"> PAGEREF _Toc292193228 \h </w:instrText>
         </w:r>
         <w:r>
           <w:rPr>
@@ -1363,7 +1364,7 @@
           <w:lang w:bidi="ar-SA"/>
         </w:rPr>
       </w:pPr>
-      <w:hyperlink w:anchor="_Toc290907498" w:history="1">
+      <w:hyperlink w:anchor="_Toc292193229" w:history="1">
         <w:r>
           <w:rPr>
             <w:rStyle w:val="Hyperlink"/>
@@ -1407,7 +1408,7 @@
             <w:noProof/>
             <w:webHidden/>
           </w:rPr>
-          <w:instrText xml:space="preserve"> PAGEREF _Toc290907498 \h </w:instrText>
+          <w:instrText xml:space="preserve"> PAGEREF _Toc292193229 \h </w:instrText>
         </w:r>
         <w:r>
           <w:rPr>
@@ -1453,7 +1454,7 @@
           <w:lang w:bidi="ar-SA"/>
         </w:rPr>
       </w:pPr>
-      <w:hyperlink w:anchor="_Toc290907499" w:history="1">
+      <w:hyperlink w:anchor="_Toc292193230" w:history="1">
         <w:r>
           <w:rPr>
             <w:rStyle w:val="Hyperlink"/>
@@ -1497,7 +1498,7 @@
             <w:noProof/>
             <w:webHidden/>
           </w:rPr>
-          <w:instrText xml:space="preserve"> PAGEREF _Toc290907499 \h </w:instrText>
+          <w:instrText xml:space="preserve"> PAGEREF _Toc292193230 \h </w:instrText>
         </w:r>
         <w:r>
           <w:rPr>
@@ -1543,7 +1544,7 @@
           <w:lang w:bidi="ar-SA"/>
         </w:rPr>
       </w:pPr>
-      <w:hyperlink w:anchor="_Toc290907500" w:history="1">
+      <w:hyperlink w:anchor="_Toc292193231" w:history="1">
         <w:r>
           <w:rPr>
             <w:rStyle w:val="Hyperlink"/>
@@ -1587,7 +1588,7 @@
             <w:noProof/>
             <w:webHidden/>
           </w:rPr>
-          <w:instrText xml:space="preserve"> PAGEREF _Toc290907500 \h </w:instrText>
+          <w:instrText xml:space="preserve"> PAGEREF _Toc292193231 \h </w:instrText>
         </w:r>
         <w:r>
           <w:rPr>
@@ -1633,7 +1634,7 @@
           <w:lang w:bidi="ar-SA"/>
         </w:rPr>
       </w:pPr>
-      <w:hyperlink w:anchor="_Toc290907501" w:history="1">
+      <w:hyperlink w:anchor="_Toc292193232" w:history="1">
         <w:r>
           <w:rPr>
             <w:rStyle w:val="Hyperlink"/>
@@ -1677,7 +1678,7 @@
             <w:noProof/>
             <w:webHidden/>
           </w:rPr>
-          <w:instrText xml:space="preserve"> PAGEREF _Toc290907501 \h </w:instrText>
+          <w:instrText xml:space="preserve"> PAGEREF _Toc292193232 \h </w:instrText>
         </w:r>
         <w:r>
           <w:rPr>
@@ -1723,7 +1724,7 @@
           <w:lang w:bidi="ar-SA"/>
         </w:rPr>
       </w:pPr>
-      <w:hyperlink w:anchor="_Toc290907502" w:history="1">
+      <w:hyperlink w:anchor="_Toc292193233" w:history="1">
         <w:r>
           <w:rPr>
             <w:rStyle w:val="Hyperlink"/>
@@ -1767,7 +1768,7 @@
             <w:noProof/>
             <w:webHidden/>
           </w:rPr>
-          <w:instrText xml:space="preserve"> PAGEREF _Toc290907502 \h </w:instrText>
+          <w:instrText xml:space="preserve"> PAGEREF _Toc292193233 \h </w:instrText>
         </w:r>
         <w:r>
           <w:rPr>
@@ -1813,7 +1814,7 @@
           <w:lang w:bidi="ar-SA"/>
         </w:rPr>
       </w:pPr>
-      <w:hyperlink w:anchor="_Toc290907503" w:history="1">
+      <w:hyperlink w:anchor="_Toc292193234" w:history="1">
         <w:r>
           <w:rPr>
             <w:rStyle w:val="Hyperlink"/>
@@ -1857,7 +1858,7 @@
             <w:noProof/>
             <w:webHidden/>
           </w:rPr>
-          <w:instrText xml:space="preserve"> PAGEREF _Toc290907503 \h </w:instrText>
+          <w:instrText xml:space="preserve"> PAGEREF _Toc292193234 \h </w:instrText>
         </w:r>
         <w:r>
           <w:rPr>
@@ -1903,7 +1904,7 @@
           <w:lang w:bidi="ar-SA"/>
         </w:rPr>
       </w:pPr>
-      <w:hyperlink w:anchor="_Toc290907504" w:history="1">
+      <w:hyperlink w:anchor="_Toc292193235" w:history="1">
         <w:r>
           <w:rPr>
             <w:rStyle w:val="Hyperlink"/>
@@ -1947,7 +1948,7 @@
             <w:noProof/>
             <w:webHidden/>
           </w:rPr>
-          <w:instrText xml:space="preserve"> PAGEREF _Toc290907504 \h </w:instrText>
+          <w:instrText xml:space="preserve"> PAGEREF _Toc292193235 \h </w:instrText>
         </w:r>
         <w:r>
           <w:rPr>
@@ -1993,7 +1994,7 @@
           <w:lang w:bidi="ar-SA"/>
         </w:rPr>
       </w:pPr>
-      <w:hyperlink w:anchor="_Toc290907505" w:history="1">
+      <w:hyperlink w:anchor="_Toc292193236" w:history="1">
         <w:r>
           <w:rPr>
             <w:rStyle w:val="Hyperlink"/>
@@ -2037,7 +2038,7 @@
             <w:noProof/>
             <w:webHidden/>
           </w:rPr>
-          <w:instrText xml:space="preserve"> PAGEREF _Toc290907505 \h </w:instrText>
+          <w:instrText xml:space="preserve"> PAGEREF _Toc292193236 \h </w:instrText>
         </w:r>
         <w:r>
           <w:rPr>
@@ -2083,7 +2084,7 @@
           <w:lang w:bidi="ar-SA"/>
         </w:rPr>
       </w:pPr>
-      <w:hyperlink w:anchor="_Toc290907506" w:history="1">
+      <w:hyperlink w:anchor="_Toc292193237" w:history="1">
         <w:r>
           <w:rPr>
             <w:rStyle w:val="Hyperlink"/>
@@ -2127,7 +2128,7 @@
             <w:noProof/>
             <w:webHidden/>
           </w:rPr>
-          <w:instrText xml:space="preserve"> PAGEREF _Toc290907506 \h </w:instrText>
+          <w:instrText xml:space="preserve"> PAGEREF _Toc292193237 \h </w:instrText>
         </w:r>
         <w:r>
           <w:rPr>
@@ -2173,7 +2174,7 @@
           <w:lang w:bidi="ar-SA"/>
         </w:rPr>
       </w:pPr>
-      <w:hyperlink w:anchor="_Toc290907507" w:history="1">
+      <w:hyperlink w:anchor="_Toc292193238" w:history="1">
         <w:r>
           <w:rPr>
             <w:rStyle w:val="Hyperlink"/>
@@ -2217,7 +2218,7 @@
             <w:noProof/>
             <w:webHidden/>
           </w:rPr>
-          <w:instrText xml:space="preserve"> PAGEREF _Toc290907507 \h </w:instrText>
+          <w:instrText xml:space="preserve"> PAGEREF _Toc292193238 \h </w:instrText>
         </w:r>
         <w:r>
           <w:rPr>
@@ -2263,7 +2264,7 @@
           <w:lang w:bidi="ar-SA"/>
         </w:rPr>
       </w:pPr>
-      <w:hyperlink w:anchor="_Toc290907508" w:history="1">
+      <w:hyperlink w:anchor="_Toc292193239" w:history="1">
         <w:r>
           <w:rPr>
             <w:rStyle w:val="Hyperlink"/>
@@ -2307,7 +2308,7 @@
             <w:noProof/>
             <w:webHidden/>
           </w:rPr>
-          <w:instrText xml:space="preserve"> PAGEREF _Toc290907508 \h </w:instrText>
+          <w:instrText xml:space="preserve"> PAGEREF _Toc292193239 \h </w:instrText>
         </w:r>
         <w:r>
           <w:rPr>
@@ -2353,7 +2354,7 @@
           <w:lang w:bidi="ar-SA"/>
         </w:rPr>
       </w:pPr>
-      <w:hyperlink w:anchor="_Toc290907509" w:history="1">
+      <w:hyperlink w:anchor="_Toc292193240" w:history="1">
         <w:r>
           <w:rPr>
             <w:rStyle w:val="Hyperlink"/>
@@ -2397,7 +2398,7 @@
             <w:noProof/>
             <w:webHidden/>
           </w:rPr>
-          <w:instrText xml:space="preserve"> PAGEREF _Toc290907509 \h </w:instrText>
+          <w:instrText xml:space="preserve"> PAGEREF _Toc292193240 \h </w:instrText>
         </w:r>
         <w:r>
           <w:rPr>
@@ -2443,7 +2444,7 @@
           <w:lang w:bidi="ar-SA"/>
         </w:rPr>
       </w:pPr>
-      <w:hyperlink w:anchor="_Toc290907510" w:history="1">
+      <w:hyperlink w:anchor="_Toc292193241" w:history="1">
         <w:r>
           <w:rPr>
             <w:rStyle w:val="Hyperlink"/>
@@ -2487,7 +2488,7 @@
             <w:noProof/>
             <w:webHidden/>
           </w:rPr>
-          <w:instrText xml:space="preserve"> PAGEREF _Toc290907510 \h </w:instrText>
+          <w:instrText xml:space="preserve"> PAGEREF _Toc292193241 \h </w:instrText>
         </w:r>
         <w:r>
           <w:rPr>
@@ -2533,7 +2534,7 @@
           <w:lang w:bidi="ar-SA"/>
         </w:rPr>
       </w:pPr>
-      <w:hyperlink w:anchor="_Toc290907511" w:history="1">
+      <w:hyperlink w:anchor="_Toc292193242" w:history="1">
         <w:r>
           <w:rPr>
             <w:rStyle w:val="Hyperlink"/>
@@ -2577,7 +2578,7 @@
             <w:noProof/>
             <w:webHidden/>
           </w:rPr>
-          <w:instrText xml:space="preserve"> PAGEREF _Toc290907511 \h </w:instrText>
+          <w:instrText xml:space="preserve"> PAGEREF _Toc292193242 \h </w:instrText>
         </w:r>
         <w:r>
           <w:rPr>
@@ -2623,7 +2624,7 @@
           <w:lang w:bidi="ar-SA"/>
         </w:rPr>
       </w:pPr>
-      <w:hyperlink w:anchor="_Toc290907512" w:history="1">
+      <w:hyperlink w:anchor="_Toc292193243" w:history="1">
         <w:r>
           <w:rPr>
             <w:rStyle w:val="Hyperlink"/>
@@ -2667,7 +2668,7 @@
             <w:noProof/>
             <w:webHidden/>
           </w:rPr>
-          <w:instrText xml:space="preserve"> PAGEREF _Toc290907512 \h </w:instrText>
+          <w:instrText xml:space="preserve"> PAGEREF _Toc292193243 \h </w:instrText>
         </w:r>
         <w:r>
           <w:rPr>
@@ -2713,7 +2714,7 @@
           <w:lang w:bidi="ar-SA"/>
         </w:rPr>
       </w:pPr>
-      <w:hyperlink w:anchor="_Toc290907513" w:history="1">
+      <w:hyperlink w:anchor="_Toc292193244" w:history="1">
         <w:r>
           <w:rPr>
             <w:rStyle w:val="Hyperlink"/>
@@ -2757,7 +2758,7 @@
             <w:noProof/>
             <w:webHidden/>
           </w:rPr>
-          <w:instrText xml:space="preserve"> PAGEREF _Toc290907513 \h </w:instrText>
+          <w:instrText xml:space="preserve"> PAGEREF _Toc292193244 \h </w:instrText>
         </w:r>
         <w:r>
           <w:rPr>
@@ -2803,7 +2804,7 @@
           <w:lang w:bidi="ar-SA"/>
         </w:rPr>
       </w:pPr>
-      <w:hyperlink w:anchor="_Toc290907514" w:history="1">
+      <w:hyperlink w:anchor="_Toc292193245" w:history="1">
         <w:r>
           <w:rPr>
             <w:rStyle w:val="Hyperlink"/>
@@ -2847,7 +2848,7 @@
             <w:noProof/>
             <w:webHidden/>
           </w:rPr>
-          <w:instrText xml:space="preserve"> PAGEREF _Toc290907514 \h </w:instrText>
+          <w:instrText xml:space="preserve"> PAGEREF _Toc292193245 \h </w:instrText>
         </w:r>
         <w:r>
           <w:rPr>
@@ -2893,7 +2894,7 @@
           <w:lang w:bidi="ar-SA"/>
         </w:rPr>
       </w:pPr>
-      <w:hyperlink w:anchor="_Toc290907515" w:history="1">
+      <w:hyperlink w:anchor="_Toc292193246" w:history="1">
         <w:r>
           <w:rPr>
             <w:rStyle w:val="Hyperlink"/>
@@ -2937,7 +2938,7 @@
             <w:noProof/>
             <w:webHidden/>
           </w:rPr>
-          <w:instrText xml:space="preserve"> PAGEREF _Toc290907515 \h </w:instrText>
+          <w:instrText xml:space="preserve"> PAGEREF _Toc292193246 \h </w:instrText>
         </w:r>
         <w:r>
           <w:rPr>
@@ -2983,7 +2984,7 @@
           <w:lang w:bidi="ar-SA"/>
         </w:rPr>
       </w:pPr>
-      <w:hyperlink w:anchor="_Toc290907516" w:history="1">
+      <w:hyperlink w:anchor="_Toc292193247" w:history="1">
         <w:r>
           <w:rPr>
             <w:rStyle w:val="Hyperlink"/>
@@ -3027,7 +3028,7 @@
             <w:noProof/>
             <w:webHidden/>
           </w:rPr>
-          <w:instrText xml:space="preserve"> PAGEREF _Toc290907516 \h </w:instrText>
+          <w:instrText xml:space="preserve"> PAGEREF _Toc292193247 \h </w:instrText>
         </w:r>
         <w:r>
           <w:rPr>
@@ -3073,7 +3074,7 @@
           <w:lang w:bidi="ar-SA"/>
         </w:rPr>
       </w:pPr>
-      <w:hyperlink w:anchor="_Toc290907517" w:history="1">
+      <w:hyperlink w:anchor="_Toc292193248" w:history="1">
         <w:r>
           <w:rPr>
             <w:rStyle w:val="Hyperlink"/>
@@ -3117,7 +3118,7 @@
             <w:noProof/>
             <w:webHidden/>
           </w:rPr>
-          <w:instrText xml:space="preserve"> PAGEREF _Toc290907517 \h </w:instrText>
+          <w:instrText xml:space="preserve"> PAGEREF _Toc292193248 \h </w:instrText>
         </w:r>
         <w:r>
           <w:rPr>
@@ -3163,7 +3164,7 @@
           <w:lang w:bidi="ar-SA"/>
         </w:rPr>
       </w:pPr>
-      <w:hyperlink w:anchor="_Toc290907518" w:history="1">
+      <w:hyperlink w:anchor="_Toc292193249" w:history="1">
         <w:r>
           <w:rPr>
             <w:rStyle w:val="Hyperlink"/>
@@ -3207,7 +3208,7 @@
             <w:noProof/>
             <w:webHidden/>
           </w:rPr>
-          <w:instrText xml:space="preserve"> PAGEREF _Toc290907518 \h </w:instrText>
+          <w:instrText xml:space="preserve"> PAGEREF _Toc292193249 \h </w:instrText>
         </w:r>
         <w:r>
           <w:rPr>
@@ -3253,7 +3254,7 @@
           <w:lang w:bidi="ar-SA"/>
         </w:rPr>
       </w:pPr>
-      <w:hyperlink w:anchor="_Toc290907519" w:history="1">
+      <w:hyperlink w:anchor="_Toc292193250" w:history="1">
         <w:r>
           <w:rPr>
             <w:rStyle w:val="Hyperlink"/>
@@ -3297,7 +3298,7 @@
             <w:noProof/>
             <w:webHidden/>
           </w:rPr>
-          <w:instrText xml:space="preserve"> PAGEREF _Toc290907519 \h </w:instrText>
+          <w:instrText xml:space="preserve"> PAGEREF _Toc292193250 \h </w:instrText>
         </w:r>
         <w:r>
           <w:rPr>
@@ -3343,7 +3344,7 @@
           <w:lang w:bidi="ar-SA"/>
         </w:rPr>
       </w:pPr>
-      <w:hyperlink w:anchor="_Toc290907520" w:history="1">
+      <w:hyperlink w:anchor="_Toc292193251" w:history="1">
         <w:r>
           <w:rPr>
             <w:rStyle w:val="Hyperlink"/>
@@ -3387,7 +3388,7 @@
             <w:noProof/>
             <w:webHidden/>
           </w:rPr>
-          <w:instrText xml:space="preserve"> PAGEREF _Toc290907520 \h </w:instrText>
+          <w:instrText xml:space="preserve"> PAGEREF _Toc292193251 \h </w:instrText>
         </w:r>
         <w:r>
           <w:rPr>
@@ -3433,7 +3434,7 @@
           <w:lang w:bidi="ar-SA"/>
         </w:rPr>
       </w:pPr>
-      <w:hyperlink w:anchor="_Toc290907521" w:history="1">
+      <w:hyperlink w:anchor="_Toc292193252" w:history="1">
         <w:r>
           <w:rPr>
             <w:rStyle w:val="Hyperlink"/>
@@ -3477,7 +3478,7 @@
             <w:noProof/>
             <w:webHidden/>
           </w:rPr>
-          <w:instrText xml:space="preserve"> PAGEREF _Toc290907521 \h </w:instrText>
+          <w:instrText xml:space="preserve"> PAGEREF _Toc292193252 \h </w:instrText>
         </w:r>
         <w:r>
           <w:rPr>
@@ -3523,7 +3524,7 @@
           <w:lang w:bidi="ar-SA"/>
         </w:rPr>
       </w:pPr>
-      <w:hyperlink w:anchor="_Toc290907522" w:history="1">
+      <w:hyperlink w:anchor="_Toc292193253" w:history="1">
         <w:r>
           <w:rPr>
             <w:rStyle w:val="Hyperlink"/>
@@ -3567,7 +3568,7 @@
             <w:noProof/>
             <w:webHidden/>
           </w:rPr>
-          <w:instrText xml:space="preserve"> PAGEREF _Toc290907522 \h </w:instrText>
+          <w:instrText xml:space="preserve"> PAGEREF _Toc292193253 \h </w:instrText>
         </w:r>
         <w:r>
           <w:rPr>
@@ -3613,7 +3614,7 @@
           <w:lang w:bidi="ar-SA"/>
         </w:rPr>
       </w:pPr>
-      <w:hyperlink w:anchor="_Toc290907523" w:history="1">
+      <w:hyperlink w:anchor="_Toc292193254" w:history="1">
         <w:r>
           <w:rPr>
             <w:rStyle w:val="Hyperlink"/>
@@ -3657,7 +3658,7 @@
             <w:noProof/>
             <w:webHidden/>
           </w:rPr>
-          <w:instrText xml:space="preserve"> PAGEREF _Toc290907523 \h </w:instrText>
+          <w:instrText xml:space="preserve"> PAGEREF _Toc292193254 \h </w:instrText>
         </w:r>
         <w:r>
           <w:rPr>
@@ -3703,7 +3704,7 @@
           <w:lang w:bidi="ar-SA"/>
         </w:rPr>
       </w:pPr>
-      <w:hyperlink w:anchor="_Toc290907524" w:history="1">
+      <w:hyperlink w:anchor="_Toc292193255" w:history="1">
         <w:r>
           <w:rPr>
             <w:rStyle w:val="Hyperlink"/>
@@ -3747,7 +3748,7 @@
             <w:noProof/>
             <w:webHidden/>
           </w:rPr>
-          <w:instrText xml:space="preserve"> PAGEREF _Toc290907524 \h </w:instrText>
+          <w:instrText xml:space="preserve"> PAGEREF _Toc292193255 \h </w:instrText>
         </w:r>
         <w:r>
           <w:rPr>
@@ -3793,7 +3794,7 @@
           <w:lang w:bidi="ar-SA"/>
         </w:rPr>
       </w:pPr>
-      <w:hyperlink w:anchor="_Toc290907525" w:history="1">
+      <w:hyperlink w:anchor="_Toc292193256" w:history="1">
         <w:r>
           <w:rPr>
             <w:rStyle w:val="Hyperlink"/>
@@ -3837,7 +3838,7 @@
             <w:noProof/>
             <w:webHidden/>
           </w:rPr>
-          <w:instrText xml:space="preserve"> PAGEREF _Toc290907525 \h </w:instrText>
+          <w:instrText xml:space="preserve"> PAGEREF _Toc292193256 \h </w:instrText>
         </w:r>
         <w:r>
           <w:rPr>
@@ -3883,7 +3884,7 @@
           <w:lang w:bidi="ar-SA"/>
         </w:rPr>
       </w:pPr>
-      <w:hyperlink w:anchor="_Toc290907526" w:history="1">
+      <w:hyperlink w:anchor="_Toc292193257" w:history="1">
         <w:r>
           <w:rPr>
             <w:rStyle w:val="Hyperlink"/>
@@ -3927,7 +3928,7 @@
             <w:noProof/>
             <w:webHidden/>
           </w:rPr>
-          <w:instrText xml:space="preserve"> PAGEREF _Toc290907526 \h </w:instrText>
+          <w:instrText xml:space="preserve"> PAGEREF _Toc292193257 \h </w:instrText>
         </w:r>
         <w:r>
           <w:rPr>
@@ -3973,7 +3974,7 @@
           <w:lang w:bidi="ar-SA"/>
         </w:rPr>
       </w:pPr>
-      <w:hyperlink w:anchor="_Toc290907527" w:history="1">
+      <w:hyperlink w:anchor="_Toc292193258" w:history="1">
         <w:r>
           <w:rPr>
             <w:rStyle w:val="Hyperlink"/>
@@ -4017,7 +4018,7 @@
             <w:noProof/>
             <w:webHidden/>
           </w:rPr>
-          <w:instrText xml:space="preserve"> PAGEREF _Toc290907527 \h </w:instrText>
+          <w:instrText xml:space="preserve"> PAGEREF _Toc292193258 \h </w:instrText>
         </w:r>
         <w:r>
           <w:rPr>
@@ -4063,7 +4064,7 @@
           <w:lang w:bidi="ar-SA"/>
         </w:rPr>
       </w:pPr>
-      <w:hyperlink w:anchor="_Toc290907528" w:history="1">
+      <w:hyperlink w:anchor="_Toc292193259" w:history="1">
         <w:r>
           <w:rPr>
             <w:rStyle w:val="Hyperlink"/>
@@ -4107,7 +4108,7 @@
             <w:noProof/>
             <w:webHidden/>
           </w:rPr>
-          <w:instrText xml:space="preserve"> PAGEREF _Toc290907528 \h </w:instrText>
+          <w:instrText xml:space="preserve"> PAGEREF _Toc292193259 \h </w:instrText>
         </w:r>
         <w:r>
           <w:rPr>
@@ -4153,7 +4154,7 @@
           <w:lang w:bidi="ar-SA"/>
         </w:rPr>
       </w:pPr>
-      <w:hyperlink w:anchor="_Toc290907529" w:history="1">
+      <w:hyperlink w:anchor="_Toc292193260" w:history="1">
         <w:r>
           <w:rPr>
             <w:rStyle w:val="Hyperlink"/>
@@ -4197,7 +4198,7 @@
             <w:noProof/>
             <w:webHidden/>
           </w:rPr>
-          <w:instrText xml:space="preserve"> PAGEREF _Toc290907529 \h </w:instrText>
+          <w:instrText xml:space="preserve"> PAGEREF _Toc292193260 \h </w:instrText>
         </w:r>
         <w:r>
           <w:rPr>
@@ -4243,7 +4244,7 @@
           <w:lang w:bidi="ar-SA"/>
         </w:rPr>
       </w:pPr>
-      <w:hyperlink w:anchor="_Toc290907530" w:history="1">
+      <w:hyperlink w:anchor="_Toc292193261" w:history="1">
         <w:r>
           <w:rPr>
             <w:rStyle w:val="Hyperlink"/>
@@ -4287,7 +4288,7 @@
             <w:noProof/>
             <w:webHidden/>
           </w:rPr>
-          <w:instrText xml:space="preserve"> PAGEREF _Toc290907530 \h </w:instrText>
+          <w:instrText xml:space="preserve"> PAGEREF _Toc292193261 \h </w:instrText>
         </w:r>
         <w:r>
           <w:rPr>
@@ -4333,7 +4334,7 @@
           <w:lang w:bidi="ar-SA"/>
         </w:rPr>
       </w:pPr>
-      <w:hyperlink w:anchor="_Toc290907531" w:history="1">
+      <w:hyperlink w:anchor="_Toc292193262" w:history="1">
         <w:r>
           <w:rPr>
             <w:rStyle w:val="Hyperlink"/>
@@ -4377,7 +4378,7 @@
             <w:noProof/>
             <w:webHidden/>
           </w:rPr>
-          <w:instrText xml:space="preserve"> PAGEREF _Toc290907531 \h </w:instrText>
+          <w:instrText xml:space="preserve"> PAGEREF _Toc292193262 \h </w:instrText>
         </w:r>
         <w:r>
           <w:rPr>
@@ -4423,7 +4424,7 @@
           <w:lang w:bidi="ar-SA"/>
         </w:rPr>
       </w:pPr>
-      <w:hyperlink w:anchor="_Toc290907532" w:history="1">
+      <w:hyperlink w:anchor="_Toc292193263" w:history="1">
         <w:r>
           <w:rPr>
             <w:rStyle w:val="Hyperlink"/>
@@ -4467,7 +4468,7 @@
             <w:noProof/>
             <w:webHidden/>
           </w:rPr>
-          <w:instrText xml:space="preserve"> PAGEREF _Toc290907532 \h </w:instrText>
+          <w:instrText xml:space="preserve"> PAGEREF _Toc292193263 \h </w:instrText>
         </w:r>
         <w:r>
           <w:rPr>
@@ -4513,7 +4514,7 @@
           <w:lang w:bidi="ar-SA"/>
         </w:rPr>
       </w:pPr>
-      <w:hyperlink w:anchor="_Toc290907533" w:history="1">
+      <w:hyperlink w:anchor="_Toc292193264" w:history="1">
         <w:r>
           <w:rPr>
             <w:rStyle w:val="Hyperlink"/>
@@ -4557,7 +4558,7 @@
             <w:noProof/>
             <w:webHidden/>
           </w:rPr>
-          <w:instrText xml:space="preserve"> PAGEREF _Toc290907533 \h </w:instrText>
+          <w:instrText xml:space="preserve"> PAGEREF _Toc292193264 \h </w:instrText>
         </w:r>
         <w:r>
           <w:rPr>
@@ -4603,7 +4604,7 @@
           <w:lang w:bidi="ar-SA"/>
         </w:rPr>
       </w:pPr>
-      <w:hyperlink w:anchor="_Toc290907534" w:history="1">
+      <w:hyperlink w:anchor="_Toc292193265" w:history="1">
         <w:r>
           <w:rPr>
             <w:rStyle w:val="Hyperlink"/>
@@ -4647,7 +4648,7 @@
             <w:noProof/>
             <w:webHidden/>
           </w:rPr>
-          <w:instrText xml:space="preserve"> PAGEREF _Toc290907534 \h </w:instrText>
+          <w:instrText xml:space="preserve"> PAGEREF _Toc292193265 \h </w:instrText>
         </w:r>
         <w:r>
           <w:rPr>
@@ -4693,7 +4694,7 @@
           <w:lang w:bidi="ar-SA"/>
         </w:rPr>
       </w:pPr>
-      <w:hyperlink w:anchor="_Toc290907535" w:history="1">
+      <w:hyperlink w:anchor="_Toc292193266" w:history="1">
         <w:r>
           <w:rPr>
             <w:rStyle w:val="Hyperlink"/>
@@ -4737,7 +4738,7 @@
             <w:noProof/>
             <w:webHidden/>
           </w:rPr>
-          <w:instrText xml:space="preserve"> PAGEREF _Toc290907535 \h </w:instrText>
+          <w:instrText xml:space="preserve"> PAGEREF _Toc292193266 \h </w:instrText>
         </w:r>
         <w:r>
           <w:rPr>
@@ -4783,7 +4784,7 @@
           <w:lang w:bidi="ar-SA"/>
         </w:rPr>
       </w:pPr>
-      <w:hyperlink w:anchor="_Toc290907536" w:history="1">
+      <w:hyperlink w:anchor="_Toc292193267" w:history="1">
         <w:r>
           <w:rPr>
             <w:rStyle w:val="Hyperlink"/>
@@ -4827,7 +4828,7 @@
             <w:noProof/>
             <w:webHidden/>
           </w:rPr>
-          <w:instrText xml:space="preserve"> PAGEREF _Toc290907536 \h </w:instrText>
+          <w:instrText xml:space="preserve"> PAGEREF _Toc292193267 \h </w:instrText>
         </w:r>
         <w:r>
           <w:rPr>
@@ -4873,7 +4874,7 @@
           <w:lang w:bidi="ar-SA"/>
         </w:rPr>
       </w:pPr>
-      <w:hyperlink w:anchor="_Toc290907537" w:history="1">
+      <w:hyperlink w:anchor="_Toc292193268" w:history="1">
         <w:r>
           <w:rPr>
             <w:rStyle w:val="Hyperlink"/>
@@ -4917,7 +4918,7 @@
             <w:noProof/>
             <w:webHidden/>
           </w:rPr>
-          <w:instrText xml:space="preserve"> PAGEREF _Toc290907537 \h </w:instrText>
+          <w:instrText xml:space="preserve"> PAGEREF _Toc292193268 \h </w:instrText>
         </w:r>
         <w:r>
           <w:rPr>
@@ -4963,7 +4964,7 @@
           <w:lang w:bidi="ar-SA"/>
         </w:rPr>
       </w:pPr>
-      <w:hyperlink w:anchor="_Toc290907538" w:history="1">
+      <w:hyperlink w:anchor="_Toc292193269" w:history="1">
         <w:r>
           <w:rPr>
             <w:rStyle w:val="Hyperlink"/>
@@ -5007,7 +5008,7 @@
             <w:noProof/>
             <w:webHidden/>
           </w:rPr>
-          <w:instrText xml:space="preserve"> PAGEREF _Toc290907538 \h </w:instrText>
+          <w:instrText xml:space="preserve"> PAGEREF _Toc292193269 \h </w:instrText>
         </w:r>
         <w:r>
           <w:rPr>
@@ -5053,7 +5054,7 @@
           <w:lang w:bidi="ar-SA"/>
         </w:rPr>
       </w:pPr>
-      <w:hyperlink w:anchor="_Toc290907539" w:history="1">
+      <w:hyperlink w:anchor="_Toc292193270" w:history="1">
         <w:r>
           <w:rPr>
             <w:rStyle w:val="Hyperlink"/>
@@ -5097,7 +5098,7 @@
             <w:noProof/>
             <w:webHidden/>
           </w:rPr>
-          <w:instrText xml:space="preserve"> PAGEREF _Toc290907539 \h </w:instrText>
+          <w:instrText xml:space="preserve"> PAGEREF _Toc292193270 \h </w:instrText>
         </w:r>
         <w:r>
           <w:rPr>
@@ -5143,7 +5144,7 @@
           <w:lang w:bidi="ar-SA"/>
         </w:rPr>
       </w:pPr>
-      <w:hyperlink w:anchor="_Toc290907540" w:history="1">
+      <w:hyperlink w:anchor="_Toc292193271" w:history="1">
         <w:r>
           <w:rPr>
             <w:rStyle w:val="Hyperlink"/>
@@ -5187,7 +5188,7 @@
             <w:noProof/>
             <w:webHidden/>
           </w:rPr>
-          <w:instrText xml:space="preserve"> PAGEREF _Toc290907540 \h </w:instrText>
+          <w:instrText xml:space="preserve"> PAGEREF _Toc292193271 \h </w:instrText>
         </w:r>
         <w:r>
           <w:rPr>
@@ -5233,7 +5234,7 @@
           <w:lang w:bidi="ar-SA"/>
         </w:rPr>
       </w:pPr>
-      <w:hyperlink w:anchor="_Toc290907541" w:history="1">
+      <w:hyperlink w:anchor="_Toc292193272" w:history="1">
         <w:r>
           <w:rPr>
             <w:rStyle w:val="Hyperlink"/>
@@ -5277,7 +5278,7 @@
             <w:noProof/>
             <w:webHidden/>
           </w:rPr>
-          <w:instrText xml:space="preserve"> PAGEREF _Toc290907541 \h </w:instrText>
+          <w:instrText xml:space="preserve"> PAGEREF _Toc292193272 \h </w:instrText>
         </w:r>
         <w:r>
           <w:rPr>
@@ -5323,7 +5324,7 @@
           <w:lang w:bidi="ar-SA"/>
         </w:rPr>
       </w:pPr>
-      <w:hyperlink w:anchor="_Toc290907542" w:history="1">
+      <w:hyperlink w:anchor="_Toc292193273" w:history="1">
         <w:r>
           <w:rPr>
             <w:rStyle w:val="Hyperlink"/>
@@ -5367,7 +5368,7 @@
             <w:noProof/>
             <w:webHidden/>
           </w:rPr>
-          <w:instrText xml:space="preserve"> PAGEREF _Toc290907542 \h </w:instrText>
+          <w:instrText xml:space="preserve"> PAGEREF _Toc292193273 \h </w:instrText>
         </w:r>
         <w:r>
           <w:rPr>
@@ -5413,7 +5414,7 @@
           <w:lang w:bidi="ar-SA"/>
         </w:rPr>
       </w:pPr>
-      <w:hyperlink w:anchor="_Toc290907543" w:history="1">
+      <w:hyperlink w:anchor="_Toc292193274" w:history="1">
         <w:r>
           <w:rPr>
             <w:rStyle w:val="Hyperlink"/>
@@ -5457,7 +5458,7 @@
             <w:noProof/>
             <w:webHidden/>
           </w:rPr>
-          <w:instrText xml:space="preserve"> PAGEREF _Toc290907543 \h </w:instrText>
+          <w:instrText xml:space="preserve"> PAGEREF _Toc292193274 \h </w:instrText>
         </w:r>
         <w:r>
           <w:rPr>
@@ -5503,7 +5504,7 @@
           <w:lang w:bidi="ar-SA"/>
         </w:rPr>
       </w:pPr>
-      <w:hyperlink w:anchor="_Toc290907544" w:history="1">
+      <w:hyperlink w:anchor="_Toc292193275" w:history="1">
         <w:r>
           <w:rPr>
             <w:rStyle w:val="Hyperlink"/>
@@ -5547,7 +5548,7 @@
             <w:noProof/>
             <w:webHidden/>
           </w:rPr>
-          <w:instrText xml:space="preserve"> PAGEREF _Toc290907544 \h </w:instrText>
+          <w:instrText xml:space="preserve"> PAGEREF _Toc292193275 \h </w:instrText>
         </w:r>
         <w:r>
           <w:rPr>
@@ -5593,7 +5594,7 @@
           <w:lang w:bidi="ar-SA"/>
         </w:rPr>
       </w:pPr>
-      <w:hyperlink w:anchor="_Toc290907545" w:history="1">
+      <w:hyperlink w:anchor="_Toc292193276" w:history="1">
         <w:r>
           <w:rPr>
             <w:rStyle w:val="Hyperlink"/>
@@ -5637,7 +5638,7 @@
             <w:noProof/>
             <w:webHidden/>
           </w:rPr>
-          <w:instrText xml:space="preserve"> PAGEREF _Toc290907545 \h </w:instrText>
+          <w:instrText xml:space="preserve"> PAGEREF _Toc292193276 \h </w:instrText>
         </w:r>
         <w:r>
           <w:rPr>
@@ -5683,7 +5684,7 @@
           <w:lang w:bidi="ar-SA"/>
         </w:rPr>
       </w:pPr>
-      <w:hyperlink w:anchor="_Toc290907546" w:history="1">
+      <w:hyperlink w:anchor="_Toc292193277" w:history="1">
         <w:r>
           <w:rPr>
             <w:rStyle w:val="Hyperlink"/>
@@ -5727,7 +5728,7 @@
             <w:noProof/>
             <w:webHidden/>
           </w:rPr>
-          <w:instrText xml:space="preserve"> PAGEREF _Toc290907546 \h </w:instrText>
+          <w:instrText xml:space="preserve"> PAGEREF _Toc292193277 \h </w:instrText>
         </w:r>
         <w:r>
           <w:rPr>
@@ -5773,7 +5774,7 @@
           <w:lang w:bidi="ar-SA"/>
         </w:rPr>
       </w:pPr>
-      <w:hyperlink w:anchor="_Toc290907547" w:history="1">
+      <w:hyperlink w:anchor="_Toc292193278" w:history="1">
         <w:r>
           <w:rPr>
             <w:rStyle w:val="Hyperlink"/>
@@ -5817,7 +5818,7 @@
             <w:noProof/>
             <w:webHidden/>
           </w:rPr>
-          <w:instrText xml:space="preserve"> PAGEREF _Toc290907547 \h </w:instrText>
+          <w:instrText xml:space="preserve"> PAGEREF _Toc292193278 \h </w:instrText>
         </w:r>
         <w:r>
           <w:rPr>
@@ -5863,7 +5864,7 @@
           <w:lang w:bidi="ar-SA"/>
         </w:rPr>
       </w:pPr>
-      <w:hyperlink w:anchor="_Toc290907548" w:history="1">
+      <w:hyperlink w:anchor="_Toc292193279" w:history="1">
         <w:r>
           <w:rPr>
             <w:rStyle w:val="Hyperlink"/>
@@ -5907,7 +5908,7 @@
             <w:noProof/>
             <w:webHidden/>
           </w:rPr>
-          <w:instrText xml:space="preserve"> PAGEREF _Toc290907548 \h </w:instrText>
+          <w:instrText xml:space="preserve"> PAGEREF _Toc292193279 \h </w:instrText>
         </w:r>
         <w:r>
           <w:rPr>
@@ -5953,7 +5954,7 @@
           <w:lang w:bidi="ar-SA"/>
         </w:rPr>
       </w:pPr>
-      <w:hyperlink w:anchor="_Toc290907549" w:history="1">
+      <w:hyperlink w:anchor="_Toc292193280" w:history="1">
         <w:r>
           <w:rPr>
             <w:rStyle w:val="Hyperlink"/>
@@ -5997,7 +5998,7 @@
             <w:noProof/>
             <w:webHidden/>
           </w:rPr>
-          <w:instrText xml:space="preserve"> PAGEREF _Toc290907549 \h </w:instrText>
+          <w:instrText xml:space="preserve"> PAGEREF _Toc292193280 \h </w:instrText>
         </w:r>
         <w:r>
           <w:rPr>
@@ -6043,7 +6044,7 @@
           <w:lang w:bidi="ar-SA"/>
         </w:rPr>
       </w:pPr>
-      <w:hyperlink w:anchor="_Toc290907550" w:history="1">
+      <w:hyperlink w:anchor="_Toc292193281" w:history="1">
         <w:r>
           <w:rPr>
             <w:rStyle w:val="Hyperlink"/>
@@ -6087,7 +6088,7 @@
             <w:noProof/>
             <w:webHidden/>
           </w:rPr>
-          <w:instrText xml:space="preserve"> PAGEREF _Toc290907550 \h </w:instrText>
+          <w:instrText xml:space="preserve"> PAGEREF _Toc292193281 \h </w:instrText>
         </w:r>
         <w:r>
           <w:rPr>
@@ -6133,7 +6134,7 @@
           <w:lang w:bidi="ar-SA"/>
         </w:rPr>
       </w:pPr>
-      <w:hyperlink w:anchor="_Toc290907551" w:history="1">
+      <w:hyperlink w:anchor="_Toc292193282" w:history="1">
         <w:r>
           <w:rPr>
             <w:rStyle w:val="Hyperlink"/>
@@ -6177,7 +6178,7 @@
             <w:noProof/>
             <w:webHidden/>
           </w:rPr>
-          <w:instrText xml:space="preserve"> PAGEREF _Toc290907551 \h </w:instrText>
+          <w:instrText xml:space="preserve"> PAGEREF _Toc292193282 \h </w:instrText>
         </w:r>
         <w:r>
           <w:rPr>
@@ -6223,7 +6224,7 @@
           <w:lang w:bidi="ar-SA"/>
         </w:rPr>
       </w:pPr>
-      <w:hyperlink w:anchor="_Toc290907552" w:history="1">
+      <w:hyperlink w:anchor="_Toc292193283" w:history="1">
         <w:r>
           <w:rPr>
             <w:rStyle w:val="Hyperlink"/>
@@ -6267,7 +6268,7 @@
             <w:noProof/>
             <w:webHidden/>
           </w:rPr>
-          <w:instrText xml:space="preserve"> PAGEREF _Toc290907552 \h </w:instrText>
+          <w:instrText xml:space="preserve"> PAGEREF _Toc292193283 \h </w:instrText>
         </w:r>
         <w:r>
           <w:rPr>
@@ -6313,7 +6314,7 @@
           <w:lang w:bidi="ar-SA"/>
         </w:rPr>
       </w:pPr>
-      <w:hyperlink w:anchor="_Toc290907553" w:history="1">
+      <w:hyperlink w:anchor="_Toc292193284" w:history="1">
         <w:r>
           <w:rPr>
             <w:rStyle w:val="Hyperlink"/>
@@ -6357,7 +6358,7 @@
             <w:noProof/>
             <w:webHidden/>
           </w:rPr>
-          <w:instrText xml:space="preserve"> PAGEREF _Toc290907553 \h </w:instrText>
+          <w:instrText xml:space="preserve"> PAGEREF _Toc292193284 \h </w:instrText>
         </w:r>
         <w:r>
           <w:rPr>
@@ -6403,7 +6404,7 @@
           <w:lang w:bidi="ar-SA"/>
         </w:rPr>
       </w:pPr>
-      <w:hyperlink w:anchor="_Toc290907554" w:history="1">
+      <w:hyperlink w:anchor="_Toc292193285" w:history="1">
         <w:r>
           <w:rPr>
             <w:rStyle w:val="Hyperlink"/>
@@ -6447,7 +6448,7 @@
             <w:noProof/>
             <w:webHidden/>
           </w:rPr>
-          <w:instrText xml:space="preserve"> PAGEREF _Toc290907554 \h </w:instrText>
+          <w:instrText xml:space="preserve"> PAGEREF _Toc292193285 \h </w:instrText>
         </w:r>
         <w:r>
           <w:rPr>
@@ -6493,7 +6494,7 @@
           <w:lang w:bidi="ar-SA"/>
         </w:rPr>
       </w:pPr>
-      <w:hyperlink w:anchor="_Toc290907555" w:history="1">
+      <w:hyperlink w:anchor="_Toc292193286" w:history="1">
         <w:r>
           <w:rPr>
             <w:rStyle w:val="Hyperlink"/>
@@ -6537,7 +6538,7 @@
             <w:noProof/>
             <w:webHidden/>
           </w:rPr>
-          <w:instrText xml:space="preserve"> PAGEREF _Toc290907555 \h </w:instrText>
+          <w:instrText xml:space="preserve"> PAGEREF _Toc292193286 \h </w:instrText>
         </w:r>
         <w:r>
           <w:rPr>
@@ -6583,7 +6584,7 @@
           <w:lang w:bidi="ar-SA"/>
         </w:rPr>
       </w:pPr>
-      <w:hyperlink w:anchor="_Toc290907556" w:history="1">
+      <w:hyperlink w:anchor="_Toc292193287" w:history="1">
         <w:r>
           <w:rPr>
             <w:rStyle w:val="Hyperlink"/>
@@ -6627,7 +6628,7 @@
             <w:noProof/>
             <w:webHidden/>
           </w:rPr>
-          <w:instrText xml:space="preserve"> PAGEREF _Toc290907556 \h </w:instrText>
+          <w:instrText xml:space="preserve"> PAGEREF _Toc292193287 \h </w:instrText>
         </w:r>
         <w:r>
           <w:rPr>
@@ -6673,7 +6674,7 @@
           <w:lang w:bidi="ar-SA"/>
         </w:rPr>
       </w:pPr>
-      <w:hyperlink w:anchor="_Toc290907557" w:history="1">
+      <w:hyperlink w:anchor="_Toc292193288" w:history="1">
         <w:r>
           <w:rPr>
             <w:rStyle w:val="Hyperlink"/>
@@ -6717,7 +6718,7 @@
             <w:noProof/>
             <w:webHidden/>
           </w:rPr>
-          <w:instrText xml:space="preserve"> PAGEREF _Toc290907557 \h </w:instrText>
+          <w:instrText xml:space="preserve"> PAGEREF _Toc292193288 \h </w:instrText>
         </w:r>
         <w:r>
           <w:rPr>
@@ -6763,7 +6764,7 @@
           <w:lang w:bidi="ar-SA"/>
         </w:rPr>
       </w:pPr>
-      <w:hyperlink w:anchor="_Toc290907558" w:history="1">
+      <w:hyperlink w:anchor="_Toc292193289" w:history="1">
         <w:r>
           <w:rPr>
             <w:rStyle w:val="Hyperlink"/>
@@ -6807,7 +6808,7 @@
             <w:noProof/>
             <w:webHidden/>
           </w:rPr>
-          <w:instrText xml:space="preserve"> PAGEREF _Toc290907558 \h </w:instrText>
+          <w:instrText xml:space="preserve"> PAGEREF _Toc292193289 \h </w:instrText>
         </w:r>
         <w:r>
           <w:rPr>
@@ -6853,7 +6854,7 @@
           <w:lang w:bidi="ar-SA"/>
         </w:rPr>
       </w:pPr>
-      <w:hyperlink w:anchor="_Toc290907559" w:history="1">
+      <w:hyperlink w:anchor="_Toc292193290" w:history="1">
         <w:r>
           <w:rPr>
             <w:rStyle w:val="Hyperlink"/>
@@ -6897,7 +6898,7 @@
             <w:noProof/>
             <w:webHidden/>
           </w:rPr>
-          <w:instrText xml:space="preserve"> PAGEREF _Toc290907559 \h </w:instrText>
+          <w:instrText xml:space="preserve"> PAGEREF _Toc292193290 \h </w:instrText>
         </w:r>
         <w:r>
           <w:rPr>
@@ -6943,7 +6944,7 @@
           <w:lang w:bidi="ar-SA"/>
         </w:rPr>
       </w:pPr>
-      <w:hyperlink w:anchor="_Toc290907560" w:history="1">
+      <w:hyperlink w:anchor="_Toc292193291" w:history="1">
         <w:r>
           <w:rPr>
             <w:rStyle w:val="Hyperlink"/>
@@ -6987,7 +6988,7 @@
             <w:noProof/>
             <w:webHidden/>
           </w:rPr>
-          <w:instrText xml:space="preserve"> PAGEREF _Toc290907560 \h </w:instrText>
+          <w:instrText xml:space="preserve"> PAGEREF _Toc292193291 \h </w:instrText>
         </w:r>
         <w:r>
           <w:rPr>
@@ -7033,7 +7034,7 @@
           <w:lang w:bidi="ar-SA"/>
         </w:rPr>
       </w:pPr>
-      <w:hyperlink w:anchor="_Toc290907561" w:history="1">
+      <w:hyperlink w:anchor="_Toc292193292" w:history="1">
         <w:r>
           <w:rPr>
             <w:rStyle w:val="Hyperlink"/>
@@ -7077,7 +7078,7 @@
             <w:noProof/>
             <w:webHidden/>
           </w:rPr>
-          <w:instrText xml:space="preserve"> PAGEREF _Toc290907561 \h </w:instrText>
+          <w:instrText xml:space="preserve"> PAGEREF _Toc292193292 \h </w:instrText>
         </w:r>
         <w:r>
           <w:rPr>
@@ -7123,7 +7124,7 @@
           <w:lang w:bidi="ar-SA"/>
         </w:rPr>
       </w:pPr>
-      <w:hyperlink w:anchor="_Toc290907562" w:history="1">
+      <w:hyperlink w:anchor="_Toc292193293" w:history="1">
         <w:r>
           <w:rPr>
             <w:rStyle w:val="Hyperlink"/>
@@ -7167,7 +7168,7 @@
             <w:noProof/>
             <w:webHidden/>
           </w:rPr>
-          <w:instrText xml:space="preserve"> PAGEREF _Toc290907562 \h </w:instrText>
+          <w:instrText xml:space="preserve"> PAGEREF _Toc292193293 \h </w:instrText>
         </w:r>
         <w:r>
           <w:rPr>
@@ -7213,7 +7214,7 @@
           <w:lang w:bidi="ar-SA"/>
         </w:rPr>
       </w:pPr>
-      <w:hyperlink w:anchor="_Toc290907563" w:history="1">
+      <w:hyperlink w:anchor="_Toc292193294" w:history="1">
         <w:r>
           <w:rPr>
             <w:rStyle w:val="Hyperlink"/>
@@ -7257,7 +7258,7 @@
             <w:noProof/>
             <w:webHidden/>
           </w:rPr>
-          <w:instrText xml:space="preserve"> PAGEREF _Toc290907563 \h </w:instrText>
+          <w:instrText xml:space="preserve"> PAGEREF _Toc292193294 \h </w:instrText>
         </w:r>
         <w:r>
           <w:rPr>
@@ -7303,7 +7304,7 @@
           <w:lang w:bidi="ar-SA"/>
         </w:rPr>
       </w:pPr>
-      <w:hyperlink w:anchor="_Toc290907564" w:history="1">
+      <w:hyperlink w:anchor="_Toc292193295" w:history="1">
         <w:r>
           <w:rPr>
             <w:rStyle w:val="Hyperlink"/>
@@ -7347,7 +7348,7 @@
             <w:noProof/>
             <w:webHidden/>
           </w:rPr>
-          <w:instrText xml:space="preserve"> PAGEREF _Toc290907564 \h </w:instrText>
+          <w:instrText xml:space="preserve"> PAGEREF _Toc292193295 \h </w:instrText>
         </w:r>
         <w:r>
           <w:rPr>
@@ -7393,7 +7394,7 @@
           <w:lang w:bidi="ar-SA"/>
         </w:rPr>
       </w:pPr>
-      <w:hyperlink w:anchor="_Toc290907565" w:history="1">
+      <w:hyperlink w:anchor="_Toc292193296" w:history="1">
         <w:r>
           <w:rPr>
             <w:rStyle w:val="Hyperlink"/>
@@ -7437,7 +7438,7 @@
             <w:noProof/>
             <w:webHidden/>
           </w:rPr>
-          <w:instrText xml:space="preserve"> PAGEREF _Toc290907565 \h </w:instrText>
+          <w:instrText xml:space="preserve"> PAGEREF _Toc292193296 \h </w:instrText>
         </w:r>
         <w:r>
           <w:rPr>
@@ -7483,7 +7484,7 @@
           <w:lang w:bidi="ar-SA"/>
         </w:rPr>
       </w:pPr>
-      <w:hyperlink w:anchor="_Toc290907566" w:history="1">
+      <w:hyperlink w:anchor="_Toc292193297" w:history="1">
         <w:r>
           <w:rPr>
             <w:rStyle w:val="Hyperlink"/>
@@ -7527,7 +7528,7 @@
             <w:noProof/>
             <w:webHidden/>
           </w:rPr>
-          <w:instrText xml:space="preserve"> PAGEREF _Toc290907566 \h </w:instrText>
+          <w:instrText xml:space="preserve"> PAGEREF _Toc292193297 \h </w:instrText>
         </w:r>
         <w:r>
           <w:rPr>
@@ -7573,7 +7574,7 @@
           <w:lang w:bidi="ar-SA"/>
         </w:rPr>
       </w:pPr>
-      <w:hyperlink w:anchor="_Toc290907567" w:history="1">
+      <w:hyperlink w:anchor="_Toc292193298" w:history="1">
         <w:r>
           <w:rPr>
             <w:rStyle w:val="Hyperlink"/>
@@ -7617,7 +7618,7 @@
             <w:noProof/>
             <w:webHidden/>
           </w:rPr>
-          <w:instrText xml:space="preserve"> PAGEREF _Toc290907567 \h </w:instrText>
+          <w:instrText xml:space="preserve"> PAGEREF _Toc292193298 \h </w:instrText>
         </w:r>
         <w:r>
           <w:rPr>
@@ -7663,7 +7664,7 @@
           <w:lang w:bidi="ar-SA"/>
         </w:rPr>
       </w:pPr>
-      <w:hyperlink w:anchor="_Toc290907568" w:history="1">
+      <w:hyperlink w:anchor="_Toc292193299" w:history="1">
         <w:r>
           <w:rPr>
             <w:rStyle w:val="Hyperlink"/>
@@ -7707,7 +7708,7 @@
             <w:noProof/>
             <w:webHidden/>
           </w:rPr>
-          <w:instrText xml:space="preserve"> PAGEREF _Toc290907568 \h </w:instrText>
+          <w:instrText xml:space="preserve"> PAGEREF _Toc292193299 \h </w:instrText>
         </w:r>
         <w:r>
           <w:rPr>
@@ -7753,7 +7754,7 @@
           <w:lang w:bidi="ar-SA"/>
         </w:rPr>
       </w:pPr>
-      <w:hyperlink w:anchor="_Toc290907569" w:history="1">
+      <w:hyperlink w:anchor="_Toc292193300" w:history="1">
         <w:r>
           <w:rPr>
             <w:rStyle w:val="Hyperlink"/>
@@ -7797,7 +7798,7 @@
             <w:noProof/>
             <w:webHidden/>
           </w:rPr>
-          <w:instrText xml:space="preserve"> PAGEREF _Toc290907569 \h </w:instrText>
+          <w:instrText xml:space="preserve"> PAGEREF _Toc292193300 \h </w:instrText>
         </w:r>
         <w:r>
           <w:rPr>
@@ -7843,7 +7844,7 @@
           <w:lang w:bidi="ar-SA"/>
         </w:rPr>
       </w:pPr>
-      <w:hyperlink w:anchor="_Toc290907570" w:history="1">
+      <w:hyperlink w:anchor="_Toc292193301" w:history="1">
         <w:r>
           <w:rPr>
             <w:rStyle w:val="Hyperlink"/>
@@ -7887,7 +7888,7 @@
             <w:noProof/>
             <w:webHidden/>
           </w:rPr>
-          <w:instrText xml:space="preserve"> PAGEREF _Toc290907570 \h </w:instrText>
+          <w:instrText xml:space="preserve"> PAGEREF _Toc292193301 \h </w:instrText>
         </w:r>
         <w:r>
           <w:rPr>
@@ -7933,7 +7934,7 @@
           <w:lang w:bidi="ar-SA"/>
         </w:rPr>
       </w:pPr>
-      <w:hyperlink w:anchor="_Toc290907571" w:history="1">
+      <w:hyperlink w:anchor="_Toc292193302" w:history="1">
         <w:r>
           <w:rPr>
             <w:rStyle w:val="Hyperlink"/>
@@ -7977,7 +7978,7 @@
             <w:noProof/>
             <w:webHidden/>
           </w:rPr>
-          <w:instrText xml:space="preserve"> PAGEREF _Toc290907571 \h </w:instrText>
+          <w:instrText xml:space="preserve"> PAGEREF _Toc292193302 \h </w:instrText>
         </w:r>
         <w:r>
           <w:rPr>
@@ -8023,7 +8024,7 @@
           <w:lang w:bidi="ar-SA"/>
         </w:rPr>
       </w:pPr>
-      <w:hyperlink w:anchor="_Toc290907572" w:history="1">
+      <w:hyperlink w:anchor="_Toc292193303" w:history="1">
         <w:r>
           <w:rPr>
             <w:rStyle w:val="Hyperlink"/>
@@ -8067,7 +8068,7 @@
             <w:noProof/>
             <w:webHidden/>
           </w:rPr>
-          <w:instrText xml:space="preserve"> PAGEREF _Toc290907572 \h </w:instrText>
+          <w:instrText xml:space="preserve"> PAGEREF _Toc292193303 \h </w:instrText>
         </w:r>
         <w:r>
           <w:rPr>
@@ -8113,7 +8114,7 @@
           <w:lang w:bidi="ar-SA"/>
         </w:rPr>
       </w:pPr>
-      <w:hyperlink w:anchor="_Toc290907573" w:history="1">
+      <w:hyperlink w:anchor="_Toc292193304" w:history="1">
         <w:r>
           <w:rPr>
             <w:rStyle w:val="Hyperlink"/>
@@ -8157,7 +8158,7 @@
             <w:noProof/>
             <w:webHidden/>
           </w:rPr>
-          <w:instrText xml:space="preserve"> PAGEREF _Toc290907573 \h </w:instrText>
+          <w:instrText xml:space="preserve"> PAGEREF _Toc292193304 \h </w:instrText>
         </w:r>
         <w:r>
           <w:rPr>
@@ -8203,7 +8204,7 @@
           <w:lang w:bidi="ar-SA"/>
         </w:rPr>
       </w:pPr>
-      <w:hyperlink w:anchor="_Toc290907574" w:history="1">
+      <w:hyperlink w:anchor="_Toc292193305" w:history="1">
         <w:r>
           <w:rPr>
             <w:rStyle w:val="Hyperlink"/>
@@ -8247,7 +8248,7 @@
             <w:noProof/>
             <w:webHidden/>
           </w:rPr>
-          <w:instrText xml:space="preserve"> PAGEREF _Toc290907574 \h </w:instrText>
+          <w:instrText xml:space="preserve"> PAGEREF _Toc292193305 \h </w:instrText>
         </w:r>
         <w:r>
           <w:rPr>
@@ -8293,7 +8294,7 @@
           <w:lang w:bidi="ar-SA"/>
         </w:rPr>
       </w:pPr>
-      <w:hyperlink w:anchor="_Toc290907575" w:history="1">
+      <w:hyperlink w:anchor="_Toc292193306" w:history="1">
         <w:r>
           <w:rPr>
             <w:rStyle w:val="Hyperlink"/>
@@ -8337,7 +8338,7 @@
             <w:noProof/>
             <w:webHidden/>
           </w:rPr>
-          <w:instrText xml:space="preserve"> PAGEREF _Toc290907575 \h </w:instrText>
+          <w:instrText xml:space="preserve"> PAGEREF _Toc292193306 \h </w:instrText>
         </w:r>
         <w:r>
           <w:rPr>
@@ -8383,7 +8384,7 @@
           <w:lang w:bidi="ar-SA"/>
         </w:rPr>
       </w:pPr>
-      <w:hyperlink w:anchor="_Toc290907576" w:history="1">
+      <w:hyperlink w:anchor="_Toc292193307" w:history="1">
         <w:r>
           <w:rPr>
             <w:rStyle w:val="Hyperlink"/>
@@ -8427,7 +8428,7 @@
             <w:noProof/>
             <w:webHidden/>
           </w:rPr>
-          <w:instrText xml:space="preserve"> PAGEREF _Toc290907576 \h </w:instrText>
+          <w:instrText xml:space="preserve"> PAGEREF _Toc292193307 \h </w:instrText>
         </w:r>
         <w:r>
           <w:rPr>
@@ -8473,7 +8474,7 @@
           <w:lang w:bidi="ar-SA"/>
         </w:rPr>
       </w:pPr>
-      <w:hyperlink w:anchor="_Toc290907577" w:history="1">
+      <w:hyperlink w:anchor="_Toc292193308" w:history="1">
         <w:r>
           <w:rPr>
             <w:rStyle w:val="Hyperlink"/>
@@ -8517,7 +8518,7 @@
             <w:noProof/>
             <w:webHidden/>
           </w:rPr>
-          <w:instrText xml:space="preserve"> PAGEREF _Toc290907577 \h </w:instrText>
+          <w:instrText xml:space="preserve"> PAGEREF _Toc292193308 \h </w:instrText>
         </w:r>
         <w:r>
           <w:rPr>
@@ -8563,7 +8564,7 @@
           <w:lang w:bidi="ar-SA"/>
         </w:rPr>
       </w:pPr>
-      <w:hyperlink w:anchor="_Toc290907578" w:history="1">
+      <w:hyperlink w:anchor="_Toc292193309" w:history="1">
         <w:r>
           <w:rPr>
             <w:rStyle w:val="Hyperlink"/>
@@ -8607,7 +8608,7 @@
             <w:noProof/>
             <w:webHidden/>
           </w:rPr>
-          <w:instrText xml:space="preserve"> PAGEREF _Toc290907578 \h </w:instrText>
+          <w:instrText xml:space="preserve"> PAGEREF _Toc292193309 \h </w:instrText>
         </w:r>
         <w:r>
           <w:rPr>
@@ -8653,7 +8654,7 @@
           <w:lang w:bidi="ar-SA"/>
         </w:rPr>
       </w:pPr>
-      <w:hyperlink w:anchor="_Toc290907579" w:history="1">
+      <w:hyperlink w:anchor="_Toc292193310" w:history="1">
         <w:r>
           <w:rPr>
             <w:rStyle w:val="Hyperlink"/>
@@ -8697,7 +8698,7 @@
             <w:noProof/>
             <w:webHidden/>
           </w:rPr>
-          <w:instrText xml:space="preserve"> PAGEREF _Toc290907579 \h </w:instrText>
+          <w:instrText xml:space="preserve"> PAGEREF _Toc292193310 \h </w:instrText>
         </w:r>
         <w:r>
           <w:rPr>
@@ -8743,7 +8744,7 @@
           <w:lang w:bidi="ar-SA"/>
         </w:rPr>
       </w:pPr>
-      <w:hyperlink w:anchor="_Toc290907580" w:history="1">
+      <w:hyperlink w:anchor="_Toc292193311" w:history="1">
         <w:r>
           <w:rPr>
             <w:rStyle w:val="Hyperlink"/>
@@ -8787,7 +8788,7 @@
             <w:noProof/>
             <w:webHidden/>
           </w:rPr>
-          <w:instrText xml:space="preserve"> PAGEREF _Toc290907580 \h </w:instrText>
+          <w:instrText xml:space="preserve"> PAGEREF _Toc292193311 \h </w:instrText>
         </w:r>
         <w:r>
           <w:rPr>
@@ -8833,7 +8834,7 @@
           <w:lang w:bidi="ar-SA"/>
         </w:rPr>
       </w:pPr>
-      <w:hyperlink w:anchor="_Toc290907581" w:history="1">
+      <w:hyperlink w:anchor="_Toc292193312" w:history="1">
         <w:r>
           <w:rPr>
             <w:rStyle w:val="Hyperlink"/>
@@ -8877,7 +8878,7 @@
             <w:noProof/>
             <w:webHidden/>
           </w:rPr>
-          <w:instrText xml:space="preserve"> PAGEREF _Toc290907581 \h </w:instrText>
+          <w:instrText xml:space="preserve"> PAGEREF _Toc292193312 \h </w:instrText>
         </w:r>
         <w:r>
           <w:rPr>
@@ -8923,7 +8924,7 @@
           <w:lang w:bidi="ar-SA"/>
         </w:rPr>
       </w:pPr>
-      <w:hyperlink w:anchor="_Toc290907582" w:history="1">
+      <w:hyperlink w:anchor="_Toc292193313" w:history="1">
         <w:r>
           <w:rPr>
             <w:rStyle w:val="Hyperlink"/>
@@ -8967,7 +8968,7 @@
             <w:noProof/>
             <w:webHidden/>
           </w:rPr>
-          <w:instrText xml:space="preserve"> PAGEREF _Toc290907582 \h </w:instrText>
+          <w:instrText xml:space="preserve"> PAGEREF _Toc292193313 \h </w:instrText>
         </w:r>
         <w:r>
           <w:rPr>
@@ -9013,7 +9014,7 @@
           <w:lang w:bidi="ar-SA"/>
         </w:rPr>
       </w:pPr>
-      <w:hyperlink w:anchor="_Toc290907583" w:history="1">
+      <w:hyperlink w:anchor="_Toc292193314" w:history="1">
         <w:r>
           <w:rPr>
             <w:rStyle w:val="Hyperlink"/>
@@ -9057,7 +9058,7 @@
             <w:noProof/>
             <w:webHidden/>
           </w:rPr>
-          <w:instrText xml:space="preserve"> PAGEREF _Toc290907583 \h </w:instrText>
+          <w:instrText xml:space="preserve"> PAGEREF _Toc292193314 \h </w:instrText>
         </w:r>
         <w:r>
           <w:rPr>
@@ -9103,7 +9104,7 @@
           <w:lang w:bidi="ar-SA"/>
         </w:rPr>
       </w:pPr>
-      <w:hyperlink w:anchor="_Toc290907584" w:history="1">
+      <w:hyperlink w:anchor="_Toc292193315" w:history="1">
         <w:r>
           <w:rPr>
             <w:rStyle w:val="Hyperlink"/>
@@ -9147,7 +9148,7 @@
             <w:noProof/>
             <w:webHidden/>
           </w:rPr>
-          <w:instrText xml:space="preserve"> PAGEREF _Toc290907584 \h </w:instrText>
+          <w:instrText xml:space="preserve"> PAGEREF _Toc292193315 \h </w:instrText>
         </w:r>
         <w:r>
           <w:rPr>
@@ -9193,7 +9194,7 @@
           <w:lang w:bidi="ar-SA"/>
         </w:rPr>
       </w:pPr>
-      <w:hyperlink w:anchor="_Toc290907585" w:history="1">
+      <w:hyperlink w:anchor="_Toc292193316" w:history="1">
         <w:r>
           <w:rPr>
             <w:rStyle w:val="Hyperlink"/>
@@ -9237,7 +9238,7 @@
             <w:noProof/>
             <w:webHidden/>
           </w:rPr>
-          <w:instrText xml:space="preserve"> PAGEREF _Toc290907585 \h </w:instrText>
+          <w:instrText xml:space="preserve"> PAGEREF _Toc292193316 \h </w:instrText>
         </w:r>
         <w:r>
           <w:rPr>
@@ -9283,7 +9284,7 @@
           <w:lang w:bidi="ar-SA"/>
         </w:rPr>
       </w:pPr>
-      <w:hyperlink w:anchor="_Toc290907586" w:history="1">
+      <w:hyperlink w:anchor="_Toc292193317" w:history="1">
         <w:r>
           <w:rPr>
             <w:rStyle w:val="Hyperlink"/>
@@ -9327,7 +9328,7 @@
             <w:noProof/>
             <w:webHidden/>
           </w:rPr>
-          <w:instrText xml:space="preserve"> PAGEREF _Toc290907586 \h </w:instrText>
+          <w:instrText xml:space="preserve"> PAGEREF _Toc292193317 \h </w:instrText>
         </w:r>
         <w:r>
           <w:rPr>
@@ -9373,7 +9374,7 @@
           <w:lang w:bidi="ar-SA"/>
         </w:rPr>
       </w:pPr>
-      <w:hyperlink w:anchor="_Toc290907587" w:history="1">
+      <w:hyperlink w:anchor="_Toc292193318" w:history="1">
         <w:r>
           <w:rPr>
             <w:rStyle w:val="Hyperlink"/>
@@ -9417,7 +9418,7 @@
             <w:noProof/>
             <w:webHidden/>
           </w:rPr>
-          <w:instrText xml:space="preserve"> PAGEREF _Toc290907587 \h </w:instrText>
+          <w:instrText xml:space="preserve"> PAGEREF _Toc292193318 \h </w:instrText>
         </w:r>
         <w:r>
           <w:rPr>
@@ -9457,12 +9458,12 @@
       <w:pPr>
         <w:pStyle w:val="Heading1"/>
       </w:pPr>
-      <w:bookmarkStart w:id="0" w:name="_Toc290907485"/>
+      <w:bookmarkStart w:id="1" w:name="_Toc292193216"/>
       <w:r>
         <w:lastRenderedPageBreak/>
         <w:t>Overview</w:t>
       </w:r>
-      <w:bookmarkEnd w:id="0"/>
+      <w:bookmarkEnd w:id="1"/>
     </w:p>
     <w:p>
       <w:r>
@@ -9888,14 +9889,14 @@
       <w:pPr>
         <w:pStyle w:val="Heading1"/>
       </w:pPr>
-      <w:bookmarkStart w:id="1" w:name="_Prerequisites"/>
-      <w:bookmarkStart w:id="2" w:name="_Toc290907486"/>
-      <w:bookmarkEnd w:id="1"/>
+      <w:bookmarkStart w:id="2" w:name="_Prerequisites"/>
+      <w:bookmarkStart w:id="3" w:name="_Toc292193217"/>
+      <w:bookmarkEnd w:id="2"/>
       <w:r>
         <w:lastRenderedPageBreak/>
         <w:t>Prerequisites</w:t>
       </w:r>
-      <w:bookmarkEnd w:id="2"/>
+      <w:bookmarkEnd w:id="3"/>
     </w:p>
     <w:p>
       <w:r>
@@ -10530,14 +10531,14 @@
             <w:r>
               <w:t xml:space="preserve">For more information, see </w:t>
             </w:r>
-            <w:bookmarkStart w:id="3" w:name="1_10_7_1"/>
+            <w:bookmarkStart w:id="4" w:name="1_10_7_1"/>
             <w:r>
               <w:t>"</w:t>
             </w:r>
             <w:r>
               <w:t>vCenter Server and the vSphere Client Hardware Requirements</w:t>
             </w:r>
-            <w:bookmarkEnd w:id="3"/>
+            <w:bookmarkEnd w:id="4"/>
             <w:r>
               <w:t>"</w:t>
             </w:r>
@@ -10916,7 +10917,7 @@
       <w:pPr>
         <w:pStyle w:val="Heading1"/>
       </w:pPr>
-      <w:bookmarkStart w:id="4" w:name="_Toc290907487"/>
+      <w:bookmarkStart w:id="5" w:name="_Toc292193218"/>
       <w:r>
         <w:lastRenderedPageBreak/>
         <w:t xml:space="preserve">Choosing a </w:t>
@@ -10924,7 +10925,7 @@
       <w:r>
         <w:t>Deployment Architecture</w:t>
       </w:r>
-      <w:bookmarkEnd w:id="4"/>
+      <w:bookmarkEnd w:id="5"/>
     </w:p>
     <w:p>
       <w:r>
@@ -10965,11 +10966,11 @@
       <w:pPr>
         <w:pStyle w:val="Heading2"/>
       </w:pPr>
-      <w:bookmarkStart w:id="5" w:name="_Toc290907488"/>
+      <w:bookmarkStart w:id="6" w:name="_Toc292193219"/>
       <w:r>
         <w:t>Small-Scale Deployment</w:t>
       </w:r>
-      <w:bookmarkEnd w:id="5"/>
+      <w:bookmarkEnd w:id="6"/>
     </w:p>
     <w:p>
       <w:r>
@@ -11391,12 +11392,12 @@
       <w:pPr>
         <w:pStyle w:val="Heading2"/>
       </w:pPr>
-      <w:bookmarkStart w:id="6" w:name="_Toc290907489"/>
+      <w:bookmarkStart w:id="7" w:name="_Toc292193220"/>
       <w:r>
         <w:lastRenderedPageBreak/>
         <w:t>Large-Scale Redundant Setup</w:t>
       </w:r>
-      <w:bookmarkEnd w:id="6"/>
+      <w:bookmarkEnd w:id="7"/>
     </w:p>
     <w:p>
       <w:r>
@@ -11792,7 +11793,7 @@
       <w:pPr>
         <w:pStyle w:val="Caption"/>
       </w:pPr>
-      <w:bookmarkStart w:id="7" w:name="_Ref249761301"/>
+      <w:bookmarkStart w:id="8" w:name="_Ref249761301"/>
       <w:r>
         <w:t xml:space="preserve">Figure </w:t>
       </w:r>
@@ -11815,7 +11816,7 @@
       <w:r>
         <w:fldChar w:fldCharType="end"/>
       </w:r>
-      <w:bookmarkEnd w:id="7"/>
+      <w:bookmarkEnd w:id="8"/>
       <w:r>
         <w:t xml:space="preserve"> Large-Scale Deployment Architecture</w:t>
       </w:r>
@@ -11969,11 +11970,11 @@
       <w:pPr>
         <w:pStyle w:val="Heading2"/>
       </w:pPr>
-      <w:bookmarkStart w:id="8" w:name="_Toc290907490"/>
+      <w:bookmarkStart w:id="9" w:name="_Toc292193221"/>
       <w:r>
         <w:t>Separate Storage Network</w:t>
       </w:r>
-      <w:bookmarkEnd w:id="8"/>
+      <w:bookmarkEnd w:id="9"/>
     </w:p>
     <w:p>
       <w:r>
@@ -12138,8 +12139,8 @@
       <w:pPr>
         <w:pStyle w:val="Caption"/>
       </w:pPr>
-      <w:bookmarkStart w:id="9" w:name="_Ref256247180"/>
-      <w:bookmarkStart w:id="10" w:name="_Ref256247171"/>
+      <w:bookmarkStart w:id="10" w:name="_Ref256247180"/>
+      <w:bookmarkStart w:id="11" w:name="_Ref256247171"/>
       <w:r>
         <w:t xml:space="preserve">Figure </w:t>
       </w:r>
@@ -12151,11 +12152,11 @@
           <w:t>3</w:t>
         </w:r>
       </w:fldSimple>
-      <w:bookmarkEnd w:id="9"/>
+      <w:bookmarkEnd w:id="10"/>
       <w:r>
         <w:t xml:space="preserve"> Separate Storage Network</w:t>
       </w:r>
-      <w:bookmarkEnd w:id="10"/>
+      <w:bookmarkEnd w:id="11"/>
     </w:p>
     <w:p>
       <w:r>
@@ -12447,7 +12448,7 @@
       <w:pPr>
         <w:pStyle w:val="Caption"/>
       </w:pPr>
-      <w:bookmarkStart w:id="11" w:name="_Ref256349293"/>
+      <w:bookmarkStart w:id="12" w:name="_Ref256349293"/>
       <w:r>
         <w:t xml:space="preserve">Figure </w:t>
       </w:r>
@@ -12459,15 +12460,15 @@
           <w:t>4</w:t>
         </w:r>
       </w:fldSimple>
-      <w:bookmarkEnd w:id="11"/>
+      <w:bookmarkEnd w:id="12"/>
       <w:r>
         <w:t xml:space="preserve"> NIC Bonding and Multipath I/O</w:t>
       </w:r>
     </w:p>
-    <w:bookmarkStart w:id="12" w:name="_Toc265175043"/>
-    <w:bookmarkStart w:id="13" w:name="_Toc266277064"/>
-    <w:bookmarkEnd w:id="12"/>
+    <w:bookmarkStart w:id="13" w:name="_Toc265175043"/>
+    <w:bookmarkStart w:id="14" w:name="_Toc266277064"/>
     <w:bookmarkEnd w:id="13"/>
+    <w:bookmarkEnd w:id="14"/>
     <w:p>
       <w:r>
         <w:fldChar w:fldCharType="begin"/>
@@ -12501,11 +12502,11 @@
       <w:pPr>
         <w:pStyle w:val="Heading2"/>
       </w:pPr>
-      <w:bookmarkStart w:id="14" w:name="_Toc290907491"/>
+      <w:bookmarkStart w:id="15" w:name="_Toc292193222"/>
       <w:r>
         <w:t>Best Practices</w:t>
       </w:r>
-      <w:bookmarkEnd w:id="14"/>
+      <w:bookmarkEnd w:id="15"/>
     </w:p>
     <w:p>
       <w:proofErr w:type="gramStart"/>
@@ -12536,11 +12537,11 @@
       <w:pPr>
         <w:pStyle w:val="Heading3"/>
       </w:pPr>
-      <w:bookmarkStart w:id="15" w:name="_Toc290907492"/>
+      <w:bookmarkStart w:id="16" w:name="_Toc292193223"/>
       <w:r>
         <w:t>Required Practices</w:t>
       </w:r>
-      <w:bookmarkEnd w:id="15"/>
+      <w:bookmarkEnd w:id="16"/>
     </w:p>
     <w:p>
       <w:pPr>
@@ -12582,11 +12583,11 @@
       <w:pPr>
         <w:pStyle w:val="Heading3"/>
       </w:pPr>
-      <w:bookmarkStart w:id="16" w:name="_Toc290907493"/>
+      <w:bookmarkStart w:id="17" w:name="_Toc292193224"/>
       <w:r>
         <w:t>Suggested Practices</w:t>
       </w:r>
-      <w:bookmarkEnd w:id="16"/>
+      <w:bookmarkEnd w:id="17"/>
     </w:p>
     <w:p>
       <w:r>
@@ -12829,12 +12830,12 @@
       <w:pPr>
         <w:pStyle w:val="Heading1"/>
       </w:pPr>
-      <w:bookmarkStart w:id="17" w:name="_Toc290907494"/>
+      <w:bookmarkStart w:id="18" w:name="_Toc292193225"/>
       <w:r>
         <w:lastRenderedPageBreak/>
         <w:t>Network Setup</w:t>
       </w:r>
-      <w:bookmarkEnd w:id="17"/>
+      <w:bookmarkEnd w:id="18"/>
     </w:p>
     <w:p>
       <w:r>
@@ -13824,11 +13825,11 @@
       <w:pPr>
         <w:pStyle w:val="Heading2"/>
       </w:pPr>
-      <w:bookmarkStart w:id="18" w:name="_Toc290907495"/>
+      <w:bookmarkStart w:id="19" w:name="_Toc292193226"/>
       <w:r>
         <w:t>VLAN Allocation</w:t>
       </w:r>
-      <w:bookmarkEnd w:id="18"/>
+      <w:bookmarkEnd w:id="19"/>
     </w:p>
     <w:p>
       <w:pPr>
@@ -14224,14 +14225,14 @@
           <w:tab w:val="left" w:pos="8340"/>
         </w:tabs>
       </w:pPr>
-      <w:bookmarkStart w:id="19" w:name="_Ref265171719"/>
-      <w:bookmarkStart w:id="20" w:name="_Ref256257115"/>
-      <w:bookmarkStart w:id="21" w:name="_Ref265171711"/>
+      <w:bookmarkStart w:id="20" w:name="_Ref265171719"/>
+      <w:bookmarkStart w:id="21" w:name="_Ref256257115"/>
+      <w:bookmarkStart w:id="22" w:name="_Ref265171711"/>
       <w:r>
         <w:t xml:space="preserve">Figure 5 </w:t>
       </w:r>
-      <w:bookmarkEnd w:id="19"/>
       <w:bookmarkEnd w:id="20"/>
+      <w:bookmarkEnd w:id="21"/>
       <w:r>
         <w:t xml:space="preserve">VLAN </w:t>
       </w:r>
@@ -14243,7 +14244,7 @@
       <w:r>
         <w:t xml:space="preserve"> in an Availability Zone</w:t>
       </w:r>
-      <w:bookmarkEnd w:id="21"/>
+      <w:bookmarkEnd w:id="22"/>
     </w:p>
     <w:p>
       <w:r>
@@ -14278,11 +14279,11 @@
       <w:pPr>
         <w:pStyle w:val="Heading3"/>
       </w:pPr>
-      <w:bookmarkStart w:id="22" w:name="_Toc290907496"/>
+      <w:bookmarkStart w:id="23" w:name="_Toc292193227"/>
       <w:r>
         <w:t>VLAN Allocation with Virtual Networking</w:t>
       </w:r>
-      <w:bookmarkEnd w:id="22"/>
+      <w:bookmarkEnd w:id="23"/>
     </w:p>
     <w:p>
       <w:r>
@@ -14495,14 +14496,14 @@
       <w:pPr>
         <w:pStyle w:val="Heading3"/>
       </w:pPr>
-      <w:bookmarkStart w:id="23" w:name="_Toc290907497"/>
+      <w:bookmarkStart w:id="24" w:name="_Toc292193228"/>
       <w:r>
         <w:t xml:space="preserve">VLAN Allocation with Direct </w:t>
       </w:r>
       <w:r>
         <w:t>Tagged</w:t>
       </w:r>
-      <w:bookmarkEnd w:id="23"/>
+      <w:bookmarkEnd w:id="24"/>
     </w:p>
     <w:p>
       <w:r>
@@ -14683,7 +14684,7 @@
       <w:pPr>
         <w:pStyle w:val="Heading3"/>
       </w:pPr>
-      <w:bookmarkStart w:id="24" w:name="_Toc290907498"/>
+      <w:bookmarkStart w:id="25" w:name="_Toc292193229"/>
       <w:r>
         <w:t>VLAN Allocation with Virtual Network</w:t>
       </w:r>
@@ -14696,7 +14697,7 @@
       <w:r>
         <w:t xml:space="preserve"> Networking</w:t>
       </w:r>
-      <w:bookmarkEnd w:id="24"/>
+      <w:bookmarkEnd w:id="25"/>
     </w:p>
     <w:p>
       <w:r>
@@ -14909,12 +14910,12 @@
       <w:pPr>
         <w:pStyle w:val="Heading2"/>
       </w:pPr>
-      <w:bookmarkStart w:id="25" w:name="_Toc290907499"/>
+      <w:bookmarkStart w:id="26" w:name="_Toc292193230"/>
       <w:r>
         <w:lastRenderedPageBreak/>
         <w:t>IP Address Allocation</w:t>
       </w:r>
-      <w:bookmarkEnd w:id="25"/>
+      <w:bookmarkEnd w:id="26"/>
     </w:p>
     <w:p>
       <w:r>
@@ -14934,11 +14935,11 @@
       <w:pPr>
         <w:pStyle w:val="Heading3"/>
       </w:pPr>
-      <w:bookmarkStart w:id="26" w:name="_Toc290907500"/>
+      <w:bookmarkStart w:id="27" w:name="_Toc292193231"/>
       <w:r>
         <w:t>Public IP Addresses</w:t>
       </w:r>
-      <w:bookmarkEnd w:id="26"/>
+      <w:bookmarkEnd w:id="27"/>
     </w:p>
     <w:p>
       <w:r>
@@ -14967,15 +14968,15 @@
       <w:pPr>
         <w:pStyle w:val="Heading3"/>
       </w:pPr>
-      <w:bookmarkStart w:id="27" w:name="_Ref290540197"/>
-      <w:bookmarkStart w:id="28" w:name="_Ref290540211"/>
-      <w:bookmarkStart w:id="29" w:name="_Toc290907501"/>
+      <w:bookmarkStart w:id="28" w:name="_Ref290540197"/>
+      <w:bookmarkStart w:id="29" w:name="_Ref290540211"/>
+      <w:bookmarkStart w:id="30" w:name="_Toc292193232"/>
       <w:r>
         <w:t>Private IP Addresses</w:t>
       </w:r>
-      <w:bookmarkEnd w:id="27"/>
       <w:bookmarkEnd w:id="28"/>
       <w:bookmarkEnd w:id="29"/>
+      <w:bookmarkEnd w:id="30"/>
     </w:p>
     <w:p>
       <w:r>
@@ -15169,11 +15170,11 @@
       <w:pPr>
         <w:pStyle w:val="Heading3"/>
       </w:pPr>
-      <w:bookmarkStart w:id="30" w:name="_Toc290907502"/>
+      <w:bookmarkStart w:id="31" w:name="_Toc292193233"/>
       <w:r>
         <w:t>Direct IP Addresses</w:t>
       </w:r>
-      <w:bookmarkEnd w:id="30"/>
+      <w:bookmarkEnd w:id="31"/>
     </w:p>
     <w:p>
       <w:r>
@@ -15200,12 +15201,12 @@
       <w:pPr>
         <w:pStyle w:val="Heading3"/>
       </w:pPr>
-      <w:bookmarkStart w:id="31" w:name="_Toc290907503"/>
+      <w:bookmarkStart w:id="32" w:name="_Toc292193234"/>
       <w:r>
         <w:lastRenderedPageBreak/>
         <w:t>Guest IP Addresses - Virtual Networking</w:t>
       </w:r>
-      <w:bookmarkEnd w:id="31"/>
+      <w:bookmarkEnd w:id="32"/>
     </w:p>
     <w:p>
       <w:r>
@@ -15228,11 +15229,11 @@
       <w:pPr>
         <w:pStyle w:val="Heading2"/>
       </w:pPr>
-      <w:bookmarkStart w:id="32" w:name="_Toc290907504"/>
+      <w:bookmarkStart w:id="33" w:name="_Toc292193235"/>
       <w:r>
         <w:t>Layer-3 Switch</w:t>
       </w:r>
-      <w:bookmarkEnd w:id="32"/>
+      <w:bookmarkEnd w:id="33"/>
     </w:p>
     <w:p>
       <w:r>
@@ -15386,14 +15387,14 @@
       <w:pPr>
         <w:pStyle w:val="Heading3"/>
       </w:pPr>
-      <w:bookmarkStart w:id="33" w:name="_Toc290907505"/>
+      <w:bookmarkStart w:id="34" w:name="_Toc292193236"/>
       <w:r>
         <w:t xml:space="preserve">Example </w:t>
       </w:r>
       <w:r>
         <w:t>Configuration</w:t>
       </w:r>
-      <w:bookmarkEnd w:id="33"/>
+      <w:bookmarkEnd w:id="34"/>
     </w:p>
     <w:p>
       <w:r>
@@ -15945,11 +15946,11 @@
       <w:pPr>
         <w:pStyle w:val="Heading2"/>
       </w:pPr>
-      <w:bookmarkStart w:id="34" w:name="_Toc290907506"/>
+      <w:bookmarkStart w:id="35" w:name="_Toc292193237"/>
       <w:r>
         <w:t>Layer-2 Switch</w:t>
       </w:r>
-      <w:bookmarkEnd w:id="34"/>
+      <w:bookmarkEnd w:id="35"/>
     </w:p>
     <w:p>
       <w:r>
@@ -16021,7 +16022,7 @@
       <w:pPr>
         <w:pStyle w:val="Heading3"/>
       </w:pPr>
-      <w:bookmarkStart w:id="35" w:name="_Toc290907507"/>
+      <w:bookmarkStart w:id="36" w:name="_Toc292193238"/>
       <w:r>
         <w:t xml:space="preserve">Example </w:t>
       </w:r>
@@ -16031,7 +16032,7 @@
       <w:r>
         <w:t>s</w:t>
       </w:r>
-      <w:bookmarkEnd w:id="35"/>
+      <w:bookmarkEnd w:id="36"/>
     </w:p>
     <w:p>
       <w:r>
@@ -16522,11 +16523,11 @@
       <w:pPr>
         <w:pStyle w:val="Heading2"/>
       </w:pPr>
-      <w:bookmarkStart w:id="36" w:name="_Toc290907508"/>
+      <w:bookmarkStart w:id="37" w:name="_Toc292193239"/>
       <w:r>
         <w:t>Hardware Firewall</w:t>
       </w:r>
-      <w:bookmarkEnd w:id="36"/>
+      <w:bookmarkEnd w:id="37"/>
     </w:p>
     <w:p>
       <w:r>
@@ -16537,11 +16538,11 @@
       <w:pPr>
         <w:pStyle w:val="Heading3"/>
       </w:pPr>
-      <w:bookmarkStart w:id="37" w:name="_Toc290907509"/>
+      <w:bookmarkStart w:id="38" w:name="_Toc292193240"/>
       <w:r>
         <w:t>Generic Firewall Provisions</w:t>
       </w:r>
-      <w:bookmarkEnd w:id="37"/>
+      <w:bookmarkEnd w:id="38"/>
     </w:p>
     <w:p>
       <w:r>
@@ -16645,7 +16646,7 @@
       <w:pPr>
         <w:pStyle w:val="Heading3"/>
       </w:pPr>
-      <w:bookmarkStart w:id="38" w:name="_Toc290907510"/>
+      <w:bookmarkStart w:id="39" w:name="_Toc292193241"/>
       <w:r>
         <w:lastRenderedPageBreak/>
         <w:t>External</w:t>
@@ -16671,7 +16672,7 @@
       <w:r>
         <w:t>optional)</w:t>
       </w:r>
-      <w:bookmarkEnd w:id="38"/>
+      <w:bookmarkEnd w:id="39"/>
     </w:p>
     <w:p>
       <w:r>
@@ -17265,7 +17266,7 @@
       <w:pPr>
         <w:pStyle w:val="Heading2"/>
       </w:pPr>
-      <w:bookmarkStart w:id="39" w:name="_Toc290907511"/>
+      <w:bookmarkStart w:id="40" w:name="_Toc292193242"/>
       <w:r>
         <w:lastRenderedPageBreak/>
         <w:t xml:space="preserve">Management Server </w:t>
@@ -17276,7 +17277,7 @@
       <w:r>
         <w:t>ing</w:t>
       </w:r>
-      <w:bookmarkEnd w:id="39"/>
+      <w:bookmarkEnd w:id="40"/>
     </w:p>
     <w:p>
       <w:r>
@@ -17593,22 +17594,22 @@
       <w:pPr>
         <w:pStyle w:val="Heading2"/>
       </w:pPr>
-      <w:bookmarkStart w:id="40" w:name="_Toc265175053"/>
-      <w:bookmarkStart w:id="41" w:name="_Toc266277074"/>
-      <w:bookmarkStart w:id="42" w:name="_Toc265175054"/>
-      <w:bookmarkStart w:id="43" w:name="_Toc266277075"/>
-      <w:bookmarkStart w:id="44" w:name="_Toc290907512"/>
-      <w:bookmarkEnd w:id="40"/>
+      <w:bookmarkStart w:id="41" w:name="_Toc265175053"/>
+      <w:bookmarkStart w:id="42" w:name="_Toc266277074"/>
+      <w:bookmarkStart w:id="43" w:name="_Toc265175054"/>
+      <w:bookmarkStart w:id="44" w:name="_Toc266277075"/>
+      <w:bookmarkStart w:id="45" w:name="_Toc292193243"/>
       <w:bookmarkEnd w:id="41"/>
       <w:bookmarkEnd w:id="42"/>
       <w:bookmarkEnd w:id="43"/>
+      <w:bookmarkEnd w:id="44"/>
       <w:r>
         <w:t>External Guest Load Balancer Integration for F5</w:t>
       </w:r>
       <w:r>
         <w:t xml:space="preserve"> (optional)</w:t>
       </w:r>
-      <w:bookmarkEnd w:id="44"/>
+      <w:bookmarkEnd w:id="45"/>
     </w:p>
     <w:p>
       <w:r>
@@ -17723,11 +17724,11 @@
       <w:pPr>
         <w:pStyle w:val="Heading2"/>
       </w:pPr>
-      <w:bookmarkStart w:id="45" w:name="_Toc290907513"/>
+      <w:bookmarkStart w:id="46" w:name="_Toc292193244"/>
       <w:r>
         <w:t>Additional Topology Requirements</w:t>
       </w:r>
-      <w:bookmarkEnd w:id="45"/>
+      <w:bookmarkEnd w:id="46"/>
     </w:p>
     <w:p>
       <w:r>
@@ -17986,9 +17987,9 @@
       <w:pPr>
         <w:pStyle w:val="Heading1"/>
       </w:pPr>
-      <w:bookmarkStart w:id="46" w:name="_Ref289363868"/>
-      <w:bookmarkStart w:id="47" w:name="_Ref289363876"/>
-      <w:bookmarkStart w:id="48" w:name="_Toc290907514"/>
+      <w:bookmarkStart w:id="47" w:name="_Ref289363868"/>
+      <w:bookmarkStart w:id="48" w:name="_Ref289363876"/>
+      <w:bookmarkStart w:id="49" w:name="_Toc292193245"/>
       <w:r>
         <w:lastRenderedPageBreak/>
         <w:t>Storage</w:t>
@@ -17999,9 +18000,9 @@
       <w:r>
         <w:t>Setup</w:t>
       </w:r>
-      <w:bookmarkEnd w:id="46"/>
       <w:bookmarkEnd w:id="47"/>
       <w:bookmarkEnd w:id="48"/>
+      <w:bookmarkEnd w:id="49"/>
     </w:p>
     <w:p>
       <w:r>
@@ -18316,11 +18317,11 @@
       <w:pPr>
         <w:pStyle w:val="Heading2"/>
       </w:pPr>
-      <w:bookmarkStart w:id="49" w:name="_Toc290907515"/>
+      <w:bookmarkStart w:id="50" w:name="_Toc292193246"/>
       <w:r>
         <w:t>Small-Scale Setup</w:t>
       </w:r>
-      <w:bookmarkEnd w:id="49"/>
+      <w:bookmarkEnd w:id="50"/>
     </w:p>
     <w:p>
       <w:r>
@@ -18337,11 +18338,11 @@
       <w:pPr>
         <w:pStyle w:val="Heading2"/>
       </w:pPr>
-      <w:bookmarkStart w:id="50" w:name="_Toc290907516"/>
+      <w:bookmarkStart w:id="51" w:name="_Toc292193247"/>
       <w:r>
         <w:t>Secondary Storage</w:t>
       </w:r>
-      <w:bookmarkEnd w:id="50"/>
+      <w:bookmarkEnd w:id="51"/>
     </w:p>
     <w:p>
       <w:r>
@@ -18355,14 +18356,14 @@
       <w:pPr>
         <w:pStyle w:val="Heading2"/>
       </w:pPr>
-      <w:bookmarkStart w:id="51" w:name="_Toc290907517"/>
+      <w:bookmarkStart w:id="52" w:name="_Toc292193248"/>
       <w:r>
         <w:t xml:space="preserve">Example </w:t>
       </w:r>
       <w:r>
         <w:t>Configurations</w:t>
       </w:r>
-      <w:bookmarkEnd w:id="51"/>
+      <w:bookmarkEnd w:id="52"/>
     </w:p>
     <w:p>
       <w:r>
@@ -18385,9 +18386,9 @@
       <w:pPr>
         <w:pStyle w:val="Heading3"/>
       </w:pPr>
-      <w:bookmarkStart w:id="52" w:name="_Ref288821718"/>
-      <w:bookmarkStart w:id="53" w:name="_Ref288821802"/>
-      <w:bookmarkStart w:id="54" w:name="_Toc290907518"/>
+      <w:bookmarkStart w:id="53" w:name="_Ref288821718"/>
+      <w:bookmarkStart w:id="54" w:name="_Ref288821802"/>
+      <w:bookmarkStart w:id="55" w:name="_Toc292193249"/>
       <w:r>
         <w:t xml:space="preserve">Linux NFS </w:t>
       </w:r>
@@ -18400,9 +18401,9 @@
       <w:r>
         <w:t xml:space="preserve"> and DAS</w:t>
       </w:r>
-      <w:bookmarkEnd w:id="52"/>
       <w:bookmarkEnd w:id="53"/>
       <w:bookmarkEnd w:id="54"/>
+      <w:bookmarkEnd w:id="55"/>
     </w:p>
     <w:p>
       <w:r>
@@ -19014,13 +19015,13 @@
       <w:pPr>
         <w:pStyle w:val="Heading3"/>
       </w:pPr>
-      <w:bookmarkStart w:id="55" w:name="_Ref256347191"/>
-      <w:bookmarkStart w:id="56" w:name="_Toc290907519"/>
+      <w:bookmarkStart w:id="56" w:name="_Ref256347191"/>
+      <w:bookmarkStart w:id="57" w:name="_Toc292193250"/>
       <w:r>
         <w:t>Linux NFS on iSCSI</w:t>
       </w:r>
-      <w:bookmarkEnd w:id="55"/>
       <w:bookmarkEnd w:id="56"/>
+      <w:bookmarkEnd w:id="57"/>
     </w:p>
     <w:p>
       <w:r>
@@ -19485,7 +19486,7 @@
       <w:pPr>
         <w:pStyle w:val="Heading1"/>
       </w:pPr>
-      <w:bookmarkStart w:id="57" w:name="_Toc290907520"/>
+      <w:bookmarkStart w:id="58" w:name="_Toc292193251"/>
       <w:r>
         <w:lastRenderedPageBreak/>
         <w:t>Citrix XenServer Installation</w:t>
@@ -19493,7 +19494,7 @@
       <w:r>
         <w:t xml:space="preserve"> and Configuration</w:t>
       </w:r>
-      <w:bookmarkEnd w:id="57"/>
+      <w:bookmarkEnd w:id="58"/>
     </w:p>
     <w:p>
       <w:r>
@@ -19787,11 +19788,11 @@
       <w:pPr>
         <w:pStyle w:val="Heading2"/>
       </w:pPr>
-      <w:bookmarkStart w:id="58" w:name="_Toc290907521"/>
+      <w:bookmarkStart w:id="59" w:name="_Toc292193252"/>
       <w:r>
         <w:t>Username and Password</w:t>
       </w:r>
-      <w:bookmarkEnd w:id="58"/>
+      <w:bookmarkEnd w:id="59"/>
     </w:p>
     <w:p>
       <w:r>
@@ -19808,11 +19809,11 @@
       <w:pPr>
         <w:pStyle w:val="Heading2"/>
       </w:pPr>
-      <w:bookmarkStart w:id="59" w:name="_Toc290907522"/>
+      <w:bookmarkStart w:id="60" w:name="_Toc292193253"/>
       <w:r>
         <w:t>Time Synchronization</w:t>
       </w:r>
-      <w:bookmarkEnd w:id="59"/>
+      <w:bookmarkEnd w:id="60"/>
     </w:p>
     <w:p>
       <w:r>
@@ -19905,11 +19906,11 @@
       <w:pPr>
         <w:pStyle w:val="Heading2"/>
       </w:pPr>
-      <w:bookmarkStart w:id="60" w:name="_Toc290907523"/>
+      <w:bookmarkStart w:id="61" w:name="_Toc292193254"/>
       <w:r>
         <w:t>Licensing</w:t>
       </w:r>
-      <w:bookmarkEnd w:id="60"/>
+      <w:bookmarkEnd w:id="61"/>
     </w:p>
     <w:p>
       <w:r>
@@ -19950,12 +19951,12 @@
       <w:pPr>
         <w:pStyle w:val="Heading3"/>
       </w:pPr>
-      <w:bookmarkStart w:id="61" w:name="_Toc290907524"/>
+      <w:bookmarkStart w:id="62" w:name="_Toc292193255"/>
       <w:r>
         <w:lastRenderedPageBreak/>
         <w:t>Getting and Deploying a License</w:t>
       </w:r>
-      <w:bookmarkEnd w:id="61"/>
+      <w:bookmarkEnd w:id="62"/>
     </w:p>
     <w:p>
       <w:r>
@@ -20062,14 +20063,14 @@
       <w:pPr>
         <w:pStyle w:val="Heading2"/>
       </w:pPr>
-      <w:bookmarkStart w:id="62" w:name="_Toc290907525"/>
+      <w:bookmarkStart w:id="63" w:name="_Toc292193256"/>
       <w:r>
         <w:t xml:space="preserve">Physical </w:t>
       </w:r>
       <w:r>
         <w:t>Networking Setup</w:t>
       </w:r>
-      <w:bookmarkEnd w:id="62"/>
+      <w:bookmarkEnd w:id="63"/>
     </w:p>
     <w:p>
       <w:r>
@@ -20174,25 +20175,25 @@
       <w:pPr>
         <w:pStyle w:val="Heading3"/>
       </w:pPr>
-      <w:bookmarkStart w:id="63" w:name="_Toc265175070"/>
-      <w:bookmarkStart w:id="64" w:name="_Toc266277091"/>
-      <w:bookmarkStart w:id="65" w:name="_Toc265175071"/>
-      <w:bookmarkStart w:id="66" w:name="_Toc266277092"/>
-      <w:bookmarkStart w:id="67" w:name="_Toc265175072"/>
-      <w:bookmarkStart w:id="68" w:name="_Toc266277093"/>
-      <w:bookmarkStart w:id="69" w:name="_Toc277690541"/>
-      <w:bookmarkStart w:id="70" w:name="_Toc290907526"/>
-      <w:bookmarkEnd w:id="63"/>
+      <w:bookmarkStart w:id="64" w:name="_Toc265175070"/>
+      <w:bookmarkStart w:id="65" w:name="_Toc266277091"/>
+      <w:bookmarkStart w:id="66" w:name="_Toc265175071"/>
+      <w:bookmarkStart w:id="67" w:name="_Toc266277092"/>
+      <w:bookmarkStart w:id="68" w:name="_Toc265175072"/>
+      <w:bookmarkStart w:id="69" w:name="_Toc266277093"/>
+      <w:bookmarkStart w:id="70" w:name="_Toc277690541"/>
+      <w:bookmarkStart w:id="71" w:name="_Toc292193257"/>
       <w:bookmarkEnd w:id="64"/>
       <w:bookmarkEnd w:id="65"/>
       <w:bookmarkEnd w:id="66"/>
       <w:bookmarkEnd w:id="67"/>
       <w:bookmarkEnd w:id="68"/>
+      <w:bookmarkEnd w:id="69"/>
       <w:r>
         <w:t>Configuring Public Network with a Dedicated NIC (optional)</w:t>
       </w:r>
-      <w:bookmarkEnd w:id="69"/>
       <w:bookmarkEnd w:id="70"/>
+      <w:bookmarkEnd w:id="71"/>
     </w:p>
     <w:p>
       <w:r>
@@ -20253,16 +20254,7 @@
         <w:t xml:space="preserve">If you are using a single dedicated NIC to provide public network access, </w:t>
       </w:r>
       <w:r>
-        <w:t>follow t</w:t>
-      </w:r>
-      <w:r>
-        <w:t xml:space="preserve">his procedure </w:t>
-      </w:r>
-      <w:r>
-        <w:t>on</w:t>
-      </w:r>
-      <w:r>
-        <w:t xml:space="preserve"> each new host that is added to the CloudStack before adding the host.</w:t>
+        <w:t>follow this procedure on each new host that is added to the CloudStack before adding the host.</w:t>
       </w:r>
     </w:p>
     <w:p>
@@ -20322,20 +20314,20 @@
       <w:pPr>
         <w:pStyle w:val="Heading3"/>
       </w:pPr>
-      <w:bookmarkStart w:id="71" w:name="_Toc266277095"/>
-      <w:bookmarkStart w:id="72" w:name="_Toc277690543"/>
-      <w:bookmarkStart w:id="73" w:name="_Ref266318646"/>
-      <w:bookmarkStart w:id="74" w:name="_Toc277690542"/>
-      <w:bookmarkStart w:id="75" w:name="_Toc290907527"/>
-      <w:bookmarkEnd w:id="71"/>
+      <w:bookmarkStart w:id="72" w:name="_Toc266277095"/>
+      <w:bookmarkStart w:id="73" w:name="_Toc277690543"/>
+      <w:bookmarkStart w:id="74" w:name="_Ref266318646"/>
+      <w:bookmarkStart w:id="75" w:name="_Toc277690542"/>
+      <w:bookmarkStart w:id="76" w:name="_Toc292193258"/>
+      <w:bookmarkEnd w:id="72"/>
       <w:r>
         <w:t>Separate Storage Network (op</w:t>
       </w:r>
       <w:r>
         <w:t>tional)</w:t>
       </w:r>
-      <w:bookmarkEnd w:id="72"/>
-      <w:bookmarkEnd w:id="75"/>
+      <w:bookmarkEnd w:id="73"/>
+      <w:bookmarkEnd w:id="76"/>
     </w:p>
     <w:p>
       <w:r>
@@ -20551,13 +20543,13 @@
       <w:pPr>
         <w:pStyle w:val="Heading3"/>
       </w:pPr>
-      <w:bookmarkStart w:id="76" w:name="_Toc290907528"/>
+      <w:bookmarkStart w:id="77" w:name="_Toc292193259"/>
       <w:r>
         <w:t>NIC Bonding (optional)</w:t>
       </w:r>
-      <w:bookmarkEnd w:id="73"/>
       <w:bookmarkEnd w:id="74"/>
-      <w:bookmarkEnd w:id="76"/>
+      <w:bookmarkEnd w:id="75"/>
+      <w:bookmarkEnd w:id="77"/>
     </w:p>
     <w:p>
       <w:r>
@@ -20579,8 +20571,6 @@
       <w:r>
         <w:t>2 NICs on private, 1 NIC on public, storage uses private network</w:t>
       </w:r>
-      <w:bookmarkStart w:id="77" w:name="_GoBack"/>
-      <w:bookmarkEnd w:id="77"/>
     </w:p>
     <w:p>
       <w:pPr>
@@ -21192,7 +21182,7 @@
         <w:pStyle w:val="Heading2"/>
       </w:pPr>
       <w:bookmarkStart w:id="78" w:name="_Toc277690544"/>
-      <w:bookmarkStart w:id="79" w:name="_Toc290907529"/>
+      <w:bookmarkStart w:id="79" w:name="_Toc292193260"/>
       <w:r>
         <w:t>Primary Storage Setup</w:t>
       </w:r>
@@ -21943,7 +21933,7 @@
       <w:pPr>
         <w:pStyle w:val="Heading2"/>
       </w:pPr>
-      <w:bookmarkStart w:id="82" w:name="_Toc290907530"/>
+      <w:bookmarkStart w:id="82" w:name="_Toc292193261"/>
       <w:proofErr w:type="gramStart"/>
       <w:r>
         <w:t>iSCSI</w:t>
@@ -22038,7 +22028,7 @@
       <w:pPr>
         <w:pStyle w:val="Heading2"/>
       </w:pPr>
-      <w:bookmarkStart w:id="83" w:name="_Toc290907531"/>
+      <w:bookmarkStart w:id="83" w:name="_Toc292193262"/>
       <w:r>
         <w:t>Security Groups</w:t>
       </w:r>
@@ -22288,7 +22278,7 @@
       <w:pPr>
         <w:pStyle w:val="Heading1"/>
       </w:pPr>
-      <w:bookmarkStart w:id="84" w:name="_Toc290907532"/>
+      <w:bookmarkStart w:id="84" w:name="_Toc292193263"/>
       <w:r>
         <w:lastRenderedPageBreak/>
         <w:t>VMware vSphere Installation and Configuration</w:t>
@@ -22451,7 +22441,7 @@
       <w:pPr>
         <w:pStyle w:val="Heading2"/>
       </w:pPr>
-      <w:bookmarkStart w:id="85" w:name="_Toc290907533"/>
+      <w:bookmarkStart w:id="85" w:name="_Toc292193264"/>
       <w:r>
         <w:t>Prerequisites and Constraints</w:t>
       </w:r>
@@ -22639,7 +22629,7 @@
       <w:pPr>
         <w:pStyle w:val="Heading2"/>
       </w:pPr>
-      <w:bookmarkStart w:id="86" w:name="_Toc290907534"/>
+      <w:bookmarkStart w:id="86" w:name="_Toc292193265"/>
       <w:r>
         <w:t>Licensing</w:t>
       </w:r>
@@ -22694,7 +22684,7 @@
       <w:pPr>
         <w:pStyle w:val="Heading2"/>
       </w:pPr>
-      <w:bookmarkStart w:id="87" w:name="_Toc290907535"/>
+      <w:bookmarkStart w:id="87" w:name="_Toc292193266"/>
       <w:r>
         <w:lastRenderedPageBreak/>
         <w:t>ESXi Host setup</w:t>
@@ -22710,7 +22700,7 @@
       <w:pPr>
         <w:pStyle w:val="Heading2"/>
       </w:pPr>
-      <w:bookmarkStart w:id="88" w:name="_Toc290907536"/>
+      <w:bookmarkStart w:id="88" w:name="_Toc292193267"/>
       <w:r>
         <w:t>Physical</w:t>
       </w:r>
@@ -22853,7 +22843,7 @@
       <w:pPr>
         <w:pStyle w:val="Heading3"/>
       </w:pPr>
-      <w:bookmarkStart w:id="89" w:name="_Toc290907537"/>
+      <w:bookmarkStart w:id="89" w:name="_Toc292193268"/>
       <w:r>
         <w:t>Configure Virtual S</w:t>
       </w:r>
@@ -23116,7 +23106,7 @@
       <w:pPr>
         <w:pStyle w:val="Heading3"/>
       </w:pPr>
-      <w:bookmarkStart w:id="90" w:name="_Toc290907538"/>
+      <w:bookmarkStart w:id="90" w:name="_Toc292193269"/>
       <w:r>
         <w:t>Configure vCenter Management N</w:t>
       </w:r>
@@ -23297,7 +23287,7 @@
       <w:pPr>
         <w:pStyle w:val="Heading3"/>
       </w:pPr>
-      <w:bookmarkStart w:id="91" w:name="_Toc290907539"/>
+      <w:bookmarkStart w:id="91" w:name="_Toc292193270"/>
       <w:r>
         <w:t>Configure NIC Bonding</w:t>
       </w:r>
@@ -23327,7 +23317,7 @@
       <w:pPr>
         <w:pStyle w:val="Heading2"/>
       </w:pPr>
-      <w:bookmarkStart w:id="92" w:name="_Toc290907540"/>
+      <w:bookmarkStart w:id="92" w:name="_Toc292193271"/>
       <w:r>
         <w:t>Storage Preparation</w:t>
       </w:r>
@@ -23345,7 +23335,7 @@
       <w:pPr>
         <w:pStyle w:val="Heading3"/>
       </w:pPr>
-      <w:bookmarkStart w:id="93" w:name="_Toc290907541"/>
+      <w:bookmarkStart w:id="93" w:name="_Toc292193272"/>
       <w:r>
         <w:lastRenderedPageBreak/>
         <w:t>Enable iSCSI initiator for ESX</w:t>
@@ -23574,7 +23564,7 @@
       <w:pPr>
         <w:pStyle w:val="Heading3"/>
       </w:pPr>
-      <w:bookmarkStart w:id="94" w:name="_Toc290907542"/>
+      <w:bookmarkStart w:id="94" w:name="_Toc292193273"/>
       <w:r>
         <w:t>Add iSCSI target</w:t>
       </w:r>
@@ -23676,7 +23666,7 @@
       <w:pPr>
         <w:pStyle w:val="Heading3"/>
       </w:pPr>
-      <w:bookmarkStart w:id="95" w:name="_Toc290907543"/>
+      <w:bookmarkStart w:id="95" w:name="_Toc292193274"/>
       <w:r>
         <w:lastRenderedPageBreak/>
         <w:t>Create a</w:t>
@@ -23834,7 +23824,7 @@
       <w:pPr>
         <w:pStyle w:val="Heading3"/>
       </w:pPr>
-      <w:bookmarkStart w:id="96" w:name="_Toc290907544"/>
+      <w:bookmarkStart w:id="96" w:name="_Toc292193275"/>
       <w:r>
         <w:t>Multipathing</w:t>
       </w:r>
@@ -23855,7 +23845,7 @@
       <w:pPr>
         <w:pStyle w:val="Heading2"/>
       </w:pPr>
-      <w:bookmarkStart w:id="97" w:name="_Toc290907545"/>
+      <w:bookmarkStart w:id="97" w:name="_Toc292193276"/>
       <w:r>
         <w:lastRenderedPageBreak/>
         <w:t>Add Hosts or Configure Clusters</w:t>
@@ -23908,7 +23898,7 @@
       <w:pPr>
         <w:pStyle w:val="Heading3"/>
       </w:pPr>
-      <w:bookmarkStart w:id="98" w:name="_Toc290907546"/>
+      <w:bookmarkStart w:id="98" w:name="_Toc292193277"/>
       <w:r>
         <w:t>Clusters</w:t>
       </w:r>
@@ -23929,7 +23919,7 @@
       <w:pPr>
         <w:pStyle w:val="Heading1"/>
       </w:pPr>
-      <w:bookmarkStart w:id="99" w:name="_Toc290907547"/>
+      <w:bookmarkStart w:id="99" w:name="_Toc292193278"/>
       <w:r>
         <w:lastRenderedPageBreak/>
         <w:t>KVM Installation and Configuration</w:t>
@@ -24097,7 +24087,7 @@
         <w:pStyle w:val="Heading2"/>
       </w:pPr>
       <w:bookmarkStart w:id="100" w:name="_Toc267302498"/>
-      <w:bookmarkStart w:id="101" w:name="_Toc290907548"/>
+      <w:bookmarkStart w:id="101" w:name="_Toc292193279"/>
       <w:r>
         <w:t>Install</w:t>
       </w:r>
@@ -25094,7 +25084,7 @@
       <w:pPr>
         <w:pStyle w:val="Heading2"/>
       </w:pPr>
-      <w:bookmarkStart w:id="106" w:name="_Toc290907549"/>
+      <w:bookmarkStart w:id="106" w:name="_Toc292193280"/>
       <w:r>
         <w:t>Physical Network Configuration</w:t>
       </w:r>
@@ -25169,7 +25159,7 @@
       <w:pPr>
         <w:pStyle w:val="Heading2"/>
       </w:pPr>
-      <w:bookmarkStart w:id="107" w:name="_Toc290907550"/>
+      <w:bookmarkStart w:id="107" w:name="_Toc292193281"/>
       <w:r>
         <w:t xml:space="preserve">Primary </w:t>
       </w:r>
@@ -25255,7 +25245,7 @@
       <w:bookmarkStart w:id="108" w:name="_Ref266317949"/>
       <w:bookmarkStart w:id="109" w:name="_Ref266318774"/>
       <w:bookmarkStart w:id="110" w:name="_Ref266318785"/>
-      <w:bookmarkStart w:id="111" w:name="_Toc290907551"/>
+      <w:bookmarkStart w:id="111" w:name="_Toc292193282"/>
       <w:r>
         <w:lastRenderedPageBreak/>
         <w:t>Management Server Installation</w:t>
@@ -25439,7 +25429,7 @@
       <w:pPr>
         <w:pStyle w:val="Heading2"/>
       </w:pPr>
-      <w:bookmarkStart w:id="112" w:name="_Toc290907552"/>
+      <w:bookmarkStart w:id="112" w:name="_Toc292193283"/>
       <w:r>
         <w:t>Operating System</w:t>
       </w:r>
@@ -25720,7 +25710,7 @@
       <w:pPr>
         <w:pStyle w:val="Heading2"/>
       </w:pPr>
-      <w:bookmarkStart w:id="113" w:name="_Toc290907553"/>
+      <w:bookmarkStart w:id="113" w:name="_Toc292193284"/>
       <w:r>
         <w:t>Single Node Install (One Management Server)</w:t>
       </w:r>
@@ -25765,7 +25755,7 @@
         <w:pStyle w:val="NumberedList"/>
         <w:numPr>
           <w:ilvl w:val="0"/>
-          <w:numId w:val="36"/>
+          <w:numId w:val="56"/>
         </w:numPr>
       </w:pPr>
       <w:r>
@@ -25953,9 +25943,19 @@
     <w:p>
       <w:pPr>
         <w:pStyle w:val="NumberedList"/>
-      </w:pPr>
-      <w:r>
-        <w:t>Choose “M” to install the Management Server software</w:t>
+        <w:numPr>
+          <w:ilvl w:val="0"/>
+          <w:numId w:val="57"/>
+        </w:numPr>
+      </w:pPr>
+      <w:r>
+        <w:t xml:space="preserve">Choose “M” to install the Management </w:t>
+      </w:r>
+      <w:r>
+        <w:t>Server</w:t>
+      </w:r>
+      <w:r>
+        <w:t xml:space="preserve"> software</w:t>
       </w:r>
       <w:r>
         <w:t>.</w:t>
@@ -25965,7 +25965,7 @@
       <w:pPr>
         <w:pStyle w:val="Heading3"/>
       </w:pPr>
-      <w:bookmarkStart w:id="114" w:name="_Toc290907554"/>
+      <w:bookmarkStart w:id="114" w:name="_Toc292193285"/>
       <w:r>
         <w:t>Single Node Database Install</w:t>
       </w:r>
@@ -26168,15 +26168,40 @@
     <w:p>
       <w:pPr>
         <w:pStyle w:val="NumberedList"/>
-        <w:keepNext/>
-        <w:ind w:left="547"/>
-      </w:pPr>
-      <w:r>
+      </w:pPr>
+      <w:r>
+        <w:rPr>
+          <w:b/>
+        </w:rPr>
         <w:lastRenderedPageBreak/>
-        <w:t>R</w:t>
-      </w:r>
-      <w:r>
-        <w:t>estart the MySQL service:</w:t>
+        <w:t xml:space="preserve">Best Practice: On RHEL and CentOS, </w:t>
+      </w:r>
+      <w:r>
+        <w:rPr>
+          <w:b/>
+        </w:rPr>
+        <w:t>My</w:t>
+      </w:r>
+      <w:r>
+        <w:rPr>
+          <w:b/>
+        </w:rPr>
+        <w:t>SQL does not set a root password by default. It is very strongly recommended that you set a root password as a security precaution.</w:t>
+      </w:r>
+      <w:r>
+        <w:rPr>
+          <w:b/>
+        </w:rPr>
+        <w:t xml:space="preserve"> </w:t>
+      </w:r>
+      <w:r>
+        <w:t>Run the following command</w:t>
+      </w:r>
+      <w:r>
+        <w:t>s</w:t>
+      </w:r>
+      <w:r>
+        <w:t>, and substitute your own desired root password for &lt;password&gt;.</w:t>
       </w:r>
     </w:p>
     <w:p>
@@ -26192,13 +26217,39 @@
       </w:r>
       <w:proofErr w:type="gramEnd"/>
       <w:r>
-        <w:t xml:space="preserve"> mysqld </w:t>
-      </w:r>
-      <w:r>
-        <w:t>re</w:t>
-      </w:r>
-      <w:r>
-        <w:t>start</w:t>
+        <w:t xml:space="preserve"> mysqld start</w:t>
+      </w:r>
+    </w:p>
+    <w:p>
+      <w:pPr>
+        <w:pStyle w:val="Code"/>
+      </w:pPr>
+      <w:r>
+        <w:t xml:space="preserve"># </w:t>
+      </w:r>
+      <w:proofErr w:type="gramStart"/>
+      <w:r>
+        <w:t>mysql</w:t>
+      </w:r>
+      <w:proofErr w:type="gramEnd"/>
+      <w:r>
+        <w:t xml:space="preserve"> –u root</w:t>
+      </w:r>
+    </w:p>
+    <w:p>
+      <w:pPr>
+        <w:pStyle w:val="Code"/>
+      </w:pPr>
+      <w:proofErr w:type="gramStart"/>
+      <w:r>
+        <w:t>mysql</w:t>
+      </w:r>
+      <w:proofErr w:type="gramEnd"/>
+      <w:r>
+        <w:t>&gt; SET PASSWORD = PASSWORD(&lt;password&gt;)</w:t>
+      </w:r>
+      <w:r>
+        <w:t>;</w:t>
       </w:r>
     </w:p>
     <w:p>
@@ -26206,77 +26257,162 @@
         <w:pStyle w:val="NumberedList"/>
       </w:pPr>
       <w:r>
-        <w:t xml:space="preserve">Use the </w:t>
-      </w:r>
-      <w:r>
-        <w:t xml:space="preserve">following script </w:t>
-      </w:r>
-      <w:r>
-        <w:t xml:space="preserve">to </w:t>
-      </w:r>
-      <w:r>
-        <w:t>create the cloud user on the database with a password of your choice. Parameters include:</w:t>
+        <w:t>Set up the database. T</w:t>
+      </w:r>
+      <w:r>
+        <w:t xml:space="preserve">he </w:t>
+      </w:r>
+      <w:r>
+        <w:t xml:space="preserve">following </w:t>
+      </w:r>
+      <w:r>
+        <w:t>command</w:t>
+      </w:r>
+      <w:r>
+        <w:t xml:space="preserve"> create</w:t>
+      </w:r>
+      <w:r>
+        <w:t>s</w:t>
+      </w:r>
+      <w:r>
+        <w:t xml:space="preserve"> the cloud user on the database</w:t>
+      </w:r>
+      <w:r>
+        <w:t>.</w:t>
       </w:r>
     </w:p>
     <w:p>
       <w:pPr>
         <w:pStyle w:val="NumberedListlevel2"/>
       </w:pPr>
+      <w:r>
+        <w:t>In dbpassword</w:t>
+      </w:r>
+      <w:r>
+        <w:t>, specify t</w:t>
+      </w:r>
+      <w:r>
+        <w:t>he</w:t>
+      </w:r>
+      <w:r>
+        <w:t xml:space="preserve"> password </w:t>
+      </w:r>
+      <w:r>
+        <w:t>to</w:t>
+      </w:r>
+      <w:r>
+        <w:t xml:space="preserve"> be assigned to the cloud user. You can choose to provide no password.</w:t>
+      </w:r>
+    </w:p>
+    <w:p>
+      <w:pPr>
+        <w:pStyle w:val="NumberedListlevel2"/>
+      </w:pPr>
+      <w:r>
+        <w:t>In deploy-as, specify the username an</w:t>
+      </w:r>
+      <w:r>
+        <w:t>d password of the user deploying the database</w:t>
+      </w:r>
+      <w:r>
+        <w:t xml:space="preserve">. </w:t>
+      </w:r>
+      <w:r>
+        <w:t>In the following command, it is assumed the root user is deploying the database and creating the cloud user</w:t>
+      </w:r>
+      <w:r>
+        <w:t>.</w:t>
+      </w:r>
+    </w:p>
+    <w:p>
+      <w:pPr>
+        <w:pStyle w:val="Code"/>
+      </w:pPr>
+      <w:r>
+        <w:t xml:space="preserve"># </w:t>
+      </w:r>
+      <w:r>
+        <w:t>cloud-setup-databases cloud:&lt;dbpassword</w:t>
+      </w:r>
+      <w:r>
+        <w:t>&gt;@localhost</w:t>
+      </w:r>
+      <w:r>
+        <w:t xml:space="preserve"> --deploy-as=</w:t>
+      </w:r>
       <w:proofErr w:type="gramStart"/>
       <w:r>
-        <w:rPr>
-          <w:rStyle w:val="Strong"/>
-        </w:rPr>
-        <w:t>dbpassword</w:t>
+        <w:t>root</w:t>
+      </w:r>
+      <w:r>
+        <w:t>:</w:t>
       </w:r>
       <w:proofErr w:type="gramEnd"/>
       <w:r>
-        <w:t xml:space="preserve">. The </w:t>
-      </w:r>
-      <w:r>
-        <w:t>password that will be assigned to the cloud user. You can choose to provide no password.</w:t>
-      </w:r>
-    </w:p>
-    <w:p>
-      <w:pPr>
-        <w:pStyle w:val="ListParagraph"/>
-      </w:pPr>
-      <w:r>
-        <w:t xml:space="preserve">This script deploys the database using the credentials in </w:t>
-      </w:r>
-      <w:proofErr w:type="gramStart"/>
-      <w:r>
-        <w:t>the deploy</w:t>
-      </w:r>
-      <w:proofErr w:type="gramEnd"/>
-      <w:r>
-        <w:t xml:space="preserve">-as parameters. </w:t>
-      </w:r>
-      <w:r>
-        <w:t xml:space="preserve">By default the MySQL install does not set a password. This is represented in the example below. If you have set a password you should provide it with the root argument, </w:t>
-      </w:r>
-      <w:r>
-        <w:t>as in</w:t>
-      </w:r>
-      <w:r>
-        <w:t xml:space="preserve"> </w:t>
-      </w:r>
-      <w:r>
-        <w:rPr>
-          <w:rStyle w:val="Codeinline"/>
-        </w:rPr>
-        <w:t>“--deploy-as=root</w:t>
-      </w:r>
-      <w:proofErr w:type="gramStart"/>
-      <w:r>
-        <w:rPr>
-          <w:rStyle w:val="Codeinline"/>
-        </w:rPr>
-        <w:t>:password</w:t>
-      </w:r>
-      <w:proofErr w:type="gramEnd"/>
-      <w:r>
-        <w:t>”</w:t>
+        <w:t>&lt;</w:t>
+      </w:r>
+      <w:r>
+        <w:t>password</w:t>
+      </w:r>
+      <w:r>
+        <w:t>&gt;</w:t>
+      </w:r>
+    </w:p>
+    <w:p>
+      <w:pPr>
+        <w:pStyle w:val="NumberedList"/>
+      </w:pPr>
+      <w:r>
+        <w:t>C</w:t>
+      </w:r>
+      <w:r>
+        <w:t>onfigure the OS for the Management Server</w:t>
+      </w:r>
+      <w:r>
+        <w:t xml:space="preserve"> using the following command</w:t>
+      </w:r>
+      <w:r>
+        <w:t xml:space="preserve">. </w:t>
+      </w:r>
+      <w:r>
+        <w:t>This command will set up iptables, sudoers, and start the Management Server.</w:t>
+      </w:r>
+    </w:p>
+    <w:p>
+      <w:pPr>
+        <w:pStyle w:val="Code"/>
+      </w:pPr>
+      <w:r>
+        <w:t># cloud-setup-management</w:t>
+      </w:r>
+    </w:p>
+    <w:p>
+      <w:r>
+        <w:t xml:space="preserve">This </w:t>
+      </w:r>
+      <w:r>
+        <w:t xml:space="preserve">completes the single node install for the Management Server and database. </w:t>
+      </w:r>
+      <w:r>
+        <w:t>C</w:t>
+      </w:r>
+      <w:r>
+        <w:t xml:space="preserve">ontinue with </w:t>
+      </w:r>
+      <w:r>
+        <w:fldChar w:fldCharType="begin"/>
+      </w:r>
+      <w:r>
+        <w:instrText xml:space="preserve"> REF _Ref266362457 \h </w:instrText>
+      </w:r>
+      <w:r>
+        <w:fldChar w:fldCharType="separate"/>
+      </w:r>
+      <w:r>
+        <w:t>Prepare Secondary Storage</w:t>
+      </w:r>
+      <w:r>
+        <w:fldChar w:fldCharType="end"/>
       </w:r>
       <w:r>
         <w:t>.</w:t>
@@ -26284,87 +26420,10 @@
     </w:p>
     <w:p>
       <w:pPr>
-        <w:pStyle w:val="Code"/>
-      </w:pPr>
-      <w:r>
-        <w:t xml:space="preserve"># </w:t>
-      </w:r>
-      <w:r>
-        <w:t>cloud-setup-databases cloud:&lt;dbpassword</w:t>
-      </w:r>
-      <w:r>
-        <w:t>&gt;@localhost</w:t>
-      </w:r>
-      <w:r>
-        <w:t xml:space="preserve"> --deploy-as=root</w:t>
-      </w:r>
-    </w:p>
-    <w:p>
-      <w:pPr>
-        <w:pStyle w:val="NumberedList"/>
-      </w:pPr>
-      <w:r>
-        <w:t>C</w:t>
-      </w:r>
-      <w:r>
-        <w:t>onfigure the OS for the Management Server</w:t>
-      </w:r>
-      <w:r>
-        <w:t xml:space="preserve"> using the following command</w:t>
-      </w:r>
-      <w:r>
-        <w:t xml:space="preserve">. </w:t>
-      </w:r>
-      <w:r>
-        <w:t>This command will set up iptables, sudoers, and start the Management Server.</w:t>
-      </w:r>
-    </w:p>
-    <w:p>
-      <w:pPr>
-        <w:pStyle w:val="Code"/>
-      </w:pPr>
-      <w:r>
-        <w:t># cloud-setup-management</w:t>
-      </w:r>
-    </w:p>
-    <w:p>
-      <w:r>
-        <w:t xml:space="preserve">This </w:t>
-      </w:r>
-      <w:r>
-        <w:t xml:space="preserve">completes the single node install for the Management Server and database. </w:t>
-      </w:r>
-      <w:r>
-        <w:t>C</w:t>
-      </w:r>
-      <w:r>
-        <w:t xml:space="preserve">ontinue with </w:t>
-      </w:r>
-      <w:r>
-        <w:fldChar w:fldCharType="begin"/>
-      </w:r>
-      <w:r>
-        <w:instrText xml:space="preserve"> REF _Ref266362457 \h </w:instrText>
-      </w:r>
-      <w:r>
-        <w:fldChar w:fldCharType="separate"/>
-      </w:r>
-      <w:r>
-        <w:t>Prepare Secondary Storage</w:t>
-      </w:r>
-      <w:r>
-        <w:fldChar w:fldCharType="end"/>
-      </w:r>
-      <w:r>
-        <w:t>.</w:t>
-      </w:r>
-    </w:p>
-    <w:p>
-      <w:pPr>
         <w:pStyle w:val="Heading2"/>
       </w:pPr>
       <w:bookmarkStart w:id="115" w:name="_Ref266362043"/>
-      <w:bookmarkStart w:id="116" w:name="_Toc290907555"/>
+      <w:bookmarkStart w:id="116" w:name="_Toc292193286"/>
       <w:r>
         <w:t>Multinode Install</w:t>
       </w:r>
@@ -26471,7 +26530,7 @@
       </w:pPr>
       <w:bookmarkStart w:id="117" w:name="_Toc265175082"/>
       <w:bookmarkStart w:id="118" w:name="_Toc266277104"/>
-      <w:bookmarkStart w:id="119" w:name="_Toc290907556"/>
+      <w:bookmarkStart w:id="119" w:name="_Toc292193287"/>
       <w:bookmarkEnd w:id="117"/>
       <w:bookmarkEnd w:id="118"/>
       <w:r>
@@ -26579,7 +26638,7 @@
       <w:pPr>
         <w:pStyle w:val="Heading3"/>
       </w:pPr>
-      <w:bookmarkStart w:id="120" w:name="_Toc290907557"/>
+      <w:bookmarkStart w:id="120" w:name="_Toc292193288"/>
       <w:r>
         <w:t>Install the Database</w:t>
       </w:r>
@@ -26682,6 +26741,81 @@
         <w:t>tart the MySQL service</w:t>
       </w:r>
       <w:r>
+        <w:t xml:space="preserve">, </w:t>
+      </w:r>
+      <w:proofErr w:type="gramStart"/>
+      <w:r>
+        <w:t>then</w:t>
+      </w:r>
+      <w:proofErr w:type="gramEnd"/>
+      <w:r>
+        <w:t xml:space="preserve"> invoke MySQL as the root user.</w:t>
+      </w:r>
+    </w:p>
+    <w:p>
+      <w:pPr>
+        <w:pStyle w:val="Code"/>
+      </w:pPr>
+      <w:r>
+        <w:t xml:space="preserve"># </w:t>
+      </w:r>
+      <w:proofErr w:type="gramStart"/>
+      <w:r>
+        <w:t>service</w:t>
+      </w:r>
+      <w:proofErr w:type="gramEnd"/>
+      <w:r>
+        <w:t xml:space="preserve"> mysqld start</w:t>
+      </w:r>
+    </w:p>
+    <w:p>
+      <w:pPr>
+        <w:pStyle w:val="Code"/>
+      </w:pPr>
+      <w:r>
+        <w:t xml:space="preserve"># </w:t>
+      </w:r>
+      <w:proofErr w:type="gramStart"/>
+      <w:r>
+        <w:t>mysql</w:t>
+      </w:r>
+      <w:proofErr w:type="gramEnd"/>
+      <w:r>
+        <w:t xml:space="preserve"> –u root</w:t>
+      </w:r>
+    </w:p>
+    <w:p>
+      <w:pPr>
+        <w:pStyle w:val="NumberedList"/>
+      </w:pPr>
+      <w:r>
+        <w:rPr>
+          <w:b/>
+        </w:rPr>
+        <w:t xml:space="preserve">Best Practice: On RHEL and CentOS, </w:t>
+      </w:r>
+      <w:r>
+        <w:rPr>
+          <w:b/>
+        </w:rPr>
+        <w:t>My</w:t>
+      </w:r>
+      <w:r>
+        <w:rPr>
+          <w:b/>
+        </w:rPr>
+        <w:t>SQL does not set a root password by default. It is very strongly recommended that you set a root password as a security precaution.</w:t>
+      </w:r>
+      <w:r>
+        <w:rPr>
+          <w:b/>
+        </w:rPr>
+        <w:t xml:space="preserve"> </w:t>
+      </w:r>
+      <w:r>
+        <w:t>Run the following command, and substitute your own desired root password for &lt;password&gt;</w:t>
+      </w:r>
+      <w:r>
         <w:t>.</w:t>
       </w:r>
     </w:p>
@@ -26689,6 +26823,55 @@
       <w:pPr>
         <w:pStyle w:val="Code"/>
       </w:pPr>
+      <w:proofErr w:type="gramStart"/>
+      <w:r>
+        <w:t>mysql</w:t>
+      </w:r>
+      <w:proofErr w:type="gramEnd"/>
+      <w:r>
+        <w:t>&gt; SET PASSWORD = PASSWORD(&lt;password&gt;)</w:t>
+      </w:r>
+      <w:r>
+        <w:t>;</w:t>
+      </w:r>
+    </w:p>
+    <w:p>
+      <w:pPr>
+        <w:pStyle w:val="NumberedList"/>
+      </w:pPr>
+      <w:r>
+        <w:t>To grant access privileges to remote users, r</w:t>
+      </w:r>
+      <w:r>
+        <w:t>un the following command f</w:t>
+      </w:r>
+      <w:r>
+        <w:t>rom the mysql prompt:</w:t>
+      </w:r>
+    </w:p>
+    <w:p>
+      <w:pPr>
+        <w:pStyle w:val="Code"/>
+      </w:pPr>
+      <w:r>
+        <w:t xml:space="preserve">mysql&gt; </w:t>
+      </w:r>
+      <w:r>
+        <w:t>GRANT ALL PRIVILEGES ON *.* TO ‘root’@’%’ WITH GRANT OPTION;</w:t>
+      </w:r>
+    </w:p>
+    <w:p>
+      <w:pPr>
+        <w:pStyle w:val="NumberedList"/>
+      </w:pPr>
+      <w:r>
+        <w:t>Restart the MySQL service.</w:t>
+      </w:r>
+    </w:p>
+    <w:p>
+      <w:pPr>
+        <w:pStyle w:val="Code"/>
+      </w:pPr>
       <w:r>
         <w:t xml:space="preserve"># </w:t>
       </w:r>
@@ -26698,7 +26881,13 @@
       </w:r>
       <w:proofErr w:type="gramEnd"/>
       <w:r>
-        <w:t xml:space="preserve"> mysqld start</w:t>
+        <w:t xml:space="preserve"> mysql</w:t>
+      </w:r>
+      <w:r>
+        <w:t>d</w:t>
+      </w:r>
+      <w:r>
+        <w:t xml:space="preserve"> restart</w:t>
       </w:r>
     </w:p>
     <w:p>
@@ -26706,13 +26895,10 @@
         <w:pStyle w:val="NumberedList"/>
       </w:pPr>
       <w:r>
-        <w:t>R</w:t>
-      </w:r>
-      <w:r>
-        <w:t xml:space="preserve">un the following commands to grant access privileges </w:t>
-      </w:r>
-      <w:r>
-        <w:t>to remote users.</w:t>
+        <w:t>O</w:t>
+      </w:r>
+      <w:r>
+        <w:t>pen the MySQL server port (3306) in the firewall to allow remote clients to connect.</w:t>
       </w:r>
     </w:p>
     <w:p>
@@ -26724,11 +26910,11 @@
       </w:r>
       <w:proofErr w:type="gramStart"/>
       <w:r>
-        <w:t>mysql</w:t>
+        <w:t>iptables</w:t>
       </w:r>
       <w:proofErr w:type="gramEnd"/>
       <w:r>
-        <w:t xml:space="preserve"> -u root</w:t>
+        <w:t xml:space="preserve"> –I INPUT –p tcp --dport 3306 –j ACCEPT</w:t>
       </w:r>
     </w:p>
     <w:p>
@@ -26736,10 +26922,10 @@
         <w:pStyle w:val="NumberedList"/>
       </w:pPr>
       <w:r>
-        <w:t>Run the following command f</w:t>
-      </w:r>
-      <w:r>
-        <w:t>rom the mysql prompt:</w:t>
+        <w:t>Edit the /etc/sysconfig/iptables file and add the following lines at the beginning of the INPUT chain</w:t>
+      </w:r>
+      <w:r>
+        <w:t>.</w:t>
       </w:r>
     </w:p>
     <w:p>
@@ -26747,85 +26933,6 @@
         <w:pStyle w:val="Code"/>
       </w:pPr>
       <w:r>
-        <w:t xml:space="preserve">mysql&gt; </w:t>
-      </w:r>
-      <w:r>
-        <w:t>GRANT ALL PRIVILEGES ON *.* TO ‘root’@’%’ WITH GRANT OPTION;</w:t>
-      </w:r>
-    </w:p>
-    <w:p>
-      <w:pPr>
-        <w:pStyle w:val="NumberedList"/>
-      </w:pPr>
-      <w:r>
-        <w:t>Restart the MySQL service.</w:t>
-      </w:r>
-    </w:p>
-    <w:p>
-      <w:pPr>
-        <w:pStyle w:val="Code"/>
-      </w:pPr>
-      <w:r>
-        <w:t xml:space="preserve"># </w:t>
-      </w:r>
-      <w:proofErr w:type="gramStart"/>
-      <w:r>
-        <w:t>service</w:t>
-      </w:r>
-      <w:proofErr w:type="gramEnd"/>
-      <w:r>
-        <w:t xml:space="preserve"> mysql</w:t>
-      </w:r>
-      <w:r>
-        <w:t>d</w:t>
-      </w:r>
-      <w:r>
-        <w:t xml:space="preserve"> restart</w:t>
-      </w:r>
-    </w:p>
-    <w:p>
-      <w:pPr>
-        <w:pStyle w:val="NumberedList"/>
-      </w:pPr>
-      <w:r>
-        <w:t>O</w:t>
-      </w:r>
-      <w:r>
-        <w:t>pen the MySQL server port (3306) in the firewall to allow remote clients to connect.</w:t>
-      </w:r>
-    </w:p>
-    <w:p>
-      <w:pPr>
-        <w:pStyle w:val="Code"/>
-      </w:pPr>
-      <w:r>
-        <w:t xml:space="preserve"># </w:t>
-      </w:r>
-      <w:proofErr w:type="gramStart"/>
-      <w:r>
-        <w:t>iptables</w:t>
-      </w:r>
-      <w:proofErr w:type="gramEnd"/>
-      <w:r>
-        <w:t xml:space="preserve"> –I INPUT –p tcp --dport 3306 –j ACCEPT</w:t>
-      </w:r>
-    </w:p>
-    <w:p>
-      <w:pPr>
-        <w:pStyle w:val="NumberedList"/>
-      </w:pPr>
-      <w:r>
-        <w:t>Edit the /etc/sysconfig/iptables file and add the following lines at the beginning of the INPUT chain</w:t>
-      </w:r>
-      <w:r>
-        <w:t>.</w:t>
-      </w:r>
-    </w:p>
-    <w:p>
-      <w:pPr>
-        <w:pStyle w:val="Code"/>
-      </w:pPr>
-      <w:r>
         <w:t>-A INPUT –p tcp --dport 3306 –j ACCEPT</w:t>
       </w:r>
     </w:p>
@@ -26834,7 +26941,7 @@
         <w:pStyle w:val="Heading3"/>
       </w:pPr>
       <w:bookmarkStart w:id="121" w:name="_Toc265175085"/>
-      <w:bookmarkStart w:id="122" w:name="_Toc290907558"/>
+      <w:bookmarkStart w:id="122" w:name="_Toc292193289"/>
       <w:bookmarkEnd w:id="121"/>
       <w:r>
         <w:t>Database Replication</w:t>
@@ -27626,18 +27733,13 @@
       </w:pPr>
       <w:bookmarkStart w:id="123" w:name="_Toc265175087"/>
       <w:bookmarkStart w:id="124" w:name="_Toc266277107"/>
-      <w:bookmarkStart w:id="125" w:name="_Toc290907559"/>
+      <w:bookmarkStart w:id="125" w:name="_Toc292193290"/>
       <w:bookmarkEnd w:id="123"/>
       <w:bookmarkEnd w:id="124"/>
       <w:r>
         <w:t>Creating and Initializing the Database</w:t>
       </w:r>
       <w:bookmarkEnd w:id="125"/>
-    </w:p>
-    <w:p>
-      <w:r>
-        <w:t xml:space="preserve">Next, create and initialize the database. </w:t>
-      </w:r>
     </w:p>
     <w:p>
       <w:pPr>
@@ -27648,7 +27750,10 @@
         </w:numPr>
       </w:pPr>
       <w:r>
-        <w:t xml:space="preserve">Return to the root shell on your first Management Server. </w:t>
+        <w:t>Return to the root shell o</w:t>
+      </w:r>
+      <w:r>
+        <w:t>n your first Management Server.</w:t>
       </w:r>
     </w:p>
     <w:p>
@@ -27656,115 +27761,162 @@
         <w:pStyle w:val="NumberedList"/>
       </w:pPr>
       <w:r>
-        <w:t xml:space="preserve">Use the </w:t>
-      </w:r>
-      <w:r>
-        <w:t xml:space="preserve">following script </w:t>
-      </w:r>
-      <w:r>
-        <w:t xml:space="preserve">to </w:t>
-      </w:r>
-      <w:r>
-        <w:t>create the cloud user on the database with a password of your choice. Parameters include:</w:t>
+        <w:t>Set up the database. The following command creates the cloud user on the database.</w:t>
       </w:r>
     </w:p>
     <w:p>
       <w:pPr>
         <w:pStyle w:val="NumberedListlevel2"/>
       </w:pPr>
+      <w:r>
+        <w:t>In dbpassword</w:t>
+      </w:r>
+      <w:r>
+        <w:t>, specify t</w:t>
+      </w:r>
+      <w:r>
+        <w:t>he</w:t>
+      </w:r>
+      <w:r>
+        <w:t xml:space="preserve"> password </w:t>
+      </w:r>
+      <w:r>
+        <w:t>to</w:t>
+      </w:r>
+      <w:r>
+        <w:t xml:space="preserve"> be assigned to the cloud user. You can choose to provide no password.</w:t>
+      </w:r>
+    </w:p>
+    <w:p>
+      <w:pPr>
+        <w:pStyle w:val="NumberedListlevel2"/>
+      </w:pPr>
+      <w:r>
+        <w:t>In dbhost, provide the hostname of the database node.</w:t>
+      </w:r>
+    </w:p>
+    <w:p>
+      <w:pPr>
+        <w:pStyle w:val="NumberedListlevel2"/>
+      </w:pPr>
+      <w:r>
+        <w:t xml:space="preserve">In deploy-as, </w:t>
+      </w:r>
+      <w:r>
+        <w:t xml:space="preserve">specify the username and password of the user deploying the database. </w:t>
+      </w:r>
+      <w:r>
+        <w:t xml:space="preserve">For example, if you originally installed MySQL with user “root” and password “password”, provide </w:t>
+      </w:r>
+      <w:r>
+        <w:rPr>
+          <w:rStyle w:val="Codeinline"/>
+        </w:rPr>
+        <w:t>--deploy-as=root:password</w:t>
+      </w:r>
+      <w:r>
+        <w:t>.</w:t>
+      </w:r>
+    </w:p>
+    <w:p>
+      <w:pPr>
+        <w:pStyle w:val="Code"/>
+      </w:pPr>
+      <w:r>
+        <w:t xml:space="preserve"># cloud-setup-databases </w:t>
+      </w:r>
       <w:proofErr w:type="gramStart"/>
       <w:r>
-        <w:rPr>
-          <w:rStyle w:val="Strong"/>
-        </w:rPr>
-        <w:t>dbhost</w:t>
+        <w:t>cloud:</w:t>
       </w:r>
       <w:proofErr w:type="gramEnd"/>
       <w:r>
-        <w:t>.</w:t>
+        <w:t>&lt;dbpassword&gt;</w:t>
+      </w:r>
+      <w:r>
+        <w:t>@&lt;dbhost&gt; --deploy-as=root:&lt;</w:t>
+      </w:r>
+      <w:r>
+        <w:t>password&gt;</w:t>
+      </w:r>
+    </w:p>
+    <w:p>
+      <w:pPr>
+        <w:pStyle w:val="ListParagraph"/>
+        <w:rPr>
+          <w:b/>
+        </w:rPr>
+      </w:pPr>
+      <w:r>
+        <w:rPr>
+          <w:b/>
+        </w:rPr>
+        <w:t xml:space="preserve">Best Practice: </w:t>
+      </w:r>
+      <w:r>
+        <w:rPr>
+          <w:b/>
+        </w:rPr>
+        <w:t>On RHEL and CentOS</w:t>
+      </w:r>
+      <w:r>
+        <w:rPr>
+          <w:b/>
+        </w:rPr>
+        <w:t>, SQL does not set a root password</w:t>
+      </w:r>
+      <w:r>
+        <w:rPr>
+          <w:b/>
+        </w:rPr>
+        <w:t xml:space="preserve"> by default</w:t>
+      </w:r>
+      <w:r>
+        <w:rPr>
+          <w:b/>
+        </w:rPr>
+        <w:t xml:space="preserve">. It is very strongly recommended that you set a </w:t>
+      </w:r>
+      <w:r>
+        <w:rPr>
+          <w:b/>
+        </w:rPr>
+        <w:t xml:space="preserve">root </w:t>
+      </w:r>
+      <w:r>
+        <w:rPr>
+          <w:b/>
+        </w:rPr>
+        <w:t>password as a security precaution.</w:t>
+      </w:r>
+    </w:p>
+    <w:p>
+      <w:pPr>
+        <w:pStyle w:val="Heading3"/>
+      </w:pPr>
+      <w:bookmarkStart w:id="126" w:name="_Toc265175089"/>
+      <w:bookmarkStart w:id="127" w:name="_Toc292193291"/>
+      <w:bookmarkEnd w:id="126"/>
+      <w:r>
+        <w:t>OS Configuration for the Management Server</w:t>
+      </w:r>
+      <w:bookmarkEnd w:id="127"/>
+    </w:p>
+    <w:p>
+      <w:r>
+        <w:t>Now run a script that will set</w:t>
       </w:r>
       <w:r>
         <w:t xml:space="preserve"> </w:t>
       </w:r>
       <w:r>
-        <w:t>T</w:t>
-      </w:r>
-      <w:r>
-        <w:t xml:space="preserve">he </w:t>
-      </w:r>
-      <w:r>
-        <w:t>hostname of the database node.</w:t>
-      </w:r>
-    </w:p>
-    <w:p>
-      <w:pPr>
-        <w:pStyle w:val="NumberedListlevel2"/>
-      </w:pPr>
-      <w:proofErr w:type="gramStart"/>
-      <w:r>
-        <w:rPr>
-          <w:rStyle w:val="Strong"/>
-        </w:rPr>
-        <w:t>dbpassword</w:t>
-      </w:r>
-      <w:proofErr w:type="gramEnd"/>
-      <w:r>
-        <w:t>.</w:t>
-      </w:r>
-      <w:r>
-        <w:t xml:space="preserve"> </w:t>
-      </w:r>
-      <w:r>
-        <w:t>T</w:t>
-      </w:r>
-      <w:r>
-        <w:t xml:space="preserve">he </w:t>
-      </w:r>
-      <w:r>
-        <w:t>password that will be assigned to the cloud user. You can choose to provide no password.</w:t>
-      </w:r>
-    </w:p>
-    <w:p>
-      <w:pPr>
-        <w:pStyle w:val="ListParagraph"/>
-      </w:pPr>
-      <w:r>
-        <w:t xml:space="preserve">This script deploys the database using the credentials in </w:t>
-      </w:r>
-      <w:proofErr w:type="gramStart"/>
-      <w:r>
-        <w:t>the deploy</w:t>
-      </w:r>
-      <w:proofErr w:type="gramEnd"/>
-      <w:r>
-        <w:t xml:space="preserve">-as parameters. For example, if you originally installed </w:t>
-      </w:r>
-      <w:r>
-        <w:t xml:space="preserve">MySQL </w:t>
-      </w:r>
-      <w:r>
-        <w:t xml:space="preserve">with user </w:t>
-      </w:r>
-      <w:r>
-        <w:t>“</w:t>
-      </w:r>
-      <w:r>
-        <w:t>root</w:t>
-      </w:r>
-      <w:r>
-        <w:t>”</w:t>
-      </w:r>
-      <w:r>
-        <w:t xml:space="preserve"> and password “password”, provide </w:t>
-      </w:r>
-      <w:r>
-        <w:rPr>
-          <w:rStyle w:val="Codeinline"/>
-        </w:rPr>
-        <w:t>--deploy-as=root:password</w:t>
-      </w:r>
-      <w:r>
-        <w:t>.</w:t>
+        <w:t xml:space="preserve">up iptables rules and </w:t>
+      </w:r>
+      <w:r>
+        <w:t>SEL</w:t>
+      </w:r>
+      <w:r>
+        <w:t>inux for use by the Management Server. It will also chkconfig off and start the Management Server.</w:t>
       </w:r>
     </w:p>
     <w:p>
@@ -27772,59 +27924,14 @@
         <w:pStyle w:val="Code"/>
       </w:pPr>
       <w:r>
-        <w:t xml:space="preserve"># cloud-setup-databases </w:t>
-      </w:r>
-      <w:proofErr w:type="gramStart"/>
-      <w:r>
-        <w:t>cloud:</w:t>
-      </w:r>
-      <w:proofErr w:type="gramEnd"/>
-      <w:r>
-        <w:t>&lt;dbpassword&gt;@&lt;dbhost&gt; --deploy-as=root:&lt;rootpassword&gt;</w:t>
+        <w:t># cloud-setup-management</w:t>
       </w:r>
     </w:p>
     <w:p>
       <w:pPr>
         <w:pStyle w:val="Heading3"/>
       </w:pPr>
-      <w:bookmarkStart w:id="126" w:name="_Toc265175089"/>
-      <w:bookmarkStart w:id="127" w:name="_Toc290907560"/>
-      <w:bookmarkEnd w:id="126"/>
-      <w:r>
-        <w:t>OS Configuration for the Management Server</w:t>
-      </w:r>
-      <w:bookmarkEnd w:id="127"/>
-    </w:p>
-    <w:p>
-      <w:r>
-        <w:t>Now run a script that will set</w:t>
-      </w:r>
-      <w:r>
-        <w:t xml:space="preserve"> </w:t>
-      </w:r>
-      <w:r>
-        <w:t xml:space="preserve">up iptables rules and </w:t>
-      </w:r>
-      <w:r>
-        <w:t>SEL</w:t>
-      </w:r>
-      <w:r>
-        <w:t>inux for use by the Management Server. It will also chkconfig off and start the Management Server.</w:t>
-      </w:r>
-    </w:p>
-    <w:p>
-      <w:pPr>
-        <w:pStyle w:val="Code"/>
-      </w:pPr>
-      <w:r>
-        <w:t># cloud-setup-management</w:t>
-      </w:r>
-    </w:p>
-    <w:p>
-      <w:pPr>
-        <w:pStyle w:val="Heading3"/>
-      </w:pPr>
-      <w:bookmarkStart w:id="128" w:name="_Toc290907561"/>
+      <w:bookmarkStart w:id="128" w:name="_Toc292193292"/>
       <w:r>
         <w:t>Prepare and Start Additional Management Servers</w:t>
       </w:r>
@@ -28013,7 +28120,7 @@
       </w:pPr>
       <w:bookmarkStart w:id="129" w:name="_Ref266362457"/>
       <w:bookmarkStart w:id="130" w:name="_Ref266362476"/>
-      <w:bookmarkStart w:id="131" w:name="_Toc290907562"/>
+      <w:bookmarkStart w:id="131" w:name="_Toc292193293"/>
       <w:r>
         <w:lastRenderedPageBreak/>
         <w:t>Prepare Secondary Storage</w:t>
@@ -28451,7 +28558,7 @@
       <w:pPr>
         <w:pStyle w:val="Heading1"/>
       </w:pPr>
-      <w:bookmarkStart w:id="132" w:name="_Toc290907563"/>
+      <w:bookmarkStart w:id="132" w:name="_Toc292193294"/>
       <w:r>
         <w:lastRenderedPageBreak/>
         <w:t>Describe Your Deployment</w:t>
@@ -29288,7 +29395,7 @@
       </w:pPr>
       <w:bookmarkStart w:id="133" w:name="_Toc265175094"/>
       <w:bookmarkStart w:id="134" w:name="_Toc266277112"/>
-      <w:bookmarkStart w:id="135" w:name="_Toc290907564"/>
+      <w:bookmarkStart w:id="135" w:name="_Toc292193295"/>
       <w:bookmarkEnd w:id="133"/>
       <w:bookmarkEnd w:id="134"/>
       <w:r>
@@ -29300,7 +29407,7 @@
       <w:pPr>
         <w:pStyle w:val="Heading3"/>
       </w:pPr>
-      <w:bookmarkStart w:id="136" w:name="_Toc290907565"/>
+      <w:bookmarkStart w:id="136" w:name="_Toc292193296"/>
       <w:r>
         <w:t>Adding a</w:t>
       </w:r>
@@ -30362,7 +30469,7 @@
           <w:bCs w:val="0"/>
         </w:rPr>
       </w:pPr>
-      <w:bookmarkStart w:id="137" w:name="_Toc290907566"/>
+      <w:bookmarkStart w:id="137" w:name="_Toc292193297"/>
       <w:r>
         <w:rPr>
           <w:rStyle w:val="Strong"/>
@@ -31044,7 +31151,7 @@
           <w:bCs w:val="0"/>
         </w:rPr>
       </w:pPr>
-      <w:bookmarkStart w:id="138" w:name="_Toc290907567"/>
+      <w:bookmarkStart w:id="138" w:name="_Toc292193298"/>
       <w:r>
         <w:rPr>
           <w:rStyle w:val="Strong"/>
@@ -31319,7 +31426,7 @@
       <w:pPr>
         <w:pStyle w:val="Heading3"/>
       </w:pPr>
-      <w:bookmarkStart w:id="139" w:name="_Toc290907568"/>
+      <w:bookmarkStart w:id="139" w:name="_Toc292193299"/>
       <w:r>
         <w:t>Additional Zones</w:t>
       </w:r>
@@ -31339,7 +31446,7 @@
           <w:bCs w:val="0"/>
         </w:rPr>
       </w:pPr>
-      <w:bookmarkStart w:id="140" w:name="_Toc290907569"/>
+      <w:bookmarkStart w:id="140" w:name="_Toc292193300"/>
       <w:r>
         <w:rPr>
           <w:rStyle w:val="Strong"/>
@@ -31364,7 +31471,7 @@
       <w:pPr>
         <w:pStyle w:val="Heading3"/>
       </w:pPr>
-      <w:bookmarkStart w:id="141" w:name="_Toc290907570"/>
+      <w:bookmarkStart w:id="141" w:name="_Toc292193301"/>
       <w:r>
         <w:t>Advanced Networking: Additional Networks</w:t>
       </w:r>
@@ -31413,7 +31520,7 @@
       <w:pPr>
         <w:pStyle w:val="Heading2"/>
       </w:pPr>
-      <w:bookmarkStart w:id="142" w:name="_Toc290907571"/>
+      <w:bookmarkStart w:id="142" w:name="_Toc292193302"/>
       <w:r>
         <w:t xml:space="preserve">Edit </w:t>
       </w:r>
@@ -31854,7 +31961,7 @@
       <w:pPr>
         <w:pStyle w:val="Heading2"/>
       </w:pPr>
-      <w:bookmarkStart w:id="143" w:name="_Toc290907572"/>
+      <w:bookmarkStart w:id="143" w:name="_Toc292193303"/>
       <w:r>
         <w:t>Edit Disk Offerings (Optional)</w:t>
       </w:r>
@@ -32102,7 +32209,7 @@
         <w:pStyle w:val="Heading2"/>
       </w:pPr>
       <w:bookmarkStart w:id="144" w:name="_Toc265175097"/>
-      <w:bookmarkStart w:id="145" w:name="_Toc290907573"/>
+      <w:bookmarkStart w:id="145" w:name="_Toc292193304"/>
       <w:bookmarkEnd w:id="144"/>
       <w:r>
         <w:t xml:space="preserve">Add </w:t>
@@ -32190,7 +32297,7 @@
       <w:pPr>
         <w:pStyle w:val="Heading3"/>
       </w:pPr>
-      <w:bookmarkStart w:id="146" w:name="_Toc290907574"/>
+      <w:bookmarkStart w:id="146" w:name="_Toc292193305"/>
       <w:r>
         <w:t>Add Cluster: KVM and XenServer</w:t>
       </w:r>
@@ -32334,7 +32441,7 @@
       <w:pPr>
         <w:pStyle w:val="Heading3"/>
       </w:pPr>
-      <w:bookmarkStart w:id="147" w:name="_Toc290907575"/>
+      <w:bookmarkStart w:id="147" w:name="_Toc292193306"/>
       <w:r>
         <w:t>Add Cluster: vSphere</w:t>
       </w:r>
@@ -32692,7 +32799,7 @@
       <w:pPr>
         <w:pStyle w:val="Heading2"/>
       </w:pPr>
-      <w:bookmarkStart w:id="148" w:name="_Toc290907576"/>
+      <w:bookmarkStart w:id="148" w:name="_Toc292193307"/>
       <w:r>
         <w:t>Add</w:t>
       </w:r>
@@ -33044,7 +33151,7 @@
       <w:bookmarkStart w:id="149" w:name="_Toc265175099"/>
       <w:bookmarkStart w:id="150" w:name="_Toc266277115"/>
       <w:bookmarkStart w:id="151" w:name="_Ref266367946"/>
-      <w:bookmarkStart w:id="152" w:name="_Toc290907577"/>
+      <w:bookmarkStart w:id="152" w:name="_Toc292193308"/>
       <w:bookmarkEnd w:id="149"/>
       <w:bookmarkEnd w:id="150"/>
       <w:r>
@@ -33900,7 +34007,7 @@
         <w:pStyle w:val="Heading2"/>
       </w:pPr>
       <w:bookmarkStart w:id="154" w:name="_Ref290387226"/>
-      <w:bookmarkStart w:id="155" w:name="_Toc290907578"/>
+      <w:bookmarkStart w:id="155" w:name="_Toc292193309"/>
       <w:r>
         <w:t>Secondary Storage</w:t>
       </w:r>
@@ -34067,7 +34174,7 @@
       <w:pPr>
         <w:pStyle w:val="Heading2"/>
       </w:pPr>
-      <w:bookmarkStart w:id="156" w:name="_Toc290907579"/>
+      <w:bookmarkStart w:id="156" w:name="_Toc292193310"/>
       <w:r>
         <w:t>SSL</w:t>
       </w:r>
@@ -34119,7 +34226,7 @@
       <w:pPr>
         <w:pStyle w:val="Heading1"/>
       </w:pPr>
-      <w:bookmarkStart w:id="157" w:name="_Toc290907580"/>
+      <w:bookmarkStart w:id="157" w:name="_Toc292193311"/>
       <w:r>
         <w:lastRenderedPageBreak/>
         <w:t xml:space="preserve">Initialization and </w:t>
@@ -34555,7 +34662,7 @@
       <w:pPr>
         <w:pStyle w:val="Heading1"/>
       </w:pPr>
-      <w:bookmarkStart w:id="158" w:name="_Toc290907581"/>
+      <w:bookmarkStart w:id="158" w:name="_Toc292193312"/>
       <w:r>
         <w:lastRenderedPageBreak/>
         <w:t xml:space="preserve">Installing </w:t>
@@ -34813,7 +34920,7 @@
       <w:pPr>
         <w:pStyle w:val="Heading1"/>
       </w:pPr>
-      <w:bookmarkStart w:id="159" w:name="_Toc290907582"/>
+      <w:bookmarkStart w:id="159" w:name="_Toc292193313"/>
       <w:r>
         <w:lastRenderedPageBreak/>
         <w:t>Troubleshooting</w:t>
@@ -34923,7 +35030,7 @@
       <w:pPr>
         <w:pStyle w:val="Heading2"/>
       </w:pPr>
-      <w:bookmarkStart w:id="160" w:name="_Toc290907583"/>
+      <w:bookmarkStart w:id="160" w:name="_Toc292193314"/>
       <w:r>
         <w:t>Troubleshooting the Secondary Storage VM</w:t>
       </w:r>
@@ -34962,7 +35069,7 @@
       <w:pPr>
         <w:pStyle w:val="Heading3"/>
       </w:pPr>
-      <w:bookmarkStart w:id="161" w:name="_Toc290907584"/>
+      <w:bookmarkStart w:id="161" w:name="_Toc292193315"/>
       <w:r>
         <w:t>Running a Diagnostic Script</w:t>
       </w:r>
@@ -35144,7 +35251,7 @@
       <w:pPr>
         <w:pStyle w:val="Heading3"/>
       </w:pPr>
-      <w:bookmarkStart w:id="162" w:name="_Toc290907585"/>
+      <w:bookmarkStart w:id="162" w:name="_Toc292193316"/>
       <w:r>
         <w:lastRenderedPageBreak/>
         <w:t>Checking the Log File</w:t>
@@ -35169,7 +35276,7 @@
       <w:pPr>
         <w:pStyle w:val="Heading2"/>
       </w:pPr>
-      <w:bookmarkStart w:id="163" w:name="_Toc290907586"/>
+      <w:bookmarkStart w:id="163" w:name="_Toc292193317"/>
       <w:r>
         <w:t>Troubleshooting the Console Proxy VM</w:t>
       </w:r>
@@ -35234,7 +35341,7 @@
       <w:pPr>
         <w:pStyle w:val="Heading1"/>
       </w:pPr>
-      <w:bookmarkStart w:id="164" w:name="_Toc290907587"/>
+      <w:bookmarkStart w:id="164" w:name="_Toc292193318"/>
       <w:r>
         <w:lastRenderedPageBreak/>
         <w:t xml:space="preserve">Contacting </w:t>
@@ -35269,6 +35376,7 @@
         <w:t xml:space="preserve">. </w:t>
       </w:r>
     </w:p>
+    <w:bookmarkEnd w:id="0"/>
     <w:p/>
     <w:sectPr>
       <w:headerReference w:type="even" r:id="rId58"/>
@@ -35337,7 +35445,7 @@
       <w:rPr>
         <w:noProof/>
       </w:rPr>
-      <w:t>78</w:t>
+      <w:t>54</w:t>
     </w:r>
     <w:r>
       <w:rPr>
@@ -35379,7 +35487,7 @@
       <w:rPr>
         <w:noProof/>
       </w:rPr>
-      <w:t>April 18, 2011</w:t>
+      <w:t>May 3, 2011</w:t>
     </w:r>
     <w:r>
       <w:fldChar w:fldCharType="end"/>
@@ -35419,7 +35527,7 @@
       <w:rPr>
         <w:noProof/>
       </w:rPr>
-      <w:t>April 18, 2011</w:t>
+      <w:t>May 3, 2011</w:t>
     </w:r>
     <w:r>
       <w:fldChar w:fldCharType="end"/>
@@ -35458,7 +35566,7 @@
       <w:rPr>
         <w:noProof/>
       </w:rPr>
-      <w:t>33</w:t>
+      <w:t>53</w:t>
     </w:r>
     <w:r>
       <w:rPr>
@@ -36827,7 +36935,7 @@
       <w:lvlText w:val="%1.%2"/>
       <w:lvlJc w:val="left"/>
       <w:pPr>
-        <w:ind w:left="576" w:hanging="576"/>
+        <w:ind w:left="7506" w:hanging="576"/>
       </w:pPr>
     </w:lvl>
     <w:lvl w:ilvl="2">
@@ -36837,7 +36945,7 @@
       <w:lvlText w:val="%1.%2.%3"/>
       <w:lvlJc w:val="left"/>
       <w:pPr>
-        <w:ind w:left="720" w:hanging="720"/>
+        <w:ind w:left="6390" w:hanging="720"/>
       </w:pPr>
     </w:lvl>
     <w:lvl w:ilvl="3">
@@ -36904,8 +37012,8 @@
   <w:abstractNum w:abstractNumId="13">
     <w:nsid w:val="50E933EC"/>
     <w:multiLevelType w:val="hybridMultilevel"/>
-    <w:tmpl w:val="2B248470"/>
-    <w:lvl w:ilvl="0" w:tplc="FD868566">
+    <w:tmpl w:val="80B87830"/>
+    <w:lvl w:ilvl="0" w:tplc="C84E0F84">
       <w:start w:val="1"/>
       <w:numFmt w:val="decimal"/>
       <w:pStyle w:val="NumberedList"/>
@@ -37333,6 +37441,92 @@
     </w:lvl>
   </w:abstractNum>
   <w:abstractNum w:abstractNumId="17">
+    <w:nsid w:val="64042DC6"/>
+    <w:multiLevelType w:val="hybridMultilevel"/>
+    <w:tmpl w:val="885CD202"/>
+    <w:lvl w:ilvl="0" w:tplc="0409000F">
+      <w:start w:val="1"/>
+      <w:numFmt w:val="decimal"/>
+      <w:lvlText w:val="%1."/>
+      <w:lvlJc w:val="left"/>
+      <w:pPr>
+        <w:ind w:left="720" w:hanging="360"/>
+      </w:pPr>
+    </w:lvl>
+    <w:lvl w:ilvl="1" w:tplc="04090019" w:tentative="1">
+      <w:start w:val="1"/>
+      <w:numFmt w:val="lowerLetter"/>
+      <w:lvlText w:val="%2."/>
+      <w:lvlJc w:val="left"/>
+      <w:pPr>
+        <w:ind w:left="1440" w:hanging="360"/>
+      </w:pPr>
+    </w:lvl>
+    <w:lvl w:ilvl="2" w:tplc="0409001B" w:tentative="1">
+      <w:start w:val="1"/>
+      <w:numFmt w:val="lowerRoman"/>
+      <w:lvlText w:val="%3."/>
+      <w:lvlJc w:val="right"/>
+      <w:pPr>
+        <w:ind w:left="2160" w:hanging="180"/>
+      </w:pPr>
+    </w:lvl>
+    <w:lvl w:ilvl="3" w:tplc="0409000F" w:tentative="1">
+      <w:start w:val="1"/>
+      <w:numFmt w:val="decimal"/>
+      <w:lvlText w:val="%4."/>
+      <w:lvlJc w:val="left"/>
+      <w:pPr>
+        <w:ind w:left="2880" w:hanging="360"/>
+      </w:pPr>
+    </w:lvl>
+    <w:lvl w:ilvl="4" w:tplc="04090019" w:tentative="1">
+      <w:start w:val="1"/>
+      <w:numFmt w:val="lowerLetter"/>
+      <w:lvlText w:val="%5."/>
+      <w:lvlJc w:val="left"/>
+      <w:pPr>
+        <w:ind w:left="3600" w:hanging="360"/>
+      </w:pPr>
+    </w:lvl>
+    <w:lvl w:ilvl="5" w:tplc="0409001B" w:tentative="1">
+      <w:start w:val="1"/>
+      <w:numFmt w:val="lowerRoman"/>
+      <w:lvlText w:val="%6."/>
+      <w:lvlJc w:val="right"/>
+      <w:pPr>
+        <w:ind w:left="4320" w:hanging="180"/>
+      </w:pPr>
+    </w:lvl>
+    <w:lvl w:ilvl="6" w:tplc="0409000F" w:tentative="1">
+      <w:start w:val="1"/>
+      <w:numFmt w:val="decimal"/>
+      <w:lvlText w:val="%7."/>
+      <w:lvlJc w:val="left"/>
+      <w:pPr>
+        <w:ind w:left="5040" w:hanging="360"/>
+      </w:pPr>
+    </w:lvl>
+    <w:lvl w:ilvl="7" w:tplc="04090019" w:tentative="1">
+      <w:start w:val="1"/>
+      <w:numFmt w:val="lowerLetter"/>
+      <w:lvlText w:val="%8."/>
+      <w:lvlJc w:val="left"/>
+      <w:pPr>
+        <w:ind w:left="5760" w:hanging="360"/>
+      </w:pPr>
+    </w:lvl>
+    <w:lvl w:ilvl="8" w:tplc="0409001B" w:tentative="1">
+      <w:start w:val="1"/>
+      <w:numFmt w:val="lowerRoman"/>
+      <w:lvlText w:val="%9."/>
+      <w:lvlJc w:val="right"/>
+      <w:pPr>
+        <w:ind w:left="6480" w:hanging="180"/>
+      </w:pPr>
+    </w:lvl>
+  </w:abstractNum>
+  <w:abstractNum w:abstractNumId="18">
     <w:nsid w:val="69E24125"/>
     <w:multiLevelType w:val="hybridMultilevel"/>
     <w:tmpl w:val="DE2002C0"/>
@@ -37445,7 +37639,7 @@
       </w:rPr>
     </w:lvl>
   </w:abstractNum>
-  <w:abstractNum w:abstractNumId="18">
+  <w:abstractNum w:abstractNumId="19">
     <w:nsid w:val="6F251CDF"/>
     <w:multiLevelType w:val="hybridMultilevel"/>
     <w:tmpl w:val="885CD202"/>
@@ -37531,7 +37725,7 @@
       </w:pPr>
     </w:lvl>
   </w:abstractNum>
-  <w:abstractNum w:abstractNumId="19">
+  <w:abstractNum w:abstractNumId="20">
     <w:nsid w:val="70DB4C70"/>
     <w:multiLevelType w:val="hybridMultilevel"/>
     <w:tmpl w:val="3536CDA0"/>
@@ -37620,7 +37814,7 @@
       </w:pPr>
     </w:lvl>
   </w:abstractNum>
-  <w:abstractNum w:abstractNumId="20">
+  <w:abstractNum w:abstractNumId="21">
     <w:nsid w:val="747B6718"/>
     <w:multiLevelType w:val="hybridMultilevel"/>
     <w:tmpl w:val="C57CDBD4"/>
@@ -37733,7 +37927,7 @@
       </w:rPr>
     </w:lvl>
   </w:abstractNum>
-  <w:abstractNum w:abstractNumId="21">
+  <w:abstractNum w:abstractNumId="22">
     <w:nsid w:val="7AD1710B"/>
     <w:multiLevelType w:val="hybridMultilevel"/>
     <w:tmpl w:val="0A8C0798"/>
@@ -37822,7 +38016,7 @@
       </w:pPr>
     </w:lvl>
   </w:abstractNum>
-  <w:abstractNum w:abstractNumId="22">
+  <w:abstractNum w:abstractNumId="23">
     <w:nsid w:val="7B955339"/>
     <w:multiLevelType w:val="hybridMultilevel"/>
     <w:tmpl w:val="4876559E"/>
@@ -38110,7 +38304,7 @@
     </w:lvlOverride>
   </w:num>
   <w:num w:numId="36">
-    <w:abstractNumId w:val="18"/>
+    <w:abstractNumId w:val="19"/>
   </w:num>
   <w:num w:numId="37">
     <w:abstractNumId w:val="15"/>
@@ -38119,10 +38313,10 @@
     <w:abstractNumId w:val="6"/>
   </w:num>
   <w:num w:numId="39">
-    <w:abstractNumId w:val="22"/>
+    <w:abstractNumId w:val="23"/>
   </w:num>
   <w:num w:numId="40">
-    <w:abstractNumId w:val="19"/>
+    <w:abstractNumId w:val="20"/>
   </w:num>
   <w:num w:numId="41">
     <w:abstractNumId w:val="4"/>
@@ -38143,7 +38337,7 @@
     <w:abstractNumId w:val="1"/>
   </w:num>
   <w:num w:numId="47">
-    <w:abstractNumId w:val="21"/>
+    <w:abstractNumId w:val="22"/>
   </w:num>
   <w:num w:numId="48">
     <w:abstractNumId w:val="3"/>
@@ -38170,13 +38364,22 @@
     <w:abstractNumId w:val="7"/>
   </w:num>
   <w:num w:numId="53">
-    <w:abstractNumId w:val="20"/>
+    <w:abstractNumId w:val="21"/>
   </w:num>
   <w:num w:numId="54">
-    <w:abstractNumId w:val="17"/>
+    <w:abstractNumId w:val="18"/>
   </w:num>
   <w:num w:numId="55">
     <w:abstractNumId w:val="5"/>
+  </w:num>
+  <w:num w:numId="56">
+    <w:abstractNumId w:val="17"/>
+  </w:num>
+  <w:num w:numId="57">
+    <w:abstractNumId w:val="13"/>
+    <w:lvlOverride w:ilvl="0">
+      <w:startOverride w:val="2"/>
+    </w:lvlOverride>
   </w:num>
   <w:numIdMacAtCleanup w:val="51"/>
 </w:numbering>
@@ -38384,6 +38587,7 @@
         <w:numId w:val="1"/>
       </w:numPr>
       <w:spacing w:after="0"/>
+      <w:ind w:left="576"/>
       <w:outlineLvl w:val="1"/>
     </w:pPr>
     <w:rPr>
@@ -38409,6 +38613,7 @@
         <w:numId w:val="1"/>
       </w:numPr>
       <w:spacing w:before="120" w:after="0"/>
+      <w:ind w:left="720"/>
       <w:outlineLvl w:val="2"/>
     </w:pPr>
     <w:rPr>
@@ -40117,7 +40322,7 @@
 </file>
 
 <file path=customXml/itemProps1.xml><?xml version="1.0" encoding="utf-8"?>
-<ds:datastoreItem xmlns:ds="http://schemas.openxmlformats.org/officeDocument/2006/customXml" ds:itemID="{97C5EDFE-DC6D-478F-8654-8432EE74E791}">
+<ds:datastoreItem xmlns:ds="http://schemas.openxmlformats.org/officeDocument/2006/customXml" ds:itemID="{714DDCD8-729F-4788-A559-BD3C64E9D014}">
   <ds:schemaRefs>
     <ds:schemaRef ds:uri="http://schemas.openxmlformats.org/officeDocument/2006/bibliography"/>
   </ds:schemaRefs>

</xml_diff>

<commit_message>
bug 8173, added installation checklist for vCenter to Install Guide.
</commit_message>
<xml_diff>
--- a/docs/2.2/CloudStack2.2InstallGuide.docx
+++ b/docs/2.2/CloudStack2.2InstallGuide.docx
@@ -29071,6 +29071,9 @@
         <w:t>/etc/my.cnf</w:t>
       </w:r>
       <w:r>
+        <w:t xml:space="preserve"> or /etc/mysql/my.cnf, depending on your OS</w:t>
+      </w:r>
+      <w:r>
         <w:t>)</w:t>
       </w:r>
       <w:r>
@@ -29668,7 +29671,21 @@
       </w:pPr>
       <w:r>
         <w:lastRenderedPageBreak/>
-        <w:t>Edit the MySQL configuration (/etc/my.cnf) and insert the following lines in the [mysqld] section. You can put these lines below the datadir line.</w:t>
+        <w:t>Edit the MySQL configuration (</w:t>
+      </w:r>
+      <w:bookmarkStart w:id="126" w:name="_GoBack"/>
+      <w:r>
+        <w:t>/etc/my.c</w:t>
+      </w:r>
+      <w:bookmarkEnd w:id="126"/>
+      <w:r>
+        <w:t>nf</w:t>
+      </w:r>
+      <w:r>
+        <w:t xml:space="preserve"> or /etc/mysql/my.cnf, depending on your OS</w:t>
+      </w:r>
+      <w:r>
+        <w:t>) and insert the following lines in the [mysqld] section. You can put these lines below the datadir line.</w:t>
       </w:r>
     </w:p>
     <w:p>
@@ -29906,16 +29923,16 @@
       <w:pPr>
         <w:pStyle w:val="Heading3"/>
       </w:pPr>
-      <w:bookmarkStart w:id="126" w:name="_Toc265175085"/>
-      <w:bookmarkStart w:id="127" w:name="_Toc293499029"/>
-      <w:bookmarkEnd w:id="126"/>
+      <w:bookmarkStart w:id="127" w:name="_Toc265175085"/>
+      <w:bookmarkStart w:id="128" w:name="_Toc293499029"/>
+      <w:bookmarkEnd w:id="127"/>
       <w:r>
         <w:t>Database Replication</w:t>
       </w:r>
       <w:r>
         <w:t xml:space="preserve"> (Optional)</w:t>
       </w:r>
-      <w:bookmarkEnd w:id="127"/>
+      <w:bookmarkEnd w:id="128"/>
     </w:p>
     <w:p>
       <w:r>
@@ -30697,15 +30714,15 @@
       <w:pPr>
         <w:pStyle w:val="Heading3"/>
       </w:pPr>
-      <w:bookmarkStart w:id="128" w:name="_Toc265175087"/>
-      <w:bookmarkStart w:id="129" w:name="_Toc266277107"/>
-      <w:bookmarkStart w:id="130" w:name="_Toc293499030"/>
-      <w:bookmarkEnd w:id="128"/>
+      <w:bookmarkStart w:id="129" w:name="_Toc265175087"/>
+      <w:bookmarkStart w:id="130" w:name="_Toc266277107"/>
+      <w:bookmarkStart w:id="131" w:name="_Toc293499030"/>
       <w:bookmarkEnd w:id="129"/>
+      <w:bookmarkEnd w:id="130"/>
       <w:r>
         <w:t>Creating and Initializing the Database</w:t>
       </w:r>
-      <w:bookmarkEnd w:id="130"/>
+      <w:bookmarkEnd w:id="131"/>
     </w:p>
     <w:p>
       <w:pPr>
@@ -30860,13 +30877,13 @@
       <w:pPr>
         <w:pStyle w:val="Heading3"/>
       </w:pPr>
-      <w:bookmarkStart w:id="131" w:name="_Toc265175089"/>
-      <w:bookmarkStart w:id="132" w:name="_Toc293499031"/>
-      <w:bookmarkEnd w:id="131"/>
+      <w:bookmarkStart w:id="132" w:name="_Toc265175089"/>
+      <w:bookmarkStart w:id="133" w:name="_Toc293499031"/>
+      <w:bookmarkEnd w:id="132"/>
       <w:r>
         <w:t>OS Configuration for the Management Server</w:t>
       </w:r>
-      <w:bookmarkEnd w:id="132"/>
+      <w:bookmarkEnd w:id="133"/>
     </w:p>
     <w:p>
       <w:r>
@@ -30897,11 +30914,11 @@
       <w:pPr>
         <w:pStyle w:val="Heading3"/>
       </w:pPr>
-      <w:bookmarkStart w:id="133" w:name="_Toc293499032"/>
+      <w:bookmarkStart w:id="134" w:name="_Toc293499032"/>
       <w:r>
         <w:t>Prepare and Start Additional Management Servers</w:t>
       </w:r>
-      <w:bookmarkEnd w:id="133"/>
+      <w:bookmarkEnd w:id="134"/>
     </w:p>
     <w:p>
       <w:r>
@@ -31084,16 +31101,16 @@
       <w:pPr>
         <w:pStyle w:val="Heading1"/>
       </w:pPr>
-      <w:bookmarkStart w:id="134" w:name="_Ref266362457"/>
-      <w:bookmarkStart w:id="135" w:name="_Ref266362476"/>
-      <w:bookmarkStart w:id="136" w:name="_Toc293499033"/>
+      <w:bookmarkStart w:id="135" w:name="_Ref266362457"/>
+      <w:bookmarkStart w:id="136" w:name="_Ref266362476"/>
+      <w:bookmarkStart w:id="137" w:name="_Toc293499033"/>
       <w:r>
         <w:lastRenderedPageBreak/>
         <w:t>Prepare Secondary Storage</w:t>
       </w:r>
-      <w:bookmarkEnd w:id="134"/>
       <w:bookmarkEnd w:id="135"/>
       <w:bookmarkEnd w:id="136"/>
+      <w:bookmarkEnd w:id="137"/>
     </w:p>
     <w:p>
       <w:r>
@@ -31524,12 +31541,12 @@
       <w:pPr>
         <w:pStyle w:val="Heading1"/>
       </w:pPr>
-      <w:bookmarkStart w:id="137" w:name="_Toc293499034"/>
+      <w:bookmarkStart w:id="138" w:name="_Toc293499034"/>
       <w:r>
         <w:lastRenderedPageBreak/>
         <w:t>Describe Your Deployment</w:t>
       </w:r>
-      <w:bookmarkEnd w:id="137"/>
+      <w:bookmarkEnd w:id="138"/>
     </w:p>
     <w:p>
       <w:r>
@@ -32359,21 +32376,21 @@
       <w:pPr>
         <w:pStyle w:val="Heading2"/>
       </w:pPr>
-      <w:bookmarkStart w:id="138" w:name="_Toc265175094"/>
-      <w:bookmarkStart w:id="139" w:name="_Toc266277112"/>
-      <w:bookmarkStart w:id="140" w:name="_Toc293499035"/>
-      <w:bookmarkEnd w:id="138"/>
+      <w:bookmarkStart w:id="139" w:name="_Toc265175094"/>
+      <w:bookmarkStart w:id="140" w:name="_Toc266277112"/>
+      <w:bookmarkStart w:id="141" w:name="_Toc293499035"/>
       <w:bookmarkEnd w:id="139"/>
+      <w:bookmarkEnd w:id="140"/>
       <w:r>
         <w:t>Add a New Zone</w:t>
       </w:r>
-      <w:bookmarkEnd w:id="140"/>
+      <w:bookmarkEnd w:id="141"/>
     </w:p>
     <w:p>
       <w:pPr>
         <w:pStyle w:val="Heading3"/>
       </w:pPr>
-      <w:bookmarkStart w:id="141" w:name="_Toc293499036"/>
+      <w:bookmarkStart w:id="142" w:name="_Toc293499036"/>
       <w:r>
         <w:t>Adding a</w:t>
       </w:r>
@@ -32386,7 +32403,7 @@
       <w:r>
         <w:t xml:space="preserve"> and Pod</w:t>
       </w:r>
-      <w:bookmarkEnd w:id="141"/>
+      <w:bookmarkEnd w:id="142"/>
     </w:p>
     <w:p>
       <w:r>
@@ -33435,7 +33452,7 @@
           <w:bCs w:val="0"/>
         </w:rPr>
       </w:pPr>
-      <w:bookmarkStart w:id="142" w:name="_Toc293499037"/>
+      <w:bookmarkStart w:id="143" w:name="_Toc293499037"/>
       <w:r>
         <w:rPr>
           <w:rStyle w:val="Strong"/>
@@ -33452,7 +33469,7 @@
         </w:rPr>
         <w:t xml:space="preserve"> (optional)</w:t>
       </w:r>
-      <w:bookmarkEnd w:id="142"/>
+      <w:bookmarkEnd w:id="143"/>
     </w:p>
     <w:p>
       <w:pPr>
@@ -34117,7 +34134,7 @@
           <w:bCs w:val="0"/>
         </w:rPr>
       </w:pPr>
-      <w:bookmarkStart w:id="143" w:name="_Toc293499038"/>
+      <w:bookmarkStart w:id="144" w:name="_Toc293499038"/>
       <w:r>
         <w:rPr>
           <w:rStyle w:val="Strong"/>
@@ -34134,7 +34151,7 @@
         </w:rPr>
         <w:t xml:space="preserve"> (optional)</w:t>
       </w:r>
-      <w:bookmarkEnd w:id="143"/>
+      <w:bookmarkEnd w:id="144"/>
     </w:p>
     <w:p>
       <w:pPr>
@@ -34392,11 +34409,11 @@
       <w:pPr>
         <w:pStyle w:val="Heading3"/>
       </w:pPr>
-      <w:bookmarkStart w:id="144" w:name="_Toc293499039"/>
+      <w:bookmarkStart w:id="145" w:name="_Toc293499039"/>
       <w:r>
         <w:t>Additional Zones</w:t>
       </w:r>
-      <w:bookmarkEnd w:id="144"/>
+      <w:bookmarkEnd w:id="145"/>
     </w:p>
     <w:p>
       <w:r>
@@ -34412,7 +34429,7 @@
           <w:bCs w:val="0"/>
         </w:rPr>
       </w:pPr>
-      <w:bookmarkStart w:id="145" w:name="_Toc293499040"/>
+      <w:bookmarkStart w:id="146" w:name="_Toc293499040"/>
       <w:r>
         <w:rPr>
           <w:rStyle w:val="Strong"/>
@@ -34421,7 +34438,7 @@
         </w:rPr>
         <w:t>Additional Pods</w:t>
       </w:r>
-      <w:bookmarkEnd w:id="145"/>
+      <w:bookmarkEnd w:id="146"/>
     </w:p>
     <w:p>
       <w:pPr>
@@ -34437,11 +34454,11 @@
       <w:pPr>
         <w:pStyle w:val="Heading3"/>
       </w:pPr>
-      <w:bookmarkStart w:id="146" w:name="_Toc293499041"/>
+      <w:bookmarkStart w:id="147" w:name="_Toc293499041"/>
       <w:r>
         <w:t>Advanced Networking: Additional Networks</w:t>
       </w:r>
-      <w:bookmarkEnd w:id="146"/>
+      <w:bookmarkEnd w:id="147"/>
       <w:r>
         <w:t xml:space="preserve"> </w:t>
       </w:r>
@@ -34486,7 +34503,7 @@
       <w:pPr>
         <w:pStyle w:val="Heading2"/>
       </w:pPr>
-      <w:bookmarkStart w:id="147" w:name="_Toc293499042"/>
+      <w:bookmarkStart w:id="148" w:name="_Toc293499042"/>
       <w:r>
         <w:t xml:space="preserve">Edit </w:t>
       </w:r>
@@ -34496,7 +34513,7 @@
       <w:r>
         <w:t xml:space="preserve"> (Optional)</w:t>
       </w:r>
-      <w:bookmarkEnd w:id="147"/>
+      <w:bookmarkEnd w:id="148"/>
     </w:p>
     <w:p>
       <w:r>
@@ -34927,11 +34944,11 @@
       <w:pPr>
         <w:pStyle w:val="Heading2"/>
       </w:pPr>
-      <w:bookmarkStart w:id="148" w:name="_Toc293499043"/>
+      <w:bookmarkStart w:id="149" w:name="_Toc293499043"/>
       <w:r>
         <w:t>Edit Disk Offerings (Optional)</w:t>
       </w:r>
-      <w:bookmarkEnd w:id="148"/>
+      <w:bookmarkEnd w:id="149"/>
     </w:p>
     <w:p>
       <w:r>
@@ -35174,16 +35191,16 @@
       <w:pPr>
         <w:pStyle w:val="Heading2"/>
       </w:pPr>
-      <w:bookmarkStart w:id="149" w:name="_Toc265175097"/>
-      <w:bookmarkStart w:id="150" w:name="_Toc293499044"/>
-      <w:bookmarkEnd w:id="149"/>
+      <w:bookmarkStart w:id="150" w:name="_Toc265175097"/>
+      <w:bookmarkStart w:id="151" w:name="_Toc293499044"/>
+      <w:bookmarkEnd w:id="150"/>
       <w:r>
         <w:t xml:space="preserve">Add </w:t>
       </w:r>
       <w:r>
         <w:t>Cluster</w:t>
       </w:r>
-      <w:bookmarkEnd w:id="150"/>
+      <w:bookmarkEnd w:id="151"/>
     </w:p>
     <w:p>
       <w:r>
@@ -35263,11 +35280,11 @@
       <w:pPr>
         <w:pStyle w:val="Heading3"/>
       </w:pPr>
-      <w:bookmarkStart w:id="151" w:name="_Toc293499045"/>
+      <w:bookmarkStart w:id="152" w:name="_Toc293499045"/>
       <w:r>
         <w:t>Add Cluster: KVM and XenServer</w:t>
       </w:r>
-      <w:bookmarkEnd w:id="151"/>
+      <w:bookmarkEnd w:id="152"/>
     </w:p>
     <w:p>
       <w:r>
@@ -35407,11 +35424,11 @@
       <w:pPr>
         <w:pStyle w:val="Heading3"/>
       </w:pPr>
-      <w:bookmarkStart w:id="152" w:name="_Toc293499046"/>
+      <w:bookmarkStart w:id="153" w:name="_Toc293499046"/>
       <w:r>
         <w:t>Add Cluster: vSphere</w:t>
       </w:r>
-      <w:bookmarkEnd w:id="152"/>
+      <w:bookmarkEnd w:id="153"/>
     </w:p>
     <w:p>
       <w:r>
@@ -35765,7 +35782,7 @@
       <w:pPr>
         <w:pStyle w:val="Heading2"/>
       </w:pPr>
-      <w:bookmarkStart w:id="153" w:name="_Toc293499047"/>
+      <w:bookmarkStart w:id="154" w:name="_Toc293499047"/>
       <w:r>
         <w:t>Add</w:t>
       </w:r>
@@ -35790,7 +35807,7 @@
       <w:r>
         <w:t>XenServer)</w:t>
       </w:r>
-      <w:bookmarkEnd w:id="153"/>
+      <w:bookmarkEnd w:id="154"/>
     </w:p>
     <w:p>
       <w:r>
@@ -36114,12 +36131,12 @@
       <w:pPr>
         <w:pStyle w:val="Heading2"/>
       </w:pPr>
-      <w:bookmarkStart w:id="154" w:name="_Toc293499048"/>
+      <w:bookmarkStart w:id="155" w:name="_Toc293499048"/>
       <w:r>
         <w:lastRenderedPageBreak/>
         <w:t>Add Hosts (Bare Metal)</w:t>
       </w:r>
-      <w:bookmarkEnd w:id="154"/>
+      <w:bookmarkEnd w:id="155"/>
     </w:p>
     <w:p>
       <w:r>
@@ -36309,20 +36326,20 @@
       <w:pPr>
         <w:pStyle w:val="Heading2"/>
       </w:pPr>
-      <w:bookmarkStart w:id="155" w:name="_Toc265175099"/>
-      <w:bookmarkStart w:id="156" w:name="_Toc266277115"/>
-      <w:bookmarkStart w:id="157" w:name="_Ref266367946"/>
-      <w:bookmarkStart w:id="158" w:name="_Toc293499049"/>
-      <w:bookmarkEnd w:id="155"/>
+      <w:bookmarkStart w:id="156" w:name="_Toc265175099"/>
+      <w:bookmarkStart w:id="157" w:name="_Toc266277115"/>
+      <w:bookmarkStart w:id="158" w:name="_Ref266367946"/>
+      <w:bookmarkStart w:id="159" w:name="_Toc293499049"/>
       <w:bookmarkEnd w:id="156"/>
+      <w:bookmarkEnd w:id="157"/>
       <w:r>
         <w:t xml:space="preserve">Add </w:t>
       </w:r>
       <w:r>
         <w:t>Primary Storage</w:t>
       </w:r>
-      <w:bookmarkEnd w:id="157"/>
       <w:bookmarkEnd w:id="158"/>
+      <w:bookmarkEnd w:id="159"/>
     </w:p>
     <w:p>
       <w:r>
@@ -37004,7 +37021,7 @@
       <w:pPr>
         <w:ind w:left="720"/>
       </w:pPr>
-      <w:bookmarkStart w:id="159" w:name="_Ref260994838"/>
+      <w:bookmarkStart w:id="160" w:name="_Ref260994838"/>
       <w:r>
         <w:lastRenderedPageBreak/>
         <w:t>Here are some sample dialogs.</w:t>
@@ -37193,14 +37210,14 @@
       <w:pPr>
         <w:pStyle w:val="Heading2"/>
       </w:pPr>
-      <w:bookmarkStart w:id="160" w:name="_Ref290387226"/>
-      <w:bookmarkStart w:id="161" w:name="_Toc293499050"/>
+      <w:bookmarkStart w:id="161" w:name="_Ref290387226"/>
+      <w:bookmarkStart w:id="162" w:name="_Toc293499050"/>
       <w:r>
         <w:t>Secondary Storage</w:t>
       </w:r>
-      <w:bookmarkEnd w:id="159"/>
       <w:bookmarkEnd w:id="160"/>
       <w:bookmarkEnd w:id="161"/>
+      <w:bookmarkEnd w:id="162"/>
     </w:p>
     <w:p>
       <w:r>
@@ -37361,11 +37378,11 @@
       <w:pPr>
         <w:pStyle w:val="Heading2"/>
       </w:pPr>
-      <w:bookmarkStart w:id="162" w:name="_Toc293499051"/>
+      <w:bookmarkStart w:id="163" w:name="_Toc293499051"/>
       <w:r>
         <w:t>SSL</w:t>
       </w:r>
-      <w:bookmarkEnd w:id="162"/>
+      <w:bookmarkEnd w:id="163"/>
     </w:p>
     <w:p>
       <w:r>
@@ -37413,7 +37430,7 @@
       <w:pPr>
         <w:pStyle w:val="Heading1"/>
       </w:pPr>
-      <w:bookmarkStart w:id="163" w:name="_Toc293499052"/>
+      <w:bookmarkStart w:id="164" w:name="_Toc293499052"/>
       <w:r>
         <w:lastRenderedPageBreak/>
         <w:t xml:space="preserve">Initialization and </w:t>
@@ -37421,7 +37438,7 @@
       <w:r>
         <w:t>Testing</w:t>
       </w:r>
-      <w:bookmarkEnd w:id="163"/>
+      <w:bookmarkEnd w:id="164"/>
     </w:p>
     <w:p>
       <w:r>
@@ -37849,7 +37866,7 @@
       <w:pPr>
         <w:pStyle w:val="Heading1"/>
       </w:pPr>
-      <w:bookmarkStart w:id="164" w:name="_Toc293499053"/>
+      <w:bookmarkStart w:id="165" w:name="_Toc293499053"/>
       <w:r>
         <w:lastRenderedPageBreak/>
         <w:t xml:space="preserve">Installing </w:t>
@@ -37866,7 +37883,7 @@
       <w:r>
         <w:t xml:space="preserve"> (Optional)</w:t>
       </w:r>
-      <w:bookmarkEnd w:id="164"/>
+      <w:bookmarkEnd w:id="165"/>
     </w:p>
     <w:p>
       <w:r>
@@ -38107,12 +38124,12 @@
       <w:pPr>
         <w:pStyle w:val="Heading1"/>
       </w:pPr>
-      <w:bookmarkStart w:id="165" w:name="_Toc293499054"/>
+      <w:bookmarkStart w:id="166" w:name="_Toc293499054"/>
       <w:r>
         <w:lastRenderedPageBreak/>
         <w:t>Troubleshooting</w:t>
       </w:r>
-      <w:bookmarkEnd w:id="165"/>
+      <w:bookmarkEnd w:id="166"/>
     </w:p>
     <w:p>
       <w:r>
@@ -38217,11 +38234,11 @@
       <w:pPr>
         <w:pStyle w:val="Heading2"/>
       </w:pPr>
-      <w:bookmarkStart w:id="166" w:name="_Toc293499055"/>
+      <w:bookmarkStart w:id="167" w:name="_Toc293499055"/>
       <w:r>
         <w:t>Troubleshooting the Secondary Storage VM</w:t>
       </w:r>
-      <w:bookmarkEnd w:id="166"/>
+      <w:bookmarkEnd w:id="167"/>
     </w:p>
     <w:p>
       <w:r>
@@ -38256,11 +38273,11 @@
       <w:pPr>
         <w:pStyle w:val="Heading3"/>
       </w:pPr>
-      <w:bookmarkStart w:id="167" w:name="_Toc293499056"/>
+      <w:bookmarkStart w:id="168" w:name="_Toc293499056"/>
       <w:r>
         <w:t>Running a Diagnostic Script</w:t>
       </w:r>
-      <w:bookmarkEnd w:id="167"/>
+      <w:bookmarkEnd w:id="168"/>
     </w:p>
     <w:p>
       <w:r>
@@ -38438,12 +38455,12 @@
       <w:pPr>
         <w:pStyle w:val="Heading3"/>
       </w:pPr>
-      <w:bookmarkStart w:id="168" w:name="_Toc293499057"/>
+      <w:bookmarkStart w:id="169" w:name="_Toc293499057"/>
       <w:r>
         <w:lastRenderedPageBreak/>
         <w:t>Checking the Log File</w:t>
       </w:r>
-      <w:bookmarkEnd w:id="168"/>
+      <w:bookmarkEnd w:id="169"/>
     </w:p>
     <w:p>
       <w:r>
@@ -38463,11 +38480,11 @@
       <w:pPr>
         <w:pStyle w:val="Heading2"/>
       </w:pPr>
-      <w:bookmarkStart w:id="169" w:name="_Toc293499058"/>
+      <w:bookmarkStart w:id="170" w:name="_Toc293499058"/>
       <w:r>
         <w:t>Troubleshooting the Console Proxy VM</w:t>
       </w:r>
-      <w:bookmarkEnd w:id="169"/>
+      <w:bookmarkEnd w:id="170"/>
     </w:p>
     <w:p>
       <w:pPr>
@@ -38528,7 +38545,7 @@
       <w:pPr>
         <w:pStyle w:val="Heading1"/>
       </w:pPr>
-      <w:bookmarkStart w:id="170" w:name="_Toc293499059"/>
+      <w:bookmarkStart w:id="171" w:name="_Toc293499059"/>
       <w:r>
         <w:lastRenderedPageBreak/>
         <w:t xml:space="preserve">Contacting </w:t>
@@ -38541,7 +38558,7 @@
         </w:rPr>
         <w:t>Support</w:t>
       </w:r>
-      <w:bookmarkEnd w:id="170"/>
+      <w:bookmarkEnd w:id="171"/>
     </w:p>
     <w:p>
       <w:r>
@@ -38570,7 +38587,6 @@
       <w:footerReference w:type="even" r:id="rId60"/>
       <w:footerReference w:type="default" r:id="rId61"/>
       <w:headerReference w:type="first" r:id="rId62"/>
-      <w:footerReference w:type="first" r:id="rId63"/>
       <w:pgSz w:w="12240" w:h="15840"/>
       <w:pgMar w:top="720" w:right="720" w:bottom="720" w:left="720" w:header="432" w:footer="288" w:gutter="0"/>
       <w:cols w:space="720"/>
@@ -38632,7 +38648,7 @@
       <w:rPr>
         <w:noProof/>
       </w:rPr>
-      <w:t>84</w:t>
+      <w:t>58</w:t>
     </w:r>
     <w:r>
       <w:rPr>
@@ -38753,7 +38769,7 @@
       <w:rPr>
         <w:noProof/>
       </w:rPr>
-      <w:t>3</w:t>
+      <w:t>59</w:t>
     </w:r>
     <w:r>
       <w:rPr>
@@ -38770,16 +38786,6 @@
 </w:ftr>
 </file>
 
-<file path=word/footer3.xml><?xml version="1.0" encoding="utf-8"?>
-<w:ftr xmlns:wpc="http://schemas.microsoft.com/office/word/2010/wordprocessingCanvas" xmlns:mc="http://schemas.openxmlformats.org/markup-compatibility/2006" xmlns:o="urn:schemas-microsoft-com:office:office" xmlns:r="http://schemas.openxmlformats.org/officeDocument/2006/relationships" xmlns:m="http://schemas.openxmlformats.org/officeDocument/2006/math" xmlns:v="urn:schemas-microsoft-com:vml" xmlns:wp14="http://schemas.microsoft.com/office/word/2010/wordprocessingDrawing" xmlns:wp="http://schemas.openxmlformats.org/drawingml/2006/wordprocessingDrawing" xmlns:w10="urn:schemas-microsoft-com:office:word" xmlns:w="http://schemas.openxmlformats.org/wordprocessingml/2006/main" xmlns:w14="http://schemas.microsoft.com/office/word/2010/wordml" xmlns:wpg="http://schemas.microsoft.com/office/word/2010/wordprocessingGroup" xmlns:wpi="http://schemas.microsoft.com/office/word/2010/wordprocessingInk" xmlns:wne="http://schemas.microsoft.com/office/word/2006/wordml" xmlns:wps="http://schemas.microsoft.com/office/word/2010/wordprocessingShape" mc:Ignorable="w14 wp14">
-  <w:p>
-    <w:pPr>
-      <w:pStyle w:val="Footer"/>
-    </w:pPr>
-  </w:p>
-</w:ftr>
-</file>
-
 <file path=word/footnotes.xml><?xml version="1.0" encoding="utf-8"?>
 <w:footnotes xmlns:wpc="http://schemas.microsoft.com/office/word/2010/wordprocessingCanvas" xmlns:mc="http://schemas.openxmlformats.org/markup-compatibility/2006" xmlns:o="urn:schemas-microsoft-com:office:office" xmlns:r="http://schemas.openxmlformats.org/officeDocument/2006/relationships" xmlns:m="http://schemas.openxmlformats.org/officeDocument/2006/math" xmlns:v="urn:schemas-microsoft-com:vml" xmlns:wp14="http://schemas.microsoft.com/office/word/2010/wordprocessingDrawing" xmlns:wp="http://schemas.openxmlformats.org/drawingml/2006/wordprocessingDrawing" xmlns:w10="urn:schemas-microsoft-com:office:word" xmlns:w="http://schemas.openxmlformats.org/wordprocessingml/2006/main" xmlns:w14="http://schemas.microsoft.com/office/word/2010/wordml" xmlns:wpg="http://schemas.microsoft.com/office/word/2010/wordprocessingGroup" xmlns:wpi="http://schemas.microsoft.com/office/word/2010/wordprocessingInk" xmlns:wne="http://schemas.microsoft.com/office/word/2006/wordml" xmlns:wps="http://schemas.microsoft.com/office/word/2010/wordprocessingShape" mc:Ignorable="w14 wp14">
   <w:footnote w:type="separator" w:id="-1">
@@ -38817,13 +38823,7 @@
       </w:tabs>
     </w:pPr>
     <w:r>
-      <w:t>Cloud.com CloudStack 2.2</w:t>
-    </w:r>
-    <w:r>
-      <w:t>.0 – 2.2.3</w:t>
-    </w:r>
-    <w:r>
-      <w:t xml:space="preserve"> Installation Guide</w:t>
+      <w:t>Cloud.com CloudStack 2.2.0 – 2.2.3 Installation Guide</w:t>
     </w:r>
     <w:r>
       <w:tab/>
@@ -38890,15 +38890,7 @@
       </w:tabs>
     </w:pPr>
     <w:r>
-      <w:t>Cloud.com CloudStack 2.2</w:t>
-    </w:r>
-    <w:r>
-      <w:t>.0 – 2.2.3</w:t>
-    </w:r>
-    <w:bookmarkStart w:id="171" w:name="_GoBack"/>
-    <w:bookmarkEnd w:id="171"/>
-    <w:r>
-      <w:t xml:space="preserve"> Installation Guide</w:t>
+      <w:t>Cloud.com CloudStack 2.2.0 – 2.2.3 Installation Guide</w:t>
     </w:r>
     <w:r>
       <w:tab/>
@@ -43821,7 +43813,7 @@
 </file>
 
 <file path=customXml/itemProps1.xml><?xml version="1.0" encoding="utf-8"?>
-<ds:datastoreItem xmlns:ds="http://schemas.openxmlformats.org/officeDocument/2006/customXml" ds:itemID="{FF8C27E7-CACB-4825-8FFA-A1B88BF26342}">
+<ds:datastoreItem xmlns:ds="http://schemas.openxmlformats.org/officeDocument/2006/customXml" ds:itemID="{15279730-891C-4317-918B-444D95D3A859}">
   <ds:schemaRefs>
     <ds:schemaRef ds:uri="http://schemas.openxmlformats.org/officeDocument/2006/bibliography"/>
   </ds:schemaRefs>

</xml_diff>

<commit_message>
bug 9826, document that ISO inside OVA is not supported. Plus other small fixes.
</commit_message>
<xml_diff>
--- a/docs/2.2/CloudStack2.2InstallGuide.docx
+++ b/docs/2.2/CloudStack2.2InstallGuide.docx
@@ -36,7 +36,12 @@
         <w:t>Installation</w:t>
       </w:r>
       <w:r>
-        <w:t xml:space="preserve"> Guide</w:t>
+        <w:t xml:space="preserve"> Gui</w:t>
+      </w:r>
+      <w:bookmarkStart w:id="0" w:name="_GoBack"/>
+      <w:bookmarkEnd w:id="0"/>
+      <w:r>
+        <w:t>de</w:t>
       </w:r>
     </w:p>
     <w:p>
@@ -70,6 +75,9 @@
         <w:pStyle w:val="DateofRelease"/>
       </w:pPr>
       <w:r>
+        <w:t xml:space="preserve">Revised </w:t>
+      </w:r>
+      <w:r>
         <w:fldChar w:fldCharType="begin"/>
       </w:r>
       <w:r>
@@ -82,7 +90,7 @@
         <w:rPr>
           <w:noProof/>
         </w:rPr>
-        <w:t>May 18, 2011</w:t>
+        <w:t>May 25, 2011</w:t>
       </w:r>
       <w:r>
         <w:fldChar w:fldCharType="end"/>
@@ -10099,12 +10107,12 @@
       <w:pPr>
         <w:pStyle w:val="Heading1"/>
       </w:pPr>
-      <w:bookmarkStart w:id="0" w:name="_Toc293498950"/>
+      <w:bookmarkStart w:id="1" w:name="_Toc293498950"/>
       <w:r>
         <w:lastRenderedPageBreak/>
         <w:t>Overview</w:t>
       </w:r>
-      <w:bookmarkEnd w:id="0"/>
+      <w:bookmarkEnd w:id="1"/>
     </w:p>
     <w:p>
       <w:r>
@@ -10530,14 +10538,14 @@
       <w:pPr>
         <w:pStyle w:val="Heading1"/>
       </w:pPr>
-      <w:bookmarkStart w:id="1" w:name="_Prerequisites"/>
-      <w:bookmarkStart w:id="2" w:name="_Toc293498951"/>
-      <w:bookmarkEnd w:id="1"/>
+      <w:bookmarkStart w:id="2" w:name="_Prerequisites"/>
+      <w:bookmarkStart w:id="3" w:name="_Toc293498951"/>
+      <w:bookmarkEnd w:id="2"/>
       <w:r>
         <w:lastRenderedPageBreak/>
         <w:t>Prerequisites</w:t>
       </w:r>
-      <w:bookmarkEnd w:id="2"/>
+      <w:bookmarkEnd w:id="3"/>
     </w:p>
     <w:p>
       <w:r>
@@ -11172,14 +11180,14 @@
             <w:r>
               <w:t xml:space="preserve">For more information, see </w:t>
             </w:r>
-            <w:bookmarkStart w:id="3" w:name="1_10_7_1"/>
+            <w:bookmarkStart w:id="4" w:name="1_10_7_1"/>
             <w:r>
               <w:t>"</w:t>
             </w:r>
             <w:r>
               <w:t>vCenter Server and the vSphere Client Hardware Requirements</w:t>
             </w:r>
-            <w:bookmarkEnd w:id="3"/>
+            <w:bookmarkEnd w:id="4"/>
             <w:r>
               <w:t>"</w:t>
             </w:r>
@@ -11558,7 +11566,7 @@
       <w:pPr>
         <w:pStyle w:val="Heading1"/>
       </w:pPr>
-      <w:bookmarkStart w:id="4" w:name="_Toc293498952"/>
+      <w:bookmarkStart w:id="5" w:name="_Toc293498952"/>
       <w:r>
         <w:lastRenderedPageBreak/>
         <w:t xml:space="preserve">Choosing a </w:t>
@@ -11566,7 +11574,7 @@
       <w:r>
         <w:t>Deployment Architecture</w:t>
       </w:r>
-      <w:bookmarkEnd w:id="4"/>
+      <w:bookmarkEnd w:id="5"/>
     </w:p>
     <w:p>
       <w:r>
@@ -11607,11 +11615,11 @@
       <w:pPr>
         <w:pStyle w:val="Heading2"/>
       </w:pPr>
-      <w:bookmarkStart w:id="5" w:name="_Toc293498953"/>
+      <w:bookmarkStart w:id="6" w:name="_Toc293498953"/>
       <w:r>
         <w:t>Small-Scale Deployment</w:t>
       </w:r>
-      <w:bookmarkEnd w:id="5"/>
+      <w:bookmarkEnd w:id="6"/>
     </w:p>
     <w:p>
       <w:r>
@@ -11922,27 +11930,14 @@
       <w:r>
         <w:t xml:space="preserve">Figure </w:t>
       </w:r>
-      <w:r>
-        <w:fldChar w:fldCharType="begin"/>
-      </w:r>
-      <w:r>
-        <w:instrText xml:space="preserve"> SEQ Figure \* ARABIC </w:instrText>
-      </w:r>
-      <w:r>
-        <w:fldChar w:fldCharType="separate"/>
-      </w:r>
-      <w:r>
-        <w:rPr>
-          <w:noProof/>
-        </w:rPr>
-        <w:t>1</w:t>
-      </w:r>
-      <w:r>
-        <w:rPr>
-          <w:noProof/>
-        </w:rPr>
-        <w:fldChar w:fldCharType="end"/>
-      </w:r>
+      <w:fldSimple w:instr=" SEQ Figure \* ARABIC ">
+        <w:r>
+          <w:rPr>
+            <w:noProof/>
+          </w:rPr>
+          <w:t>1</w:t>
+        </w:r>
+      </w:fldSimple>
       <w:r>
         <w:t xml:space="preserve"> Small</w:t>
       </w:r>
@@ -12046,12 +12041,12 @@
       <w:pPr>
         <w:pStyle w:val="Heading2"/>
       </w:pPr>
-      <w:bookmarkStart w:id="6" w:name="_Toc293498954"/>
+      <w:bookmarkStart w:id="7" w:name="_Toc293498954"/>
       <w:r>
         <w:lastRenderedPageBreak/>
         <w:t>Large-Scale Redundant Setup</w:t>
       </w:r>
-      <w:bookmarkEnd w:id="6"/>
+      <w:bookmarkEnd w:id="7"/>
     </w:p>
     <w:p>
       <w:r>
@@ -12447,7 +12442,7 @@
       <w:pPr>
         <w:pStyle w:val="Caption"/>
       </w:pPr>
-      <w:bookmarkStart w:id="7" w:name="_Ref249761301"/>
+      <w:bookmarkStart w:id="8" w:name="_Ref249761301"/>
       <w:r>
         <w:t xml:space="preserve">Figure </w:t>
       </w:r>
@@ -12470,7 +12465,7 @@
       <w:r>
         <w:fldChar w:fldCharType="end"/>
       </w:r>
-      <w:bookmarkEnd w:id="7"/>
+      <w:bookmarkEnd w:id="8"/>
       <w:r>
         <w:t xml:space="preserve"> Large-Scale Deployment Architecture</w:t>
       </w:r>
@@ -12624,11 +12619,11 @@
       <w:pPr>
         <w:pStyle w:val="Heading2"/>
       </w:pPr>
-      <w:bookmarkStart w:id="8" w:name="_Toc293498955"/>
+      <w:bookmarkStart w:id="9" w:name="_Toc293498955"/>
       <w:r>
         <w:t>Separate Storage Network</w:t>
       </w:r>
-      <w:bookmarkEnd w:id="8"/>
+      <w:bookmarkEnd w:id="9"/>
     </w:p>
     <w:p>
       <w:r>
@@ -12793,37 +12788,24 @@
       <w:pPr>
         <w:pStyle w:val="Caption"/>
       </w:pPr>
-      <w:bookmarkStart w:id="9" w:name="_Ref256247180"/>
-      <w:bookmarkStart w:id="10" w:name="_Ref256247171"/>
+      <w:bookmarkStart w:id="10" w:name="_Ref256247180"/>
+      <w:bookmarkStart w:id="11" w:name="_Ref256247171"/>
       <w:r>
         <w:t xml:space="preserve">Figure </w:t>
       </w:r>
-      <w:r>
-        <w:fldChar w:fldCharType="begin"/>
-      </w:r>
-      <w:r>
-        <w:instrText xml:space="preserve"> SEQ Figure \* ARABIC </w:instrText>
-      </w:r>
-      <w:r>
-        <w:fldChar w:fldCharType="separate"/>
-      </w:r>
-      <w:r>
-        <w:rPr>
-          <w:noProof/>
-        </w:rPr>
-        <w:t>3</w:t>
-      </w:r>
-      <w:r>
-        <w:rPr>
-          <w:noProof/>
-        </w:rPr>
-        <w:fldChar w:fldCharType="end"/>
-      </w:r>
-      <w:bookmarkEnd w:id="9"/>
+      <w:fldSimple w:instr=" SEQ Figure \* ARABIC ">
+        <w:r>
+          <w:rPr>
+            <w:noProof/>
+          </w:rPr>
+          <w:t>3</w:t>
+        </w:r>
+      </w:fldSimple>
+      <w:bookmarkEnd w:id="10"/>
       <w:r>
         <w:t xml:space="preserve"> Separate Storage Network</w:t>
       </w:r>
-      <w:bookmarkEnd w:id="10"/>
+      <w:bookmarkEnd w:id="11"/>
     </w:p>
     <w:p>
       <w:r>
@@ -13115,62 +13097,49 @@
       <w:pPr>
         <w:pStyle w:val="Caption"/>
       </w:pPr>
-      <w:bookmarkStart w:id="11" w:name="_Ref256349293"/>
+      <w:bookmarkStart w:id="12" w:name="_Ref256349293"/>
       <w:r>
         <w:t xml:space="preserve">Figure </w:t>
       </w:r>
+      <w:fldSimple w:instr=" SEQ Figure \* ARABIC ">
+        <w:r>
+          <w:rPr>
+            <w:noProof/>
+          </w:rPr>
+          <w:t>4</w:t>
+        </w:r>
+      </w:fldSimple>
+      <w:bookmarkEnd w:id="12"/>
+      <w:r>
+        <w:t xml:space="preserve"> NIC Bonding and Multipath I/O</w:t>
+      </w:r>
+    </w:p>
+    <w:bookmarkStart w:id="13" w:name="_Toc265175043"/>
+    <w:bookmarkStart w:id="14" w:name="_Toc266277064"/>
+    <w:bookmarkEnd w:id="13"/>
+    <w:bookmarkEnd w:id="14"/>
+    <w:p>
       <w:r>
         <w:fldChar w:fldCharType="begin"/>
       </w:r>
       <w:r>
-        <w:instrText xml:space="preserve"> SEQ Figure \* ARABIC </w:instrText>
+        <w:instrText xml:space="preserve"> REF _Ref256349293 \h </w:instrText>
       </w:r>
       <w:r>
         <w:fldChar w:fldCharType="separate"/>
       </w:r>
       <w:r>
+        <w:t xml:space="preserve">Figure </w:t>
+      </w:r>
+      <w:r>
         <w:rPr>
           <w:noProof/>
         </w:rPr>
         <w:t>4</w:t>
       </w:r>
       <w:r>
-        <w:rPr>
-          <w:noProof/>
-        </w:rPr>
         <w:fldChar w:fldCharType="end"/>
       </w:r>
-      <w:bookmarkEnd w:id="11"/>
-      <w:r>
-        <w:t xml:space="preserve"> NIC Bonding and Multipath I/O</w:t>
-      </w:r>
-    </w:p>
-    <w:bookmarkStart w:id="12" w:name="_Toc265175043"/>
-    <w:bookmarkStart w:id="13" w:name="_Toc266277064"/>
-    <w:bookmarkEnd w:id="12"/>
-    <w:bookmarkEnd w:id="13"/>
-    <w:p>
-      <w:r>
-        <w:fldChar w:fldCharType="begin"/>
-      </w:r>
-      <w:r>
-        <w:instrText xml:space="preserve"> REF _Ref256349293 \h </w:instrText>
-      </w:r>
-      <w:r>
-        <w:fldChar w:fldCharType="separate"/>
-      </w:r>
-      <w:r>
-        <w:t xml:space="preserve">Figure </w:t>
-      </w:r>
-      <w:r>
-        <w:rPr>
-          <w:noProof/>
-        </w:rPr>
-        <w:t>4</w:t>
-      </w:r>
-      <w:r>
-        <w:fldChar w:fldCharType="end"/>
-      </w:r>
       <w:r>
         <w:t xml:space="preserve"> illustrates the differences between NIC bonding and Multipath I/O (MPIO).</w:t>
       </w:r>
@@ -13182,11 +13151,11 @@
       <w:pPr>
         <w:pStyle w:val="Heading2"/>
       </w:pPr>
-      <w:bookmarkStart w:id="14" w:name="_Toc293498956"/>
+      <w:bookmarkStart w:id="15" w:name="_Toc293498956"/>
       <w:r>
         <w:t>Best Practices</w:t>
       </w:r>
-      <w:bookmarkEnd w:id="14"/>
+      <w:bookmarkEnd w:id="15"/>
     </w:p>
     <w:p>
       <w:proofErr w:type="gramStart"/>
@@ -13217,11 +13186,11 @@
       <w:pPr>
         <w:pStyle w:val="Heading3"/>
       </w:pPr>
-      <w:bookmarkStart w:id="15" w:name="_Toc293498957"/>
+      <w:bookmarkStart w:id="16" w:name="_Toc293498957"/>
       <w:r>
         <w:t>Required Practices</w:t>
       </w:r>
-      <w:bookmarkEnd w:id="15"/>
+      <w:bookmarkEnd w:id="16"/>
     </w:p>
     <w:p>
       <w:pPr>
@@ -13263,11 +13232,11 @@
       <w:pPr>
         <w:pStyle w:val="Heading3"/>
       </w:pPr>
-      <w:bookmarkStart w:id="16" w:name="_Toc293498958"/>
+      <w:bookmarkStart w:id="17" w:name="_Toc293498958"/>
       <w:r>
         <w:t>Suggested Practices</w:t>
       </w:r>
-      <w:bookmarkEnd w:id="16"/>
+      <w:bookmarkEnd w:id="17"/>
     </w:p>
     <w:p>
       <w:r>
@@ -13510,12 +13479,12 @@
       <w:pPr>
         <w:pStyle w:val="Heading1"/>
       </w:pPr>
-      <w:bookmarkStart w:id="17" w:name="_Toc293498959"/>
+      <w:bookmarkStart w:id="18" w:name="_Toc293498959"/>
       <w:r>
         <w:lastRenderedPageBreak/>
         <w:t>Network Setup</w:t>
       </w:r>
-      <w:bookmarkEnd w:id="17"/>
+      <w:bookmarkEnd w:id="18"/>
     </w:p>
     <w:p>
       <w:r>
@@ -14505,11 +14474,11 @@
       <w:pPr>
         <w:pStyle w:val="Heading2"/>
       </w:pPr>
-      <w:bookmarkStart w:id="18" w:name="_Toc293498960"/>
+      <w:bookmarkStart w:id="19" w:name="_Toc293498960"/>
       <w:r>
         <w:t>VLAN Allocation</w:t>
       </w:r>
-      <w:bookmarkEnd w:id="18"/>
+      <w:bookmarkEnd w:id="19"/>
     </w:p>
     <w:p>
       <w:pPr>
@@ -14905,14 +14874,14 @@
           <w:tab w:val="left" w:pos="8340"/>
         </w:tabs>
       </w:pPr>
-      <w:bookmarkStart w:id="19" w:name="_Ref265171719"/>
-      <w:bookmarkStart w:id="20" w:name="_Ref256257115"/>
-      <w:bookmarkStart w:id="21" w:name="_Ref265171711"/>
+      <w:bookmarkStart w:id="20" w:name="_Ref265171719"/>
+      <w:bookmarkStart w:id="21" w:name="_Ref256257115"/>
+      <w:bookmarkStart w:id="22" w:name="_Ref265171711"/>
       <w:r>
         <w:t xml:space="preserve">Figure 5 </w:t>
       </w:r>
-      <w:bookmarkEnd w:id="19"/>
       <w:bookmarkEnd w:id="20"/>
+      <w:bookmarkEnd w:id="21"/>
       <w:r>
         <w:t xml:space="preserve">VLAN </w:t>
       </w:r>
@@ -14924,7 +14893,7 @@
       <w:r>
         <w:t xml:space="preserve"> in an Availability Zone</w:t>
       </w:r>
-      <w:bookmarkEnd w:id="21"/>
+      <w:bookmarkEnd w:id="22"/>
     </w:p>
     <w:p>
       <w:r>
@@ -14959,11 +14928,11 @@
       <w:pPr>
         <w:pStyle w:val="Heading3"/>
       </w:pPr>
-      <w:bookmarkStart w:id="22" w:name="_Toc293498961"/>
+      <w:bookmarkStart w:id="23" w:name="_Toc293498961"/>
       <w:r>
         <w:t>VLAN Allocation with Virtual Networking</w:t>
       </w:r>
-      <w:bookmarkEnd w:id="22"/>
+      <w:bookmarkEnd w:id="23"/>
     </w:p>
     <w:p>
       <w:r>
@@ -15176,14 +15145,14 @@
       <w:pPr>
         <w:pStyle w:val="Heading3"/>
       </w:pPr>
-      <w:bookmarkStart w:id="23" w:name="_Toc293498962"/>
+      <w:bookmarkStart w:id="24" w:name="_Toc293498962"/>
       <w:r>
         <w:t xml:space="preserve">VLAN Allocation with Direct </w:t>
       </w:r>
       <w:r>
         <w:t>Tagged</w:t>
       </w:r>
-      <w:bookmarkEnd w:id="23"/>
+      <w:bookmarkEnd w:id="24"/>
     </w:p>
     <w:p>
       <w:r>
@@ -15364,7 +15333,7 @@
       <w:pPr>
         <w:pStyle w:val="Heading3"/>
       </w:pPr>
-      <w:bookmarkStart w:id="24" w:name="_Toc293498963"/>
+      <w:bookmarkStart w:id="25" w:name="_Toc293498963"/>
       <w:r>
         <w:t>VLAN Allocation with Virtual Network</w:t>
       </w:r>
@@ -15377,7 +15346,7 @@
       <w:r>
         <w:t xml:space="preserve"> Networking</w:t>
       </w:r>
-      <w:bookmarkEnd w:id="24"/>
+      <w:bookmarkEnd w:id="25"/>
     </w:p>
     <w:p>
       <w:r>
@@ -15590,12 +15559,12 @@
       <w:pPr>
         <w:pStyle w:val="Heading2"/>
       </w:pPr>
-      <w:bookmarkStart w:id="25" w:name="_Toc293498964"/>
+      <w:bookmarkStart w:id="26" w:name="_Toc293498964"/>
       <w:r>
         <w:lastRenderedPageBreak/>
         <w:t>IP Address Allocation</w:t>
       </w:r>
-      <w:bookmarkEnd w:id="25"/>
+      <w:bookmarkEnd w:id="26"/>
     </w:p>
     <w:p>
       <w:r>
@@ -15615,11 +15584,11 @@
       <w:pPr>
         <w:pStyle w:val="Heading3"/>
       </w:pPr>
-      <w:bookmarkStart w:id="26" w:name="_Toc293498965"/>
+      <w:bookmarkStart w:id="27" w:name="_Toc293498965"/>
       <w:r>
         <w:t>Public IP Addresses</w:t>
       </w:r>
-      <w:bookmarkEnd w:id="26"/>
+      <w:bookmarkEnd w:id="27"/>
     </w:p>
     <w:p>
       <w:r>
@@ -15648,15 +15617,15 @@
       <w:pPr>
         <w:pStyle w:val="Heading3"/>
       </w:pPr>
-      <w:bookmarkStart w:id="27" w:name="_Ref290540197"/>
-      <w:bookmarkStart w:id="28" w:name="_Ref290540211"/>
-      <w:bookmarkStart w:id="29" w:name="_Toc293498966"/>
+      <w:bookmarkStart w:id="28" w:name="_Ref290540197"/>
+      <w:bookmarkStart w:id="29" w:name="_Ref290540211"/>
+      <w:bookmarkStart w:id="30" w:name="_Toc293498966"/>
       <w:r>
         <w:t>Private IP Addresses</w:t>
       </w:r>
-      <w:bookmarkEnd w:id="27"/>
       <w:bookmarkEnd w:id="28"/>
       <w:bookmarkEnd w:id="29"/>
+      <w:bookmarkEnd w:id="30"/>
     </w:p>
     <w:p>
       <w:r>
@@ -15850,11 +15819,11 @@
       <w:pPr>
         <w:pStyle w:val="Heading3"/>
       </w:pPr>
-      <w:bookmarkStart w:id="30" w:name="_Toc293498967"/>
+      <w:bookmarkStart w:id="31" w:name="_Toc293498967"/>
       <w:r>
         <w:t>Direct IP Addresses</w:t>
       </w:r>
-      <w:bookmarkEnd w:id="30"/>
+      <w:bookmarkEnd w:id="31"/>
     </w:p>
     <w:p>
       <w:r>
@@ -15881,12 +15850,12 @@
       <w:pPr>
         <w:pStyle w:val="Heading3"/>
       </w:pPr>
-      <w:bookmarkStart w:id="31" w:name="_Toc293498968"/>
+      <w:bookmarkStart w:id="32" w:name="_Toc293498968"/>
       <w:r>
         <w:lastRenderedPageBreak/>
         <w:t>Guest IP Addresses - Virtual Networking</w:t>
       </w:r>
-      <w:bookmarkEnd w:id="31"/>
+      <w:bookmarkEnd w:id="32"/>
     </w:p>
     <w:p>
       <w:r>
@@ -15909,11 +15878,11 @@
       <w:pPr>
         <w:pStyle w:val="Heading2"/>
       </w:pPr>
-      <w:bookmarkStart w:id="32" w:name="_Toc293498969"/>
+      <w:bookmarkStart w:id="33" w:name="_Toc293498969"/>
       <w:r>
         <w:t>Layer-3 Switch</w:t>
       </w:r>
-      <w:bookmarkEnd w:id="32"/>
+      <w:bookmarkEnd w:id="33"/>
     </w:p>
     <w:p>
       <w:r>
@@ -16067,14 +16036,14 @@
       <w:pPr>
         <w:pStyle w:val="Heading3"/>
       </w:pPr>
-      <w:bookmarkStart w:id="33" w:name="_Toc293498970"/>
+      <w:bookmarkStart w:id="34" w:name="_Toc293498970"/>
       <w:r>
         <w:t xml:space="preserve">Example </w:t>
       </w:r>
       <w:r>
         <w:t>Configuration</w:t>
       </w:r>
-      <w:bookmarkEnd w:id="33"/>
+      <w:bookmarkEnd w:id="34"/>
     </w:p>
     <w:p>
       <w:r>
@@ -16626,11 +16595,11 @@
       <w:pPr>
         <w:pStyle w:val="Heading2"/>
       </w:pPr>
-      <w:bookmarkStart w:id="34" w:name="_Toc293498971"/>
+      <w:bookmarkStart w:id="35" w:name="_Toc293498971"/>
       <w:r>
         <w:t>Layer-2 Switch</w:t>
       </w:r>
-      <w:bookmarkEnd w:id="34"/>
+      <w:bookmarkEnd w:id="35"/>
     </w:p>
     <w:p>
       <w:r>
@@ -16702,7 +16671,7 @@
       <w:pPr>
         <w:pStyle w:val="Heading3"/>
       </w:pPr>
-      <w:bookmarkStart w:id="35" w:name="_Toc293498972"/>
+      <w:bookmarkStart w:id="36" w:name="_Toc293498972"/>
       <w:r>
         <w:t xml:space="preserve">Example </w:t>
       </w:r>
@@ -16712,7 +16681,7 @@
       <w:r>
         <w:t>s</w:t>
       </w:r>
-      <w:bookmarkEnd w:id="35"/>
+      <w:bookmarkEnd w:id="36"/>
     </w:p>
     <w:p>
       <w:r>
@@ -17203,11 +17172,11 @@
       <w:pPr>
         <w:pStyle w:val="Heading2"/>
       </w:pPr>
-      <w:bookmarkStart w:id="36" w:name="_Toc293498973"/>
+      <w:bookmarkStart w:id="37" w:name="_Toc293498973"/>
       <w:r>
         <w:t>Hardware Firewall</w:t>
       </w:r>
-      <w:bookmarkEnd w:id="36"/>
+      <w:bookmarkEnd w:id="37"/>
     </w:p>
     <w:p>
       <w:r>
@@ -17218,11 +17187,11 @@
       <w:pPr>
         <w:pStyle w:val="Heading3"/>
       </w:pPr>
-      <w:bookmarkStart w:id="37" w:name="_Toc293498974"/>
+      <w:bookmarkStart w:id="38" w:name="_Toc293498974"/>
       <w:r>
         <w:t>Generic Firewall Provisions</w:t>
       </w:r>
-      <w:bookmarkEnd w:id="37"/>
+      <w:bookmarkEnd w:id="38"/>
     </w:p>
     <w:p>
       <w:r>
@@ -17326,7 +17295,7 @@
       <w:pPr>
         <w:pStyle w:val="Heading3"/>
       </w:pPr>
-      <w:bookmarkStart w:id="38" w:name="_Toc293498975"/>
+      <w:bookmarkStart w:id="39" w:name="_Toc293498975"/>
       <w:r>
         <w:lastRenderedPageBreak/>
         <w:t>External</w:t>
@@ -17352,7 +17321,7 @@
       <w:r>
         <w:t>optional)</w:t>
       </w:r>
-      <w:bookmarkEnd w:id="38"/>
+      <w:bookmarkEnd w:id="39"/>
     </w:p>
     <w:p>
       <w:r>
@@ -17946,7 +17915,7 @@
       <w:pPr>
         <w:pStyle w:val="Heading2"/>
       </w:pPr>
-      <w:bookmarkStart w:id="39" w:name="_Toc293498976"/>
+      <w:bookmarkStart w:id="40" w:name="_Toc293498976"/>
       <w:r>
         <w:lastRenderedPageBreak/>
         <w:t xml:space="preserve">Management Server </w:t>
@@ -17957,7 +17926,7 @@
       <w:r>
         <w:t>ing</w:t>
       </w:r>
-      <w:bookmarkEnd w:id="39"/>
+      <w:bookmarkEnd w:id="40"/>
     </w:p>
     <w:p>
       <w:r>
@@ -18274,22 +18243,22 @@
       <w:pPr>
         <w:pStyle w:val="Heading2"/>
       </w:pPr>
-      <w:bookmarkStart w:id="40" w:name="_Toc265175053"/>
-      <w:bookmarkStart w:id="41" w:name="_Toc266277074"/>
-      <w:bookmarkStart w:id="42" w:name="_Toc265175054"/>
-      <w:bookmarkStart w:id="43" w:name="_Toc266277075"/>
-      <w:bookmarkStart w:id="44" w:name="_Toc293498977"/>
-      <w:bookmarkEnd w:id="40"/>
+      <w:bookmarkStart w:id="41" w:name="_Toc265175053"/>
+      <w:bookmarkStart w:id="42" w:name="_Toc266277074"/>
+      <w:bookmarkStart w:id="43" w:name="_Toc265175054"/>
+      <w:bookmarkStart w:id="44" w:name="_Toc266277075"/>
+      <w:bookmarkStart w:id="45" w:name="_Toc293498977"/>
       <w:bookmarkEnd w:id="41"/>
       <w:bookmarkEnd w:id="42"/>
       <w:bookmarkEnd w:id="43"/>
+      <w:bookmarkEnd w:id="44"/>
       <w:r>
         <w:t>External Guest Load Balancer Integration for F5</w:t>
       </w:r>
       <w:r>
         <w:t xml:space="preserve"> (optional)</w:t>
       </w:r>
-      <w:bookmarkEnd w:id="44"/>
+      <w:bookmarkEnd w:id="45"/>
     </w:p>
     <w:p>
       <w:r>
@@ -18404,11 +18373,11 @@
       <w:pPr>
         <w:pStyle w:val="Heading2"/>
       </w:pPr>
-      <w:bookmarkStart w:id="45" w:name="_Toc293498978"/>
+      <w:bookmarkStart w:id="46" w:name="_Toc293498978"/>
       <w:r>
         <w:t>Additional Topology Requirements</w:t>
       </w:r>
-      <w:bookmarkEnd w:id="45"/>
+      <w:bookmarkEnd w:id="46"/>
     </w:p>
     <w:p>
       <w:r>
@@ -18717,9 +18686,9 @@
       <w:pPr>
         <w:pStyle w:val="Heading1"/>
       </w:pPr>
-      <w:bookmarkStart w:id="46" w:name="_Ref289363868"/>
-      <w:bookmarkStart w:id="47" w:name="_Ref289363876"/>
-      <w:bookmarkStart w:id="48" w:name="_Toc293498979"/>
+      <w:bookmarkStart w:id="47" w:name="_Ref289363868"/>
+      <w:bookmarkStart w:id="48" w:name="_Ref289363876"/>
+      <w:bookmarkStart w:id="49" w:name="_Toc293498979"/>
       <w:r>
         <w:lastRenderedPageBreak/>
         <w:t>Storage</w:t>
@@ -18730,9 +18699,9 @@
       <w:r>
         <w:t>Setup</w:t>
       </w:r>
-      <w:bookmarkEnd w:id="46"/>
       <w:bookmarkEnd w:id="47"/>
       <w:bookmarkEnd w:id="48"/>
+      <w:bookmarkEnd w:id="49"/>
     </w:p>
     <w:p>
       <w:r>
@@ -19047,11 +19016,11 @@
       <w:pPr>
         <w:pStyle w:val="Heading2"/>
       </w:pPr>
-      <w:bookmarkStart w:id="49" w:name="_Toc293498980"/>
+      <w:bookmarkStart w:id="50" w:name="_Toc293498980"/>
       <w:r>
         <w:t>Small-Scale Setup</w:t>
       </w:r>
-      <w:bookmarkEnd w:id="49"/>
+      <w:bookmarkEnd w:id="50"/>
     </w:p>
     <w:p>
       <w:r>
@@ -19068,11 +19037,11 @@
       <w:pPr>
         <w:pStyle w:val="Heading2"/>
       </w:pPr>
-      <w:bookmarkStart w:id="50" w:name="_Toc293498981"/>
+      <w:bookmarkStart w:id="51" w:name="_Toc293498981"/>
       <w:r>
         <w:t>Secondary Storage</w:t>
       </w:r>
-      <w:bookmarkEnd w:id="50"/>
+      <w:bookmarkEnd w:id="51"/>
     </w:p>
     <w:p>
       <w:r>
@@ -19086,14 +19055,14 @@
       <w:pPr>
         <w:pStyle w:val="Heading2"/>
       </w:pPr>
-      <w:bookmarkStart w:id="51" w:name="_Toc293498982"/>
+      <w:bookmarkStart w:id="52" w:name="_Toc293498982"/>
       <w:r>
         <w:t xml:space="preserve">Example </w:t>
       </w:r>
       <w:r>
         <w:t>Configurations</w:t>
       </w:r>
-      <w:bookmarkEnd w:id="51"/>
+      <w:bookmarkEnd w:id="52"/>
     </w:p>
     <w:p>
       <w:r>
@@ -19116,9 +19085,9 @@
       <w:pPr>
         <w:pStyle w:val="Heading3"/>
       </w:pPr>
-      <w:bookmarkStart w:id="52" w:name="_Ref288821718"/>
-      <w:bookmarkStart w:id="53" w:name="_Ref288821802"/>
-      <w:bookmarkStart w:id="54" w:name="_Toc293498983"/>
+      <w:bookmarkStart w:id="53" w:name="_Ref288821718"/>
+      <w:bookmarkStart w:id="54" w:name="_Ref288821802"/>
+      <w:bookmarkStart w:id="55" w:name="_Toc293498983"/>
       <w:r>
         <w:t xml:space="preserve">Linux NFS </w:t>
       </w:r>
@@ -19131,9 +19100,9 @@
       <w:r>
         <w:t xml:space="preserve"> and DAS</w:t>
       </w:r>
-      <w:bookmarkEnd w:id="52"/>
       <w:bookmarkEnd w:id="53"/>
       <w:bookmarkEnd w:id="54"/>
+      <w:bookmarkEnd w:id="55"/>
     </w:p>
     <w:p>
       <w:r>
@@ -19745,13 +19714,13 @@
       <w:pPr>
         <w:pStyle w:val="Heading3"/>
       </w:pPr>
-      <w:bookmarkStart w:id="55" w:name="_Ref256347191"/>
-      <w:bookmarkStart w:id="56" w:name="_Toc293498984"/>
+      <w:bookmarkStart w:id="56" w:name="_Ref256347191"/>
+      <w:bookmarkStart w:id="57" w:name="_Toc293498984"/>
       <w:r>
         <w:t>Linux NFS on iSCSI</w:t>
       </w:r>
-      <w:bookmarkEnd w:id="55"/>
       <w:bookmarkEnd w:id="56"/>
+      <w:bookmarkEnd w:id="57"/>
     </w:p>
     <w:p>
       <w:r>
@@ -20216,7 +20185,7 @@
       <w:pPr>
         <w:pStyle w:val="Heading1"/>
       </w:pPr>
-      <w:bookmarkStart w:id="57" w:name="_Toc293498985"/>
+      <w:bookmarkStart w:id="58" w:name="_Toc293498985"/>
       <w:r>
         <w:lastRenderedPageBreak/>
         <w:t>Citrix XenServer Installation</w:t>
@@ -20224,7 +20193,7 @@
       <w:r>
         <w:t xml:space="preserve"> and Configuration</w:t>
       </w:r>
-      <w:bookmarkEnd w:id="57"/>
+      <w:bookmarkEnd w:id="58"/>
     </w:p>
     <w:p>
       <w:r>
@@ -20518,11 +20487,11 @@
       <w:pPr>
         <w:pStyle w:val="Heading2"/>
       </w:pPr>
-      <w:bookmarkStart w:id="58" w:name="_Toc293498986"/>
+      <w:bookmarkStart w:id="59" w:name="_Toc293498986"/>
       <w:r>
         <w:t>Username and Password</w:t>
       </w:r>
-      <w:bookmarkEnd w:id="58"/>
+      <w:bookmarkEnd w:id="59"/>
     </w:p>
     <w:p>
       <w:r>
@@ -20539,11 +20508,11 @@
       <w:pPr>
         <w:pStyle w:val="Heading2"/>
       </w:pPr>
-      <w:bookmarkStart w:id="59" w:name="_Toc293498987"/>
+      <w:bookmarkStart w:id="60" w:name="_Toc293498987"/>
       <w:r>
         <w:t>Time Synchronization</w:t>
       </w:r>
-      <w:bookmarkEnd w:id="59"/>
+      <w:bookmarkEnd w:id="60"/>
     </w:p>
     <w:p>
       <w:r>
@@ -20636,11 +20605,11 @@
       <w:pPr>
         <w:pStyle w:val="Heading2"/>
       </w:pPr>
-      <w:bookmarkStart w:id="60" w:name="_Toc293498988"/>
+      <w:bookmarkStart w:id="61" w:name="_Toc293498988"/>
       <w:r>
         <w:t>Licensing</w:t>
       </w:r>
-      <w:bookmarkEnd w:id="60"/>
+      <w:bookmarkEnd w:id="61"/>
     </w:p>
     <w:p>
       <w:r>
@@ -20681,12 +20650,12 @@
       <w:pPr>
         <w:pStyle w:val="Heading3"/>
       </w:pPr>
-      <w:bookmarkStart w:id="61" w:name="_Toc293498989"/>
+      <w:bookmarkStart w:id="62" w:name="_Toc293498989"/>
       <w:r>
         <w:lastRenderedPageBreak/>
         <w:t>Getting and Deploying a License</w:t>
       </w:r>
-      <w:bookmarkEnd w:id="61"/>
+      <w:bookmarkEnd w:id="62"/>
     </w:p>
     <w:p>
       <w:r>
@@ -20793,14 +20762,14 @@
       <w:pPr>
         <w:pStyle w:val="Heading2"/>
       </w:pPr>
-      <w:bookmarkStart w:id="62" w:name="_Toc293498990"/>
+      <w:bookmarkStart w:id="63" w:name="_Toc293498990"/>
       <w:r>
         <w:t xml:space="preserve">Physical </w:t>
       </w:r>
       <w:r>
         <w:t>Networking Setup</w:t>
       </w:r>
-      <w:bookmarkEnd w:id="62"/>
+      <w:bookmarkEnd w:id="63"/>
     </w:p>
     <w:p>
       <w:r>
@@ -20905,25 +20874,25 @@
       <w:pPr>
         <w:pStyle w:val="Heading3"/>
       </w:pPr>
-      <w:bookmarkStart w:id="63" w:name="_Toc265175070"/>
-      <w:bookmarkStart w:id="64" w:name="_Toc266277091"/>
-      <w:bookmarkStart w:id="65" w:name="_Toc265175071"/>
-      <w:bookmarkStart w:id="66" w:name="_Toc266277092"/>
-      <w:bookmarkStart w:id="67" w:name="_Toc265175072"/>
-      <w:bookmarkStart w:id="68" w:name="_Toc266277093"/>
-      <w:bookmarkStart w:id="69" w:name="_Toc277690541"/>
-      <w:bookmarkStart w:id="70" w:name="_Toc293498991"/>
-      <w:bookmarkEnd w:id="63"/>
+      <w:bookmarkStart w:id="64" w:name="_Toc265175070"/>
+      <w:bookmarkStart w:id="65" w:name="_Toc266277091"/>
+      <w:bookmarkStart w:id="66" w:name="_Toc265175071"/>
+      <w:bookmarkStart w:id="67" w:name="_Toc266277092"/>
+      <w:bookmarkStart w:id="68" w:name="_Toc265175072"/>
+      <w:bookmarkStart w:id="69" w:name="_Toc266277093"/>
+      <w:bookmarkStart w:id="70" w:name="_Toc277690541"/>
+      <w:bookmarkStart w:id="71" w:name="_Toc293498991"/>
       <w:bookmarkEnd w:id="64"/>
       <w:bookmarkEnd w:id="65"/>
       <w:bookmarkEnd w:id="66"/>
       <w:bookmarkEnd w:id="67"/>
       <w:bookmarkEnd w:id="68"/>
+      <w:bookmarkEnd w:id="69"/>
       <w:r>
         <w:t>Configuring Public Network with a Dedicated NIC (optional)</w:t>
       </w:r>
-      <w:bookmarkEnd w:id="69"/>
       <w:bookmarkEnd w:id="70"/>
+      <w:bookmarkEnd w:id="71"/>
     </w:p>
     <w:p>
       <w:r>
@@ -21044,20 +21013,20 @@
       <w:pPr>
         <w:pStyle w:val="Heading3"/>
       </w:pPr>
-      <w:bookmarkStart w:id="71" w:name="_Toc266277095"/>
-      <w:bookmarkStart w:id="72" w:name="_Toc277690543"/>
-      <w:bookmarkStart w:id="73" w:name="_Toc293498992"/>
-      <w:bookmarkStart w:id="74" w:name="_Ref266318646"/>
-      <w:bookmarkStart w:id="75" w:name="_Toc277690542"/>
-      <w:bookmarkEnd w:id="71"/>
+      <w:bookmarkStart w:id="72" w:name="_Toc266277095"/>
+      <w:bookmarkStart w:id="73" w:name="_Toc277690543"/>
+      <w:bookmarkStart w:id="74" w:name="_Toc293498992"/>
+      <w:bookmarkStart w:id="75" w:name="_Ref266318646"/>
+      <w:bookmarkStart w:id="76" w:name="_Toc277690542"/>
+      <w:bookmarkEnd w:id="72"/>
       <w:r>
         <w:t>Separate Storage Network (op</w:t>
       </w:r>
       <w:r>
         <w:t>tional)</w:t>
       </w:r>
-      <w:bookmarkEnd w:id="72"/>
       <w:bookmarkEnd w:id="73"/>
+      <w:bookmarkEnd w:id="74"/>
     </w:p>
     <w:p>
       <w:r>
@@ -21273,13 +21242,13 @@
       <w:pPr>
         <w:pStyle w:val="Heading3"/>
       </w:pPr>
-      <w:bookmarkStart w:id="76" w:name="_Toc293498993"/>
+      <w:bookmarkStart w:id="77" w:name="_Toc293498993"/>
       <w:r>
         <w:t>NIC Bonding (optional)</w:t>
       </w:r>
-      <w:bookmarkEnd w:id="74"/>
       <w:bookmarkEnd w:id="75"/>
       <w:bookmarkEnd w:id="76"/>
+      <w:bookmarkEnd w:id="77"/>
     </w:p>
     <w:p>
       <w:r>
@@ -21911,12 +21880,12 @@
       <w:pPr>
         <w:pStyle w:val="Heading2"/>
       </w:pPr>
-      <w:bookmarkStart w:id="77" w:name="_Toc293498994"/>
-      <w:bookmarkStart w:id="78" w:name="_Toc277690544"/>
+      <w:bookmarkStart w:id="78" w:name="_Toc293498994"/>
+      <w:bookmarkStart w:id="79" w:name="_Toc277690544"/>
       <w:r>
         <w:t>Primary Storage Setup</w:t>
       </w:r>
-      <w:bookmarkEnd w:id="77"/>
+      <w:bookmarkEnd w:id="78"/>
       <w:r>
         <w:t xml:space="preserve"> </w:t>
       </w:r>
@@ -22014,7 +21983,7 @@
           <w:numId w:val="49"/>
         </w:numPr>
       </w:pPr>
-      <w:bookmarkStart w:id="79" w:name="_Ref289113767"/>
+      <w:bookmarkStart w:id="80" w:name="_Ref289113767"/>
       <w:r>
         <w:t>Rescan the SCSI bus.</w:t>
       </w:r>
@@ -22041,7 +22010,7 @@
       <w:r>
         <w:t>.</w:t>
       </w:r>
-      <w:bookmarkEnd w:id="79"/>
+      <w:bookmarkEnd w:id="80"/>
     </w:p>
     <w:p>
       <w:pPr>
@@ -22089,7 +22058,7 @@
         <w:keepNext/>
         <w:ind w:left="547"/>
       </w:pPr>
-      <w:bookmarkStart w:id="80" w:name="_Ref289114036"/>
+      <w:bookmarkStart w:id="81" w:name="_Ref289114036"/>
       <w:r>
         <w:lastRenderedPageBreak/>
         <w:t>Check to be</w:t>
@@ -22100,7 +22069,7 @@
       <w:r>
         <w:t xml:space="preserve"> disk.</w:t>
       </w:r>
-      <w:bookmarkEnd w:id="80"/>
+      <w:bookmarkEnd w:id="81"/>
     </w:p>
     <w:p>
       <w:pPr>
@@ -22663,7 +22632,7 @@
       <w:pPr>
         <w:pStyle w:val="Heading2"/>
       </w:pPr>
-      <w:bookmarkStart w:id="81" w:name="_Toc293498995"/>
+      <w:bookmarkStart w:id="82" w:name="_Toc293498995"/>
       <w:proofErr w:type="gramStart"/>
       <w:r>
         <w:t>iSCSI</w:t>
@@ -22672,8 +22641,8 @@
       <w:r>
         <w:t xml:space="preserve"> Multipath Setup (optional)</w:t>
       </w:r>
-      <w:bookmarkEnd w:id="78"/>
-      <w:bookmarkEnd w:id="81"/>
+      <w:bookmarkEnd w:id="79"/>
+      <w:bookmarkEnd w:id="82"/>
     </w:p>
     <w:p>
       <w:r>
@@ -22758,14 +22727,14 @@
       <w:pPr>
         <w:pStyle w:val="Heading2"/>
       </w:pPr>
-      <w:bookmarkStart w:id="82" w:name="_Toc293498996"/>
+      <w:bookmarkStart w:id="83" w:name="_Toc293498996"/>
       <w:r>
         <w:t>Security Groups</w:t>
       </w:r>
       <w:r>
         <w:t xml:space="preserve"> Setup (optional)</w:t>
       </w:r>
-      <w:bookmarkEnd w:id="82"/>
+      <w:bookmarkEnd w:id="83"/>
     </w:p>
     <w:p>
       <w:r>
@@ -23008,12 +22977,12 @@
       <w:pPr>
         <w:pStyle w:val="Heading1"/>
       </w:pPr>
-      <w:bookmarkStart w:id="83" w:name="_Toc293498997"/>
+      <w:bookmarkStart w:id="84" w:name="_Toc293498997"/>
       <w:r>
         <w:lastRenderedPageBreak/>
         <w:t>VMware vSphere Installation and Configuration</w:t>
       </w:r>
-      <w:bookmarkEnd w:id="83"/>
+      <w:bookmarkEnd w:id="84"/>
     </w:p>
     <w:p>
       <w:r>
@@ -23171,11 +23140,11 @@
       <w:pPr>
         <w:pStyle w:val="Heading2"/>
       </w:pPr>
-      <w:bookmarkStart w:id="84" w:name="_Toc293498998"/>
+      <w:bookmarkStart w:id="85" w:name="_Toc293498998"/>
       <w:r>
         <w:t>Prerequisites and Constraints</w:t>
       </w:r>
-      <w:bookmarkEnd w:id="84"/>
+      <w:bookmarkEnd w:id="85"/>
     </w:p>
     <w:p>
       <w:r>
@@ -23457,12 +23426,12 @@
       <w:pPr>
         <w:pStyle w:val="Heading2"/>
       </w:pPr>
-      <w:bookmarkStart w:id="85" w:name="_Toc293498999"/>
+      <w:bookmarkStart w:id="86" w:name="_Toc293498999"/>
       <w:r>
         <w:lastRenderedPageBreak/>
         <w:t>Licensing</w:t>
       </w:r>
-      <w:bookmarkEnd w:id="85"/>
+      <w:bookmarkEnd w:id="86"/>
     </w:p>
     <w:p>
       <w:r>
@@ -23518,11 +23487,11 @@
       <w:pPr>
         <w:pStyle w:val="Heading2"/>
       </w:pPr>
-      <w:bookmarkStart w:id="86" w:name="_Toc293499000"/>
+      <w:bookmarkStart w:id="87" w:name="_Toc293499000"/>
       <w:r>
         <w:t>Preparation Checklist</w:t>
       </w:r>
-      <w:bookmarkEnd w:id="86"/>
+      <w:bookmarkEnd w:id="87"/>
     </w:p>
     <w:p>
       <w:r>
@@ -23533,11 +23502,11 @@
       <w:pPr>
         <w:pStyle w:val="Heading3"/>
       </w:pPr>
-      <w:bookmarkStart w:id="87" w:name="_Toc293499001"/>
+      <w:bookmarkStart w:id="88" w:name="_Toc293499001"/>
       <w:r>
         <w:t>Management Server Checklist</w:t>
       </w:r>
-      <w:bookmarkEnd w:id="87"/>
+      <w:bookmarkEnd w:id="88"/>
     </w:p>
     <w:p>
       <w:r>
@@ -23864,16 +23833,20 @@
           </w:tcPr>
           <w:p>
             <w:r>
-              <w:t xml:space="preserve">Choose: </w:t>
-            </w:r>
-            <w:r>
-              <w:t>RHEL 6.0</w:t>
-            </w:r>
-            <w:r>
-              <w:t xml:space="preserve"> or </w:t>
-            </w:r>
-            <w:r>
-              <w:t>Centos 5.5</w:t>
+              <w:t>Choose</w:t>
+            </w:r>
+            <w:r>
+              <w:t>: RHEL 5.4</w:t>
+            </w:r>
+            <w:r>
+              <w:t xml:space="preserve"> (or later) or </w:t>
+            </w:r>
+            <w:r>
+              <w:br/>
+              <w:t>CentOS</w:t>
+            </w:r>
+            <w:r>
+              <w:t xml:space="preserve"> 5.4 (or later)</w:t>
             </w:r>
           </w:p>
         </w:tc>
@@ -23933,12 +23906,12 @@
       <w:pPr>
         <w:pStyle w:val="Heading3"/>
       </w:pPr>
-      <w:bookmarkStart w:id="88" w:name="_Toc293499002"/>
+      <w:bookmarkStart w:id="89" w:name="_Toc293499002"/>
       <w:r>
         <w:lastRenderedPageBreak/>
         <w:t>Database Checklist</w:t>
       </w:r>
-      <w:bookmarkEnd w:id="88"/>
+      <w:bookmarkEnd w:id="89"/>
     </w:p>
     <w:p>
       <w:pPr>
@@ -24223,13 +24196,20 @@
           </w:tcPr>
           <w:p>
             <w:r>
-              <w:t xml:space="preserve">Choose: RHEL 6.0 or </w:t>
-            </w:r>
-            <w:r>
-              <w:t>C</w:t>
-            </w:r>
-            <w:r>
-              <w:t>entos 5.5</w:t>
+              <w:t>Choose</w:t>
+            </w:r>
+            <w:r>
+              <w:t>: RHEL 5.4</w:t>
+            </w:r>
+            <w:r>
+              <w:t xml:space="preserve"> (or later) or </w:t>
+            </w:r>
+            <w:r>
+              <w:br/>
+              <w:t>CentOS</w:t>
+            </w:r>
+            <w:r>
+              <w:t xml:space="preserve"> 5.4 (or later)</w:t>
             </w:r>
           </w:p>
         </w:tc>
@@ -24352,7 +24332,7 @@
       <w:pPr>
         <w:pStyle w:val="Heading3"/>
       </w:pPr>
-      <w:bookmarkStart w:id="89" w:name="_Toc293499003"/>
+      <w:bookmarkStart w:id="90" w:name="_Toc293499003"/>
       <w:proofErr w:type="gramStart"/>
       <w:r>
         <w:lastRenderedPageBreak/>
@@ -24362,7 +24342,7 @@
       <w:r>
         <w:t xml:space="preserve"> Checklist</w:t>
       </w:r>
-      <w:bookmarkEnd w:id="89"/>
+      <w:bookmarkEnd w:id="90"/>
     </w:p>
     <w:p>
       <w:pPr>
@@ -24636,14 +24616,14 @@
       <w:pPr>
         <w:pStyle w:val="Heading3"/>
       </w:pPr>
-      <w:bookmarkStart w:id="90" w:name="_Toc293499004"/>
+      <w:bookmarkStart w:id="91" w:name="_Toc293499004"/>
       <w:r>
         <w:t xml:space="preserve">Networking </w:t>
       </w:r>
       <w:r>
         <w:t>Checklist</w:t>
       </w:r>
-      <w:bookmarkEnd w:id="90"/>
+      <w:bookmarkEnd w:id="91"/>
     </w:p>
     <w:p>
       <w:pPr>
@@ -25157,7 +25137,7 @@
       <w:pPr>
         <w:pStyle w:val="Heading3"/>
       </w:pPr>
-      <w:bookmarkStart w:id="91" w:name="_Toc293499005"/>
+      <w:bookmarkStart w:id="92" w:name="_Toc293499005"/>
       <w:r>
         <w:lastRenderedPageBreak/>
         <w:t xml:space="preserve">Storage </w:t>
@@ -25165,7 +25145,7 @@
       <w:r>
         <w:t>Checklist</w:t>
       </w:r>
-      <w:bookmarkEnd w:id="91"/>
+      <w:bookmarkEnd w:id="92"/>
     </w:p>
     <w:p>
       <w:pPr>
@@ -25641,11 +25621,11 @@
       <w:pPr>
         <w:pStyle w:val="Heading2"/>
       </w:pPr>
-      <w:bookmarkStart w:id="92" w:name="_Toc293499006"/>
+      <w:bookmarkStart w:id="93" w:name="_Toc293499006"/>
       <w:r>
         <w:t>ESXi Host setup</w:t>
       </w:r>
-      <w:bookmarkEnd w:id="92"/>
+      <w:bookmarkEnd w:id="93"/>
     </w:p>
     <w:p>
       <w:r>
@@ -25656,7 +25636,7 @@
       <w:pPr>
         <w:pStyle w:val="Heading2"/>
       </w:pPr>
-      <w:bookmarkStart w:id="93" w:name="_Toc293499007"/>
+      <w:bookmarkStart w:id="94" w:name="_Toc293499007"/>
       <w:r>
         <w:t>Physical</w:t>
       </w:r>
@@ -25666,7 +25646,7 @@
       <w:r>
         <w:t>etworking</w:t>
       </w:r>
-      <w:bookmarkEnd w:id="93"/>
+      <w:bookmarkEnd w:id="94"/>
     </w:p>
     <w:p>
       <w:r>
@@ -25800,14 +25780,14 @@
       <w:pPr>
         <w:pStyle w:val="Heading3"/>
       </w:pPr>
-      <w:bookmarkStart w:id="94" w:name="_Toc293499008"/>
+      <w:bookmarkStart w:id="95" w:name="_Toc293499008"/>
       <w:r>
         <w:t>Configure Virtual S</w:t>
       </w:r>
       <w:r>
         <w:t>witch</w:t>
       </w:r>
-      <w:bookmarkEnd w:id="94"/>
+      <w:bookmarkEnd w:id="95"/>
     </w:p>
     <w:p>
       <w:r>
@@ -26063,14 +26043,14 @@
       <w:pPr>
         <w:pStyle w:val="Heading3"/>
       </w:pPr>
-      <w:bookmarkStart w:id="95" w:name="_Toc293499009"/>
+      <w:bookmarkStart w:id="96" w:name="_Toc293499009"/>
       <w:r>
         <w:t>Configure vCenter Management N</w:t>
       </w:r>
       <w:r>
         <w:t>etwork</w:t>
       </w:r>
-      <w:bookmarkEnd w:id="95"/>
+      <w:bookmarkEnd w:id="96"/>
     </w:p>
     <w:p>
       <w:r>
@@ -26244,11 +26224,11 @@
       <w:pPr>
         <w:pStyle w:val="Heading3"/>
       </w:pPr>
-      <w:bookmarkStart w:id="96" w:name="_Toc293499010"/>
+      <w:bookmarkStart w:id="97" w:name="_Toc293499010"/>
       <w:r>
         <w:t>Configure NIC Bonding</w:t>
       </w:r>
-      <w:bookmarkEnd w:id="96"/>
+      <w:bookmarkEnd w:id="97"/>
     </w:p>
     <w:p>
       <w:r>
@@ -26274,11 +26254,11 @@
       <w:pPr>
         <w:pStyle w:val="Heading2"/>
       </w:pPr>
-      <w:bookmarkStart w:id="97" w:name="_Toc293499011"/>
+      <w:bookmarkStart w:id="98" w:name="_Toc293499011"/>
       <w:r>
         <w:t>Storage Preparation</w:t>
       </w:r>
-      <w:bookmarkEnd w:id="97"/>
+      <w:bookmarkEnd w:id="98"/>
     </w:p>
     <w:p>
       <w:r>
@@ -26292,7 +26272,7 @@
       <w:pPr>
         <w:pStyle w:val="Heading3"/>
       </w:pPr>
-      <w:bookmarkStart w:id="98" w:name="_Toc293499012"/>
+      <w:bookmarkStart w:id="99" w:name="_Toc293499012"/>
       <w:r>
         <w:lastRenderedPageBreak/>
         <w:t>Enable iSCSI initiator for ESX</w:t>
@@ -26303,7 +26283,7 @@
       <w:r>
         <w:t xml:space="preserve"> hosts</w:t>
       </w:r>
-      <w:bookmarkEnd w:id="98"/>
+      <w:bookmarkEnd w:id="99"/>
     </w:p>
     <w:p>
       <w:pPr>
@@ -26521,11 +26501,11 @@
       <w:pPr>
         <w:pStyle w:val="Heading3"/>
       </w:pPr>
-      <w:bookmarkStart w:id="99" w:name="_Toc293499013"/>
+      <w:bookmarkStart w:id="100" w:name="_Toc293499013"/>
       <w:r>
         <w:t>Add iSCSI target</w:t>
       </w:r>
-      <w:bookmarkEnd w:id="99"/>
+      <w:bookmarkEnd w:id="100"/>
     </w:p>
     <w:p>
       <w:r>
@@ -26623,7 +26603,7 @@
       <w:pPr>
         <w:pStyle w:val="Heading3"/>
       </w:pPr>
-      <w:bookmarkStart w:id="100" w:name="_Toc293499014"/>
+      <w:bookmarkStart w:id="101" w:name="_Toc293499014"/>
       <w:r>
         <w:lastRenderedPageBreak/>
         <w:t>Create a</w:t>
@@ -26640,7 +26620,7 @@
       <w:r>
         <w:t xml:space="preserve"> datastore</w:t>
       </w:r>
-      <w:bookmarkEnd w:id="100"/>
+      <w:bookmarkEnd w:id="101"/>
     </w:p>
     <w:p>
       <w:pPr>
@@ -26781,11 +26761,11 @@
       <w:pPr>
         <w:pStyle w:val="Heading3"/>
       </w:pPr>
-      <w:bookmarkStart w:id="101" w:name="_Toc293499015"/>
+      <w:bookmarkStart w:id="102" w:name="_Toc293499015"/>
       <w:r>
         <w:t>Multipathing</w:t>
       </w:r>
-      <w:bookmarkEnd w:id="101"/>
+      <w:bookmarkEnd w:id="102"/>
     </w:p>
     <w:p>
       <w:r>
@@ -26802,12 +26782,12 @@
       <w:pPr>
         <w:pStyle w:val="Heading2"/>
       </w:pPr>
-      <w:bookmarkStart w:id="102" w:name="_Toc293499016"/>
+      <w:bookmarkStart w:id="103" w:name="_Toc293499016"/>
       <w:r>
         <w:lastRenderedPageBreak/>
         <w:t>Add Hosts or Configure Clusters</w:t>
       </w:r>
-      <w:bookmarkEnd w:id="102"/>
+      <w:bookmarkEnd w:id="103"/>
     </w:p>
     <w:p>
       <w:r>
@@ -26855,11 +26835,11 @@
       <w:pPr>
         <w:pStyle w:val="Heading3"/>
       </w:pPr>
-      <w:bookmarkStart w:id="103" w:name="_Toc293499017"/>
+      <w:bookmarkStart w:id="104" w:name="_Toc293499017"/>
       <w:r>
         <w:t>Clusters</w:t>
       </w:r>
-      <w:bookmarkEnd w:id="103"/>
+      <w:bookmarkEnd w:id="104"/>
     </w:p>
     <w:p>
       <w:r>
@@ -26876,12 +26856,12 @@
       <w:pPr>
         <w:pStyle w:val="Heading1"/>
       </w:pPr>
-      <w:bookmarkStart w:id="104" w:name="_Toc293499018"/>
+      <w:bookmarkStart w:id="105" w:name="_Toc293499018"/>
       <w:r>
         <w:lastRenderedPageBreak/>
         <w:t>KVM Installation and Configuration</w:t>
       </w:r>
-      <w:bookmarkEnd w:id="104"/>
+      <w:bookmarkEnd w:id="105"/>
     </w:p>
     <w:p>
       <w:pPr>
@@ -27043,8 +27023,8 @@
       <w:pPr>
         <w:pStyle w:val="Heading2"/>
       </w:pPr>
-      <w:bookmarkStart w:id="105" w:name="_Toc267302498"/>
-      <w:bookmarkStart w:id="106" w:name="_Toc293499019"/>
+      <w:bookmarkStart w:id="106" w:name="_Toc267302498"/>
+      <w:bookmarkStart w:id="107" w:name="_Toc293499019"/>
       <w:r>
         <w:t>Install</w:t>
       </w:r>
@@ -27066,8 +27046,8 @@
       <w:r>
         <w:t>Host</w:t>
       </w:r>
-      <w:bookmarkEnd w:id="105"/>
       <w:bookmarkEnd w:id="106"/>
+      <w:bookmarkEnd w:id="107"/>
     </w:p>
     <w:p>
       <w:r>
@@ -27351,11 +27331,11 @@
           <w:numId w:val="36"/>
         </w:numPr>
       </w:pPr>
-      <w:bookmarkStart w:id="107" w:name="_Ref290381272"/>
+      <w:bookmarkStart w:id="108" w:name="_Ref290381272"/>
       <w:r>
         <w:t>Install the CloudStack packages. You should have a file in the form of “CloudStack-NNNN.tar.gz”.  Untar the file and then run the install.sh script inside it:</w:t>
       </w:r>
-      <w:bookmarkEnd w:id="107"/>
+      <w:bookmarkEnd w:id="108"/>
     </w:p>
     <w:p>
       <w:pPr>
@@ -27626,14 +27606,14 @@
       <w:pPr>
         <w:pStyle w:val="NumberedList"/>
       </w:pPr>
-      <w:bookmarkStart w:id="108" w:name="_Ref290381132"/>
+      <w:bookmarkStart w:id="109" w:name="_Ref290381132"/>
       <w:r>
         <w:t>Log in to the host as root</w:t>
       </w:r>
       <w:r>
         <w:t>.</w:t>
       </w:r>
-      <w:bookmarkEnd w:id="108"/>
+      <w:bookmarkEnd w:id="109"/>
     </w:p>
     <w:p>
       <w:pPr>
@@ -27742,11 +27722,11 @@
       <w:pPr>
         <w:pStyle w:val="NumberedList"/>
       </w:pPr>
-      <w:bookmarkStart w:id="109" w:name="_Ref290381169"/>
+      <w:bookmarkStart w:id="110" w:name="_Ref290381169"/>
       <w:r>
         <w:t>If system-config-firewall contains the line /usr/share/netcf/iptables-forward-bridged, then do these additional steps</w:t>
       </w:r>
-      <w:bookmarkEnd w:id="109"/>
+      <w:bookmarkEnd w:id="110"/>
       <w:r>
         <w:t>. Otherwise, you are done!</w:t>
       </w:r>
@@ -27755,7 +27735,7 @@
       <w:pPr>
         <w:pStyle w:val="NumberedListlevel2"/>
       </w:pPr>
-      <w:bookmarkStart w:id="110" w:name="_Ref290381600"/>
+      <w:bookmarkStart w:id="111" w:name="_Ref290381600"/>
       <w:r>
         <w:t xml:space="preserve">Remove </w:t>
       </w:r>
@@ -27771,7 +27751,7 @@
       <w:r>
         <w:t>ave and quit the file.</w:t>
       </w:r>
-      <w:bookmarkEnd w:id="110"/>
+      <w:bookmarkEnd w:id="111"/>
     </w:p>
     <w:p>
       <w:pPr>
@@ -28041,11 +28021,11 @@
       <w:pPr>
         <w:pStyle w:val="Heading2"/>
       </w:pPr>
-      <w:bookmarkStart w:id="111" w:name="_Toc293499020"/>
+      <w:bookmarkStart w:id="112" w:name="_Toc293499020"/>
       <w:r>
         <w:t>Physical Network Configuration</w:t>
       </w:r>
-      <w:bookmarkEnd w:id="111"/>
+      <w:bookmarkEnd w:id="112"/>
     </w:p>
     <w:p>
       <w:r>
@@ -28116,7 +28096,7 @@
       <w:pPr>
         <w:pStyle w:val="Heading2"/>
       </w:pPr>
-      <w:bookmarkStart w:id="112" w:name="_Toc293499021"/>
+      <w:bookmarkStart w:id="113" w:name="_Toc293499021"/>
       <w:r>
         <w:t xml:space="preserve">Primary </w:t>
       </w:r>
@@ -28126,7 +28106,7 @@
       <w:r>
         <w:t xml:space="preserve"> (Optional)</w:t>
       </w:r>
-      <w:bookmarkEnd w:id="112"/>
+      <w:bookmarkEnd w:id="113"/>
     </w:p>
     <w:p>
       <w:r>
@@ -28199,18 +28179,18 @@
       <w:pPr>
         <w:pStyle w:val="Heading1"/>
       </w:pPr>
-      <w:bookmarkStart w:id="113" w:name="_Ref266317949"/>
-      <w:bookmarkStart w:id="114" w:name="_Ref266318774"/>
-      <w:bookmarkStart w:id="115" w:name="_Ref266318785"/>
-      <w:bookmarkStart w:id="116" w:name="_Toc293499022"/>
+      <w:bookmarkStart w:id="114" w:name="_Ref266317949"/>
+      <w:bookmarkStart w:id="115" w:name="_Ref266318774"/>
+      <w:bookmarkStart w:id="116" w:name="_Ref266318785"/>
+      <w:bookmarkStart w:id="117" w:name="_Toc293499022"/>
       <w:r>
         <w:lastRenderedPageBreak/>
         <w:t>Management Server Installation</w:t>
       </w:r>
-      <w:bookmarkEnd w:id="113"/>
       <w:bookmarkEnd w:id="114"/>
       <w:bookmarkEnd w:id="115"/>
       <w:bookmarkEnd w:id="116"/>
+      <w:bookmarkEnd w:id="117"/>
     </w:p>
     <w:p>
       <w:r>
@@ -28386,14 +28366,14 @@
       <w:pPr>
         <w:pStyle w:val="Heading2"/>
       </w:pPr>
-      <w:bookmarkStart w:id="117" w:name="_Toc293499023"/>
+      <w:bookmarkStart w:id="118" w:name="_Toc293499023"/>
       <w:r>
         <w:t>Operating System</w:t>
       </w:r>
       <w:r>
         <w:t xml:space="preserve"> and OS Preparation</w:t>
       </w:r>
-      <w:bookmarkEnd w:id="117"/>
+      <w:bookmarkEnd w:id="118"/>
     </w:p>
     <w:p>
       <w:r>
@@ -28667,11 +28647,11 @@
       <w:pPr>
         <w:pStyle w:val="Heading2"/>
       </w:pPr>
-      <w:bookmarkStart w:id="118" w:name="_Toc293499024"/>
+      <w:bookmarkStart w:id="119" w:name="_Toc293499024"/>
       <w:r>
         <w:t>Single Node Install (One Management Server)</w:t>
       </w:r>
-      <w:bookmarkEnd w:id="118"/>
+      <w:bookmarkEnd w:id="119"/>
     </w:p>
     <w:p>
       <w:r>
@@ -28922,11 +28902,11 @@
       <w:pPr>
         <w:pStyle w:val="Heading3"/>
       </w:pPr>
-      <w:bookmarkStart w:id="119" w:name="_Toc293499025"/>
+      <w:bookmarkStart w:id="120" w:name="_Toc293499025"/>
       <w:r>
         <w:t>Single Node Database Install</w:t>
       </w:r>
-      <w:bookmarkEnd w:id="119"/>
+      <w:bookmarkEnd w:id="120"/>
     </w:p>
     <w:p>
       <w:pPr>
@@ -29382,16 +29362,16 @@
       <w:pPr>
         <w:pStyle w:val="Heading2"/>
       </w:pPr>
-      <w:bookmarkStart w:id="120" w:name="_Ref266362043"/>
-      <w:bookmarkStart w:id="121" w:name="_Toc293499026"/>
+      <w:bookmarkStart w:id="121" w:name="_Ref266362043"/>
+      <w:bookmarkStart w:id="122" w:name="_Toc293499026"/>
       <w:r>
         <w:t>Multinode Install</w:t>
       </w:r>
       <w:r>
         <w:t xml:space="preserve"> (Multiple Management Servers)</w:t>
       </w:r>
-      <w:bookmarkEnd w:id="120"/>
       <w:bookmarkEnd w:id="121"/>
+      <w:bookmarkEnd w:id="122"/>
     </w:p>
     <w:p>
       <w:r>
@@ -29488,15 +29468,15 @@
       <w:pPr>
         <w:pStyle w:val="Heading3"/>
       </w:pPr>
-      <w:bookmarkStart w:id="122" w:name="_Toc265175082"/>
-      <w:bookmarkStart w:id="123" w:name="_Toc266277104"/>
-      <w:bookmarkStart w:id="124" w:name="_Toc293499027"/>
-      <w:bookmarkEnd w:id="122"/>
+      <w:bookmarkStart w:id="123" w:name="_Toc265175082"/>
+      <w:bookmarkStart w:id="124" w:name="_Toc266277104"/>
+      <w:bookmarkStart w:id="125" w:name="_Toc293499027"/>
       <w:bookmarkEnd w:id="123"/>
+      <w:bookmarkEnd w:id="124"/>
       <w:r>
         <w:t>Install the First Management Server</w:t>
       </w:r>
-      <w:bookmarkEnd w:id="124"/>
+      <w:bookmarkEnd w:id="125"/>
     </w:p>
     <w:p>
       <w:pPr>
@@ -29598,11 +29578,11 @@
       <w:pPr>
         <w:pStyle w:val="Heading3"/>
       </w:pPr>
-      <w:bookmarkStart w:id="125" w:name="_Toc293499028"/>
+      <w:bookmarkStart w:id="126" w:name="_Toc293499028"/>
       <w:r>
         <w:t>Install the Database</w:t>
       </w:r>
-      <w:bookmarkEnd w:id="125"/>
+      <w:bookmarkEnd w:id="126"/>
     </w:p>
     <w:p>
       <w:pPr>
@@ -29671,15 +29651,7 @@
       </w:pPr>
       <w:r>
         <w:lastRenderedPageBreak/>
-        <w:t>Edit the MySQL configuration (</w:t>
-      </w:r>
-      <w:bookmarkStart w:id="126" w:name="_GoBack"/>
-      <w:r>
-        <w:t>/etc/my.c</w:t>
-      </w:r>
-      <w:bookmarkEnd w:id="126"/>
-      <w:r>
-        <w:t>nf</w:t>
+        <w:t>Edit the MySQL configuration (/etc/my.cnf</w:t>
       </w:r>
       <w:r>
         <w:t xml:space="preserve"> or /etc/mysql/my.cnf, depending on your OS</w:t>
@@ -37086,27 +37058,14 @@
       <w:r>
         <w:t xml:space="preserve">Figure </w:t>
       </w:r>
-      <w:r>
-        <w:fldChar w:fldCharType="begin"/>
-      </w:r>
-      <w:r>
-        <w:instrText xml:space="preserve"> SEQ Figure \* ARABIC </w:instrText>
-      </w:r>
-      <w:r>
-        <w:fldChar w:fldCharType="separate"/>
-      </w:r>
-      <w:r>
-        <w:rPr>
-          <w:noProof/>
-        </w:rPr>
-        <w:t>5</w:t>
-      </w:r>
-      <w:r>
-        <w:rPr>
-          <w:noProof/>
-        </w:rPr>
-        <w:fldChar w:fldCharType="end"/>
-      </w:r>
+      <w:fldSimple w:instr=" SEQ Figure \* ARABIC ">
+        <w:r>
+          <w:rPr>
+            <w:noProof/>
+          </w:rPr>
+          <w:t>5</w:t>
+        </w:r>
+      </w:fldSimple>
       <w:r>
         <w:t xml:space="preserve"> </w:t>
       </w:r>
@@ -37173,27 +37132,14 @@
       <w:r>
         <w:t xml:space="preserve">Figure </w:t>
       </w:r>
-      <w:r>
-        <w:fldChar w:fldCharType="begin"/>
-      </w:r>
-      <w:r>
-        <w:instrText xml:space="preserve"> SEQ Figure \* ARABIC </w:instrText>
-      </w:r>
-      <w:r>
-        <w:fldChar w:fldCharType="separate"/>
-      </w:r>
-      <w:r>
-        <w:rPr>
-          <w:noProof/>
-        </w:rPr>
-        <w:t>6</w:t>
-      </w:r>
-      <w:r>
-        <w:rPr>
-          <w:noProof/>
-        </w:rPr>
-        <w:fldChar w:fldCharType="end"/>
-      </w:r>
+      <w:fldSimple w:instr=" SEQ Figure \* ARABIC ">
+        <w:r>
+          <w:rPr>
+            <w:noProof/>
+          </w:rPr>
+          <w:t>6</w:t>
+        </w:r>
+      </w:fldSimple>
       <w:r>
         <w:t xml:space="preserve"> Adding Primary Storage That Was Set Up Manually (PreSetup)</w:t>
       </w:r>
@@ -38648,7 +38594,7 @@
       <w:rPr>
         <w:noProof/>
       </w:rPr>
-      <w:t>58</w:t>
+      <w:t>76</w:t>
     </w:r>
     <w:r>
       <w:rPr>
@@ -38690,7 +38636,7 @@
       <w:rPr>
         <w:noProof/>
       </w:rPr>
-      <w:t>May 18, 2011</w:t>
+      <w:t>May 25, 2011</w:t>
     </w:r>
     <w:r>
       <w:fldChar w:fldCharType="end"/>
@@ -38730,7 +38676,7 @@
       <w:rPr>
         <w:noProof/>
       </w:rPr>
-      <w:t>May 18, 2011</w:t>
+      <w:t>May 25, 2011</w:t>
     </w:r>
     <w:r>
       <w:fldChar w:fldCharType="end"/>
@@ -38769,7 +38715,7 @@
       <w:rPr>
         <w:noProof/>
       </w:rPr>
-      <w:t>59</w:t>
+      <w:t>37</w:t>
     </w:r>
     <w:r>
       <w:rPr>
@@ -43813,7 +43759,7 @@
 </file>
 
 <file path=customXml/itemProps1.xml><?xml version="1.0" encoding="utf-8"?>
-<ds:datastoreItem xmlns:ds="http://schemas.openxmlformats.org/officeDocument/2006/customXml" ds:itemID="{15279730-891C-4317-918B-444D95D3A859}">
+<ds:datastoreItem xmlns:ds="http://schemas.openxmlformats.org/officeDocument/2006/customXml" ds:itemID="{D38A7AFA-C035-4814-B632-E0CCDF40AB66}">
   <ds:schemaRefs>
     <ds:schemaRef ds:uri="http://schemas.openxmlformats.org/officeDocument/2006/bibliography"/>
   </ds:schemaRefs>

</xml_diff>

<commit_message>
Update source files for 2.2.0-2.2.3 docs.
</commit_message>
<xml_diff>
--- a/docs/2.2/CloudStack2.2InstallGuide.docx
+++ b/docs/2.2/CloudStack2.2InstallGuide.docx
@@ -36,12 +36,7 @@
         <w:t>Installation</w:t>
       </w:r>
       <w:r>
-        <w:t xml:space="preserve"> Gui</w:t>
-      </w:r>
-      <w:bookmarkStart w:id="0" w:name="_GoBack"/>
-      <w:bookmarkEnd w:id="0"/>
-      <w:r>
-        <w:t>de</w:t>
+        <w:t xml:space="preserve"> Guide</w:t>
       </w:r>
     </w:p>
     <w:p>
@@ -10107,445 +10102,445 @@
       <w:pPr>
         <w:pStyle w:val="Heading1"/>
       </w:pPr>
-      <w:bookmarkStart w:id="1" w:name="_Toc293498950"/>
+      <w:bookmarkStart w:id="0" w:name="_Toc293498950"/>
       <w:r>
         <w:lastRenderedPageBreak/>
         <w:t>Overview</w:t>
       </w:r>
+      <w:bookmarkEnd w:id="0"/>
+    </w:p>
+    <w:p>
+      <w:r>
+        <w:t>Cloud.com</w:t>
+      </w:r>
+      <w:r>
+        <w:t>™</w:t>
+      </w:r>
+      <w:r>
+        <w:t xml:space="preserve"> Cloud</w:t>
+      </w:r>
+      <w:r>
+        <w:t>Stack</w:t>
+      </w:r>
+      <w:r>
+        <w:t>™</w:t>
+      </w:r>
+      <w:r>
+        <w:t xml:space="preserve"> </w:t>
+      </w:r>
+      <w:r>
+        <w:t xml:space="preserve">Version </w:t>
+      </w:r>
+      <w:r>
+        <w:t>2.2</w:t>
+      </w:r>
+      <w:r>
+        <w:t xml:space="preserve"> is designed to work with </w:t>
+      </w:r>
+      <w:r>
+        <w:t>a wide variety of enterprise-grade and commodity net</w:t>
+      </w:r>
+      <w:r>
+        <w:t>work and storage infrastructure including the following:</w:t>
+      </w:r>
+    </w:p>
+    <w:p>
+      <w:pPr>
+        <w:pStyle w:val="BulletedList"/>
+      </w:pPr>
+      <w:r>
+        <w:t>L</w:t>
+      </w:r>
+      <w:r>
+        <w:t xml:space="preserve">ayer-3 switching at </w:t>
+      </w:r>
+      <w:r>
+        <w:t xml:space="preserve">the </w:t>
+      </w:r>
+      <w:r>
+        <w:t>core and layer-2 switching at the</w:t>
+      </w:r>
+      <w:r>
+        <w:t xml:space="preserve"> edge. With layer-</w:t>
+      </w:r>
+      <w:r>
+        <w:t xml:space="preserve">3 switching at the core, there is no limit on the number of physical servers that can be </w:t>
+      </w:r>
+      <w:r>
+        <w:t>managed</w:t>
+      </w:r>
+      <w:r>
+        <w:t xml:space="preserve"> in a </w:t>
+      </w:r>
+      <w:r>
+        <w:t>cloud</w:t>
+      </w:r>
+      <w:r>
+        <w:t>.</w:t>
+      </w:r>
+    </w:p>
+    <w:p>
+      <w:pPr>
+        <w:pStyle w:val="BulletedList"/>
+      </w:pPr>
+      <w:r>
+        <w:t>1</w:t>
+      </w:r>
+      <w:r>
+        <w:t>-</w:t>
+      </w:r>
+      <w:r>
+        <w:t>GbE and 10</w:t>
+      </w:r>
+      <w:r>
+        <w:t>-</w:t>
+      </w:r>
+      <w:r>
+        <w:t>GbE Ethernet</w:t>
+      </w:r>
+      <w:r>
+        <w:t xml:space="preserve"> NICs and switches</w:t>
+      </w:r>
+    </w:p>
+    <w:p>
+      <w:pPr>
+        <w:pStyle w:val="BulletedList"/>
+      </w:pPr>
+      <w:r>
+        <w:t>Redundant network setup with bonded NICs</w:t>
+      </w:r>
+    </w:p>
+    <w:p>
+      <w:pPr>
+        <w:pStyle w:val="BulletedList"/>
+      </w:pPr>
+      <w:r>
+        <w:t>NFS and iSCSI storage</w:t>
+      </w:r>
+    </w:p>
+    <w:p>
+      <w:r>
+        <w:t xml:space="preserve">The </w:t>
+      </w:r>
+      <w:r>
+        <w:t>CloudStack</w:t>
+      </w:r>
+      <w:r>
+        <w:t xml:space="preserve"> consists of two types of nodes:</w:t>
+      </w:r>
+    </w:p>
+    <w:p>
+      <w:pPr>
+        <w:pStyle w:val="BulletedList"/>
+      </w:pPr>
+      <w:r>
+        <w:rPr>
+          <w:rStyle w:val="Strong"/>
+        </w:rPr>
+        <w:t>CloudStack Management Server</w:t>
+      </w:r>
+      <w:r>
+        <w:t xml:space="preserve">: The server in this node is the resource manager in the system.  It controls allocation of virtual machines to servers in the </w:t>
+      </w:r>
+      <w:r>
+        <w:t>Host</w:t>
+      </w:r>
+      <w:r>
+        <w:t xml:space="preserve"> and assigns storage and IP addresses to the virtual machine instances.</w:t>
+      </w:r>
+    </w:p>
+    <w:p>
+      <w:pPr>
+        <w:pStyle w:val="BulletedList"/>
+      </w:pPr>
+      <w:r>
+        <w:rPr>
+          <w:rStyle w:val="Strong"/>
+        </w:rPr>
+        <w:t xml:space="preserve">CloudStack </w:t>
+      </w:r>
+      <w:r>
+        <w:rPr>
+          <w:rStyle w:val="Strong"/>
+        </w:rPr>
+        <w:t>Host</w:t>
+      </w:r>
+      <w:r>
+        <w:t>: The servers in this node run the virtual machine instances.</w:t>
+      </w:r>
+      <w:r>
+        <w:t xml:space="preserve"> Servers are grouped into Zones, </w:t>
+      </w:r>
+      <w:r>
+        <w:t>Pods</w:t>
+      </w:r>
+      <w:r>
+        <w:t>, and Clusters.</w:t>
+      </w:r>
+    </w:p>
+    <w:p>
+      <w:pPr>
+        <w:pStyle w:val="BulletedListlevel2"/>
+      </w:pPr>
+      <w:r>
+        <w:rPr>
+          <w:rStyle w:val="Strong"/>
+        </w:rPr>
+        <w:t>Zone</w:t>
+      </w:r>
+      <w:r>
+        <w:t>: A Zone consists of multiple Pods. Typically a Zone is a datacenter.</w:t>
+      </w:r>
+    </w:p>
+    <w:p>
+      <w:pPr>
+        <w:pStyle w:val="BulletedListlevel2"/>
+      </w:pPr>
+      <w:r>
+        <w:rPr>
+          <w:rStyle w:val="Strong"/>
+        </w:rPr>
+        <w:t>Pod</w:t>
+      </w:r>
+      <w:r>
+        <w:t>: A Pod is usually one rack of hardware and include</w:t>
+      </w:r>
+      <w:r>
+        <w:t>s</w:t>
+      </w:r>
+      <w:r>
+        <w:t xml:space="preserve"> </w:t>
+      </w:r>
+      <w:r>
+        <w:t xml:space="preserve">one or more clusters, and </w:t>
+      </w:r>
+      <w:r>
+        <w:t>a layer-2 switch.</w:t>
+      </w:r>
+      <w:r>
+        <w:t xml:space="preserve">  The Pod is defined by a network subnet.</w:t>
+      </w:r>
+    </w:p>
+    <w:p>
+      <w:pPr>
+        <w:pStyle w:val="BulletedListlevel2"/>
+      </w:pPr>
+      <w:r>
+        <w:rPr>
+          <w:rStyle w:val="Strong"/>
+        </w:rPr>
+        <w:t>Cluster</w:t>
+      </w:r>
+      <w:r>
+        <w:t>:</w:t>
+      </w:r>
+      <w:r>
+        <w:t xml:space="preserve"> A Cluster consists of one or more Hosts and Primary Storage.  </w:t>
+      </w:r>
+    </w:p>
+    <w:p>
+      <w:pPr>
+        <w:keepNext/>
+      </w:pPr>
+      <w:r>
+        <w:t xml:space="preserve">A small installation may consist of </w:t>
+      </w:r>
+      <w:r>
+        <w:t xml:space="preserve">one Management Server and </w:t>
+      </w:r>
+      <w:r>
+        <w:t>several</w:t>
+      </w:r>
+      <w:r>
+        <w:t xml:space="preserve"> </w:t>
+      </w:r>
+      <w:r>
+        <w:t>Host</w:t>
+      </w:r>
+      <w:r>
+        <w:t>s</w:t>
+      </w:r>
+      <w:r>
+        <w:t xml:space="preserve">. Additional </w:t>
+      </w:r>
+      <w:r>
+        <w:t>Host</w:t>
+      </w:r>
+      <w:r>
+        <w:t>s</w:t>
+      </w:r>
+      <w:r>
+        <w:t xml:space="preserve"> can be added after the initial installation. The Cloud</w:t>
+      </w:r>
+      <w:r>
+        <w:t>Stack</w:t>
+      </w:r>
+      <w:r>
+        <w:t xml:space="preserve"> Mana</w:t>
+      </w:r>
+      <w:r>
+        <w:t>gement Server is installed on a RHEL/</w:t>
+      </w:r>
+      <w:r>
+        <w:t>CentOS 5.4</w:t>
+      </w:r>
+      <w:r>
+        <w:t>+</w:t>
+      </w:r>
+      <w:r>
+        <w:t xml:space="preserve"> system</w:t>
+      </w:r>
+      <w:r>
+        <w:t xml:space="preserve"> or RHEL6.  I</w:t>
+      </w:r>
+      <w:r>
+        <w:t xml:space="preserve">t </w:t>
+      </w:r>
+      <w:r>
+        <w:t xml:space="preserve">can </w:t>
+      </w:r>
+      <w:r>
+        <w:t>be a VM</w:t>
+      </w:r>
+      <w:r>
+        <w:t xml:space="preserve"> or</w:t>
+      </w:r>
+      <w:r>
+        <w:t xml:space="preserve"> a dedicated server</w:t>
+      </w:r>
+      <w:r>
+        <w:t>.</w:t>
+      </w:r>
+    </w:p>
+    <w:p>
+      <w:r>
+        <w:t>Th</w:t>
+      </w:r>
+      <w:r>
+        <w:t xml:space="preserve">is guide contains detailed information about </w:t>
+      </w:r>
+      <w:r>
+        <w:t>the following</w:t>
+      </w:r>
+      <w:r>
+        <w:t xml:space="preserve"> recommended </w:t>
+      </w:r>
+      <w:r>
+        <w:t xml:space="preserve">steps for </w:t>
+      </w:r>
+      <w:r>
+        <w:t>install</w:t>
+      </w:r>
+      <w:r>
+        <w:t>i</w:t>
+      </w:r>
+      <w:r>
+        <w:t xml:space="preserve">ng </w:t>
+      </w:r>
+      <w:r>
+        <w:t xml:space="preserve">the </w:t>
+      </w:r>
+      <w:r>
+        <w:t>Cloud.com CloudStack</w:t>
+      </w:r>
+      <w:r>
+        <w:t>.</w:t>
+      </w:r>
+    </w:p>
+    <w:p>
+      <w:pPr>
+        <w:pStyle w:val="NumberedList"/>
+      </w:pPr>
+      <w:r>
+        <w:t>Choos</w:t>
+      </w:r>
+      <w:r>
+        <w:t>e</w:t>
+      </w:r>
+      <w:r>
+        <w:t xml:space="preserve"> a deployment architecture</w:t>
+      </w:r>
+    </w:p>
+    <w:p>
+      <w:pPr>
+        <w:pStyle w:val="NumberedList"/>
+      </w:pPr>
+      <w:r>
+        <w:t>Set up networking</w:t>
+      </w:r>
+    </w:p>
+    <w:p>
+      <w:pPr>
+        <w:pStyle w:val="NumberedList"/>
+      </w:pPr>
+      <w:r>
+        <w:t>Set up storage</w:t>
+      </w:r>
+    </w:p>
+    <w:p>
+      <w:pPr>
+        <w:pStyle w:val="NumberedList"/>
+      </w:pPr>
+      <w:r>
+        <w:t>Install Citrix XenServer</w:t>
+      </w:r>
+      <w:r>
+        <w:t>/VMware vSphere/KVM</w:t>
+      </w:r>
+    </w:p>
+    <w:p>
+      <w:pPr>
+        <w:pStyle w:val="NumberedList"/>
+      </w:pPr>
+      <w:r>
+        <w:t xml:space="preserve">Install the </w:t>
+      </w:r>
+      <w:r>
+        <w:t>Cloud</w:t>
+      </w:r>
+      <w:r>
+        <w:t>Stack</w:t>
+      </w:r>
+      <w:r>
+        <w:t xml:space="preserve"> Management Server</w:t>
+      </w:r>
+    </w:p>
+    <w:p>
+      <w:pPr>
+        <w:pStyle w:val="NumberedList"/>
+      </w:pPr>
+      <w:r>
+        <w:t>Prepare secondary storage</w:t>
+      </w:r>
+    </w:p>
+    <w:p>
+      <w:pPr>
+        <w:pStyle w:val="NumberedList"/>
+      </w:pPr>
+      <w:r>
+        <w:t>Describe the deployment</w:t>
+      </w:r>
+    </w:p>
+    <w:p>
+      <w:pPr>
+        <w:pStyle w:val="NumberedList"/>
+      </w:pPr>
+      <w:r>
+        <w:t>Test the deployment</w:t>
+      </w:r>
+    </w:p>
+    <w:p>
+      <w:pPr>
+        <w:pStyle w:val="Heading1"/>
+      </w:pPr>
+      <w:bookmarkStart w:id="1" w:name="_Prerequisites"/>
+      <w:bookmarkStart w:id="2" w:name="_Toc293498951"/>
       <w:bookmarkEnd w:id="1"/>
-    </w:p>
-    <w:p>
-      <w:r>
-        <w:t>Cloud.com</w:t>
-      </w:r>
-      <w:r>
-        <w:t>™</w:t>
-      </w:r>
-      <w:r>
-        <w:t xml:space="preserve"> Cloud</w:t>
-      </w:r>
-      <w:r>
-        <w:t>Stack</w:t>
-      </w:r>
-      <w:r>
-        <w:t>™</w:t>
-      </w:r>
-      <w:r>
-        <w:t xml:space="preserve"> </w:t>
-      </w:r>
-      <w:r>
-        <w:t xml:space="preserve">Version </w:t>
-      </w:r>
-      <w:r>
-        <w:t>2.2</w:t>
-      </w:r>
-      <w:r>
-        <w:t xml:space="preserve"> is designed to work with </w:t>
-      </w:r>
-      <w:r>
-        <w:t>a wide variety of enterprise-grade and commodity net</w:t>
-      </w:r>
-      <w:r>
-        <w:t>work and storage infrastructure including the following:</w:t>
-      </w:r>
-    </w:p>
-    <w:p>
-      <w:pPr>
-        <w:pStyle w:val="BulletedList"/>
-      </w:pPr>
-      <w:r>
-        <w:t>L</w:t>
-      </w:r>
-      <w:r>
-        <w:t xml:space="preserve">ayer-3 switching at </w:t>
-      </w:r>
-      <w:r>
-        <w:t xml:space="preserve">the </w:t>
-      </w:r>
-      <w:r>
-        <w:t>core and layer-2 switching at the</w:t>
-      </w:r>
-      <w:r>
-        <w:t xml:space="preserve"> edge. With layer-</w:t>
-      </w:r>
-      <w:r>
-        <w:t xml:space="preserve">3 switching at the core, there is no limit on the number of physical servers that can be </w:t>
-      </w:r>
-      <w:r>
-        <w:t>managed</w:t>
-      </w:r>
-      <w:r>
-        <w:t xml:space="preserve"> in a </w:t>
-      </w:r>
-      <w:r>
-        <w:t>cloud</w:t>
-      </w:r>
-      <w:r>
-        <w:t>.</w:t>
-      </w:r>
-    </w:p>
-    <w:p>
-      <w:pPr>
-        <w:pStyle w:val="BulletedList"/>
-      </w:pPr>
-      <w:r>
-        <w:t>1</w:t>
-      </w:r>
-      <w:r>
-        <w:t>-</w:t>
-      </w:r>
-      <w:r>
-        <w:t>GbE and 10</w:t>
-      </w:r>
-      <w:r>
-        <w:t>-</w:t>
-      </w:r>
-      <w:r>
-        <w:t>GbE Ethernet</w:t>
-      </w:r>
-      <w:r>
-        <w:t xml:space="preserve"> NICs and switches</w:t>
-      </w:r>
-    </w:p>
-    <w:p>
-      <w:pPr>
-        <w:pStyle w:val="BulletedList"/>
-      </w:pPr>
-      <w:r>
-        <w:t>Redundant network setup with bonded NICs</w:t>
-      </w:r>
-    </w:p>
-    <w:p>
-      <w:pPr>
-        <w:pStyle w:val="BulletedList"/>
-      </w:pPr>
-      <w:r>
-        <w:t>NFS and iSCSI storage</w:t>
-      </w:r>
-    </w:p>
-    <w:p>
-      <w:r>
-        <w:t xml:space="preserve">The </w:t>
-      </w:r>
-      <w:r>
-        <w:t>CloudStack</w:t>
-      </w:r>
-      <w:r>
-        <w:t xml:space="preserve"> consists of two types of nodes:</w:t>
-      </w:r>
-    </w:p>
-    <w:p>
-      <w:pPr>
-        <w:pStyle w:val="BulletedList"/>
-      </w:pPr>
-      <w:r>
-        <w:rPr>
-          <w:rStyle w:val="Strong"/>
-        </w:rPr>
-        <w:t>CloudStack Management Server</w:t>
-      </w:r>
-      <w:r>
-        <w:t xml:space="preserve">: The server in this node is the resource manager in the system.  It controls allocation of virtual machines to servers in the </w:t>
-      </w:r>
-      <w:r>
-        <w:t>Host</w:t>
-      </w:r>
-      <w:r>
-        <w:t xml:space="preserve"> and assigns storage and IP addresses to the virtual machine instances.</w:t>
-      </w:r>
-    </w:p>
-    <w:p>
-      <w:pPr>
-        <w:pStyle w:val="BulletedList"/>
-      </w:pPr>
-      <w:r>
-        <w:rPr>
-          <w:rStyle w:val="Strong"/>
-        </w:rPr>
-        <w:t xml:space="preserve">CloudStack </w:t>
-      </w:r>
-      <w:r>
-        <w:rPr>
-          <w:rStyle w:val="Strong"/>
-        </w:rPr>
-        <w:t>Host</w:t>
-      </w:r>
-      <w:r>
-        <w:t>: The servers in this node run the virtual machine instances.</w:t>
-      </w:r>
-      <w:r>
-        <w:t xml:space="preserve"> Servers are grouped into Zones, </w:t>
-      </w:r>
-      <w:r>
-        <w:t>Pods</w:t>
-      </w:r>
-      <w:r>
-        <w:t>, and Clusters.</w:t>
-      </w:r>
-    </w:p>
-    <w:p>
-      <w:pPr>
-        <w:pStyle w:val="BulletedListlevel2"/>
-      </w:pPr>
-      <w:r>
-        <w:rPr>
-          <w:rStyle w:val="Strong"/>
-        </w:rPr>
-        <w:t>Zone</w:t>
-      </w:r>
-      <w:r>
-        <w:t>: A Zone consists of multiple Pods. Typically a Zone is a datacenter.</w:t>
-      </w:r>
-    </w:p>
-    <w:p>
-      <w:pPr>
-        <w:pStyle w:val="BulletedListlevel2"/>
-      </w:pPr>
-      <w:r>
-        <w:rPr>
-          <w:rStyle w:val="Strong"/>
-        </w:rPr>
-        <w:t>Pod</w:t>
-      </w:r>
-      <w:r>
-        <w:t>: A Pod is usually one rack of hardware and include</w:t>
-      </w:r>
-      <w:r>
-        <w:t>s</w:t>
-      </w:r>
-      <w:r>
-        <w:t xml:space="preserve"> </w:t>
-      </w:r>
-      <w:r>
-        <w:t xml:space="preserve">one or more clusters, and </w:t>
-      </w:r>
-      <w:r>
-        <w:t>a layer-2 switch.</w:t>
-      </w:r>
-      <w:r>
-        <w:t xml:space="preserve">  The Pod is defined by a network subnet.</w:t>
-      </w:r>
-    </w:p>
-    <w:p>
-      <w:pPr>
-        <w:pStyle w:val="BulletedListlevel2"/>
-      </w:pPr>
-      <w:r>
-        <w:rPr>
-          <w:rStyle w:val="Strong"/>
-        </w:rPr>
-        <w:t>Cluster</w:t>
-      </w:r>
-      <w:r>
-        <w:t>:</w:t>
-      </w:r>
-      <w:r>
-        <w:t xml:space="preserve"> A Cluster consists of one or more Hosts and Primary Storage.  </w:t>
-      </w:r>
-    </w:p>
-    <w:p>
-      <w:pPr>
-        <w:keepNext/>
-      </w:pPr>
-      <w:r>
-        <w:t xml:space="preserve">A small installation may consist of </w:t>
-      </w:r>
-      <w:r>
-        <w:t xml:space="preserve">one Management Server and </w:t>
-      </w:r>
-      <w:r>
-        <w:t>several</w:t>
-      </w:r>
-      <w:r>
-        <w:t xml:space="preserve"> </w:t>
-      </w:r>
-      <w:r>
-        <w:t>Host</w:t>
-      </w:r>
-      <w:r>
-        <w:t>s</w:t>
-      </w:r>
-      <w:r>
-        <w:t xml:space="preserve">. Additional </w:t>
-      </w:r>
-      <w:r>
-        <w:t>Host</w:t>
-      </w:r>
-      <w:r>
-        <w:t>s</w:t>
-      </w:r>
-      <w:r>
-        <w:t xml:space="preserve"> can be added after the initial installation. The Cloud</w:t>
-      </w:r>
-      <w:r>
-        <w:t>Stack</w:t>
-      </w:r>
-      <w:r>
-        <w:t xml:space="preserve"> Mana</w:t>
-      </w:r>
-      <w:r>
-        <w:t>gement Server is installed on a RHEL/</w:t>
-      </w:r>
-      <w:r>
-        <w:t>CentOS 5.4</w:t>
-      </w:r>
-      <w:r>
-        <w:t>+</w:t>
-      </w:r>
-      <w:r>
-        <w:t xml:space="preserve"> system</w:t>
-      </w:r>
-      <w:r>
-        <w:t xml:space="preserve"> or RHEL6.  I</w:t>
-      </w:r>
-      <w:r>
-        <w:t xml:space="preserve">t </w:t>
-      </w:r>
-      <w:r>
-        <w:t xml:space="preserve">can </w:t>
-      </w:r>
-      <w:r>
-        <w:t>be a VM</w:t>
-      </w:r>
-      <w:r>
-        <w:t xml:space="preserve"> or</w:t>
-      </w:r>
-      <w:r>
-        <w:t xml:space="preserve"> a dedicated server</w:t>
-      </w:r>
-      <w:r>
-        <w:t>.</w:t>
-      </w:r>
-    </w:p>
-    <w:p>
-      <w:r>
-        <w:t>Th</w:t>
-      </w:r>
-      <w:r>
-        <w:t xml:space="preserve">is guide contains detailed information about </w:t>
-      </w:r>
-      <w:r>
-        <w:t>the following</w:t>
-      </w:r>
-      <w:r>
-        <w:t xml:space="preserve"> recommended </w:t>
-      </w:r>
-      <w:r>
-        <w:t xml:space="preserve">steps for </w:t>
-      </w:r>
-      <w:r>
-        <w:t>install</w:t>
-      </w:r>
-      <w:r>
-        <w:t>i</w:t>
-      </w:r>
-      <w:r>
-        <w:t xml:space="preserve">ng </w:t>
-      </w:r>
-      <w:r>
-        <w:t xml:space="preserve">the </w:t>
-      </w:r>
-      <w:r>
-        <w:t>Cloud.com CloudStack</w:t>
-      </w:r>
-      <w:r>
-        <w:t>.</w:t>
-      </w:r>
-    </w:p>
-    <w:p>
-      <w:pPr>
-        <w:pStyle w:val="NumberedList"/>
-      </w:pPr>
-      <w:r>
-        <w:t>Choos</w:t>
-      </w:r>
-      <w:r>
-        <w:t>e</w:t>
-      </w:r>
-      <w:r>
-        <w:t xml:space="preserve"> a deployment architecture</w:t>
-      </w:r>
-    </w:p>
-    <w:p>
-      <w:pPr>
-        <w:pStyle w:val="NumberedList"/>
-      </w:pPr>
-      <w:r>
-        <w:t>Set up networking</w:t>
-      </w:r>
-    </w:p>
-    <w:p>
-      <w:pPr>
-        <w:pStyle w:val="NumberedList"/>
-      </w:pPr>
-      <w:r>
-        <w:t>Set up storage</w:t>
-      </w:r>
-    </w:p>
-    <w:p>
-      <w:pPr>
-        <w:pStyle w:val="NumberedList"/>
-      </w:pPr>
-      <w:r>
-        <w:t>Install Citrix XenServer</w:t>
-      </w:r>
-      <w:r>
-        <w:t>/VMware vSphere/KVM</w:t>
-      </w:r>
-    </w:p>
-    <w:p>
-      <w:pPr>
-        <w:pStyle w:val="NumberedList"/>
-      </w:pPr>
-      <w:r>
-        <w:t xml:space="preserve">Install the </w:t>
-      </w:r>
-      <w:r>
-        <w:t>Cloud</w:t>
-      </w:r>
-      <w:r>
-        <w:t>Stack</w:t>
-      </w:r>
-      <w:r>
-        <w:t xml:space="preserve"> Management Server</w:t>
-      </w:r>
-    </w:p>
-    <w:p>
-      <w:pPr>
-        <w:pStyle w:val="NumberedList"/>
-      </w:pPr>
-      <w:r>
-        <w:t>Prepare secondary storage</w:t>
-      </w:r>
-    </w:p>
-    <w:p>
-      <w:pPr>
-        <w:pStyle w:val="NumberedList"/>
-      </w:pPr>
-      <w:r>
-        <w:t>Describe the deployment</w:t>
-      </w:r>
-    </w:p>
-    <w:p>
-      <w:pPr>
-        <w:pStyle w:val="NumberedList"/>
-      </w:pPr>
-      <w:r>
-        <w:t>Test the deployment</w:t>
-      </w:r>
-    </w:p>
-    <w:p>
-      <w:pPr>
-        <w:pStyle w:val="Heading1"/>
-      </w:pPr>
-      <w:bookmarkStart w:id="2" w:name="_Prerequisites"/>
-      <w:bookmarkStart w:id="3" w:name="_Toc293498951"/>
-      <w:bookmarkEnd w:id="2"/>
       <w:r>
         <w:lastRenderedPageBreak/>
         <w:t>Prerequisites</w:t>
       </w:r>
-      <w:bookmarkEnd w:id="3"/>
+      <w:bookmarkEnd w:id="2"/>
     </w:p>
     <w:p>
       <w:r>
@@ -11180,14 +11175,14 @@
             <w:r>
               <w:t xml:space="preserve">For more information, see </w:t>
             </w:r>
-            <w:bookmarkStart w:id="4" w:name="1_10_7_1"/>
+            <w:bookmarkStart w:id="3" w:name="1_10_7_1"/>
             <w:r>
               <w:t>"</w:t>
             </w:r>
             <w:r>
               <w:t>vCenter Server and the vSphere Client Hardware Requirements</w:t>
             </w:r>
-            <w:bookmarkEnd w:id="4"/>
+            <w:bookmarkEnd w:id="3"/>
             <w:r>
               <w:t>"</w:t>
             </w:r>
@@ -11566,7 +11561,7 @@
       <w:pPr>
         <w:pStyle w:val="Heading1"/>
       </w:pPr>
-      <w:bookmarkStart w:id="5" w:name="_Toc293498952"/>
+      <w:bookmarkStart w:id="4" w:name="_Toc293498952"/>
       <w:r>
         <w:lastRenderedPageBreak/>
         <w:t xml:space="preserve">Choosing a </w:t>
@@ -11574,52 +11569,52 @@
       <w:r>
         <w:t>Deployment Architecture</w:t>
       </w:r>
+      <w:bookmarkEnd w:id="4"/>
+    </w:p>
+    <w:p>
+      <w:r>
+        <w:t xml:space="preserve">The architecture used in a deployment will vary depending on the size and purpose of the deployment. </w:t>
+      </w:r>
+      <w:r>
+        <w:t>This section contains</w:t>
+      </w:r>
+      <w:r>
+        <w:t xml:space="preserve"> examples of de</w:t>
+      </w:r>
+      <w:r>
+        <w:t xml:space="preserve">ployment architecture, including </w:t>
+      </w:r>
+      <w:r>
+        <w:t xml:space="preserve">a small-scale deployment useful for </w:t>
+      </w:r>
+      <w:r>
+        <w:t>test and trial deployment</w:t>
+      </w:r>
+      <w:r>
+        <w:t>s</w:t>
+      </w:r>
+      <w:r>
+        <w:t xml:space="preserve"> and </w:t>
+      </w:r>
+      <w:r>
+        <w:t>a fully-redundant large-scale setup for production deployment</w:t>
+      </w:r>
+      <w:r>
+        <w:t>s</w:t>
+      </w:r>
+      <w:r>
+        <w:t>.</w:t>
+      </w:r>
+    </w:p>
+    <w:p>
+      <w:pPr>
+        <w:pStyle w:val="Heading2"/>
+      </w:pPr>
+      <w:bookmarkStart w:id="5" w:name="_Toc293498953"/>
+      <w:r>
+        <w:t>Small-Scale Deployment</w:t>
+      </w:r>
       <w:bookmarkEnd w:id="5"/>
-    </w:p>
-    <w:p>
-      <w:r>
-        <w:t xml:space="preserve">The architecture used in a deployment will vary depending on the size and purpose of the deployment. </w:t>
-      </w:r>
-      <w:r>
-        <w:t>This section contains</w:t>
-      </w:r>
-      <w:r>
-        <w:t xml:space="preserve"> examples of de</w:t>
-      </w:r>
-      <w:r>
-        <w:t xml:space="preserve">ployment architecture, including </w:t>
-      </w:r>
-      <w:r>
-        <w:t xml:space="preserve">a small-scale deployment useful for </w:t>
-      </w:r>
-      <w:r>
-        <w:t>test and trial deployment</w:t>
-      </w:r>
-      <w:r>
-        <w:t>s</w:t>
-      </w:r>
-      <w:r>
-        <w:t xml:space="preserve"> and </w:t>
-      </w:r>
-      <w:r>
-        <w:t>a fully-redundant large-scale setup for production deployment</w:t>
-      </w:r>
-      <w:r>
-        <w:t>s</w:t>
-      </w:r>
-      <w:r>
-        <w:t>.</w:t>
-      </w:r>
-    </w:p>
-    <w:p>
-      <w:pPr>
-        <w:pStyle w:val="Heading2"/>
-      </w:pPr>
-      <w:bookmarkStart w:id="6" w:name="_Toc293498953"/>
-      <w:r>
-        <w:t>Small-Scale Deployment</w:t>
-      </w:r>
-      <w:bookmarkEnd w:id="6"/>
     </w:p>
     <w:p>
       <w:r>
@@ -11930,14 +11925,27 @@
       <w:r>
         <w:t xml:space="preserve">Figure </w:t>
       </w:r>
-      <w:fldSimple w:instr=" SEQ Figure \* ARABIC ">
-        <w:r>
-          <w:rPr>
-            <w:noProof/>
-          </w:rPr>
-          <w:t>1</w:t>
-        </w:r>
-      </w:fldSimple>
+      <w:r>
+        <w:fldChar w:fldCharType="begin"/>
+      </w:r>
+      <w:r>
+        <w:instrText xml:space="preserve"> SEQ Figure \* ARABIC </w:instrText>
+      </w:r>
+      <w:r>
+        <w:fldChar w:fldCharType="separate"/>
+      </w:r>
+      <w:r>
+        <w:rPr>
+          <w:noProof/>
+        </w:rPr>
+        <w:t>1</w:t>
+      </w:r>
+      <w:r>
+        <w:rPr>
+          <w:noProof/>
+        </w:rPr>
+        <w:fldChar w:fldCharType="end"/>
+      </w:r>
       <w:r>
         <w:t xml:space="preserve"> Small</w:t>
       </w:r>
@@ -12041,12 +12049,12 @@
       <w:pPr>
         <w:pStyle w:val="Heading2"/>
       </w:pPr>
-      <w:bookmarkStart w:id="7" w:name="_Toc293498954"/>
+      <w:bookmarkStart w:id="6" w:name="_Toc293498954"/>
       <w:r>
         <w:lastRenderedPageBreak/>
         <w:t>Large-Scale Redundant Setup</w:t>
       </w:r>
-      <w:bookmarkEnd w:id="7"/>
+      <w:bookmarkEnd w:id="6"/>
     </w:p>
     <w:p>
       <w:r>
@@ -12442,7 +12450,7 @@
       <w:pPr>
         <w:pStyle w:val="Caption"/>
       </w:pPr>
-      <w:bookmarkStart w:id="8" w:name="_Ref249761301"/>
+      <w:bookmarkStart w:id="7" w:name="_Ref249761301"/>
       <w:r>
         <w:t xml:space="preserve">Figure </w:t>
       </w:r>
@@ -12465,7 +12473,7 @@
       <w:r>
         <w:fldChar w:fldCharType="end"/>
       </w:r>
-      <w:bookmarkEnd w:id="8"/>
+      <w:bookmarkEnd w:id="7"/>
       <w:r>
         <w:t xml:space="preserve"> Large-Scale Deployment Architecture</w:t>
       </w:r>
@@ -12619,11 +12627,11 @@
       <w:pPr>
         <w:pStyle w:val="Heading2"/>
       </w:pPr>
-      <w:bookmarkStart w:id="9" w:name="_Toc293498955"/>
+      <w:bookmarkStart w:id="8" w:name="_Toc293498955"/>
       <w:r>
         <w:t>Separate Storage Network</w:t>
       </w:r>
-      <w:bookmarkEnd w:id="9"/>
+      <w:bookmarkEnd w:id="8"/>
     </w:p>
     <w:p>
       <w:r>
@@ -12788,24 +12796,37 @@
       <w:pPr>
         <w:pStyle w:val="Caption"/>
       </w:pPr>
-      <w:bookmarkStart w:id="10" w:name="_Ref256247180"/>
-      <w:bookmarkStart w:id="11" w:name="_Ref256247171"/>
+      <w:bookmarkStart w:id="9" w:name="_Ref256247180"/>
+      <w:bookmarkStart w:id="10" w:name="_Ref256247171"/>
       <w:r>
         <w:t xml:space="preserve">Figure </w:t>
       </w:r>
-      <w:fldSimple w:instr=" SEQ Figure \* ARABIC ">
-        <w:r>
-          <w:rPr>
-            <w:noProof/>
-          </w:rPr>
-          <w:t>3</w:t>
-        </w:r>
-      </w:fldSimple>
+      <w:r>
+        <w:fldChar w:fldCharType="begin"/>
+      </w:r>
+      <w:r>
+        <w:instrText xml:space="preserve"> SEQ Figure \* ARABIC </w:instrText>
+      </w:r>
+      <w:r>
+        <w:fldChar w:fldCharType="separate"/>
+      </w:r>
+      <w:r>
+        <w:rPr>
+          <w:noProof/>
+        </w:rPr>
+        <w:t>3</w:t>
+      </w:r>
+      <w:r>
+        <w:rPr>
+          <w:noProof/>
+        </w:rPr>
+        <w:fldChar w:fldCharType="end"/>
+      </w:r>
+      <w:bookmarkEnd w:id="9"/>
+      <w:r>
+        <w:t xml:space="preserve"> Separate Storage Network</w:t>
+      </w:r>
       <w:bookmarkEnd w:id="10"/>
-      <w:r>
-        <w:t xml:space="preserve"> Separate Storage Network</w:t>
-      </w:r>
-      <w:bookmarkEnd w:id="11"/>
     </w:p>
     <w:p>
       <w:r>
@@ -13097,27 +13118,40 @@
       <w:pPr>
         <w:pStyle w:val="Caption"/>
       </w:pPr>
-      <w:bookmarkStart w:id="12" w:name="_Ref256349293"/>
+      <w:bookmarkStart w:id="11" w:name="_Ref256349293"/>
       <w:r>
         <w:t xml:space="preserve">Figure </w:t>
       </w:r>
-      <w:fldSimple w:instr=" SEQ Figure \* ARABIC ">
-        <w:r>
-          <w:rPr>
-            <w:noProof/>
-          </w:rPr>
-          <w:t>4</w:t>
-        </w:r>
-      </w:fldSimple>
-      <w:bookmarkEnd w:id="12"/>
+      <w:r>
+        <w:fldChar w:fldCharType="begin"/>
+      </w:r>
+      <w:r>
+        <w:instrText xml:space="preserve"> SEQ Figure \* ARABIC </w:instrText>
+      </w:r>
+      <w:r>
+        <w:fldChar w:fldCharType="separate"/>
+      </w:r>
+      <w:r>
+        <w:rPr>
+          <w:noProof/>
+        </w:rPr>
+        <w:t>4</w:t>
+      </w:r>
+      <w:r>
+        <w:rPr>
+          <w:noProof/>
+        </w:rPr>
+        <w:fldChar w:fldCharType="end"/>
+      </w:r>
+      <w:bookmarkEnd w:id="11"/>
       <w:r>
         <w:t xml:space="preserve"> NIC Bonding and Multipath I/O</w:t>
       </w:r>
     </w:p>
-    <w:bookmarkStart w:id="13" w:name="_Toc265175043"/>
-    <w:bookmarkStart w:id="14" w:name="_Toc266277064"/>
+    <w:bookmarkStart w:id="12" w:name="_Toc265175043"/>
+    <w:bookmarkStart w:id="13" w:name="_Toc266277064"/>
+    <w:bookmarkEnd w:id="12"/>
     <w:bookmarkEnd w:id="13"/>
-    <w:bookmarkEnd w:id="14"/>
     <w:p>
       <w:r>
         <w:fldChar w:fldCharType="begin"/>
@@ -13151,46 +13185,46 @@
       <w:pPr>
         <w:pStyle w:val="Heading2"/>
       </w:pPr>
-      <w:bookmarkStart w:id="15" w:name="_Toc293498956"/>
+      <w:bookmarkStart w:id="14" w:name="_Toc293498956"/>
       <w:r>
         <w:t>Best Practices</w:t>
       </w:r>
+      <w:bookmarkEnd w:id="14"/>
+    </w:p>
+    <w:p>
+      <w:proofErr w:type="gramStart"/>
+      <w:r>
+        <w:t>Deploying a cloud is challenging.</w:t>
+      </w:r>
+      <w:proofErr w:type="gramEnd"/>
+      <w:r>
+        <w:t xml:space="preserve">  There are many different technology choices to make, and the CloudStack is flexible enough in its configuration that there are many possible ways to combine and configure </w:t>
+      </w:r>
+      <w:r>
+        <w:t>the chosen technology</w:t>
+      </w:r>
+      <w:r>
+        <w:t xml:space="preserve">.  </w:t>
+      </w:r>
+      <w:r>
+        <w:t>This section contains suggestions and requirements</w:t>
+      </w:r>
+      <w:r>
+        <w:t xml:space="preserve"> </w:t>
+      </w:r>
+      <w:r>
+        <w:t xml:space="preserve">about cloud deployments.  </w:t>
+      </w:r>
+    </w:p>
+    <w:p>
+      <w:pPr>
+        <w:pStyle w:val="Heading3"/>
+      </w:pPr>
+      <w:bookmarkStart w:id="15" w:name="_Toc293498957"/>
+      <w:r>
+        <w:t>Required Practices</w:t>
+      </w:r>
       <w:bookmarkEnd w:id="15"/>
-    </w:p>
-    <w:p>
-      <w:proofErr w:type="gramStart"/>
-      <w:r>
-        <w:t>Deploying a cloud is challenging.</w:t>
-      </w:r>
-      <w:proofErr w:type="gramEnd"/>
-      <w:r>
-        <w:t xml:space="preserve">  There are many different technology choices to make, and the CloudStack is flexible enough in its configuration that there are many possible ways to combine and configure </w:t>
-      </w:r>
-      <w:r>
-        <w:t>the chosen technology</w:t>
-      </w:r>
-      <w:r>
-        <w:t xml:space="preserve">.  </w:t>
-      </w:r>
-      <w:r>
-        <w:t>This section contains suggestions and requirements</w:t>
-      </w:r>
-      <w:r>
-        <w:t xml:space="preserve"> </w:t>
-      </w:r>
-      <w:r>
-        <w:t xml:space="preserve">about cloud deployments.  </w:t>
-      </w:r>
-    </w:p>
-    <w:p>
-      <w:pPr>
-        <w:pStyle w:val="Heading3"/>
-      </w:pPr>
-      <w:bookmarkStart w:id="16" w:name="_Toc293498957"/>
-      <w:r>
-        <w:t>Required Practices</w:t>
-      </w:r>
-      <w:bookmarkEnd w:id="16"/>
     </w:p>
     <w:p>
       <w:pPr>
@@ -13232,11 +13266,11 @@
       <w:pPr>
         <w:pStyle w:val="Heading3"/>
       </w:pPr>
-      <w:bookmarkStart w:id="17" w:name="_Toc293498958"/>
+      <w:bookmarkStart w:id="16" w:name="_Toc293498958"/>
       <w:r>
         <w:t>Suggested Practices</w:t>
       </w:r>
-      <w:bookmarkEnd w:id="17"/>
+      <w:bookmarkEnd w:id="16"/>
     </w:p>
     <w:p>
       <w:r>
@@ -13479,12 +13513,12 @@
       <w:pPr>
         <w:pStyle w:val="Heading1"/>
       </w:pPr>
-      <w:bookmarkStart w:id="18" w:name="_Toc293498959"/>
+      <w:bookmarkStart w:id="17" w:name="_Toc293498959"/>
       <w:r>
         <w:lastRenderedPageBreak/>
         <w:t>Network Setup</w:t>
       </w:r>
-      <w:bookmarkEnd w:id="18"/>
+      <w:bookmarkEnd w:id="17"/>
     </w:p>
     <w:p>
       <w:r>
@@ -14474,11 +14508,11 @@
       <w:pPr>
         <w:pStyle w:val="Heading2"/>
       </w:pPr>
-      <w:bookmarkStart w:id="19" w:name="_Toc293498960"/>
+      <w:bookmarkStart w:id="18" w:name="_Toc293498960"/>
       <w:r>
         <w:t>VLAN Allocation</w:t>
       </w:r>
-      <w:bookmarkEnd w:id="19"/>
+      <w:bookmarkEnd w:id="18"/>
     </w:p>
     <w:p>
       <w:pPr>
@@ -14874,65 +14908,65 @@
           <w:tab w:val="left" w:pos="8340"/>
         </w:tabs>
       </w:pPr>
-      <w:bookmarkStart w:id="20" w:name="_Ref265171719"/>
-      <w:bookmarkStart w:id="21" w:name="_Ref256257115"/>
-      <w:bookmarkStart w:id="22" w:name="_Ref265171711"/>
+      <w:bookmarkStart w:id="19" w:name="_Ref265171719"/>
+      <w:bookmarkStart w:id="20" w:name="_Ref256257115"/>
+      <w:bookmarkStart w:id="21" w:name="_Ref265171711"/>
       <w:r>
         <w:t xml:space="preserve">Figure 5 </w:t>
       </w:r>
+      <w:bookmarkEnd w:id="19"/>
       <w:bookmarkEnd w:id="20"/>
+      <w:r>
+        <w:t xml:space="preserve">VLAN </w:t>
+      </w:r>
+      <w:proofErr w:type="gramStart"/>
+      <w:r>
+        <w:t>Allocation</w:t>
+      </w:r>
+      <w:proofErr w:type="gramEnd"/>
+      <w:r>
+        <w:t xml:space="preserve"> in an Availability Zone</w:t>
+      </w:r>
       <w:bookmarkEnd w:id="21"/>
-      <w:r>
-        <w:t xml:space="preserve">VLAN </w:t>
-      </w:r>
-      <w:proofErr w:type="gramStart"/>
-      <w:r>
-        <w:t>Allocation</w:t>
-      </w:r>
-      <w:proofErr w:type="gramEnd"/>
-      <w:r>
-        <w:t xml:space="preserve"> in an Availability Zone</w:t>
+    </w:p>
+    <w:p>
+      <w:r>
+        <w:t xml:space="preserve">The </w:t>
+      </w:r>
+      <w:r>
+        <w:t>hosts</w:t>
+      </w:r>
+      <w:r>
+        <w:t xml:space="preserve"> and storage servers reside on an </w:t>
+      </w:r>
+      <w:r>
+        <w:t>U</w:t>
+      </w:r>
+      <w:r>
+        <w:t xml:space="preserve">ntagged </w:t>
+      </w:r>
+      <w:r>
+        <w:t>P</w:t>
+      </w:r>
+      <w:r>
+        <w:t xml:space="preserve">rivate </w:t>
+      </w:r>
+      <w:r>
+        <w:t>N</w:t>
+      </w:r>
+      <w:r>
+        <w:t>etwork. The untagged private network in each Pod is mapped to a unique VLAN and private IP range in the layer-3 switch. The layer-3 switch serves as the default gateway for each private network and ensures a packet can be routed from one host to any other host in the same Zone.</w:t>
+      </w:r>
+    </w:p>
+    <w:p>
+      <w:pPr>
+        <w:pStyle w:val="Heading3"/>
+      </w:pPr>
+      <w:bookmarkStart w:id="22" w:name="_Toc293498961"/>
+      <w:r>
+        <w:t>VLAN Allocation with Virtual Networking</w:t>
       </w:r>
       <w:bookmarkEnd w:id="22"/>
-    </w:p>
-    <w:p>
-      <w:r>
-        <w:t xml:space="preserve">The </w:t>
-      </w:r>
-      <w:r>
-        <w:t>hosts</w:t>
-      </w:r>
-      <w:r>
-        <w:t xml:space="preserve"> and storage servers reside on an </w:t>
-      </w:r>
-      <w:r>
-        <w:t>U</w:t>
-      </w:r>
-      <w:r>
-        <w:t xml:space="preserve">ntagged </w:t>
-      </w:r>
-      <w:r>
-        <w:t>P</w:t>
-      </w:r>
-      <w:r>
-        <w:t xml:space="preserve">rivate </w:t>
-      </w:r>
-      <w:r>
-        <w:t>N</w:t>
-      </w:r>
-      <w:r>
-        <w:t>etwork. The untagged private network in each Pod is mapped to a unique VLAN and private IP range in the layer-3 switch. The layer-3 switch serves as the default gateway for each private network and ensures a packet can be routed from one host to any other host in the same Zone.</w:t>
-      </w:r>
-    </w:p>
-    <w:p>
-      <w:pPr>
-        <w:pStyle w:val="Heading3"/>
-      </w:pPr>
-      <w:bookmarkStart w:id="23" w:name="_Toc293498961"/>
-      <w:r>
-        <w:t>VLAN Allocation with Virtual Networking</w:t>
-      </w:r>
-      <w:bookmarkEnd w:id="23"/>
     </w:p>
     <w:p>
       <w:r>
@@ -15145,14 +15179,14 @@
       <w:pPr>
         <w:pStyle w:val="Heading3"/>
       </w:pPr>
-      <w:bookmarkStart w:id="24" w:name="_Toc293498962"/>
+      <w:bookmarkStart w:id="23" w:name="_Toc293498962"/>
       <w:r>
         <w:t xml:space="preserve">VLAN Allocation with Direct </w:t>
       </w:r>
       <w:r>
         <w:t>Tagged</w:t>
       </w:r>
-      <w:bookmarkEnd w:id="24"/>
+      <w:bookmarkEnd w:id="23"/>
     </w:p>
     <w:p>
       <w:r>
@@ -15333,7 +15367,7 @@
       <w:pPr>
         <w:pStyle w:val="Heading3"/>
       </w:pPr>
-      <w:bookmarkStart w:id="25" w:name="_Toc293498963"/>
+      <w:bookmarkStart w:id="24" w:name="_Toc293498963"/>
       <w:r>
         <w:t>VLAN Allocation with Virtual Network</w:t>
       </w:r>
@@ -15346,7 +15380,7 @@
       <w:r>
         <w:t xml:space="preserve"> Networking</w:t>
       </w:r>
-      <w:bookmarkEnd w:id="25"/>
+      <w:bookmarkEnd w:id="24"/>
     </w:p>
     <w:p>
       <w:r>
@@ -15559,73 +15593,73 @@
       <w:pPr>
         <w:pStyle w:val="Heading2"/>
       </w:pPr>
-      <w:bookmarkStart w:id="26" w:name="_Toc293498964"/>
+      <w:bookmarkStart w:id="25" w:name="_Toc293498964"/>
       <w:r>
         <w:lastRenderedPageBreak/>
         <w:t>IP Address Allocation</w:t>
       </w:r>
+      <w:bookmarkEnd w:id="25"/>
+    </w:p>
+    <w:p>
+      <w:r>
+        <w:t>The CloudStack requires several types of IP addresses to be provisioned in it.</w:t>
+      </w:r>
+      <w:r>
+        <w:t xml:space="preserve"> </w:t>
+      </w:r>
+      <w:r>
+        <w:t>The required types depend on the networking mode that is in use.</w:t>
+      </w:r>
+      <w:r>
+        <w:t xml:space="preserve"> </w:t>
+      </w:r>
+    </w:p>
+    <w:p>
+      <w:pPr>
+        <w:pStyle w:val="Heading3"/>
+      </w:pPr>
+      <w:bookmarkStart w:id="26" w:name="_Toc293498965"/>
+      <w:r>
+        <w:t>Public IP Addresses</w:t>
+      </w:r>
       <w:bookmarkEnd w:id="26"/>
     </w:p>
     <w:p>
       <w:r>
-        <w:t>The CloudStack requires several types of IP addresses to be provisioned in it.</w:t>
-      </w:r>
-      <w:r>
-        <w:t xml:space="preserve"> </w:t>
-      </w:r>
-      <w:r>
-        <w:t>The required types depend on the networking mode that is in use.</w:t>
-      </w:r>
-      <w:r>
-        <w:t xml:space="preserve"> </w:t>
+        <w:t>The CloudStack provisions one public IP address per account for use as the sour</w:t>
+      </w:r>
+      <w:r>
+        <w:t>ce NAT IP address</w:t>
+      </w:r>
+      <w:r>
+        <w:t xml:space="preserve"> when Advanced Mode is enabled</w:t>
+      </w:r>
+      <w:r>
+        <w:t>.  Users may request additional public IP addresses for their account</w:t>
+      </w:r>
+      <w:r>
+        <w:t>s</w:t>
+      </w:r>
+      <w:r>
+        <w:t>.  The administrator must configure one or more ranges of public IP addresses for use by the CloudStack.  These IP addresses could be RFC19</w:t>
+      </w:r>
+      <w:r>
+        <w:t>18 addresses in private clouds.</w:t>
       </w:r>
     </w:p>
     <w:p>
       <w:pPr>
         <w:pStyle w:val="Heading3"/>
       </w:pPr>
-      <w:bookmarkStart w:id="27" w:name="_Toc293498965"/>
-      <w:r>
-        <w:t>Public IP Addresses</w:t>
+      <w:bookmarkStart w:id="27" w:name="_Ref290540197"/>
+      <w:bookmarkStart w:id="28" w:name="_Ref290540211"/>
+      <w:bookmarkStart w:id="29" w:name="_Toc293498966"/>
+      <w:r>
+        <w:t>Private IP Addresses</w:t>
       </w:r>
       <w:bookmarkEnd w:id="27"/>
-    </w:p>
-    <w:p>
-      <w:r>
-        <w:t>The CloudStack provisions one public IP address per account for use as the sour</w:t>
-      </w:r>
-      <w:r>
-        <w:t>ce NAT IP address</w:t>
-      </w:r>
-      <w:r>
-        <w:t xml:space="preserve"> when Advanced Mode is enabled</w:t>
-      </w:r>
-      <w:r>
-        <w:t>.  Users may request additional public IP addresses for their account</w:t>
-      </w:r>
-      <w:r>
-        <w:t>s</w:t>
-      </w:r>
-      <w:r>
-        <w:t>.  The administrator must configure one or more ranges of public IP addresses for use by the CloudStack.  These IP addresses could be RFC19</w:t>
-      </w:r>
-      <w:r>
-        <w:t>18 addresses in private clouds.</w:t>
-      </w:r>
-    </w:p>
-    <w:p>
-      <w:pPr>
-        <w:pStyle w:val="Heading3"/>
-      </w:pPr>
-      <w:bookmarkStart w:id="28" w:name="_Ref290540197"/>
-      <w:bookmarkStart w:id="29" w:name="_Ref290540211"/>
-      <w:bookmarkStart w:id="30" w:name="_Toc293498966"/>
-      <w:r>
-        <w:t>Private IP Addresses</w:t>
-      </w:r>
       <w:bookmarkEnd w:id="28"/>
       <w:bookmarkEnd w:id="29"/>
-      <w:bookmarkEnd w:id="30"/>
     </w:p>
     <w:p>
       <w:r>
@@ -15819,11 +15853,11 @@
       <w:pPr>
         <w:pStyle w:val="Heading3"/>
       </w:pPr>
-      <w:bookmarkStart w:id="31" w:name="_Toc293498967"/>
+      <w:bookmarkStart w:id="30" w:name="_Toc293498967"/>
       <w:r>
         <w:t>Direct IP Addresses</w:t>
       </w:r>
-      <w:bookmarkEnd w:id="31"/>
+      <w:bookmarkEnd w:id="30"/>
     </w:p>
     <w:p>
       <w:r>
@@ -15850,200 +15884,200 @@
       <w:pPr>
         <w:pStyle w:val="Heading3"/>
       </w:pPr>
-      <w:bookmarkStart w:id="32" w:name="_Toc293498968"/>
+      <w:bookmarkStart w:id="31" w:name="_Toc293498968"/>
       <w:r>
         <w:lastRenderedPageBreak/>
         <w:t>Guest IP Addresses - Virtual Networking</w:t>
       </w:r>
+      <w:bookmarkEnd w:id="31"/>
+    </w:p>
+    <w:p>
+      <w:r>
+        <w:t xml:space="preserve">With </w:t>
+      </w:r>
+      <w:r>
+        <w:t>v</w:t>
+      </w:r>
+      <w:r>
+        <w:t>irtual networking</w:t>
+      </w:r>
+      <w:r>
+        <w:t>,</w:t>
+      </w:r>
+      <w:r>
+        <w:t xml:space="preserve"> the CloudStack manages the IP address assignment for the guests in an account.  The administrator should set a global configuration parameter to name the CIDR, but there is no need to manage the CIDR on a per-account basis.  All virtual networks in the Cloud will use the same CIDR for DHCP and IP address allocation.</w:t>
+      </w:r>
+    </w:p>
+    <w:p>
+      <w:pPr>
+        <w:pStyle w:val="Heading2"/>
+      </w:pPr>
+      <w:bookmarkStart w:id="32" w:name="_Toc293498969"/>
+      <w:r>
+        <w:t>Layer-3 Switch</w:t>
+      </w:r>
       <w:bookmarkEnd w:id="32"/>
     </w:p>
     <w:p>
       <w:r>
-        <w:t xml:space="preserve">With </w:t>
-      </w:r>
-      <w:r>
-        <w:t>v</w:t>
-      </w:r>
-      <w:r>
-        <w:t>irtual networking</w:t>
-      </w:r>
-      <w:r>
-        <w:t>,</w:t>
-      </w:r>
-      <w:r>
-        <w:t xml:space="preserve"> the CloudStack manages the IP address assignment for the guests in an account.  The administrator should set a global configuration parameter to name the CIDR, but there is no need to manage the CIDR on a per-account basis.  All virtual networks in the Cloud will use the same CIDR for DHCP and IP address allocation.</w:t>
-      </w:r>
-    </w:p>
-    <w:p>
-      <w:pPr>
-        <w:pStyle w:val="Heading2"/>
-      </w:pPr>
-      <w:bookmarkStart w:id="33" w:name="_Toc293498969"/>
-      <w:r>
-        <w:t>Layer-3 Switch</w:t>
+        <w:t xml:space="preserve">The layer-3 switch </w:t>
+      </w:r>
+      <w:r>
+        <w:t>is</w:t>
+      </w:r>
+      <w:r>
+        <w:t xml:space="preserve"> the core switching layer </w:t>
+      </w:r>
+      <w:r>
+        <w:t>at the A</w:t>
+      </w:r>
+      <w:r>
+        <w:t xml:space="preserve">vailability </w:t>
+      </w:r>
+      <w:r>
+        <w:t>Zone</w:t>
+      </w:r>
+      <w:r>
+        <w:t xml:space="preserve"> level</w:t>
+      </w:r>
+      <w:r>
+        <w:t>.</w:t>
+      </w:r>
+      <w:r>
+        <w:t xml:space="preserve"> </w:t>
+      </w:r>
+      <w:r>
+        <w:t xml:space="preserve"> </w:t>
+      </w:r>
+      <w:r>
+        <w:t xml:space="preserve">The layer-3 switch should </w:t>
+      </w:r>
+      <w:r>
+        <w:t>be programmed as follows</w:t>
+      </w:r>
+      <w:r>
+        <w:t>:</w:t>
+      </w:r>
+    </w:p>
+    <w:p>
+      <w:pPr>
+        <w:pStyle w:val="BulletedList"/>
+      </w:pPr>
+      <w:r>
+        <w:t>If direct tagged or virtual networking is in use, t</w:t>
+      </w:r>
+      <w:r>
+        <w:t xml:space="preserve">he layer-3 </w:t>
+      </w:r>
+      <w:proofErr w:type="gramStart"/>
+      <w:r>
+        <w:t>switch</w:t>
+      </w:r>
+      <w:proofErr w:type="gramEnd"/>
+      <w:r>
+        <w:t xml:space="preserve"> t</w:t>
+      </w:r>
+      <w:r>
+        <w:t>runk</w:t>
+      </w:r>
+      <w:r>
+        <w:t>s</w:t>
+      </w:r>
+      <w:r>
+        <w:t xml:space="preserve"> </w:t>
+      </w:r>
+      <w:r>
+        <w:t>p</w:t>
+      </w:r>
+      <w:r>
+        <w:t xml:space="preserve">ublic </w:t>
+      </w:r>
+      <w:r>
+        <w:t xml:space="preserve">VLANs, </w:t>
+      </w:r>
+      <w:r>
+        <w:t>Zone</w:t>
+      </w:r>
+      <w:r>
+        <w:t xml:space="preserve"> VLANs</w:t>
+      </w:r>
+      <w:r>
+        <w:t>, and Direct Attached VLANs</w:t>
+      </w:r>
+      <w:r>
+        <w:t xml:space="preserve"> into </w:t>
+      </w:r>
+      <w:r>
+        <w:t>each</w:t>
+      </w:r>
+      <w:r>
+        <w:t xml:space="preserve"> </w:t>
+      </w:r>
+      <w:r>
+        <w:t>Pod</w:t>
+      </w:r>
+      <w:r>
+        <w:t>.</w:t>
+      </w:r>
+    </w:p>
+    <w:p>
+      <w:pPr>
+        <w:pStyle w:val="BulletedList"/>
+      </w:pPr>
+      <w:r>
+        <w:t>The layer-3 switch f</w:t>
+      </w:r>
+      <w:r>
+        <w:t>unction</w:t>
+      </w:r>
+      <w:r>
+        <w:t>s</w:t>
+      </w:r>
+      <w:r>
+        <w:t xml:space="preserve"> as the gateway for</w:t>
+      </w:r>
+      <w:r>
+        <w:t xml:space="preserve"> the</w:t>
+      </w:r>
+      <w:r>
+        <w:t xml:space="preserve"> </w:t>
+      </w:r>
+      <w:r>
+        <w:t>untagged private network</w:t>
+      </w:r>
+      <w:r>
+        <w:t>.</w:t>
+      </w:r>
+      <w:r>
+        <w:t xml:space="preserve"> </w:t>
+      </w:r>
+      <w:r>
+        <w:t>A separate VLAN is created in the layer-3 switch for each private IP address range. The layer-3 switch should allow packets to flow between private IP ranges.</w:t>
+      </w:r>
+    </w:p>
+    <w:p>
+      <w:r>
+        <w:t xml:space="preserve">The "Virtual Network and Direct </w:t>
+      </w:r>
+      <w:r>
+        <w:t>Tagged</w:t>
+      </w:r>
+      <w:r>
+        <w:t>" VLAN allocation in this section is used in the configurations described for layer 2 and layer 3 switches. You can adjust VLAN allocation according to your specific needs.</w:t>
+      </w:r>
+    </w:p>
+    <w:p>
+      <w:pPr>
+        <w:pStyle w:val="Heading3"/>
+      </w:pPr>
+      <w:bookmarkStart w:id="33" w:name="_Toc293498970"/>
+      <w:r>
+        <w:t xml:space="preserve">Example </w:t>
+      </w:r>
+      <w:r>
+        <w:t>Configuration</w:t>
       </w:r>
       <w:bookmarkEnd w:id="33"/>
-    </w:p>
-    <w:p>
-      <w:r>
-        <w:t xml:space="preserve">The layer-3 switch </w:t>
-      </w:r>
-      <w:r>
-        <w:t>is</w:t>
-      </w:r>
-      <w:r>
-        <w:t xml:space="preserve"> the core switching layer </w:t>
-      </w:r>
-      <w:r>
-        <w:t>at the A</w:t>
-      </w:r>
-      <w:r>
-        <w:t xml:space="preserve">vailability </w:t>
-      </w:r>
-      <w:r>
-        <w:t>Zone</w:t>
-      </w:r>
-      <w:r>
-        <w:t xml:space="preserve"> level</w:t>
-      </w:r>
-      <w:r>
-        <w:t>.</w:t>
-      </w:r>
-      <w:r>
-        <w:t xml:space="preserve"> </w:t>
-      </w:r>
-      <w:r>
-        <w:t xml:space="preserve"> </w:t>
-      </w:r>
-      <w:r>
-        <w:t xml:space="preserve">The layer-3 switch should </w:t>
-      </w:r>
-      <w:r>
-        <w:t>be programmed as follows</w:t>
-      </w:r>
-      <w:r>
-        <w:t>:</w:t>
-      </w:r>
-    </w:p>
-    <w:p>
-      <w:pPr>
-        <w:pStyle w:val="BulletedList"/>
-      </w:pPr>
-      <w:r>
-        <w:t>If direct tagged or virtual networking is in use, t</w:t>
-      </w:r>
-      <w:r>
-        <w:t xml:space="preserve">he layer-3 </w:t>
-      </w:r>
-      <w:proofErr w:type="gramStart"/>
-      <w:r>
-        <w:t>switch</w:t>
-      </w:r>
-      <w:proofErr w:type="gramEnd"/>
-      <w:r>
-        <w:t xml:space="preserve"> t</w:t>
-      </w:r>
-      <w:r>
-        <w:t>runk</w:t>
-      </w:r>
-      <w:r>
-        <w:t>s</w:t>
-      </w:r>
-      <w:r>
-        <w:t xml:space="preserve"> </w:t>
-      </w:r>
-      <w:r>
-        <w:t>p</w:t>
-      </w:r>
-      <w:r>
-        <w:t xml:space="preserve">ublic </w:t>
-      </w:r>
-      <w:r>
-        <w:t xml:space="preserve">VLANs, </w:t>
-      </w:r>
-      <w:r>
-        <w:t>Zone</w:t>
-      </w:r>
-      <w:r>
-        <w:t xml:space="preserve"> VLANs</w:t>
-      </w:r>
-      <w:r>
-        <w:t>, and Direct Attached VLANs</w:t>
-      </w:r>
-      <w:r>
-        <w:t xml:space="preserve"> into </w:t>
-      </w:r>
-      <w:r>
-        <w:t>each</w:t>
-      </w:r>
-      <w:r>
-        <w:t xml:space="preserve"> </w:t>
-      </w:r>
-      <w:r>
-        <w:t>Pod</w:t>
-      </w:r>
-      <w:r>
-        <w:t>.</w:t>
-      </w:r>
-    </w:p>
-    <w:p>
-      <w:pPr>
-        <w:pStyle w:val="BulletedList"/>
-      </w:pPr>
-      <w:r>
-        <w:t>The layer-3 switch f</w:t>
-      </w:r>
-      <w:r>
-        <w:t>unction</w:t>
-      </w:r>
-      <w:r>
-        <w:t>s</w:t>
-      </w:r>
-      <w:r>
-        <w:t xml:space="preserve"> as the gateway for</w:t>
-      </w:r>
-      <w:r>
-        <w:t xml:space="preserve"> the</w:t>
-      </w:r>
-      <w:r>
-        <w:t xml:space="preserve"> </w:t>
-      </w:r>
-      <w:r>
-        <w:t>untagged private network</w:t>
-      </w:r>
-      <w:r>
-        <w:t>.</w:t>
-      </w:r>
-      <w:r>
-        <w:t xml:space="preserve"> </w:t>
-      </w:r>
-      <w:r>
-        <w:t>A separate VLAN is created in the layer-3 switch for each private IP address range. The layer-3 switch should allow packets to flow between private IP ranges.</w:t>
-      </w:r>
-    </w:p>
-    <w:p>
-      <w:r>
-        <w:t xml:space="preserve">The "Virtual Network and Direct </w:t>
-      </w:r>
-      <w:r>
-        <w:t>Tagged</w:t>
-      </w:r>
-      <w:r>
-        <w:t>" VLAN allocation in this section is used in the configurations described for layer 2 and layer 3 switches. You can adjust VLAN allocation according to your specific needs.</w:t>
-      </w:r>
-    </w:p>
-    <w:p>
-      <w:pPr>
-        <w:pStyle w:val="Heading3"/>
-      </w:pPr>
-      <w:bookmarkStart w:id="34" w:name="_Toc293498970"/>
-      <w:r>
-        <w:t xml:space="preserve">Example </w:t>
-      </w:r>
-      <w:r>
-        <w:t>Configuration</w:t>
-      </w:r>
-      <w:bookmarkEnd w:id="34"/>
     </w:p>
     <w:p>
       <w:r>
@@ -16595,93 +16629,93 @@
       <w:pPr>
         <w:pStyle w:val="Heading2"/>
       </w:pPr>
-      <w:bookmarkStart w:id="35" w:name="_Toc293498971"/>
+      <w:bookmarkStart w:id="34" w:name="_Toc293498971"/>
       <w:r>
         <w:t>Layer-2 Switch</w:t>
       </w:r>
+      <w:bookmarkEnd w:id="34"/>
+    </w:p>
+    <w:p>
+      <w:r>
+        <w:t xml:space="preserve">The layer-2 switch is the access switching layer inside the </w:t>
+      </w:r>
+      <w:r>
+        <w:t>Pod</w:t>
+      </w:r>
+      <w:r>
+        <w:t>.</w:t>
+      </w:r>
+    </w:p>
+    <w:p>
+      <w:pPr>
+        <w:pStyle w:val="BulletedList"/>
+      </w:pPr>
+      <w:r>
+        <w:t>It should trunk P</w:t>
+      </w:r>
+      <w:r>
+        <w:t>ublic VLANs</w:t>
+      </w:r>
+      <w:r>
+        <w:t xml:space="preserve">, </w:t>
+      </w:r>
+      <w:r>
+        <w:t>Zone</w:t>
+      </w:r>
+      <w:r>
+        <w:t xml:space="preserve"> VLANs</w:t>
+      </w:r>
+      <w:r>
+        <w:t xml:space="preserve">, and Direct Attached VLANs </w:t>
+      </w:r>
+      <w:r>
+        <w:t>into every computing host.</w:t>
+      </w:r>
+    </w:p>
+    <w:p>
+      <w:pPr>
+        <w:pStyle w:val="BulletedList"/>
+      </w:pPr>
+      <w:r>
+        <w:t xml:space="preserve">It </w:t>
+      </w:r>
+      <w:r>
+        <w:t xml:space="preserve">should </w:t>
+      </w:r>
+      <w:r>
+        <w:t xml:space="preserve">switch untagged traffic for </w:t>
+      </w:r>
+      <w:r>
+        <w:t xml:space="preserve">the private network containing </w:t>
+      </w:r>
+      <w:r>
+        <w:t xml:space="preserve">computing and storage hosts. </w:t>
+      </w:r>
+      <w:r>
+        <w:t xml:space="preserve">The layer-3 switch will serve as the gateway for </w:t>
+      </w:r>
+      <w:r>
+        <w:t>the private network</w:t>
+      </w:r>
+      <w:r>
+        <w:t>.</w:t>
+      </w:r>
+    </w:p>
+    <w:p>
+      <w:pPr>
+        <w:pStyle w:val="Heading3"/>
+      </w:pPr>
+      <w:bookmarkStart w:id="35" w:name="_Toc293498972"/>
+      <w:r>
+        <w:t xml:space="preserve">Example </w:t>
+      </w:r>
+      <w:r>
+        <w:t>Configuration</w:t>
+      </w:r>
+      <w:r>
+        <w:t>s</w:t>
+      </w:r>
       <w:bookmarkEnd w:id="35"/>
-    </w:p>
-    <w:p>
-      <w:r>
-        <w:t xml:space="preserve">The layer-2 switch is the access switching layer inside the </w:t>
-      </w:r>
-      <w:r>
-        <w:t>Pod</w:t>
-      </w:r>
-      <w:r>
-        <w:t>.</w:t>
-      </w:r>
-    </w:p>
-    <w:p>
-      <w:pPr>
-        <w:pStyle w:val="BulletedList"/>
-      </w:pPr>
-      <w:r>
-        <w:t>It should trunk P</w:t>
-      </w:r>
-      <w:r>
-        <w:t>ublic VLANs</w:t>
-      </w:r>
-      <w:r>
-        <w:t xml:space="preserve">, </w:t>
-      </w:r>
-      <w:r>
-        <w:t>Zone</w:t>
-      </w:r>
-      <w:r>
-        <w:t xml:space="preserve"> VLANs</w:t>
-      </w:r>
-      <w:r>
-        <w:t xml:space="preserve">, and Direct Attached VLANs </w:t>
-      </w:r>
-      <w:r>
-        <w:t>into every computing host.</w:t>
-      </w:r>
-    </w:p>
-    <w:p>
-      <w:pPr>
-        <w:pStyle w:val="BulletedList"/>
-      </w:pPr>
-      <w:r>
-        <w:t xml:space="preserve">It </w:t>
-      </w:r>
-      <w:r>
-        <w:t xml:space="preserve">should </w:t>
-      </w:r>
-      <w:r>
-        <w:t xml:space="preserve">switch untagged traffic for </w:t>
-      </w:r>
-      <w:r>
-        <w:t xml:space="preserve">the private network containing </w:t>
-      </w:r>
-      <w:r>
-        <w:t xml:space="preserve">computing and storage hosts. </w:t>
-      </w:r>
-      <w:r>
-        <w:t xml:space="preserve">The layer-3 switch will serve as the gateway for </w:t>
-      </w:r>
-      <w:r>
-        <w:t>the private network</w:t>
-      </w:r>
-      <w:r>
-        <w:t>.</w:t>
-      </w:r>
-    </w:p>
-    <w:p>
-      <w:pPr>
-        <w:pStyle w:val="Heading3"/>
-      </w:pPr>
-      <w:bookmarkStart w:id="36" w:name="_Toc293498972"/>
-      <w:r>
-        <w:t xml:space="preserve">Example </w:t>
-      </w:r>
-      <w:r>
-        <w:t>Configuration</w:t>
-      </w:r>
-      <w:r>
-        <w:t>s</w:t>
-      </w:r>
-      <w:bookmarkEnd w:id="36"/>
     </w:p>
     <w:p>
       <w:r>
@@ -17172,130 +17206,130 @@
       <w:pPr>
         <w:pStyle w:val="Heading2"/>
       </w:pPr>
-      <w:bookmarkStart w:id="37" w:name="_Toc293498973"/>
+      <w:bookmarkStart w:id="36" w:name="_Toc293498973"/>
       <w:r>
         <w:t>Hardware Firewall</w:t>
       </w:r>
+      <w:bookmarkEnd w:id="36"/>
+    </w:p>
+    <w:p>
+      <w:r>
+        <w:t>All deployments should have a firewall protecting the management server.  This is described in the "Generic Firewall" section.  Optionally, some deployments may also have a Juniper firewall that will be the default gateway for the guest virtual networks.  This is described in the "External Guest Firewall" section.</w:t>
+      </w:r>
+    </w:p>
+    <w:p>
+      <w:pPr>
+        <w:pStyle w:val="Heading3"/>
+      </w:pPr>
+      <w:bookmarkStart w:id="37" w:name="_Toc293498974"/>
+      <w:r>
+        <w:t>Generic Firewall Provisions</w:t>
+      </w:r>
       <w:bookmarkEnd w:id="37"/>
     </w:p>
     <w:p>
       <w:r>
-        <w:t>All deployments should have a firewall protecting the management server.  This is described in the "Generic Firewall" section.  Optionally, some deployments may also have a Juniper firewall that will be the default gateway for the guest virtual networks.  This is described in the "External Guest Firewall" section.</w:t>
+        <w:t xml:space="preserve">The hardware firewall is required to serve </w:t>
+      </w:r>
+      <w:r>
+        <w:t>two</w:t>
+      </w:r>
+      <w:r>
+        <w:t xml:space="preserve"> purposes:</w:t>
+      </w:r>
+    </w:p>
+    <w:p>
+      <w:pPr>
+        <w:pStyle w:val="BulletedList"/>
+      </w:pPr>
+      <w:r>
+        <w:t>Protect the Management S</w:t>
+      </w:r>
+      <w:r>
+        <w:t xml:space="preserve">erver </w:t>
+      </w:r>
+      <w:r>
+        <w:t>farm</w:t>
+      </w:r>
+      <w:r>
+        <w:t>. NAT and port forwarding should be configured to direct traffic f</w:t>
+      </w:r>
+      <w:r>
+        <w:t>rom the public Internet to the Management S</w:t>
+      </w:r>
+      <w:r>
+        <w:t xml:space="preserve">erver </w:t>
+      </w:r>
+      <w:r>
+        <w:t>farm</w:t>
+      </w:r>
+      <w:r>
+        <w:t>.</w:t>
+      </w:r>
+    </w:p>
+    <w:p>
+      <w:pPr>
+        <w:pStyle w:val="BulletedList"/>
+      </w:pPr>
+      <w:r>
+        <w:t>Route private ne</w:t>
+      </w:r>
+      <w:r>
+        <w:t>twork traffic between multiple A</w:t>
+      </w:r>
+      <w:r>
+        <w:t xml:space="preserve">vailability </w:t>
+      </w:r>
+      <w:r>
+        <w:t>Zone</w:t>
+      </w:r>
+      <w:r>
+        <w:t xml:space="preserve">s. Site-to-site VPN should </w:t>
+      </w:r>
+      <w:r>
+        <w:t>be configured between multiple A</w:t>
+      </w:r>
+      <w:r>
+        <w:t xml:space="preserve">vailability </w:t>
+      </w:r>
+      <w:r>
+        <w:t>Zone</w:t>
+      </w:r>
+      <w:r>
+        <w:t>s.</w:t>
+      </w:r>
+    </w:p>
+    <w:p>
+      <w:r>
+        <w:t>T</w:t>
+      </w:r>
+      <w:r>
+        <w:t xml:space="preserve">o achieve the above purposes </w:t>
+      </w:r>
+      <w:r>
+        <w:t xml:space="preserve">you must </w:t>
+      </w:r>
+      <w:r>
+        <w:t>set</w:t>
+      </w:r>
+      <w:r>
+        <w:t xml:space="preserve"> </w:t>
+      </w:r>
+      <w:r>
+        <w:t xml:space="preserve">up fixed configurations for the firewall. Firewall rules and policies need not change as users </w:t>
+      </w:r>
+      <w:r>
+        <w:t xml:space="preserve">are provisioned </w:t>
+      </w:r>
+      <w:r>
+        <w:t>into the cloud. Any brand of hardware firewall that supports NAT and site-to-site VPN can be used.</w:t>
       </w:r>
     </w:p>
     <w:p>
       <w:pPr>
         <w:pStyle w:val="Heading3"/>
       </w:pPr>
-      <w:bookmarkStart w:id="38" w:name="_Toc293498974"/>
-      <w:r>
-        <w:t>Generic Firewall Provisions</w:t>
-      </w:r>
-      <w:bookmarkEnd w:id="38"/>
-    </w:p>
-    <w:p>
-      <w:r>
-        <w:t xml:space="preserve">The hardware firewall is required to serve </w:t>
-      </w:r>
-      <w:r>
-        <w:t>two</w:t>
-      </w:r>
-      <w:r>
-        <w:t xml:space="preserve"> purposes:</w:t>
-      </w:r>
-    </w:p>
-    <w:p>
-      <w:pPr>
-        <w:pStyle w:val="BulletedList"/>
-      </w:pPr>
-      <w:r>
-        <w:t>Protect the Management S</w:t>
-      </w:r>
-      <w:r>
-        <w:t xml:space="preserve">erver </w:t>
-      </w:r>
-      <w:r>
-        <w:t>farm</w:t>
-      </w:r>
-      <w:r>
-        <w:t>. NAT and port forwarding should be configured to direct traffic f</w:t>
-      </w:r>
-      <w:r>
-        <w:t>rom the public Internet to the Management S</w:t>
-      </w:r>
-      <w:r>
-        <w:t xml:space="preserve">erver </w:t>
-      </w:r>
-      <w:r>
-        <w:t>farm</w:t>
-      </w:r>
-      <w:r>
-        <w:t>.</w:t>
-      </w:r>
-    </w:p>
-    <w:p>
-      <w:pPr>
-        <w:pStyle w:val="BulletedList"/>
-      </w:pPr>
-      <w:r>
-        <w:t>Route private ne</w:t>
-      </w:r>
-      <w:r>
-        <w:t>twork traffic between multiple A</w:t>
-      </w:r>
-      <w:r>
-        <w:t xml:space="preserve">vailability </w:t>
-      </w:r>
-      <w:r>
-        <w:t>Zone</w:t>
-      </w:r>
-      <w:r>
-        <w:t xml:space="preserve">s. Site-to-site VPN should </w:t>
-      </w:r>
-      <w:r>
-        <w:t>be configured between multiple A</w:t>
-      </w:r>
-      <w:r>
-        <w:t xml:space="preserve">vailability </w:t>
-      </w:r>
-      <w:r>
-        <w:t>Zone</w:t>
-      </w:r>
-      <w:r>
-        <w:t>s.</w:t>
-      </w:r>
-    </w:p>
-    <w:p>
-      <w:r>
-        <w:t>T</w:t>
-      </w:r>
-      <w:r>
-        <w:t xml:space="preserve">o achieve the above purposes </w:t>
-      </w:r>
-      <w:r>
-        <w:t xml:space="preserve">you must </w:t>
-      </w:r>
-      <w:r>
-        <w:t>set</w:t>
-      </w:r>
-      <w:r>
-        <w:t xml:space="preserve"> </w:t>
-      </w:r>
-      <w:r>
-        <w:t xml:space="preserve">up fixed configurations for the firewall. Firewall rules and policies need not change as users </w:t>
-      </w:r>
-      <w:r>
-        <w:t xml:space="preserve">are provisioned </w:t>
-      </w:r>
-      <w:r>
-        <w:t>into the cloud. Any brand of hardware firewall that supports NAT and site-to-site VPN can be used.</w:t>
-      </w:r>
-    </w:p>
-    <w:p>
-      <w:pPr>
-        <w:pStyle w:val="Heading3"/>
-      </w:pPr>
-      <w:bookmarkStart w:id="39" w:name="_Toc293498975"/>
+      <w:bookmarkStart w:id="38" w:name="_Toc293498975"/>
       <w:r>
         <w:lastRenderedPageBreak/>
         <w:t>External</w:t>
@@ -17321,7 +17355,7 @@
       <w:r>
         <w:t>optional)</w:t>
       </w:r>
-      <w:bookmarkEnd w:id="39"/>
+      <w:bookmarkEnd w:id="38"/>
     </w:p>
     <w:p>
       <w:r>
@@ -17915,7 +17949,7 @@
       <w:pPr>
         <w:pStyle w:val="Heading2"/>
       </w:pPr>
-      <w:bookmarkStart w:id="40" w:name="_Toc293498976"/>
+      <w:bookmarkStart w:id="39" w:name="_Toc293498976"/>
       <w:r>
         <w:lastRenderedPageBreak/>
         <w:t xml:space="preserve">Management Server </w:t>
@@ -17926,7 +17960,7 @@
       <w:r>
         <w:t>ing</w:t>
       </w:r>
-      <w:bookmarkEnd w:id="40"/>
+      <w:bookmarkEnd w:id="39"/>
     </w:p>
     <w:p>
       <w:r>
@@ -18243,22 +18277,22 @@
       <w:pPr>
         <w:pStyle w:val="Heading2"/>
       </w:pPr>
-      <w:bookmarkStart w:id="41" w:name="_Toc265175053"/>
-      <w:bookmarkStart w:id="42" w:name="_Toc266277074"/>
-      <w:bookmarkStart w:id="43" w:name="_Toc265175054"/>
-      <w:bookmarkStart w:id="44" w:name="_Toc266277075"/>
-      <w:bookmarkStart w:id="45" w:name="_Toc293498977"/>
+      <w:bookmarkStart w:id="40" w:name="_Toc265175053"/>
+      <w:bookmarkStart w:id="41" w:name="_Toc266277074"/>
+      <w:bookmarkStart w:id="42" w:name="_Toc265175054"/>
+      <w:bookmarkStart w:id="43" w:name="_Toc266277075"/>
+      <w:bookmarkStart w:id="44" w:name="_Toc293498977"/>
+      <w:bookmarkEnd w:id="40"/>
       <w:bookmarkEnd w:id="41"/>
       <w:bookmarkEnd w:id="42"/>
       <w:bookmarkEnd w:id="43"/>
+      <w:r>
+        <w:t>External Guest Load Balancer Integration for F5</w:t>
+      </w:r>
+      <w:r>
+        <w:t xml:space="preserve"> (optional)</w:t>
+      </w:r>
       <w:bookmarkEnd w:id="44"/>
-      <w:r>
-        <w:t>External Guest Load Balancer Integration for F5</w:t>
-      </w:r>
-      <w:r>
-        <w:t xml:space="preserve"> (optional)</w:t>
-      </w:r>
-      <w:bookmarkEnd w:id="45"/>
     </w:p>
     <w:p>
       <w:r>
@@ -18373,11 +18407,11 @@
       <w:pPr>
         <w:pStyle w:val="Heading2"/>
       </w:pPr>
-      <w:bookmarkStart w:id="46" w:name="_Toc293498978"/>
+      <w:bookmarkStart w:id="45" w:name="_Toc293498978"/>
       <w:r>
         <w:t>Additional Topology Requirements</w:t>
       </w:r>
-      <w:bookmarkEnd w:id="46"/>
+      <w:bookmarkEnd w:id="45"/>
     </w:p>
     <w:p>
       <w:r>
@@ -18686,9 +18720,9 @@
       <w:pPr>
         <w:pStyle w:val="Heading1"/>
       </w:pPr>
-      <w:bookmarkStart w:id="47" w:name="_Ref289363868"/>
-      <w:bookmarkStart w:id="48" w:name="_Ref289363876"/>
-      <w:bookmarkStart w:id="49" w:name="_Toc293498979"/>
+      <w:bookmarkStart w:id="46" w:name="_Ref289363868"/>
+      <w:bookmarkStart w:id="47" w:name="_Ref289363876"/>
+      <w:bookmarkStart w:id="48" w:name="_Toc293498979"/>
       <w:r>
         <w:lastRenderedPageBreak/>
         <w:t>Storage</w:t>
@@ -18699,9 +18733,9 @@
       <w:r>
         <w:t>Setup</w:t>
       </w:r>
+      <w:bookmarkEnd w:id="46"/>
       <w:bookmarkEnd w:id="47"/>
       <w:bookmarkEnd w:id="48"/>
-      <w:bookmarkEnd w:id="49"/>
     </w:p>
     <w:p>
       <w:r>
@@ -19016,93 +19050,93 @@
       <w:pPr>
         <w:pStyle w:val="Heading2"/>
       </w:pPr>
-      <w:bookmarkStart w:id="50" w:name="_Toc293498980"/>
+      <w:bookmarkStart w:id="49" w:name="_Toc293498980"/>
       <w:r>
         <w:t>Small-Scale Setup</w:t>
       </w:r>
+      <w:bookmarkEnd w:id="49"/>
+    </w:p>
+    <w:p>
+      <w:r>
+        <w:t xml:space="preserve">In a small-scale setup, a single NFS server can function as both primary and secondary storage. The NFS server just needs to export </w:t>
+      </w:r>
+      <w:r>
+        <w:t>two</w:t>
+      </w:r>
+      <w:r>
+        <w:t xml:space="preserve"> separate shares, one for primary storage and the other for secondary storage.</w:t>
+      </w:r>
+    </w:p>
+    <w:p>
+      <w:pPr>
+        <w:pStyle w:val="Heading2"/>
+      </w:pPr>
+      <w:bookmarkStart w:id="50" w:name="_Toc293498981"/>
+      <w:r>
+        <w:t>Secondary Storage</w:t>
+      </w:r>
       <w:bookmarkEnd w:id="50"/>
     </w:p>
     <w:p>
       <w:r>
-        <w:t xml:space="preserve">In a small-scale setup, a single NFS server can function as both primary and secondary storage. The NFS server just needs to export </w:t>
-      </w:r>
-      <w:r>
-        <w:t>two</w:t>
-      </w:r>
-      <w:r>
-        <w:t xml:space="preserve"> separate shares, one for primary storage and the other for secondary storage.</w:t>
+        <w:t>The CloudStack</w:t>
+      </w:r>
+      <w:r>
+        <w:t xml:space="preserve"> is designed to work with any scalable secondary storage system. The only requirement is the secondary storage system supports the NFS protocol.</w:t>
       </w:r>
     </w:p>
     <w:p>
       <w:pPr>
         <w:pStyle w:val="Heading2"/>
       </w:pPr>
-      <w:bookmarkStart w:id="51" w:name="_Toc293498981"/>
-      <w:r>
-        <w:t>Secondary Storage</w:t>
+      <w:bookmarkStart w:id="51" w:name="_Toc293498982"/>
+      <w:r>
+        <w:t xml:space="preserve">Example </w:t>
+      </w:r>
+      <w:r>
+        <w:t>Configurations</w:t>
       </w:r>
       <w:bookmarkEnd w:id="51"/>
     </w:p>
     <w:p>
       <w:r>
-        <w:t>The CloudStack</w:t>
-      </w:r>
-      <w:r>
-        <w:t xml:space="preserve"> is designed to work with any scalable secondary storage system. The only requirement is the secondary storage system supports the NFS protocol.</w:t>
-      </w:r>
-    </w:p>
-    <w:p>
-      <w:pPr>
-        <w:pStyle w:val="Heading2"/>
-      </w:pPr>
-      <w:bookmarkStart w:id="52" w:name="_Toc293498982"/>
-      <w:r>
-        <w:t xml:space="preserve">Example </w:t>
-      </w:r>
-      <w:r>
-        <w:t>Configurations</w:t>
+        <w:t>In this section we go through a few examples of how to set</w:t>
+      </w:r>
+      <w:r>
+        <w:t xml:space="preserve"> </w:t>
+      </w:r>
+      <w:r>
+        <w:t xml:space="preserve">up storage to work properly with </w:t>
+      </w:r>
+      <w:r>
+        <w:t>CloudStack</w:t>
+      </w:r>
+      <w:r>
+        <w:t xml:space="preserve"> on a few types of NFS and iSCSI storage systems.</w:t>
+      </w:r>
+    </w:p>
+    <w:p>
+      <w:pPr>
+        <w:pStyle w:val="Heading3"/>
+      </w:pPr>
+      <w:bookmarkStart w:id="52" w:name="_Ref288821718"/>
+      <w:bookmarkStart w:id="53" w:name="_Ref288821802"/>
+      <w:bookmarkStart w:id="54" w:name="_Toc293498983"/>
+      <w:r>
+        <w:t xml:space="preserve">Linux NFS </w:t>
+      </w:r>
+      <w:r>
+        <w:t>on Local Disk</w:t>
+      </w:r>
+      <w:r>
+        <w:t>s</w:t>
+      </w:r>
+      <w:r>
+        <w:t xml:space="preserve"> and DAS</w:t>
       </w:r>
       <w:bookmarkEnd w:id="52"/>
-    </w:p>
-    <w:p>
-      <w:r>
-        <w:t>In this section we go through a few examples of how to set</w:t>
-      </w:r>
-      <w:r>
-        <w:t xml:space="preserve"> </w:t>
-      </w:r>
-      <w:r>
-        <w:t xml:space="preserve">up storage to work properly with </w:t>
-      </w:r>
-      <w:r>
-        <w:t>CloudStack</w:t>
-      </w:r>
-      <w:r>
-        <w:t xml:space="preserve"> on a few types of NFS and iSCSI storage systems.</w:t>
-      </w:r>
-    </w:p>
-    <w:p>
-      <w:pPr>
-        <w:pStyle w:val="Heading3"/>
-      </w:pPr>
-      <w:bookmarkStart w:id="53" w:name="_Ref288821718"/>
-      <w:bookmarkStart w:id="54" w:name="_Ref288821802"/>
-      <w:bookmarkStart w:id="55" w:name="_Toc293498983"/>
-      <w:r>
-        <w:t xml:space="preserve">Linux NFS </w:t>
-      </w:r>
-      <w:r>
-        <w:t>on Local Disk</w:t>
-      </w:r>
-      <w:r>
-        <w:t>s</w:t>
-      </w:r>
-      <w:r>
-        <w:t xml:space="preserve"> and DAS</w:t>
-      </w:r>
       <w:bookmarkEnd w:id="53"/>
       <w:bookmarkEnd w:id="54"/>
-      <w:bookmarkEnd w:id="55"/>
     </w:p>
     <w:p>
       <w:r>
@@ -19714,13 +19748,13 @@
       <w:pPr>
         <w:pStyle w:val="Heading3"/>
       </w:pPr>
-      <w:bookmarkStart w:id="56" w:name="_Ref256347191"/>
-      <w:bookmarkStart w:id="57" w:name="_Toc293498984"/>
+      <w:bookmarkStart w:id="55" w:name="_Ref256347191"/>
+      <w:bookmarkStart w:id="56" w:name="_Toc293498984"/>
       <w:r>
         <w:t>Linux NFS on iSCSI</w:t>
       </w:r>
+      <w:bookmarkEnd w:id="55"/>
       <w:bookmarkEnd w:id="56"/>
-      <w:bookmarkEnd w:id="57"/>
     </w:p>
     <w:p>
       <w:r>
@@ -20185,7 +20219,7 @@
       <w:pPr>
         <w:pStyle w:val="Heading1"/>
       </w:pPr>
-      <w:bookmarkStart w:id="58" w:name="_Toc293498985"/>
+      <w:bookmarkStart w:id="57" w:name="_Toc293498985"/>
       <w:r>
         <w:lastRenderedPageBreak/>
         <w:t>Citrix XenServer Installation</w:t>
@@ -20193,7 +20227,7 @@
       <w:r>
         <w:t xml:space="preserve"> and Configuration</w:t>
       </w:r>
-      <w:bookmarkEnd w:id="58"/>
+      <w:bookmarkEnd w:id="57"/>
     </w:p>
     <w:p>
       <w:r>
@@ -20487,132 +20521,132 @@
       <w:pPr>
         <w:pStyle w:val="Heading2"/>
       </w:pPr>
-      <w:bookmarkStart w:id="59" w:name="_Toc293498986"/>
+      <w:bookmarkStart w:id="58" w:name="_Toc293498986"/>
       <w:r>
         <w:t>Username and Password</w:t>
       </w:r>
+      <w:bookmarkEnd w:id="58"/>
+    </w:p>
+    <w:p>
+      <w:r>
+        <w:t xml:space="preserve">All XenServers in a </w:t>
+      </w:r>
+      <w:r>
+        <w:t>Cluster</w:t>
+      </w:r>
+      <w:r>
+        <w:t xml:space="preserve"> must have the same username and password as configured in the CloudStack.</w:t>
+      </w:r>
+    </w:p>
+    <w:p>
+      <w:pPr>
+        <w:pStyle w:val="Heading2"/>
+      </w:pPr>
+      <w:bookmarkStart w:id="59" w:name="_Toc293498987"/>
+      <w:r>
+        <w:t>Time Synchronization</w:t>
+      </w:r>
       <w:bookmarkEnd w:id="59"/>
     </w:p>
     <w:p>
       <w:r>
-        <w:t xml:space="preserve">All XenServers in a </w:t>
-      </w:r>
-      <w:r>
-        <w:t>Cluster</w:t>
-      </w:r>
-      <w:r>
-        <w:t xml:space="preserve"> must have the same username and password as configured in the CloudStack.</w:t>
-      </w:r>
+        <w:t xml:space="preserve">The XenServer host </w:t>
+      </w:r>
+      <w:r>
+        <w:t xml:space="preserve">must </w:t>
+      </w:r>
+      <w:r>
+        <w:t xml:space="preserve">be set to use NTP or </w:t>
+      </w:r>
+      <w:r>
+        <w:t>an</w:t>
+      </w:r>
+      <w:r>
+        <w:t>other clock synchronization</w:t>
+      </w:r>
+      <w:r>
+        <w:t xml:space="preserve"> mechanism</w:t>
+      </w:r>
+      <w:r>
+        <w:t xml:space="preserve">. </w:t>
+      </w:r>
+      <w:r>
+        <w:t>A</w:t>
+      </w:r>
+      <w:r>
+        <w:t xml:space="preserve">ll </w:t>
+      </w:r>
+      <w:r>
+        <w:t>Host</w:t>
+      </w:r>
+      <w:r>
+        <w:t xml:space="preserve">s in a </w:t>
+      </w:r>
+      <w:r>
+        <w:t xml:space="preserve">Pod </w:t>
+      </w:r>
+      <w:r>
+        <w:t xml:space="preserve">must </w:t>
+      </w:r>
+      <w:r>
+        <w:t>have the same time.</w:t>
+      </w:r>
+      <w:r>
+        <w:t xml:space="preserve"> You can use the NTP servers provided by Citrix:</w:t>
+      </w:r>
+    </w:p>
+    <w:p>
+      <w:pPr>
+        <w:pStyle w:val="Code"/>
+      </w:pPr>
+      <w:proofErr w:type="gramStart"/>
+      <w:r>
+        <w:t>0.xenserver.pool.ntp.org</w:t>
+      </w:r>
+      <w:proofErr w:type="gramEnd"/>
+    </w:p>
+    <w:p>
+      <w:pPr>
+        <w:pStyle w:val="Code"/>
+      </w:pPr>
+      <w:proofErr w:type="gramStart"/>
+      <w:r>
+        <w:t>1.xenserver.pool.ntp.org</w:t>
+      </w:r>
+      <w:proofErr w:type="gramEnd"/>
+    </w:p>
+    <w:p>
+      <w:pPr>
+        <w:pStyle w:val="Code"/>
+      </w:pPr>
+      <w:proofErr w:type="gramStart"/>
+      <w:r>
+        <w:t>2.xenserver.pool.ntp.org</w:t>
+      </w:r>
+      <w:proofErr w:type="gramEnd"/>
+    </w:p>
+    <w:p>
+      <w:pPr>
+        <w:pStyle w:val="Code"/>
+      </w:pPr>
+      <w:proofErr w:type="gramStart"/>
+      <w:r>
+        <w:t>3.xenserver.pool.ntp.org</w:t>
+      </w:r>
+      <w:proofErr w:type="gramEnd"/>
     </w:p>
     <w:p>
       <w:pPr>
         <w:pStyle w:val="Heading2"/>
       </w:pPr>
-      <w:bookmarkStart w:id="60" w:name="_Toc293498987"/>
-      <w:r>
-        <w:t>Time Synchronization</w:t>
+      <w:bookmarkStart w:id="60" w:name="_Toc293498988"/>
+      <w:r>
+        <w:t>Licensing</w:t>
       </w:r>
       <w:bookmarkEnd w:id="60"/>
     </w:p>
     <w:p>
       <w:r>
-        <w:t xml:space="preserve">The XenServer host </w:t>
-      </w:r>
-      <w:r>
-        <w:t xml:space="preserve">must </w:t>
-      </w:r>
-      <w:r>
-        <w:t xml:space="preserve">be set to use NTP or </w:t>
-      </w:r>
-      <w:r>
-        <w:t>an</w:t>
-      </w:r>
-      <w:r>
-        <w:t>other clock synchronization</w:t>
-      </w:r>
-      <w:r>
-        <w:t xml:space="preserve"> mechanism</w:t>
-      </w:r>
-      <w:r>
-        <w:t xml:space="preserve">. </w:t>
-      </w:r>
-      <w:r>
-        <w:t>A</w:t>
-      </w:r>
-      <w:r>
-        <w:t xml:space="preserve">ll </w:t>
-      </w:r>
-      <w:r>
-        <w:t>Host</w:t>
-      </w:r>
-      <w:r>
-        <w:t xml:space="preserve">s in a </w:t>
-      </w:r>
-      <w:r>
-        <w:t xml:space="preserve">Pod </w:t>
-      </w:r>
-      <w:r>
-        <w:t xml:space="preserve">must </w:t>
-      </w:r>
-      <w:r>
-        <w:t>have the same time.</w:t>
-      </w:r>
-      <w:r>
-        <w:t xml:space="preserve"> You can use the NTP servers provided by Citrix:</w:t>
-      </w:r>
-    </w:p>
-    <w:p>
-      <w:pPr>
-        <w:pStyle w:val="Code"/>
-      </w:pPr>
-      <w:proofErr w:type="gramStart"/>
-      <w:r>
-        <w:t>0.xenserver.pool.ntp.org</w:t>
-      </w:r>
-      <w:proofErr w:type="gramEnd"/>
-    </w:p>
-    <w:p>
-      <w:pPr>
-        <w:pStyle w:val="Code"/>
-      </w:pPr>
-      <w:proofErr w:type="gramStart"/>
-      <w:r>
-        <w:t>1.xenserver.pool.ntp.org</w:t>
-      </w:r>
-      <w:proofErr w:type="gramEnd"/>
-    </w:p>
-    <w:p>
-      <w:pPr>
-        <w:pStyle w:val="Code"/>
-      </w:pPr>
-      <w:proofErr w:type="gramStart"/>
-      <w:r>
-        <w:t>2.xenserver.pool.ntp.org</w:t>
-      </w:r>
-      <w:proofErr w:type="gramEnd"/>
-    </w:p>
-    <w:p>
-      <w:pPr>
-        <w:pStyle w:val="Code"/>
-      </w:pPr>
-      <w:proofErr w:type="gramStart"/>
-      <w:r>
-        <w:t>3.xenserver.pool.ntp.org</w:t>
-      </w:r>
-      <w:proofErr w:type="gramEnd"/>
-    </w:p>
-    <w:p>
-      <w:pPr>
-        <w:pStyle w:val="Heading2"/>
-      </w:pPr>
-      <w:bookmarkStart w:id="61" w:name="_Toc293498988"/>
-      <w:r>
-        <w:t>Licensing</w:t>
-      </w:r>
-      <w:bookmarkEnd w:id="61"/>
-    </w:p>
-    <w:p>
-      <w:r>
         <w:t xml:space="preserve">Citrix XenServer </w:t>
       </w:r>
       <w:r>
@@ -20650,12 +20684,12 @@
       <w:pPr>
         <w:pStyle w:val="Heading3"/>
       </w:pPr>
-      <w:bookmarkStart w:id="62" w:name="_Toc293498989"/>
+      <w:bookmarkStart w:id="61" w:name="_Toc293498989"/>
       <w:r>
         <w:lastRenderedPageBreak/>
         <w:t>Getting and Deploying a License</w:t>
       </w:r>
-      <w:bookmarkEnd w:id="62"/>
+      <w:bookmarkEnd w:id="61"/>
     </w:p>
     <w:p>
       <w:r>
@@ -20762,137 +20796,137 @@
       <w:pPr>
         <w:pStyle w:val="Heading2"/>
       </w:pPr>
-      <w:bookmarkStart w:id="63" w:name="_Toc293498990"/>
+      <w:bookmarkStart w:id="62" w:name="_Toc293498990"/>
       <w:r>
         <w:t xml:space="preserve">Physical </w:t>
       </w:r>
       <w:r>
         <w:t>Networking Setup</w:t>
       </w:r>
+      <w:bookmarkEnd w:id="62"/>
+    </w:p>
+    <w:p>
+      <w:r>
+        <w:t xml:space="preserve">Once XenServer has been installed you may need to do some additional network configuration.  At this point in the installation, you should have a plan for what NICs the </w:t>
+      </w:r>
+      <w:r>
+        <w:t>Host</w:t>
+      </w:r>
+      <w:r>
+        <w:t xml:space="preserve"> will have and what traffic each NIC will carry. The NICs should be cabled as necessary to implement your plan.  </w:t>
+      </w:r>
+    </w:p>
+    <w:p>
+      <w:r>
+        <w:t>If you plan on using NIC bonding,</w:t>
+      </w:r>
+      <w:r>
+        <w:t xml:space="preserve"> the NICs on all hosts in the Cl</w:t>
+      </w:r>
+      <w:r>
+        <w:t>uster must be cabled exactly the same.  For example, if eth0 is in the private bond on one host in a cluster, then eth0 must be in the private bond on all hosts in the cluster.</w:t>
+      </w:r>
+    </w:p>
+    <w:p>
+      <w:r>
+        <w:t>The IP address assigned for the private network interface must be static. It can be set on the host itself or obtained via static DHCP.</w:t>
+      </w:r>
+    </w:p>
+    <w:p>
+      <w:r>
+        <w:t xml:space="preserve">The CloudStack configures network traffic of various types to use different NICs or bonds on the XenServer host.  You can control this process and provide input to the Management Server through the use of XenServer network name labels.  The name labels are placed on physical interfaces or bonds and configured in the CloudStack.  In some simple cases the name labels are not required.  </w:t>
+      </w:r>
+    </w:p>
+    <w:p>
+      <w:pPr>
+        <w:rPr>
+          <w:rStyle w:val="Strong"/>
+        </w:rPr>
+      </w:pPr>
+      <w:r>
+        <w:rPr>
+          <w:rStyle w:val="Strong"/>
+        </w:rPr>
+        <w:t xml:space="preserve">Important: </w:t>
+      </w:r>
+      <w:r>
+        <w:rPr>
+          <w:rStyle w:val="Strong"/>
+        </w:rPr>
+        <w:t>I</w:t>
+      </w:r>
+      <w:r>
+        <w:rPr>
+          <w:rStyle w:val="Strong"/>
+        </w:rPr>
+        <w:t xml:space="preserve">f </w:t>
+      </w:r>
+      <w:r>
+        <w:rPr>
+          <w:rStyle w:val="Strong"/>
+        </w:rPr>
+        <w:t>a single NIC</w:t>
+      </w:r>
+      <w:r>
+        <w:rPr>
+          <w:rStyle w:val="Strong"/>
+        </w:rPr>
+        <w:t xml:space="preserve"> is your desired NIC configuration there is no need for further configuration</w:t>
+      </w:r>
+      <w:r>
+        <w:rPr>
+          <w:rStyle w:val="Strong"/>
+        </w:rPr>
+        <w:t xml:space="preserve">. Continue to the next section, </w:t>
+      </w:r>
+      <w:r>
+        <w:fldChar w:fldCharType="begin"/>
+      </w:r>
+      <w:r>
+        <w:instrText xml:space="preserve"> REF _Ref266317949 \h  \* MERGEFORMAT </w:instrText>
+      </w:r>
+      <w:r>
+        <w:fldChar w:fldCharType="separate"/>
+      </w:r>
+      <w:r>
+        <w:rPr>
+          <w:rStyle w:val="Strong"/>
+        </w:rPr>
+        <w:t>Management Server Installation</w:t>
+      </w:r>
+      <w:r>
+        <w:fldChar w:fldCharType="end"/>
+      </w:r>
+      <w:r>
+        <w:rPr>
+          <w:rStyle w:val="Strong"/>
+        </w:rPr>
+        <w:t>.</w:t>
+      </w:r>
+    </w:p>
+    <w:p>
+      <w:pPr>
+        <w:pStyle w:val="Heading3"/>
+      </w:pPr>
+      <w:bookmarkStart w:id="63" w:name="_Toc265175070"/>
+      <w:bookmarkStart w:id="64" w:name="_Toc266277091"/>
+      <w:bookmarkStart w:id="65" w:name="_Toc265175071"/>
+      <w:bookmarkStart w:id="66" w:name="_Toc266277092"/>
+      <w:bookmarkStart w:id="67" w:name="_Toc265175072"/>
+      <w:bookmarkStart w:id="68" w:name="_Toc266277093"/>
+      <w:bookmarkStart w:id="69" w:name="_Toc277690541"/>
+      <w:bookmarkStart w:id="70" w:name="_Toc293498991"/>
       <w:bookmarkEnd w:id="63"/>
-    </w:p>
-    <w:p>
-      <w:r>
-        <w:t xml:space="preserve">Once XenServer has been installed you may need to do some additional network configuration.  At this point in the installation, you should have a plan for what NICs the </w:t>
-      </w:r>
-      <w:r>
-        <w:t>Host</w:t>
-      </w:r>
-      <w:r>
-        <w:t xml:space="preserve"> will have and what traffic each NIC will carry. The NICs should be cabled as necessary to implement your plan.  </w:t>
-      </w:r>
-    </w:p>
-    <w:p>
-      <w:r>
-        <w:t>If you plan on using NIC bonding,</w:t>
-      </w:r>
-      <w:r>
-        <w:t xml:space="preserve"> the NICs on all hosts in the Cl</w:t>
-      </w:r>
-      <w:r>
-        <w:t>uster must be cabled exactly the same.  For example, if eth0 is in the private bond on one host in a cluster, then eth0 must be in the private bond on all hosts in the cluster.</w:t>
-      </w:r>
-    </w:p>
-    <w:p>
-      <w:r>
-        <w:t>The IP address assigned for the private network interface must be static. It can be set on the host itself or obtained via static DHCP.</w:t>
-      </w:r>
-    </w:p>
-    <w:p>
-      <w:r>
-        <w:t xml:space="preserve">The CloudStack configures network traffic of various types to use different NICs or bonds on the XenServer host.  You can control this process and provide input to the Management Server through the use of XenServer network name labels.  The name labels are placed on physical interfaces or bonds and configured in the CloudStack.  In some simple cases the name labels are not required.  </w:t>
-      </w:r>
-    </w:p>
-    <w:p>
-      <w:pPr>
-        <w:rPr>
-          <w:rStyle w:val="Strong"/>
-        </w:rPr>
-      </w:pPr>
-      <w:r>
-        <w:rPr>
-          <w:rStyle w:val="Strong"/>
-        </w:rPr>
-        <w:t xml:space="preserve">Important: </w:t>
-      </w:r>
-      <w:r>
-        <w:rPr>
-          <w:rStyle w:val="Strong"/>
-        </w:rPr>
-        <w:t>I</w:t>
-      </w:r>
-      <w:r>
-        <w:rPr>
-          <w:rStyle w:val="Strong"/>
-        </w:rPr>
-        <w:t xml:space="preserve">f </w:t>
-      </w:r>
-      <w:r>
-        <w:rPr>
-          <w:rStyle w:val="Strong"/>
-        </w:rPr>
-        <w:t>a single NIC</w:t>
-      </w:r>
-      <w:r>
-        <w:rPr>
-          <w:rStyle w:val="Strong"/>
-        </w:rPr>
-        <w:t xml:space="preserve"> is your desired NIC configuration there is no need for further configuration</w:t>
-      </w:r>
-      <w:r>
-        <w:rPr>
-          <w:rStyle w:val="Strong"/>
-        </w:rPr>
-        <w:t xml:space="preserve">. Continue to the next section, </w:t>
-      </w:r>
-      <w:r>
-        <w:fldChar w:fldCharType="begin"/>
-      </w:r>
-      <w:r>
-        <w:instrText xml:space="preserve"> REF _Ref266317949 \h  \* MERGEFORMAT </w:instrText>
-      </w:r>
-      <w:r>
-        <w:fldChar w:fldCharType="separate"/>
-      </w:r>
-      <w:r>
-        <w:rPr>
-          <w:rStyle w:val="Strong"/>
-        </w:rPr>
-        <w:t>Management Server Installation</w:t>
-      </w:r>
-      <w:r>
-        <w:fldChar w:fldCharType="end"/>
-      </w:r>
-      <w:r>
-        <w:rPr>
-          <w:rStyle w:val="Strong"/>
-        </w:rPr>
-        <w:t>.</w:t>
-      </w:r>
-    </w:p>
-    <w:p>
-      <w:pPr>
-        <w:pStyle w:val="Heading3"/>
-      </w:pPr>
-      <w:bookmarkStart w:id="64" w:name="_Toc265175070"/>
-      <w:bookmarkStart w:id="65" w:name="_Toc266277091"/>
-      <w:bookmarkStart w:id="66" w:name="_Toc265175071"/>
-      <w:bookmarkStart w:id="67" w:name="_Toc266277092"/>
-      <w:bookmarkStart w:id="68" w:name="_Toc265175072"/>
-      <w:bookmarkStart w:id="69" w:name="_Toc266277093"/>
-      <w:bookmarkStart w:id="70" w:name="_Toc277690541"/>
-      <w:bookmarkStart w:id="71" w:name="_Toc293498991"/>
       <w:bookmarkEnd w:id="64"/>
       <w:bookmarkEnd w:id="65"/>
       <w:bookmarkEnd w:id="66"/>
       <w:bookmarkEnd w:id="67"/>
       <w:bookmarkEnd w:id="68"/>
+      <w:r>
+        <w:t>Configuring Public Network with a Dedicated NIC (optional)</w:t>
+      </w:r>
       <w:bookmarkEnd w:id="69"/>
-      <w:r>
-        <w:t>Configuring Public Network with a Dedicated NIC (optional)</w:t>
-      </w:r>
       <w:bookmarkEnd w:id="70"/>
-      <w:bookmarkEnd w:id="71"/>
     </w:p>
     <w:p>
       <w:r>
@@ -21013,20 +21047,20 @@
       <w:pPr>
         <w:pStyle w:val="Heading3"/>
       </w:pPr>
-      <w:bookmarkStart w:id="72" w:name="_Toc266277095"/>
-      <w:bookmarkStart w:id="73" w:name="_Toc277690543"/>
-      <w:bookmarkStart w:id="74" w:name="_Toc293498992"/>
-      <w:bookmarkStart w:id="75" w:name="_Ref266318646"/>
-      <w:bookmarkStart w:id="76" w:name="_Toc277690542"/>
+      <w:bookmarkStart w:id="71" w:name="_Toc266277095"/>
+      <w:bookmarkStart w:id="72" w:name="_Toc277690543"/>
+      <w:bookmarkStart w:id="73" w:name="_Toc293498992"/>
+      <w:bookmarkStart w:id="74" w:name="_Ref266318646"/>
+      <w:bookmarkStart w:id="75" w:name="_Toc277690542"/>
+      <w:bookmarkEnd w:id="71"/>
+      <w:r>
+        <w:t>Separate Storage Network (op</w:t>
+      </w:r>
+      <w:r>
+        <w:t>tional)</w:t>
+      </w:r>
       <w:bookmarkEnd w:id="72"/>
-      <w:r>
-        <w:t>Separate Storage Network (op</w:t>
-      </w:r>
-      <w:r>
-        <w:t>tional)</w:t>
-      </w:r>
       <w:bookmarkEnd w:id="73"/>
-      <w:bookmarkEnd w:id="74"/>
     </w:p>
     <w:p>
       <w:r>
@@ -21242,13 +21276,13 @@
       <w:pPr>
         <w:pStyle w:val="Heading3"/>
       </w:pPr>
-      <w:bookmarkStart w:id="77" w:name="_Toc293498993"/>
+      <w:bookmarkStart w:id="76" w:name="_Toc293498993"/>
       <w:r>
         <w:t>NIC Bonding (optional)</w:t>
       </w:r>
+      <w:bookmarkEnd w:id="74"/>
       <w:bookmarkEnd w:id="75"/>
       <w:bookmarkEnd w:id="76"/>
-      <w:bookmarkEnd w:id="77"/>
     </w:p>
     <w:p>
       <w:r>
@@ -21880,12 +21914,12 @@
       <w:pPr>
         <w:pStyle w:val="Heading2"/>
       </w:pPr>
-      <w:bookmarkStart w:id="78" w:name="_Toc293498994"/>
-      <w:bookmarkStart w:id="79" w:name="_Toc277690544"/>
+      <w:bookmarkStart w:id="77" w:name="_Toc293498994"/>
+      <w:bookmarkStart w:id="78" w:name="_Toc277690544"/>
       <w:r>
         <w:t>Primary Storage Setup</w:t>
       </w:r>
-      <w:bookmarkEnd w:id="78"/>
+      <w:bookmarkEnd w:id="77"/>
       <w:r>
         <w:t xml:space="preserve"> </w:t>
       </w:r>
@@ -21983,7 +22017,7 @@
           <w:numId w:val="49"/>
         </w:numPr>
       </w:pPr>
-      <w:bookmarkStart w:id="80" w:name="_Ref289113767"/>
+      <w:bookmarkStart w:id="79" w:name="_Ref289113767"/>
       <w:r>
         <w:t>Rescan the SCSI bus.</w:t>
       </w:r>
@@ -22010,7 +22044,7 @@
       <w:r>
         <w:t>.</w:t>
       </w:r>
-      <w:bookmarkEnd w:id="80"/>
+      <w:bookmarkEnd w:id="79"/>
     </w:p>
     <w:p>
       <w:pPr>
@@ -22058,7 +22092,7 @@
         <w:keepNext/>
         <w:ind w:left="547"/>
       </w:pPr>
-      <w:bookmarkStart w:id="81" w:name="_Ref289114036"/>
+      <w:bookmarkStart w:id="80" w:name="_Ref289114036"/>
       <w:r>
         <w:lastRenderedPageBreak/>
         <w:t>Check to be</w:t>
@@ -22069,7 +22103,7 @@
       <w:r>
         <w:t xml:space="preserve"> disk.</w:t>
       </w:r>
-      <w:bookmarkEnd w:id="81"/>
+      <w:bookmarkEnd w:id="80"/>
     </w:p>
     <w:p>
       <w:pPr>
@@ -22632,7 +22666,7 @@
       <w:pPr>
         <w:pStyle w:val="Heading2"/>
       </w:pPr>
-      <w:bookmarkStart w:id="82" w:name="_Toc293498995"/>
+      <w:bookmarkStart w:id="81" w:name="_Toc293498995"/>
       <w:proofErr w:type="gramStart"/>
       <w:r>
         <w:t>iSCSI</w:t>
@@ -22641,8 +22675,8 @@
       <w:r>
         <w:t xml:space="preserve"> Multipath Setup (optional)</w:t>
       </w:r>
-      <w:bookmarkEnd w:id="79"/>
-      <w:bookmarkEnd w:id="82"/>
+      <w:bookmarkEnd w:id="78"/>
+      <w:bookmarkEnd w:id="81"/>
     </w:p>
     <w:p>
       <w:r>
@@ -22727,14 +22761,14 @@
       <w:pPr>
         <w:pStyle w:val="Heading2"/>
       </w:pPr>
-      <w:bookmarkStart w:id="83" w:name="_Toc293498996"/>
+      <w:bookmarkStart w:id="82" w:name="_Toc293498996"/>
       <w:r>
         <w:t>Security Groups</w:t>
       </w:r>
       <w:r>
         <w:t xml:space="preserve"> Setup (optional)</w:t>
       </w:r>
-      <w:bookmarkEnd w:id="83"/>
+      <w:bookmarkEnd w:id="82"/>
     </w:p>
     <w:p>
       <w:r>
@@ -22977,174 +23011,174 @@
       <w:pPr>
         <w:pStyle w:val="Heading1"/>
       </w:pPr>
-      <w:bookmarkStart w:id="84" w:name="_Toc293498997"/>
+      <w:bookmarkStart w:id="83" w:name="_Toc293498997"/>
       <w:r>
         <w:lastRenderedPageBreak/>
         <w:t>VMware vSphere Installation and Configuration</w:t>
       </w:r>
+      <w:bookmarkEnd w:id="83"/>
+    </w:p>
+    <w:p>
+      <w:r>
+        <w:t xml:space="preserve">VMware </w:t>
+      </w:r>
+      <w:proofErr w:type="gramStart"/>
+      <w:r>
+        <w:t>vSphere  must</w:t>
+      </w:r>
+      <w:proofErr w:type="gramEnd"/>
+      <w:r>
+        <w:t xml:space="preserve"> be installed on the </w:t>
+      </w:r>
+      <w:r>
+        <w:t>Host</w:t>
+      </w:r>
+      <w:r>
+        <w:t>s. VMware vSphere can be downloaded and purchased from the VMware Website (</w:t>
+      </w:r>
+      <w:hyperlink r:id="rId27" w:history="1">
+        <w:r>
+          <w:rPr>
+            <w:rStyle w:val="Hyperlink"/>
+          </w:rPr>
+          <w:t>https://www.vmware.com/tryvmware/index.php?p=vmware-vsphere&amp;lp=1</w:t>
+        </w:r>
+      </w:hyperlink>
+      <w:r>
+        <w:t xml:space="preserve">) and installed by following the VMware vSphere Installation Guide. </w:t>
+      </w:r>
+    </w:p>
+    <w:p>
+      <w:r>
+        <w:t>Following installation, CloudStack requires the following configuration.</w:t>
+      </w:r>
+    </w:p>
+    <w:p>
+      <w:pPr>
+        <w:pStyle w:val="BulletedList"/>
+      </w:pPr>
+      <w:r>
+        <w:t>ESXi Host Setup</w:t>
+      </w:r>
+    </w:p>
+    <w:p>
+      <w:pPr>
+        <w:pStyle w:val="BulletedList"/>
+      </w:pPr>
+      <w:r>
+        <w:t>Configure Host Networking</w:t>
+      </w:r>
+    </w:p>
+    <w:p>
+      <w:pPr>
+        <w:pStyle w:val="BulletedListlevel2"/>
+      </w:pPr>
+      <w:r>
+        <w:t>Configure Virtual Switch</w:t>
+      </w:r>
+    </w:p>
+    <w:p>
+      <w:pPr>
+        <w:pStyle w:val="BulletedListlevel2"/>
+      </w:pPr>
+      <w:r>
+        <w:t>Configure vCenter Management Network</w:t>
+      </w:r>
+    </w:p>
+    <w:p>
+      <w:pPr>
+        <w:pStyle w:val="BulletedListlevel2"/>
+      </w:pPr>
+      <w:r>
+        <w:t>Configure NIC Bonding (optional)</w:t>
+      </w:r>
+    </w:p>
+    <w:p>
+      <w:pPr>
+        <w:pStyle w:val="BulletedList"/>
+      </w:pPr>
+      <w:r>
+        <w:t>Configure Multipath Storage (optional)</w:t>
+      </w:r>
+    </w:p>
+    <w:p>
+      <w:pPr>
+        <w:pStyle w:val="BulletedList"/>
+      </w:pPr>
+      <w:r>
+        <w:t>Configure clusters in vCenter and add hosts to them, or add hosts without clusters to vCenter</w:t>
+      </w:r>
+    </w:p>
+    <w:p>
+      <w:pPr>
+        <w:rPr>
+          <w:rStyle w:val="TableofFiguresChar"/>
+        </w:rPr>
+      </w:pPr>
+      <w:r>
+        <w:rPr>
+          <w:rStyle w:val="TableofFiguresChar"/>
+        </w:rPr>
+        <w:t>Th</w:t>
+      </w:r>
+      <w:r>
+        <w:rPr>
+          <w:rStyle w:val="TableofFiguresChar"/>
+        </w:rPr>
+        <w:t>e</w:t>
+      </w:r>
+      <w:r>
+        <w:rPr>
+          <w:rStyle w:val="TableofFiguresChar"/>
+        </w:rPr>
+        <w:t xml:space="preserve"> following sections contain </w:t>
+      </w:r>
+      <w:r>
+        <w:rPr>
+          <w:rStyle w:val="TableofFiguresChar"/>
+        </w:rPr>
+        <w:t>information</w:t>
+      </w:r>
+      <w:r>
+        <w:rPr>
+          <w:rStyle w:val="TableofFiguresChar"/>
+        </w:rPr>
+        <w:t xml:space="preserve"> </w:t>
+      </w:r>
+      <w:r>
+        <w:rPr>
+          <w:rStyle w:val="TableofFiguresChar"/>
+        </w:rPr>
+        <w:t>about</w:t>
+      </w:r>
+      <w:r>
+        <w:rPr>
+          <w:rStyle w:val="TableofFiguresChar"/>
+        </w:rPr>
+        <w:t xml:space="preserve"> configuring the </w:t>
+      </w:r>
+      <w:r>
+        <w:rPr>
+          <w:rStyle w:val="TableofFiguresChar"/>
+        </w:rPr>
+        <w:t>VMware vSphere</w:t>
+      </w:r>
+      <w:r>
+        <w:rPr>
+          <w:rStyle w:val="TableofFiguresChar"/>
+        </w:rPr>
+        <w:t>.</w:t>
+      </w:r>
+    </w:p>
+    <w:p>
+      <w:pPr>
+        <w:pStyle w:val="Heading2"/>
+      </w:pPr>
+      <w:bookmarkStart w:id="84" w:name="_Toc293498998"/>
+      <w:r>
+        <w:t>Prerequisites and Constraints</w:t>
+      </w:r>
       <w:bookmarkEnd w:id="84"/>
-    </w:p>
-    <w:p>
-      <w:r>
-        <w:t xml:space="preserve">VMware </w:t>
-      </w:r>
-      <w:proofErr w:type="gramStart"/>
-      <w:r>
-        <w:t>vSphere  must</w:t>
-      </w:r>
-      <w:proofErr w:type="gramEnd"/>
-      <w:r>
-        <w:t xml:space="preserve"> be installed on the </w:t>
-      </w:r>
-      <w:r>
-        <w:t>Host</w:t>
-      </w:r>
-      <w:r>
-        <w:t>s. VMware vSphere can be downloaded and purchased from the VMware Website (</w:t>
-      </w:r>
-      <w:hyperlink r:id="rId27" w:history="1">
-        <w:r>
-          <w:rPr>
-            <w:rStyle w:val="Hyperlink"/>
-          </w:rPr>
-          <w:t>https://www.vmware.com/tryvmware/index.php?p=vmware-vsphere&amp;lp=1</w:t>
-        </w:r>
-      </w:hyperlink>
-      <w:r>
-        <w:t xml:space="preserve">) and installed by following the VMware vSphere Installation Guide. </w:t>
-      </w:r>
-    </w:p>
-    <w:p>
-      <w:r>
-        <w:t>Following installation, CloudStack requires the following configuration.</w:t>
-      </w:r>
-    </w:p>
-    <w:p>
-      <w:pPr>
-        <w:pStyle w:val="BulletedList"/>
-      </w:pPr>
-      <w:r>
-        <w:t>ESXi Host Setup</w:t>
-      </w:r>
-    </w:p>
-    <w:p>
-      <w:pPr>
-        <w:pStyle w:val="BulletedList"/>
-      </w:pPr>
-      <w:r>
-        <w:t>Configure Host Networking</w:t>
-      </w:r>
-    </w:p>
-    <w:p>
-      <w:pPr>
-        <w:pStyle w:val="BulletedListlevel2"/>
-      </w:pPr>
-      <w:r>
-        <w:t>Configure Virtual Switch</w:t>
-      </w:r>
-    </w:p>
-    <w:p>
-      <w:pPr>
-        <w:pStyle w:val="BulletedListlevel2"/>
-      </w:pPr>
-      <w:r>
-        <w:t>Configure vCenter Management Network</w:t>
-      </w:r>
-    </w:p>
-    <w:p>
-      <w:pPr>
-        <w:pStyle w:val="BulletedListlevel2"/>
-      </w:pPr>
-      <w:r>
-        <w:t>Configure NIC Bonding (optional)</w:t>
-      </w:r>
-    </w:p>
-    <w:p>
-      <w:pPr>
-        <w:pStyle w:val="BulletedList"/>
-      </w:pPr>
-      <w:r>
-        <w:t>Configure Multipath Storage (optional)</w:t>
-      </w:r>
-    </w:p>
-    <w:p>
-      <w:pPr>
-        <w:pStyle w:val="BulletedList"/>
-      </w:pPr>
-      <w:r>
-        <w:t>Configure clusters in vCenter and add hosts to them, or add hosts without clusters to vCenter</w:t>
-      </w:r>
-    </w:p>
-    <w:p>
-      <w:pPr>
-        <w:rPr>
-          <w:rStyle w:val="TableofFiguresChar"/>
-        </w:rPr>
-      </w:pPr>
-      <w:r>
-        <w:rPr>
-          <w:rStyle w:val="TableofFiguresChar"/>
-        </w:rPr>
-        <w:t>Th</w:t>
-      </w:r>
-      <w:r>
-        <w:rPr>
-          <w:rStyle w:val="TableofFiguresChar"/>
-        </w:rPr>
-        <w:t>e</w:t>
-      </w:r>
-      <w:r>
-        <w:rPr>
-          <w:rStyle w:val="TableofFiguresChar"/>
-        </w:rPr>
-        <w:t xml:space="preserve"> following sections contain </w:t>
-      </w:r>
-      <w:r>
-        <w:rPr>
-          <w:rStyle w:val="TableofFiguresChar"/>
-        </w:rPr>
-        <w:t>information</w:t>
-      </w:r>
-      <w:r>
-        <w:rPr>
-          <w:rStyle w:val="TableofFiguresChar"/>
-        </w:rPr>
-        <w:t xml:space="preserve"> </w:t>
-      </w:r>
-      <w:r>
-        <w:rPr>
-          <w:rStyle w:val="TableofFiguresChar"/>
-        </w:rPr>
-        <w:t>about</w:t>
-      </w:r>
-      <w:r>
-        <w:rPr>
-          <w:rStyle w:val="TableofFiguresChar"/>
-        </w:rPr>
-        <w:t xml:space="preserve"> configuring the </w:t>
-      </w:r>
-      <w:r>
-        <w:rPr>
-          <w:rStyle w:val="TableofFiguresChar"/>
-        </w:rPr>
-        <w:t>VMware vSphere</w:t>
-      </w:r>
-      <w:r>
-        <w:rPr>
-          <w:rStyle w:val="TableofFiguresChar"/>
-        </w:rPr>
-        <w:t>.</w:t>
-      </w:r>
-    </w:p>
-    <w:p>
-      <w:pPr>
-        <w:pStyle w:val="Heading2"/>
-      </w:pPr>
-      <w:bookmarkStart w:id="85" w:name="_Toc293498998"/>
-      <w:r>
-        <w:t>Prerequisites and Constraints</w:t>
-      </w:r>
-      <w:bookmarkEnd w:id="85"/>
     </w:p>
     <w:p>
       <w:r>
@@ -23407,20 +23441,67 @@
         <w:t xml:space="preserve"> and </w:t>
       </w:r>
       <w:r>
-        <w:t>customer</w:t>
-      </w:r>
-      <w:r>
-        <w:t xml:space="preserve"> VLANs.  </w:t>
-      </w:r>
-      <w:r>
-        <w:t>The customer</w:t>
-      </w:r>
-      <w:r>
-        <w:t xml:space="preserve"> VLAN is a contiguous range of VLANs that will be managed by the CloudStack Product. CloudStack does not support Di</w:t>
+        <w:t>guest VLANs.  The guest</w:t>
+      </w:r>
+      <w:r>
+        <w:t xml:space="preserve"> VLAN</w:t>
+      </w:r>
+      <w:r>
+        <w:t xml:space="preserve"> (used in Advanced Networking; see </w:t>
+      </w:r>
+      <w:r>
+        <w:fldChar w:fldCharType="begin"/>
+      </w:r>
+      <w:r>
+        <w:instrText xml:space="preserve"> REF _Ref294112311 \h </w:instrText>
+      </w:r>
+      <w:r>
+        <w:fldChar w:fldCharType="separate"/>
+      </w:r>
+      <w:r>
+        <w:t>Ne</w:t>
+      </w:r>
+      <w:r>
+        <w:t>t</w:t>
+      </w:r>
+      <w:r>
+        <w:t>work Setup</w:t>
+      </w:r>
+      <w:r>
+        <w:fldChar w:fldCharType="end"/>
+      </w:r>
+      <w:r>
+        <w:t xml:space="preserve"> on page </w:t>
+      </w:r>
+      <w:r>
+        <w:fldChar w:fldCharType="begin"/>
+      </w:r>
+      <w:r>
+        <w:instrText xml:space="preserve"> PAGEREF _Ref294112313 \h </w:instrText>
+      </w:r>
+      <w:r>
+        <w:fldChar w:fldCharType="separate"/>
+      </w:r>
+      <w:r>
+        <w:rPr>
+          <w:noProof/>
+        </w:rPr>
+        <w:t>17</w:t>
+      </w:r>
+      <w:r>
+        <w:fldChar w:fldCharType="end"/>
+      </w:r>
+      <w:r>
+        <w:t>)</w:t>
+      </w:r>
+      <w:r>
+        <w:t xml:space="preserve"> is a contiguous range of VLANs that will be managed by the CloudStack Product. CloudStack does not support Di</w:t>
       </w:r>
       <w:r>
         <w:t>stributed vSwitches in VMware.</w:t>
       </w:r>
+      <w:bookmarkStart w:id="85" w:name="_GoBack"/>
+      <w:bookmarkEnd w:id="85"/>
     </w:p>
     <w:p>
       <w:pPr>
@@ -37058,14 +37139,27 @@
       <w:r>
         <w:t xml:space="preserve">Figure </w:t>
       </w:r>
-      <w:fldSimple w:instr=" SEQ Figure \* ARABIC ">
-        <w:r>
-          <w:rPr>
-            <w:noProof/>
-          </w:rPr>
-          <w:t>5</w:t>
-        </w:r>
-      </w:fldSimple>
+      <w:r>
+        <w:fldChar w:fldCharType="begin"/>
+      </w:r>
+      <w:r>
+        <w:instrText xml:space="preserve"> SEQ Figure \* ARABIC </w:instrText>
+      </w:r>
+      <w:r>
+        <w:fldChar w:fldCharType="separate"/>
+      </w:r>
+      <w:r>
+        <w:rPr>
+          <w:noProof/>
+        </w:rPr>
+        <w:t>5</w:t>
+      </w:r>
+      <w:r>
+        <w:rPr>
+          <w:noProof/>
+        </w:rPr>
+        <w:fldChar w:fldCharType="end"/>
+      </w:r>
       <w:r>
         <w:t xml:space="preserve"> </w:t>
       </w:r>
@@ -37132,14 +37226,27 @@
       <w:r>
         <w:t xml:space="preserve">Figure </w:t>
       </w:r>
-      <w:fldSimple w:instr=" SEQ Figure \* ARABIC ">
-        <w:r>
-          <w:rPr>
-            <w:noProof/>
-          </w:rPr>
-          <w:t>6</w:t>
-        </w:r>
-      </w:fldSimple>
+      <w:r>
+        <w:fldChar w:fldCharType="begin"/>
+      </w:r>
+      <w:r>
+        <w:instrText xml:space="preserve"> SEQ Figure \* ARABIC </w:instrText>
+      </w:r>
+      <w:r>
+        <w:fldChar w:fldCharType="separate"/>
+      </w:r>
+      <w:r>
+        <w:rPr>
+          <w:noProof/>
+        </w:rPr>
+        <w:t>6</w:t>
+      </w:r>
+      <w:r>
+        <w:rPr>
+          <w:noProof/>
+        </w:rPr>
+        <w:fldChar w:fldCharType="end"/>
+      </w:r>
       <w:r>
         <w:t xml:space="preserve"> Adding Primary Storage That Was Set Up Manually (PreSetup)</w:t>
       </w:r>
@@ -38594,7 +38701,7 @@
       <w:rPr>
         <w:noProof/>
       </w:rPr>
-      <w:t>76</w:t>
+      <w:t>40</w:t>
     </w:r>
     <w:r>
       <w:rPr>
@@ -38715,7 +38822,7 @@
       <w:rPr>
         <w:noProof/>
       </w:rPr>
-      <w:t>37</w:t>
+      <w:t>39</w:t>
     </w:r>
     <w:r>
       <w:rPr>
@@ -43759,7 +43866,7 @@
 </file>
 
 <file path=customXml/itemProps1.xml><?xml version="1.0" encoding="utf-8"?>
-<ds:datastoreItem xmlns:ds="http://schemas.openxmlformats.org/officeDocument/2006/customXml" ds:itemID="{D38A7AFA-C035-4814-B632-E0CCDF40AB66}">
+<ds:datastoreItem xmlns:ds="http://schemas.openxmlformats.org/officeDocument/2006/customXml" ds:itemID="{09A4FDDC-B4FA-492F-8B56-63B85E63CDBA}">
   <ds:schemaRefs>
     <ds:schemaRef ds:uri="http://schemas.openxmlformats.org/officeDocument/2006/bibliography"/>
   </ds:schemaRefs>

</xml_diff>

<commit_message>
Update documentation source and PDF files.
</commit_message>
<xml_diff>
--- a/docs/2.2/CloudStack2.2InstallGuide.docx
+++ b/docs/2.2/CloudStack2.2InstallGuide.docx
@@ -6,6 +6,7 @@
       <w:pPr>
         <w:pStyle w:val="Title"/>
       </w:pPr>
+      <w:bookmarkStart w:id="0" w:name="_GoBack"/>
     </w:p>
     <w:p>
       <w:pPr>
@@ -85,7 +86,7 @@
         <w:rPr>
           <w:noProof/>
         </w:rPr>
-        <w:t>May 25, 2011</w:t>
+        <w:t>August 29, 2011</w:t>
       </w:r>
       <w:r>
         <w:fldChar w:fldCharType="end"/>
@@ -208,7 +209,7 @@
       <w:r>
         <w:fldChar w:fldCharType="separate"/>
       </w:r>
-      <w:hyperlink w:anchor="_Toc293498950" w:history="1">
+      <w:hyperlink w:anchor="_Toc302411404" w:history="1">
         <w:r>
           <w:rPr>
             <w:rStyle w:val="Hyperlink"/>
@@ -252,7 +253,7 @@
             <w:noProof/>
             <w:webHidden/>
           </w:rPr>
-          <w:instrText xml:space="preserve"> PAGEREF _Toc293498950 \h </w:instrText>
+          <w:instrText xml:space="preserve"> PAGEREF _Toc302411404 \h </w:instrText>
         </w:r>
         <w:r>
           <w:rPr>
@@ -298,7 +299,7 @@
           <w:lang w:bidi="ar-SA"/>
         </w:rPr>
       </w:pPr>
-      <w:hyperlink w:anchor="_Toc293498951" w:history="1">
+      <w:hyperlink w:anchor="_Toc302411405" w:history="1">
         <w:r>
           <w:rPr>
             <w:rStyle w:val="Hyperlink"/>
@@ -342,7 +343,7 @@
             <w:noProof/>
             <w:webHidden/>
           </w:rPr>
-          <w:instrText xml:space="preserve"> PAGEREF _Toc293498951 \h </w:instrText>
+          <w:instrText xml:space="preserve"> PAGEREF _Toc302411405 \h </w:instrText>
         </w:r>
         <w:r>
           <w:rPr>
@@ -388,7 +389,7 @@
           <w:lang w:bidi="ar-SA"/>
         </w:rPr>
       </w:pPr>
-      <w:hyperlink w:anchor="_Toc293498952" w:history="1">
+      <w:hyperlink w:anchor="_Toc302411406" w:history="1">
         <w:r>
           <w:rPr>
             <w:rStyle w:val="Hyperlink"/>
@@ -432,7 +433,7 @@
             <w:noProof/>
             <w:webHidden/>
           </w:rPr>
-          <w:instrText xml:space="preserve"> PAGEREF _Toc293498952 \h </w:instrText>
+          <w:instrText xml:space="preserve"> PAGEREF _Toc302411406 \h </w:instrText>
         </w:r>
         <w:r>
           <w:rPr>
@@ -478,7 +479,7 @@
           <w:lang w:bidi="ar-SA"/>
         </w:rPr>
       </w:pPr>
-      <w:hyperlink w:anchor="_Toc293498953" w:history="1">
+      <w:hyperlink w:anchor="_Toc302411407" w:history="1">
         <w:r>
           <w:rPr>
             <w:rStyle w:val="Hyperlink"/>
@@ -522,7 +523,7 @@
             <w:noProof/>
             <w:webHidden/>
           </w:rPr>
-          <w:instrText xml:space="preserve"> PAGEREF _Toc293498953 \h </w:instrText>
+          <w:instrText xml:space="preserve"> PAGEREF _Toc302411407 \h </w:instrText>
         </w:r>
         <w:r>
           <w:rPr>
@@ -568,7 +569,7 @@
           <w:lang w:bidi="ar-SA"/>
         </w:rPr>
       </w:pPr>
-      <w:hyperlink w:anchor="_Toc293498954" w:history="1">
+      <w:hyperlink w:anchor="_Toc302411408" w:history="1">
         <w:r>
           <w:rPr>
             <w:rStyle w:val="Hyperlink"/>
@@ -612,7 +613,7 @@
             <w:noProof/>
             <w:webHidden/>
           </w:rPr>
-          <w:instrText xml:space="preserve"> PAGEREF _Toc293498954 \h </w:instrText>
+          <w:instrText xml:space="preserve"> PAGEREF _Toc302411408 \h </w:instrText>
         </w:r>
         <w:r>
           <w:rPr>
@@ -658,7 +659,7 @@
           <w:lang w:bidi="ar-SA"/>
         </w:rPr>
       </w:pPr>
-      <w:hyperlink w:anchor="_Toc293498955" w:history="1">
+      <w:hyperlink w:anchor="_Toc302411409" w:history="1">
         <w:r>
           <w:rPr>
             <w:rStyle w:val="Hyperlink"/>
@@ -702,7 +703,7 @@
             <w:noProof/>
             <w:webHidden/>
           </w:rPr>
-          <w:instrText xml:space="preserve"> PAGEREF _Toc293498955 \h </w:instrText>
+          <w:instrText xml:space="preserve"> PAGEREF _Toc302411409 \h </w:instrText>
         </w:r>
         <w:r>
           <w:rPr>
@@ -748,7 +749,7 @@
           <w:lang w:bidi="ar-SA"/>
         </w:rPr>
       </w:pPr>
-      <w:hyperlink w:anchor="_Toc293498956" w:history="1">
+      <w:hyperlink w:anchor="_Toc302411410" w:history="1">
         <w:r>
           <w:rPr>
             <w:rStyle w:val="Hyperlink"/>
@@ -792,7 +793,7 @@
             <w:noProof/>
             <w:webHidden/>
           </w:rPr>
-          <w:instrText xml:space="preserve"> PAGEREF _Toc293498956 \h </w:instrText>
+          <w:instrText xml:space="preserve"> PAGEREF _Toc302411410 \h </w:instrText>
         </w:r>
         <w:r>
           <w:rPr>
@@ -838,7 +839,7 @@
           <w:lang w:bidi="ar-SA"/>
         </w:rPr>
       </w:pPr>
-      <w:hyperlink w:anchor="_Toc293498957" w:history="1">
+      <w:hyperlink w:anchor="_Toc302411411" w:history="1">
         <w:r>
           <w:rPr>
             <w:rStyle w:val="Hyperlink"/>
@@ -882,7 +883,7 @@
             <w:noProof/>
             <w:webHidden/>
           </w:rPr>
-          <w:instrText xml:space="preserve"> PAGEREF _Toc293498957 \h </w:instrText>
+          <w:instrText xml:space="preserve"> PAGEREF _Toc302411411 \h </w:instrText>
         </w:r>
         <w:r>
           <w:rPr>
@@ -928,7 +929,7 @@
           <w:lang w:bidi="ar-SA"/>
         </w:rPr>
       </w:pPr>
-      <w:hyperlink w:anchor="_Toc293498958" w:history="1">
+      <w:hyperlink w:anchor="_Toc302411412" w:history="1">
         <w:r>
           <w:rPr>
             <w:rStyle w:val="Hyperlink"/>
@@ -972,7 +973,7 @@
             <w:noProof/>
             <w:webHidden/>
           </w:rPr>
-          <w:instrText xml:space="preserve"> PAGEREF _Toc293498958 \h </w:instrText>
+          <w:instrText xml:space="preserve"> PAGEREF _Toc302411412 \h </w:instrText>
         </w:r>
         <w:r>
           <w:rPr>
@@ -1018,7 +1019,7 @@
           <w:lang w:bidi="ar-SA"/>
         </w:rPr>
       </w:pPr>
-      <w:hyperlink w:anchor="_Toc293498959" w:history="1">
+      <w:hyperlink w:anchor="_Toc302411413" w:history="1">
         <w:r>
           <w:rPr>
             <w:rStyle w:val="Hyperlink"/>
@@ -1062,7 +1063,7 @@
             <w:noProof/>
             <w:webHidden/>
           </w:rPr>
-          <w:instrText xml:space="preserve"> PAGEREF _Toc293498959 \h </w:instrText>
+          <w:instrText xml:space="preserve"> PAGEREF _Toc302411413 \h </w:instrText>
         </w:r>
         <w:r>
           <w:rPr>
@@ -1108,7 +1109,7 @@
           <w:lang w:bidi="ar-SA"/>
         </w:rPr>
       </w:pPr>
-      <w:hyperlink w:anchor="_Toc293498960" w:history="1">
+      <w:hyperlink w:anchor="_Toc302411414" w:history="1">
         <w:r>
           <w:rPr>
             <w:rStyle w:val="Hyperlink"/>
@@ -1152,7 +1153,7 @@
             <w:noProof/>
             <w:webHidden/>
           </w:rPr>
-          <w:instrText xml:space="preserve"> PAGEREF _Toc293498960 \h </w:instrText>
+          <w:instrText xml:space="preserve"> PAGEREF _Toc302411414 \h </w:instrText>
         </w:r>
         <w:r>
           <w:rPr>
@@ -1198,7 +1199,7 @@
           <w:lang w:bidi="ar-SA"/>
         </w:rPr>
       </w:pPr>
-      <w:hyperlink w:anchor="_Toc293498961" w:history="1">
+      <w:hyperlink w:anchor="_Toc302411415" w:history="1">
         <w:r>
           <w:rPr>
             <w:rStyle w:val="Hyperlink"/>
@@ -1242,7 +1243,7 @@
             <w:noProof/>
             <w:webHidden/>
           </w:rPr>
-          <w:instrText xml:space="preserve"> PAGEREF _Toc293498961 \h </w:instrText>
+          <w:instrText xml:space="preserve"> PAGEREF _Toc302411415 \h </w:instrText>
         </w:r>
         <w:r>
           <w:rPr>
@@ -1288,7 +1289,7 @@
           <w:lang w:bidi="ar-SA"/>
         </w:rPr>
       </w:pPr>
-      <w:hyperlink w:anchor="_Toc293498962" w:history="1">
+      <w:hyperlink w:anchor="_Toc302411416" w:history="1">
         <w:r>
           <w:rPr>
             <w:rStyle w:val="Hyperlink"/>
@@ -1332,7 +1333,7 @@
             <w:noProof/>
             <w:webHidden/>
           </w:rPr>
-          <w:instrText xml:space="preserve"> PAGEREF _Toc293498962 \h </w:instrText>
+          <w:instrText xml:space="preserve"> PAGEREF _Toc302411416 \h </w:instrText>
         </w:r>
         <w:r>
           <w:rPr>
@@ -1378,7 +1379,7 @@
           <w:lang w:bidi="ar-SA"/>
         </w:rPr>
       </w:pPr>
-      <w:hyperlink w:anchor="_Toc293498963" w:history="1">
+      <w:hyperlink w:anchor="_Toc302411417" w:history="1">
         <w:r>
           <w:rPr>
             <w:rStyle w:val="Hyperlink"/>
@@ -1422,7 +1423,7 @@
             <w:noProof/>
             <w:webHidden/>
           </w:rPr>
-          <w:instrText xml:space="preserve"> PAGEREF _Toc293498963 \h </w:instrText>
+          <w:instrText xml:space="preserve"> PAGEREF _Toc302411417 \h </w:instrText>
         </w:r>
         <w:r>
           <w:rPr>
@@ -1468,7 +1469,7 @@
           <w:lang w:bidi="ar-SA"/>
         </w:rPr>
       </w:pPr>
-      <w:hyperlink w:anchor="_Toc293498964" w:history="1">
+      <w:hyperlink w:anchor="_Toc302411418" w:history="1">
         <w:r>
           <w:rPr>
             <w:rStyle w:val="Hyperlink"/>
@@ -1512,7 +1513,7 @@
             <w:noProof/>
             <w:webHidden/>
           </w:rPr>
-          <w:instrText xml:space="preserve"> PAGEREF _Toc293498964 \h </w:instrText>
+          <w:instrText xml:space="preserve"> PAGEREF _Toc302411418 \h </w:instrText>
         </w:r>
         <w:r>
           <w:rPr>
@@ -1558,7 +1559,7 @@
           <w:lang w:bidi="ar-SA"/>
         </w:rPr>
       </w:pPr>
-      <w:hyperlink w:anchor="_Toc293498965" w:history="1">
+      <w:hyperlink w:anchor="_Toc302411419" w:history="1">
         <w:r>
           <w:rPr>
             <w:rStyle w:val="Hyperlink"/>
@@ -1602,7 +1603,7 @@
             <w:noProof/>
             <w:webHidden/>
           </w:rPr>
-          <w:instrText xml:space="preserve"> PAGEREF _Toc293498965 \h </w:instrText>
+          <w:instrText xml:space="preserve"> PAGEREF _Toc302411419 \h </w:instrText>
         </w:r>
         <w:r>
           <w:rPr>
@@ -1648,7 +1649,7 @@
           <w:lang w:bidi="ar-SA"/>
         </w:rPr>
       </w:pPr>
-      <w:hyperlink w:anchor="_Toc293498966" w:history="1">
+      <w:hyperlink w:anchor="_Toc302411420" w:history="1">
         <w:r>
           <w:rPr>
             <w:rStyle w:val="Hyperlink"/>
@@ -1692,7 +1693,7 @@
             <w:noProof/>
             <w:webHidden/>
           </w:rPr>
-          <w:instrText xml:space="preserve"> PAGEREF _Toc293498966 \h </w:instrText>
+          <w:instrText xml:space="preserve"> PAGEREF _Toc302411420 \h </w:instrText>
         </w:r>
         <w:r>
           <w:rPr>
@@ -1738,7 +1739,7 @@
           <w:lang w:bidi="ar-SA"/>
         </w:rPr>
       </w:pPr>
-      <w:hyperlink w:anchor="_Toc293498967" w:history="1">
+      <w:hyperlink w:anchor="_Toc302411421" w:history="1">
         <w:r>
           <w:rPr>
             <w:rStyle w:val="Hyperlink"/>
@@ -1782,7 +1783,7 @@
             <w:noProof/>
             <w:webHidden/>
           </w:rPr>
-          <w:instrText xml:space="preserve"> PAGEREF _Toc293498967 \h </w:instrText>
+          <w:instrText xml:space="preserve"> PAGEREF _Toc302411421 \h </w:instrText>
         </w:r>
         <w:r>
           <w:rPr>
@@ -1828,7 +1829,7 @@
           <w:lang w:bidi="ar-SA"/>
         </w:rPr>
       </w:pPr>
-      <w:hyperlink w:anchor="_Toc293498968" w:history="1">
+      <w:hyperlink w:anchor="_Toc302411422" w:history="1">
         <w:r>
           <w:rPr>
             <w:rStyle w:val="Hyperlink"/>
@@ -1872,7 +1873,7 @@
             <w:noProof/>
             <w:webHidden/>
           </w:rPr>
-          <w:instrText xml:space="preserve"> PAGEREF _Toc293498968 \h </w:instrText>
+          <w:instrText xml:space="preserve"> PAGEREF _Toc302411422 \h </w:instrText>
         </w:r>
         <w:r>
           <w:rPr>
@@ -1918,7 +1919,7 @@
           <w:lang w:bidi="ar-SA"/>
         </w:rPr>
       </w:pPr>
-      <w:hyperlink w:anchor="_Toc293498969" w:history="1">
+      <w:hyperlink w:anchor="_Toc302411423" w:history="1">
         <w:r>
           <w:rPr>
             <w:rStyle w:val="Hyperlink"/>
@@ -1962,7 +1963,7 @@
             <w:noProof/>
             <w:webHidden/>
           </w:rPr>
-          <w:instrText xml:space="preserve"> PAGEREF _Toc293498969 \h </w:instrText>
+          <w:instrText xml:space="preserve"> PAGEREF _Toc302411423 \h </w:instrText>
         </w:r>
         <w:r>
           <w:rPr>
@@ -2008,7 +2009,7 @@
           <w:lang w:bidi="ar-SA"/>
         </w:rPr>
       </w:pPr>
-      <w:hyperlink w:anchor="_Toc293498970" w:history="1">
+      <w:hyperlink w:anchor="_Toc302411424" w:history="1">
         <w:r>
           <w:rPr>
             <w:rStyle w:val="Hyperlink"/>
@@ -2052,7 +2053,7 @@
             <w:noProof/>
             <w:webHidden/>
           </w:rPr>
-          <w:instrText xml:space="preserve"> PAGEREF _Toc293498970 \h </w:instrText>
+          <w:instrText xml:space="preserve"> PAGEREF _Toc302411424 \h </w:instrText>
         </w:r>
         <w:r>
           <w:rPr>
@@ -2098,7 +2099,7 @@
           <w:lang w:bidi="ar-SA"/>
         </w:rPr>
       </w:pPr>
-      <w:hyperlink w:anchor="_Toc293498971" w:history="1">
+      <w:hyperlink w:anchor="_Toc302411425" w:history="1">
         <w:r>
           <w:rPr>
             <w:rStyle w:val="Hyperlink"/>
@@ -2142,7 +2143,7 @@
             <w:noProof/>
             <w:webHidden/>
           </w:rPr>
-          <w:instrText xml:space="preserve"> PAGEREF _Toc293498971 \h </w:instrText>
+          <w:instrText xml:space="preserve"> PAGEREF _Toc302411425 \h </w:instrText>
         </w:r>
         <w:r>
           <w:rPr>
@@ -2188,7 +2189,7 @@
           <w:lang w:bidi="ar-SA"/>
         </w:rPr>
       </w:pPr>
-      <w:hyperlink w:anchor="_Toc293498972" w:history="1">
+      <w:hyperlink w:anchor="_Toc302411426" w:history="1">
         <w:r>
           <w:rPr>
             <w:rStyle w:val="Hyperlink"/>
@@ -2232,7 +2233,7 @@
             <w:noProof/>
             <w:webHidden/>
           </w:rPr>
-          <w:instrText xml:space="preserve"> PAGEREF _Toc293498972 \h </w:instrText>
+          <w:instrText xml:space="preserve"> PAGEREF _Toc302411426 \h </w:instrText>
         </w:r>
         <w:r>
           <w:rPr>
@@ -2278,7 +2279,7 @@
           <w:lang w:bidi="ar-SA"/>
         </w:rPr>
       </w:pPr>
-      <w:hyperlink w:anchor="_Toc293498973" w:history="1">
+      <w:hyperlink w:anchor="_Toc302411427" w:history="1">
         <w:r>
           <w:rPr>
             <w:rStyle w:val="Hyperlink"/>
@@ -2322,7 +2323,7 @@
             <w:noProof/>
             <w:webHidden/>
           </w:rPr>
-          <w:instrText xml:space="preserve"> PAGEREF _Toc293498973 \h </w:instrText>
+          <w:instrText xml:space="preserve"> PAGEREF _Toc302411427 \h </w:instrText>
         </w:r>
         <w:r>
           <w:rPr>
@@ -2368,7 +2369,7 @@
           <w:lang w:bidi="ar-SA"/>
         </w:rPr>
       </w:pPr>
-      <w:hyperlink w:anchor="_Toc293498974" w:history="1">
+      <w:hyperlink w:anchor="_Toc302411428" w:history="1">
         <w:r>
           <w:rPr>
             <w:rStyle w:val="Hyperlink"/>
@@ -2412,7 +2413,7 @@
             <w:noProof/>
             <w:webHidden/>
           </w:rPr>
-          <w:instrText xml:space="preserve"> PAGEREF _Toc293498974 \h </w:instrText>
+          <w:instrText xml:space="preserve"> PAGEREF _Toc302411428 \h </w:instrText>
         </w:r>
         <w:r>
           <w:rPr>
@@ -2458,7 +2459,7 @@
           <w:lang w:bidi="ar-SA"/>
         </w:rPr>
       </w:pPr>
-      <w:hyperlink w:anchor="_Toc293498975" w:history="1">
+      <w:hyperlink w:anchor="_Toc302411429" w:history="1">
         <w:r>
           <w:rPr>
             <w:rStyle w:val="Hyperlink"/>
@@ -2502,7 +2503,7 @@
             <w:noProof/>
             <w:webHidden/>
           </w:rPr>
-          <w:instrText xml:space="preserve"> PAGEREF _Toc293498975 \h </w:instrText>
+          <w:instrText xml:space="preserve"> PAGEREF _Toc302411429 \h </w:instrText>
         </w:r>
         <w:r>
           <w:rPr>
@@ -2548,7 +2549,7 @@
           <w:lang w:bidi="ar-SA"/>
         </w:rPr>
       </w:pPr>
-      <w:hyperlink w:anchor="_Toc293498976" w:history="1">
+      <w:hyperlink w:anchor="_Toc302411430" w:history="1">
         <w:r>
           <w:rPr>
             <w:rStyle w:val="Hyperlink"/>
@@ -2592,7 +2593,7 @@
             <w:noProof/>
             <w:webHidden/>
           </w:rPr>
-          <w:instrText xml:space="preserve"> PAGEREF _Toc293498976 \h </w:instrText>
+          <w:instrText xml:space="preserve"> PAGEREF _Toc302411430 \h </w:instrText>
         </w:r>
         <w:r>
           <w:rPr>
@@ -2638,7 +2639,7 @@
           <w:lang w:bidi="ar-SA"/>
         </w:rPr>
       </w:pPr>
-      <w:hyperlink w:anchor="_Toc293498977" w:history="1">
+      <w:hyperlink w:anchor="_Toc302411431" w:history="1">
         <w:r>
           <w:rPr>
             <w:rStyle w:val="Hyperlink"/>
@@ -2682,7 +2683,7 @@
             <w:noProof/>
             <w:webHidden/>
           </w:rPr>
-          <w:instrText xml:space="preserve"> PAGEREF _Toc293498977 \h </w:instrText>
+          <w:instrText xml:space="preserve"> PAGEREF _Toc302411431 \h </w:instrText>
         </w:r>
         <w:r>
           <w:rPr>
@@ -2728,7 +2729,7 @@
           <w:lang w:bidi="ar-SA"/>
         </w:rPr>
       </w:pPr>
-      <w:hyperlink w:anchor="_Toc293498978" w:history="1">
+      <w:hyperlink w:anchor="_Toc302411432" w:history="1">
         <w:r>
           <w:rPr>
             <w:rStyle w:val="Hyperlink"/>
@@ -2772,7 +2773,7 @@
             <w:noProof/>
             <w:webHidden/>
           </w:rPr>
-          <w:instrText xml:space="preserve"> PAGEREF _Toc293498978 \h </w:instrText>
+          <w:instrText xml:space="preserve"> PAGEREF _Toc302411432 \h </w:instrText>
         </w:r>
         <w:r>
           <w:rPr>
@@ -2818,7 +2819,7 @@
           <w:lang w:bidi="ar-SA"/>
         </w:rPr>
       </w:pPr>
-      <w:hyperlink w:anchor="_Toc293498979" w:history="1">
+      <w:hyperlink w:anchor="_Toc302411433" w:history="1">
         <w:r>
           <w:rPr>
             <w:rStyle w:val="Hyperlink"/>
@@ -2862,7 +2863,7 @@
             <w:noProof/>
             <w:webHidden/>
           </w:rPr>
-          <w:instrText xml:space="preserve"> PAGEREF _Toc293498979 \h </w:instrText>
+          <w:instrText xml:space="preserve"> PAGEREF _Toc302411433 \h </w:instrText>
         </w:r>
         <w:r>
           <w:rPr>
@@ -2908,7 +2909,7 @@
           <w:lang w:bidi="ar-SA"/>
         </w:rPr>
       </w:pPr>
-      <w:hyperlink w:anchor="_Toc293498980" w:history="1">
+      <w:hyperlink w:anchor="_Toc302411434" w:history="1">
         <w:r>
           <w:rPr>
             <w:rStyle w:val="Hyperlink"/>
@@ -2952,7 +2953,7 @@
             <w:noProof/>
             <w:webHidden/>
           </w:rPr>
-          <w:instrText xml:space="preserve"> PAGEREF _Toc293498980 \h </w:instrText>
+          <w:instrText xml:space="preserve"> PAGEREF _Toc302411434 \h </w:instrText>
         </w:r>
         <w:r>
           <w:rPr>
@@ -2998,7 +2999,7 @@
           <w:lang w:bidi="ar-SA"/>
         </w:rPr>
       </w:pPr>
-      <w:hyperlink w:anchor="_Toc293498981" w:history="1">
+      <w:hyperlink w:anchor="_Toc302411435" w:history="1">
         <w:r>
           <w:rPr>
             <w:rStyle w:val="Hyperlink"/>
@@ -3042,7 +3043,7 @@
             <w:noProof/>
             <w:webHidden/>
           </w:rPr>
-          <w:instrText xml:space="preserve"> PAGEREF _Toc293498981 \h </w:instrText>
+          <w:instrText xml:space="preserve"> PAGEREF _Toc302411435 \h </w:instrText>
         </w:r>
         <w:r>
           <w:rPr>
@@ -3088,7 +3089,7 @@
           <w:lang w:bidi="ar-SA"/>
         </w:rPr>
       </w:pPr>
-      <w:hyperlink w:anchor="_Toc293498982" w:history="1">
+      <w:hyperlink w:anchor="_Toc302411436" w:history="1">
         <w:r>
           <w:rPr>
             <w:rStyle w:val="Hyperlink"/>
@@ -3132,7 +3133,7 @@
             <w:noProof/>
             <w:webHidden/>
           </w:rPr>
-          <w:instrText xml:space="preserve"> PAGEREF _Toc293498982 \h </w:instrText>
+          <w:instrText xml:space="preserve"> PAGEREF _Toc302411436 \h </w:instrText>
         </w:r>
         <w:r>
           <w:rPr>
@@ -3178,7 +3179,7 @@
           <w:lang w:bidi="ar-SA"/>
         </w:rPr>
       </w:pPr>
-      <w:hyperlink w:anchor="_Toc293498983" w:history="1">
+      <w:hyperlink w:anchor="_Toc302411437" w:history="1">
         <w:r>
           <w:rPr>
             <w:rStyle w:val="Hyperlink"/>
@@ -3222,7 +3223,7 @@
             <w:noProof/>
             <w:webHidden/>
           </w:rPr>
-          <w:instrText xml:space="preserve"> PAGEREF _Toc293498983 \h </w:instrText>
+          <w:instrText xml:space="preserve"> PAGEREF _Toc302411437 \h </w:instrText>
         </w:r>
         <w:r>
           <w:rPr>
@@ -3268,7 +3269,7 @@
           <w:lang w:bidi="ar-SA"/>
         </w:rPr>
       </w:pPr>
-      <w:hyperlink w:anchor="_Toc293498984" w:history="1">
+      <w:hyperlink w:anchor="_Toc302411438" w:history="1">
         <w:r>
           <w:rPr>
             <w:rStyle w:val="Hyperlink"/>
@@ -3312,7 +3313,7 @@
             <w:noProof/>
             <w:webHidden/>
           </w:rPr>
-          <w:instrText xml:space="preserve"> PAGEREF _Toc293498984 \h </w:instrText>
+          <w:instrText xml:space="preserve"> PAGEREF _Toc302411438 \h </w:instrText>
         </w:r>
         <w:r>
           <w:rPr>
@@ -3358,7 +3359,7 @@
           <w:lang w:bidi="ar-SA"/>
         </w:rPr>
       </w:pPr>
-      <w:hyperlink w:anchor="_Toc293498985" w:history="1">
+      <w:hyperlink w:anchor="_Toc302411439" w:history="1">
         <w:r>
           <w:rPr>
             <w:rStyle w:val="Hyperlink"/>
@@ -3402,7 +3403,7 @@
             <w:noProof/>
             <w:webHidden/>
           </w:rPr>
-          <w:instrText xml:space="preserve"> PAGEREF _Toc293498985 \h </w:instrText>
+          <w:instrText xml:space="preserve"> PAGEREF _Toc302411439 \h </w:instrText>
         </w:r>
         <w:r>
           <w:rPr>
@@ -3448,7 +3449,7 @@
           <w:lang w:bidi="ar-SA"/>
         </w:rPr>
       </w:pPr>
-      <w:hyperlink w:anchor="_Toc293498986" w:history="1">
+      <w:hyperlink w:anchor="_Toc302411440" w:history="1">
         <w:r>
           <w:rPr>
             <w:rStyle w:val="Hyperlink"/>
@@ -3492,7 +3493,7 @@
             <w:noProof/>
             <w:webHidden/>
           </w:rPr>
-          <w:instrText xml:space="preserve"> PAGEREF _Toc293498986 \h </w:instrText>
+          <w:instrText xml:space="preserve"> PAGEREF _Toc302411440 \h </w:instrText>
         </w:r>
         <w:r>
           <w:rPr>
@@ -3538,7 +3539,7 @@
           <w:lang w:bidi="ar-SA"/>
         </w:rPr>
       </w:pPr>
-      <w:hyperlink w:anchor="_Toc293498987" w:history="1">
+      <w:hyperlink w:anchor="_Toc302411441" w:history="1">
         <w:r>
           <w:rPr>
             <w:rStyle w:val="Hyperlink"/>
@@ -3582,7 +3583,7 @@
             <w:noProof/>
             <w:webHidden/>
           </w:rPr>
-          <w:instrText xml:space="preserve"> PAGEREF _Toc293498987 \h </w:instrText>
+          <w:instrText xml:space="preserve"> PAGEREF _Toc302411441 \h </w:instrText>
         </w:r>
         <w:r>
           <w:rPr>
@@ -3628,7 +3629,7 @@
           <w:lang w:bidi="ar-SA"/>
         </w:rPr>
       </w:pPr>
-      <w:hyperlink w:anchor="_Toc293498988" w:history="1">
+      <w:hyperlink w:anchor="_Toc302411442" w:history="1">
         <w:r>
           <w:rPr>
             <w:rStyle w:val="Hyperlink"/>
@@ -3672,7 +3673,7 @@
             <w:noProof/>
             <w:webHidden/>
           </w:rPr>
-          <w:instrText xml:space="preserve"> PAGEREF _Toc293498988 \h </w:instrText>
+          <w:instrText xml:space="preserve"> PAGEREF _Toc302411442 \h </w:instrText>
         </w:r>
         <w:r>
           <w:rPr>
@@ -3718,7 +3719,7 @@
           <w:lang w:bidi="ar-SA"/>
         </w:rPr>
       </w:pPr>
-      <w:hyperlink w:anchor="_Toc293498989" w:history="1">
+      <w:hyperlink w:anchor="_Toc302411443" w:history="1">
         <w:r>
           <w:rPr>
             <w:rStyle w:val="Hyperlink"/>
@@ -3762,7 +3763,7 @@
             <w:noProof/>
             <w:webHidden/>
           </w:rPr>
-          <w:instrText xml:space="preserve"> PAGEREF _Toc293498989 \h </w:instrText>
+          <w:instrText xml:space="preserve"> PAGEREF _Toc302411443 \h </w:instrText>
         </w:r>
         <w:r>
           <w:rPr>
@@ -3808,7 +3809,7 @@
           <w:lang w:bidi="ar-SA"/>
         </w:rPr>
       </w:pPr>
-      <w:hyperlink w:anchor="_Toc293498990" w:history="1">
+      <w:hyperlink w:anchor="_Toc302411444" w:history="1">
         <w:r>
           <w:rPr>
             <w:rStyle w:val="Hyperlink"/>
@@ -3852,7 +3853,7 @@
             <w:noProof/>
             <w:webHidden/>
           </w:rPr>
-          <w:instrText xml:space="preserve"> PAGEREF _Toc293498990 \h </w:instrText>
+          <w:instrText xml:space="preserve"> PAGEREF _Toc302411444 \h </w:instrText>
         </w:r>
         <w:r>
           <w:rPr>
@@ -3898,7 +3899,7 @@
           <w:lang w:bidi="ar-SA"/>
         </w:rPr>
       </w:pPr>
-      <w:hyperlink w:anchor="_Toc293498991" w:history="1">
+      <w:hyperlink w:anchor="_Toc302411445" w:history="1">
         <w:r>
           <w:rPr>
             <w:rStyle w:val="Hyperlink"/>
@@ -3942,7 +3943,7 @@
             <w:noProof/>
             <w:webHidden/>
           </w:rPr>
-          <w:instrText xml:space="preserve"> PAGEREF _Toc293498991 \h </w:instrText>
+          <w:instrText xml:space="preserve"> PAGEREF _Toc302411445 \h </w:instrText>
         </w:r>
         <w:r>
           <w:rPr>
@@ -3988,7 +3989,7 @@
           <w:lang w:bidi="ar-SA"/>
         </w:rPr>
       </w:pPr>
-      <w:hyperlink w:anchor="_Toc293498992" w:history="1">
+      <w:hyperlink w:anchor="_Toc302411446" w:history="1">
         <w:r>
           <w:rPr>
             <w:rStyle w:val="Hyperlink"/>
@@ -4032,7 +4033,7 @@
             <w:noProof/>
             <w:webHidden/>
           </w:rPr>
-          <w:instrText xml:space="preserve"> PAGEREF _Toc293498992 \h </w:instrText>
+          <w:instrText xml:space="preserve"> PAGEREF _Toc302411446 \h </w:instrText>
         </w:r>
         <w:r>
           <w:rPr>
@@ -4078,7 +4079,7 @@
           <w:lang w:bidi="ar-SA"/>
         </w:rPr>
       </w:pPr>
-      <w:hyperlink w:anchor="_Toc293498993" w:history="1">
+      <w:hyperlink w:anchor="_Toc302411447" w:history="1">
         <w:r>
           <w:rPr>
             <w:rStyle w:val="Hyperlink"/>
@@ -4122,7 +4123,7 @@
             <w:noProof/>
             <w:webHidden/>
           </w:rPr>
-          <w:instrText xml:space="preserve"> PAGEREF _Toc293498993 \h </w:instrText>
+          <w:instrText xml:space="preserve"> PAGEREF _Toc302411447 \h </w:instrText>
         </w:r>
         <w:r>
           <w:rPr>
@@ -4168,7 +4169,7 @@
           <w:lang w:bidi="ar-SA"/>
         </w:rPr>
       </w:pPr>
-      <w:hyperlink w:anchor="_Toc293498994" w:history="1">
+      <w:hyperlink w:anchor="_Toc302411448" w:history="1">
         <w:r>
           <w:rPr>
             <w:rStyle w:val="Hyperlink"/>
@@ -4212,7 +4213,7 @@
             <w:noProof/>
             <w:webHidden/>
           </w:rPr>
-          <w:instrText xml:space="preserve"> PAGEREF _Toc293498994 \h </w:instrText>
+          <w:instrText xml:space="preserve"> PAGEREF _Toc302411448 \h </w:instrText>
         </w:r>
         <w:r>
           <w:rPr>
@@ -4258,7 +4259,7 @@
           <w:lang w:bidi="ar-SA"/>
         </w:rPr>
       </w:pPr>
-      <w:hyperlink w:anchor="_Toc293498995" w:history="1">
+      <w:hyperlink w:anchor="_Toc302411449" w:history="1">
         <w:r>
           <w:rPr>
             <w:rStyle w:val="Hyperlink"/>
@@ -4302,7 +4303,7 @@
             <w:noProof/>
             <w:webHidden/>
           </w:rPr>
-          <w:instrText xml:space="preserve"> PAGEREF _Toc293498995 \h </w:instrText>
+          <w:instrText xml:space="preserve"> PAGEREF _Toc302411449 \h </w:instrText>
         </w:r>
         <w:r>
           <w:rPr>
@@ -4348,7 +4349,7 @@
           <w:lang w:bidi="ar-SA"/>
         </w:rPr>
       </w:pPr>
-      <w:hyperlink w:anchor="_Toc293498996" w:history="1">
+      <w:hyperlink w:anchor="_Toc302411450" w:history="1">
         <w:r>
           <w:rPr>
             <w:rStyle w:val="Hyperlink"/>
@@ -4392,7 +4393,7 @@
             <w:noProof/>
             <w:webHidden/>
           </w:rPr>
-          <w:instrText xml:space="preserve"> PAGEREF _Toc293498996 \h </w:instrText>
+          <w:instrText xml:space="preserve"> PAGEREF _Toc302411450 \h </w:instrText>
         </w:r>
         <w:r>
           <w:rPr>
@@ -4438,7 +4439,7 @@
           <w:lang w:bidi="ar-SA"/>
         </w:rPr>
       </w:pPr>
-      <w:hyperlink w:anchor="_Toc293498997" w:history="1">
+      <w:hyperlink w:anchor="_Toc302411451" w:history="1">
         <w:r>
           <w:rPr>
             <w:rStyle w:val="Hyperlink"/>
@@ -4482,7 +4483,7 @@
             <w:noProof/>
             <w:webHidden/>
           </w:rPr>
-          <w:instrText xml:space="preserve"> PAGEREF _Toc293498997 \h </w:instrText>
+          <w:instrText xml:space="preserve"> PAGEREF _Toc302411451 \h </w:instrText>
         </w:r>
         <w:r>
           <w:rPr>
@@ -4528,7 +4529,7 @@
           <w:lang w:bidi="ar-SA"/>
         </w:rPr>
       </w:pPr>
-      <w:hyperlink w:anchor="_Toc293498998" w:history="1">
+      <w:hyperlink w:anchor="_Toc302411452" w:history="1">
         <w:r>
           <w:rPr>
             <w:rStyle w:val="Hyperlink"/>
@@ -4572,7 +4573,7 @@
             <w:noProof/>
             <w:webHidden/>
           </w:rPr>
-          <w:instrText xml:space="preserve"> PAGEREF _Toc293498998 \h </w:instrText>
+          <w:instrText xml:space="preserve"> PAGEREF _Toc302411452 \h </w:instrText>
         </w:r>
         <w:r>
           <w:rPr>
@@ -4618,7 +4619,7 @@
           <w:lang w:bidi="ar-SA"/>
         </w:rPr>
       </w:pPr>
-      <w:hyperlink w:anchor="_Toc293498999" w:history="1">
+      <w:hyperlink w:anchor="_Toc302411453" w:history="1">
         <w:r>
           <w:rPr>
             <w:rStyle w:val="Hyperlink"/>
@@ -4662,7 +4663,7 @@
             <w:noProof/>
             <w:webHidden/>
           </w:rPr>
-          <w:instrText xml:space="preserve"> PAGEREF _Toc293498999 \h </w:instrText>
+          <w:instrText xml:space="preserve"> PAGEREF _Toc302411453 \h </w:instrText>
         </w:r>
         <w:r>
           <w:rPr>
@@ -4708,7 +4709,7 @@
           <w:lang w:bidi="ar-SA"/>
         </w:rPr>
       </w:pPr>
-      <w:hyperlink w:anchor="_Toc293499000" w:history="1">
+      <w:hyperlink w:anchor="_Toc302411454" w:history="1">
         <w:r>
           <w:rPr>
             <w:rStyle w:val="Hyperlink"/>
@@ -4752,7 +4753,7 @@
             <w:noProof/>
             <w:webHidden/>
           </w:rPr>
-          <w:instrText xml:space="preserve"> PAGEREF _Toc293499000 \h </w:instrText>
+          <w:instrText xml:space="preserve"> PAGEREF _Toc302411454 \h </w:instrText>
         </w:r>
         <w:r>
           <w:rPr>
@@ -4798,7 +4799,7 @@
           <w:lang w:bidi="ar-SA"/>
         </w:rPr>
       </w:pPr>
-      <w:hyperlink w:anchor="_Toc293499001" w:history="1">
+      <w:hyperlink w:anchor="_Toc302411455" w:history="1">
         <w:r>
           <w:rPr>
             <w:rStyle w:val="Hyperlink"/>
@@ -4842,7 +4843,7 @@
             <w:noProof/>
             <w:webHidden/>
           </w:rPr>
-          <w:instrText xml:space="preserve"> PAGEREF _Toc293499001 \h </w:instrText>
+          <w:instrText xml:space="preserve"> PAGEREF _Toc302411455 \h </w:instrText>
         </w:r>
         <w:r>
           <w:rPr>
@@ -4888,7 +4889,7 @@
           <w:lang w:bidi="ar-SA"/>
         </w:rPr>
       </w:pPr>
-      <w:hyperlink w:anchor="_Toc293499002" w:history="1">
+      <w:hyperlink w:anchor="_Toc302411456" w:history="1">
         <w:r>
           <w:rPr>
             <w:rStyle w:val="Hyperlink"/>
@@ -4932,7 +4933,7 @@
             <w:noProof/>
             <w:webHidden/>
           </w:rPr>
-          <w:instrText xml:space="preserve"> PAGEREF _Toc293499002 \h </w:instrText>
+          <w:instrText xml:space="preserve"> PAGEREF _Toc302411456 \h </w:instrText>
         </w:r>
         <w:r>
           <w:rPr>
@@ -4978,7 +4979,7 @@
           <w:lang w:bidi="ar-SA"/>
         </w:rPr>
       </w:pPr>
-      <w:hyperlink w:anchor="_Toc293499003" w:history="1">
+      <w:hyperlink w:anchor="_Toc302411457" w:history="1">
         <w:r>
           <w:rPr>
             <w:rStyle w:val="Hyperlink"/>
@@ -5022,7 +5023,7 @@
             <w:noProof/>
             <w:webHidden/>
           </w:rPr>
-          <w:instrText xml:space="preserve"> PAGEREF _Toc293499003 \h </w:instrText>
+          <w:instrText xml:space="preserve"> PAGEREF _Toc302411457 \h </w:instrText>
         </w:r>
         <w:r>
           <w:rPr>
@@ -5068,7 +5069,7 @@
           <w:lang w:bidi="ar-SA"/>
         </w:rPr>
       </w:pPr>
-      <w:hyperlink w:anchor="_Toc293499004" w:history="1">
+      <w:hyperlink w:anchor="_Toc302411458" w:history="1">
         <w:r>
           <w:rPr>
             <w:rStyle w:val="Hyperlink"/>
@@ -5112,7 +5113,7 @@
             <w:noProof/>
             <w:webHidden/>
           </w:rPr>
-          <w:instrText xml:space="preserve"> PAGEREF _Toc293499004 \h </w:instrText>
+          <w:instrText xml:space="preserve"> PAGEREF _Toc302411458 \h </w:instrText>
         </w:r>
         <w:r>
           <w:rPr>
@@ -5158,7 +5159,7 @@
           <w:lang w:bidi="ar-SA"/>
         </w:rPr>
       </w:pPr>
-      <w:hyperlink w:anchor="_Toc293499005" w:history="1">
+      <w:hyperlink w:anchor="_Toc302411459" w:history="1">
         <w:r>
           <w:rPr>
             <w:rStyle w:val="Hyperlink"/>
@@ -5202,7 +5203,7 @@
             <w:noProof/>
             <w:webHidden/>
           </w:rPr>
-          <w:instrText xml:space="preserve"> PAGEREF _Toc293499005 \h </w:instrText>
+          <w:instrText xml:space="preserve"> PAGEREF _Toc302411459 \h </w:instrText>
         </w:r>
         <w:r>
           <w:rPr>
@@ -5248,7 +5249,7 @@
           <w:lang w:bidi="ar-SA"/>
         </w:rPr>
       </w:pPr>
-      <w:hyperlink w:anchor="_Toc293499006" w:history="1">
+      <w:hyperlink w:anchor="_Toc302411460" w:history="1">
         <w:r>
           <w:rPr>
             <w:rStyle w:val="Hyperlink"/>
@@ -5292,7 +5293,7 @@
             <w:noProof/>
             <w:webHidden/>
           </w:rPr>
-          <w:instrText xml:space="preserve"> PAGEREF _Toc293499006 \h </w:instrText>
+          <w:instrText xml:space="preserve"> PAGEREF _Toc302411460 \h </w:instrText>
         </w:r>
         <w:r>
           <w:rPr>
@@ -5338,7 +5339,7 @@
           <w:lang w:bidi="ar-SA"/>
         </w:rPr>
       </w:pPr>
-      <w:hyperlink w:anchor="_Toc293499007" w:history="1">
+      <w:hyperlink w:anchor="_Toc302411461" w:history="1">
         <w:r>
           <w:rPr>
             <w:rStyle w:val="Hyperlink"/>
@@ -5382,7 +5383,7 @@
             <w:noProof/>
             <w:webHidden/>
           </w:rPr>
-          <w:instrText xml:space="preserve"> PAGEREF _Toc293499007 \h </w:instrText>
+          <w:instrText xml:space="preserve"> PAGEREF _Toc302411461 \h </w:instrText>
         </w:r>
         <w:r>
           <w:rPr>
@@ -5428,7 +5429,7 @@
           <w:lang w:bidi="ar-SA"/>
         </w:rPr>
       </w:pPr>
-      <w:hyperlink w:anchor="_Toc293499008" w:history="1">
+      <w:hyperlink w:anchor="_Toc302411462" w:history="1">
         <w:r>
           <w:rPr>
             <w:rStyle w:val="Hyperlink"/>
@@ -5472,7 +5473,7 @@
             <w:noProof/>
             <w:webHidden/>
           </w:rPr>
-          <w:instrText xml:space="preserve"> PAGEREF _Toc293499008 \h </w:instrText>
+          <w:instrText xml:space="preserve"> PAGEREF _Toc302411462 \h </w:instrText>
         </w:r>
         <w:r>
           <w:rPr>
@@ -5518,7 +5519,7 @@
           <w:lang w:bidi="ar-SA"/>
         </w:rPr>
       </w:pPr>
-      <w:hyperlink w:anchor="_Toc293499009" w:history="1">
+      <w:hyperlink w:anchor="_Toc302411463" w:history="1">
         <w:r>
           <w:rPr>
             <w:rStyle w:val="Hyperlink"/>
@@ -5562,7 +5563,7 @@
             <w:noProof/>
             <w:webHidden/>
           </w:rPr>
-          <w:instrText xml:space="preserve"> PAGEREF _Toc293499009 \h </w:instrText>
+          <w:instrText xml:space="preserve"> PAGEREF _Toc302411463 \h </w:instrText>
         </w:r>
         <w:r>
           <w:rPr>
@@ -5608,7 +5609,7 @@
           <w:lang w:bidi="ar-SA"/>
         </w:rPr>
       </w:pPr>
-      <w:hyperlink w:anchor="_Toc293499010" w:history="1">
+      <w:hyperlink w:anchor="_Toc302411464" w:history="1">
         <w:r>
           <w:rPr>
             <w:rStyle w:val="Hyperlink"/>
@@ -5652,7 +5653,7 @@
             <w:noProof/>
             <w:webHidden/>
           </w:rPr>
-          <w:instrText xml:space="preserve"> PAGEREF _Toc293499010 \h </w:instrText>
+          <w:instrText xml:space="preserve"> PAGEREF _Toc302411464 \h </w:instrText>
         </w:r>
         <w:r>
           <w:rPr>
@@ -5698,7 +5699,7 @@
           <w:lang w:bidi="ar-SA"/>
         </w:rPr>
       </w:pPr>
-      <w:hyperlink w:anchor="_Toc293499011" w:history="1">
+      <w:hyperlink w:anchor="_Toc302411465" w:history="1">
         <w:r>
           <w:rPr>
             <w:rStyle w:val="Hyperlink"/>
@@ -5742,7 +5743,7 @@
             <w:noProof/>
             <w:webHidden/>
           </w:rPr>
-          <w:instrText xml:space="preserve"> PAGEREF _Toc293499011 \h </w:instrText>
+          <w:instrText xml:space="preserve"> PAGEREF _Toc302411465 \h </w:instrText>
         </w:r>
         <w:r>
           <w:rPr>
@@ -5788,7 +5789,7 @@
           <w:lang w:bidi="ar-SA"/>
         </w:rPr>
       </w:pPr>
-      <w:hyperlink w:anchor="_Toc293499012" w:history="1">
+      <w:hyperlink w:anchor="_Toc302411466" w:history="1">
         <w:r>
           <w:rPr>
             <w:rStyle w:val="Hyperlink"/>
@@ -5832,7 +5833,7 @@
             <w:noProof/>
             <w:webHidden/>
           </w:rPr>
-          <w:instrText xml:space="preserve"> PAGEREF _Toc293499012 \h </w:instrText>
+          <w:instrText xml:space="preserve"> PAGEREF _Toc302411466 \h </w:instrText>
         </w:r>
         <w:r>
           <w:rPr>
@@ -5878,7 +5879,7 @@
           <w:lang w:bidi="ar-SA"/>
         </w:rPr>
       </w:pPr>
-      <w:hyperlink w:anchor="_Toc293499013" w:history="1">
+      <w:hyperlink w:anchor="_Toc302411467" w:history="1">
         <w:r>
           <w:rPr>
             <w:rStyle w:val="Hyperlink"/>
@@ -5922,7 +5923,7 @@
             <w:noProof/>
             <w:webHidden/>
           </w:rPr>
-          <w:instrText xml:space="preserve"> PAGEREF _Toc293499013 \h </w:instrText>
+          <w:instrText xml:space="preserve"> PAGEREF _Toc302411467 \h </w:instrText>
         </w:r>
         <w:r>
           <w:rPr>
@@ -5968,7 +5969,7 @@
           <w:lang w:bidi="ar-SA"/>
         </w:rPr>
       </w:pPr>
-      <w:hyperlink w:anchor="_Toc293499014" w:history="1">
+      <w:hyperlink w:anchor="_Toc302411468" w:history="1">
         <w:r>
           <w:rPr>
             <w:rStyle w:val="Hyperlink"/>
@@ -6012,7 +6013,7 @@
             <w:noProof/>
             <w:webHidden/>
           </w:rPr>
-          <w:instrText xml:space="preserve"> PAGEREF _Toc293499014 \h </w:instrText>
+          <w:instrText xml:space="preserve"> PAGEREF _Toc302411468 \h </w:instrText>
         </w:r>
         <w:r>
           <w:rPr>
@@ -6058,7 +6059,7 @@
           <w:lang w:bidi="ar-SA"/>
         </w:rPr>
       </w:pPr>
-      <w:hyperlink w:anchor="_Toc293499015" w:history="1">
+      <w:hyperlink w:anchor="_Toc302411469" w:history="1">
         <w:r>
           <w:rPr>
             <w:rStyle w:val="Hyperlink"/>
@@ -6102,7 +6103,7 @@
             <w:noProof/>
             <w:webHidden/>
           </w:rPr>
-          <w:instrText xml:space="preserve"> PAGEREF _Toc293499015 \h </w:instrText>
+          <w:instrText xml:space="preserve"> PAGEREF _Toc302411469 \h </w:instrText>
         </w:r>
         <w:r>
           <w:rPr>
@@ -6148,7 +6149,7 @@
           <w:lang w:bidi="ar-SA"/>
         </w:rPr>
       </w:pPr>
-      <w:hyperlink w:anchor="_Toc293499016" w:history="1">
+      <w:hyperlink w:anchor="_Toc302411470" w:history="1">
         <w:r>
           <w:rPr>
             <w:rStyle w:val="Hyperlink"/>
@@ -6192,7 +6193,7 @@
             <w:noProof/>
             <w:webHidden/>
           </w:rPr>
-          <w:instrText xml:space="preserve"> PAGEREF _Toc293499016 \h </w:instrText>
+          <w:instrText xml:space="preserve"> PAGEREF _Toc302411470 \h </w:instrText>
         </w:r>
         <w:r>
           <w:rPr>
@@ -6238,7 +6239,7 @@
           <w:lang w:bidi="ar-SA"/>
         </w:rPr>
       </w:pPr>
-      <w:hyperlink w:anchor="_Toc293499017" w:history="1">
+      <w:hyperlink w:anchor="_Toc302411471" w:history="1">
         <w:r>
           <w:rPr>
             <w:rStyle w:val="Hyperlink"/>
@@ -6282,7 +6283,7 @@
             <w:noProof/>
             <w:webHidden/>
           </w:rPr>
-          <w:instrText xml:space="preserve"> PAGEREF _Toc293499017 \h </w:instrText>
+          <w:instrText xml:space="preserve"> PAGEREF _Toc302411471 \h </w:instrText>
         </w:r>
         <w:r>
           <w:rPr>
@@ -6328,7 +6329,7 @@
           <w:lang w:bidi="ar-SA"/>
         </w:rPr>
       </w:pPr>
-      <w:hyperlink w:anchor="_Toc293499018" w:history="1">
+      <w:hyperlink w:anchor="_Toc302411472" w:history="1">
         <w:r>
           <w:rPr>
             <w:rStyle w:val="Hyperlink"/>
@@ -6372,7 +6373,7 @@
             <w:noProof/>
             <w:webHidden/>
           </w:rPr>
-          <w:instrText xml:space="preserve"> PAGEREF _Toc293499018 \h </w:instrText>
+          <w:instrText xml:space="preserve"> PAGEREF _Toc302411472 \h </w:instrText>
         </w:r>
         <w:r>
           <w:rPr>
@@ -6418,7 +6419,7 @@
           <w:lang w:bidi="ar-SA"/>
         </w:rPr>
       </w:pPr>
-      <w:hyperlink w:anchor="_Toc293499019" w:history="1">
+      <w:hyperlink w:anchor="_Toc302411473" w:history="1">
         <w:r>
           <w:rPr>
             <w:rStyle w:val="Hyperlink"/>
@@ -6462,7 +6463,7 @@
             <w:noProof/>
             <w:webHidden/>
           </w:rPr>
-          <w:instrText xml:space="preserve"> PAGEREF _Toc293499019 \h </w:instrText>
+          <w:instrText xml:space="preserve"> PAGEREF _Toc302411473 \h </w:instrText>
         </w:r>
         <w:r>
           <w:rPr>
@@ -6508,7 +6509,7 @@
           <w:lang w:bidi="ar-SA"/>
         </w:rPr>
       </w:pPr>
-      <w:hyperlink w:anchor="_Toc293499020" w:history="1">
+      <w:hyperlink w:anchor="_Toc302411474" w:history="1">
         <w:r>
           <w:rPr>
             <w:rStyle w:val="Hyperlink"/>
@@ -6552,7 +6553,7 @@
             <w:noProof/>
             <w:webHidden/>
           </w:rPr>
-          <w:instrText xml:space="preserve"> PAGEREF _Toc293499020 \h </w:instrText>
+          <w:instrText xml:space="preserve"> PAGEREF _Toc302411474 \h </w:instrText>
         </w:r>
         <w:r>
           <w:rPr>
@@ -6598,7 +6599,7 @@
           <w:lang w:bidi="ar-SA"/>
         </w:rPr>
       </w:pPr>
-      <w:hyperlink w:anchor="_Toc293499021" w:history="1">
+      <w:hyperlink w:anchor="_Toc302411475" w:history="1">
         <w:r>
           <w:rPr>
             <w:rStyle w:val="Hyperlink"/>
@@ -6642,7 +6643,7 @@
             <w:noProof/>
             <w:webHidden/>
           </w:rPr>
-          <w:instrText xml:space="preserve"> PAGEREF _Toc293499021 \h </w:instrText>
+          <w:instrText xml:space="preserve"> PAGEREF _Toc302411475 \h </w:instrText>
         </w:r>
         <w:r>
           <w:rPr>
@@ -6688,7 +6689,7 @@
           <w:lang w:bidi="ar-SA"/>
         </w:rPr>
       </w:pPr>
-      <w:hyperlink w:anchor="_Toc293499022" w:history="1">
+      <w:hyperlink w:anchor="_Toc302411476" w:history="1">
         <w:r>
           <w:rPr>
             <w:rStyle w:val="Hyperlink"/>
@@ -6732,7 +6733,7 @@
             <w:noProof/>
             <w:webHidden/>
           </w:rPr>
-          <w:instrText xml:space="preserve"> PAGEREF _Toc293499022 \h </w:instrText>
+          <w:instrText xml:space="preserve"> PAGEREF _Toc302411476 \h </w:instrText>
         </w:r>
         <w:r>
           <w:rPr>
@@ -6778,7 +6779,7 @@
           <w:lang w:bidi="ar-SA"/>
         </w:rPr>
       </w:pPr>
-      <w:hyperlink w:anchor="_Toc293499023" w:history="1">
+      <w:hyperlink w:anchor="_Toc302411477" w:history="1">
         <w:r>
           <w:rPr>
             <w:rStyle w:val="Hyperlink"/>
@@ -6822,7 +6823,7 @@
             <w:noProof/>
             <w:webHidden/>
           </w:rPr>
-          <w:instrText xml:space="preserve"> PAGEREF _Toc293499023 \h </w:instrText>
+          <w:instrText xml:space="preserve"> PAGEREF _Toc302411477 \h </w:instrText>
         </w:r>
         <w:r>
           <w:rPr>
@@ -6868,7 +6869,7 @@
           <w:lang w:bidi="ar-SA"/>
         </w:rPr>
       </w:pPr>
-      <w:hyperlink w:anchor="_Toc293499024" w:history="1">
+      <w:hyperlink w:anchor="_Toc302411478" w:history="1">
         <w:r>
           <w:rPr>
             <w:rStyle w:val="Hyperlink"/>
@@ -6912,7 +6913,7 @@
             <w:noProof/>
             <w:webHidden/>
           </w:rPr>
-          <w:instrText xml:space="preserve"> PAGEREF _Toc293499024 \h </w:instrText>
+          <w:instrText xml:space="preserve"> PAGEREF _Toc302411478 \h </w:instrText>
         </w:r>
         <w:r>
           <w:rPr>
@@ -6958,7 +6959,7 @@
           <w:lang w:bidi="ar-SA"/>
         </w:rPr>
       </w:pPr>
-      <w:hyperlink w:anchor="_Toc293499025" w:history="1">
+      <w:hyperlink w:anchor="_Toc302411479" w:history="1">
         <w:r>
           <w:rPr>
             <w:rStyle w:val="Hyperlink"/>
@@ -7002,7 +7003,7 @@
             <w:noProof/>
             <w:webHidden/>
           </w:rPr>
-          <w:instrText xml:space="preserve"> PAGEREF _Toc293499025 \h </w:instrText>
+          <w:instrText xml:space="preserve"> PAGEREF _Toc302411479 \h </w:instrText>
         </w:r>
         <w:r>
           <w:rPr>
@@ -7048,7 +7049,7 @@
           <w:lang w:bidi="ar-SA"/>
         </w:rPr>
       </w:pPr>
-      <w:hyperlink w:anchor="_Toc293499026" w:history="1">
+      <w:hyperlink w:anchor="_Toc302411480" w:history="1">
         <w:r>
           <w:rPr>
             <w:rStyle w:val="Hyperlink"/>
@@ -7092,7 +7093,7 @@
             <w:noProof/>
             <w:webHidden/>
           </w:rPr>
-          <w:instrText xml:space="preserve"> PAGEREF _Toc293499026 \h </w:instrText>
+          <w:instrText xml:space="preserve"> PAGEREF _Toc302411480 \h </w:instrText>
         </w:r>
         <w:r>
           <w:rPr>
@@ -7138,7 +7139,7 @@
           <w:lang w:bidi="ar-SA"/>
         </w:rPr>
       </w:pPr>
-      <w:hyperlink w:anchor="_Toc293499027" w:history="1">
+      <w:hyperlink w:anchor="_Toc302411481" w:history="1">
         <w:r>
           <w:rPr>
             <w:rStyle w:val="Hyperlink"/>
@@ -7182,7 +7183,7 @@
             <w:noProof/>
             <w:webHidden/>
           </w:rPr>
-          <w:instrText xml:space="preserve"> PAGEREF _Toc293499027 \h </w:instrText>
+          <w:instrText xml:space="preserve"> PAGEREF _Toc302411481 \h </w:instrText>
         </w:r>
         <w:r>
           <w:rPr>
@@ -7228,7 +7229,7 @@
           <w:lang w:bidi="ar-SA"/>
         </w:rPr>
       </w:pPr>
-      <w:hyperlink w:anchor="_Toc293499028" w:history="1">
+      <w:hyperlink w:anchor="_Toc302411482" w:history="1">
         <w:r>
           <w:rPr>
             <w:rStyle w:val="Hyperlink"/>
@@ -7272,7 +7273,7 @@
             <w:noProof/>
             <w:webHidden/>
           </w:rPr>
-          <w:instrText xml:space="preserve"> PAGEREF _Toc293499028 \h </w:instrText>
+          <w:instrText xml:space="preserve"> PAGEREF _Toc302411482 \h </w:instrText>
         </w:r>
         <w:r>
           <w:rPr>
@@ -7318,7 +7319,7 @@
           <w:lang w:bidi="ar-SA"/>
         </w:rPr>
       </w:pPr>
-      <w:hyperlink w:anchor="_Toc293499029" w:history="1">
+      <w:hyperlink w:anchor="_Toc302411483" w:history="1">
         <w:r>
           <w:rPr>
             <w:rStyle w:val="Hyperlink"/>
@@ -7362,7 +7363,7 @@
             <w:noProof/>
             <w:webHidden/>
           </w:rPr>
-          <w:instrText xml:space="preserve"> PAGEREF _Toc293499029 \h </w:instrText>
+          <w:instrText xml:space="preserve"> PAGEREF _Toc302411483 \h </w:instrText>
         </w:r>
         <w:r>
           <w:rPr>
@@ -7408,7 +7409,7 @@
           <w:lang w:bidi="ar-SA"/>
         </w:rPr>
       </w:pPr>
-      <w:hyperlink w:anchor="_Toc293499030" w:history="1">
+      <w:hyperlink w:anchor="_Toc302411484" w:history="1">
         <w:r>
           <w:rPr>
             <w:rStyle w:val="Hyperlink"/>
@@ -7452,7 +7453,7 @@
             <w:noProof/>
             <w:webHidden/>
           </w:rPr>
-          <w:instrText xml:space="preserve"> PAGEREF _Toc293499030 \h </w:instrText>
+          <w:instrText xml:space="preserve"> PAGEREF _Toc302411484 \h </w:instrText>
         </w:r>
         <w:r>
           <w:rPr>
@@ -7498,7 +7499,7 @@
           <w:lang w:bidi="ar-SA"/>
         </w:rPr>
       </w:pPr>
-      <w:hyperlink w:anchor="_Toc293499031" w:history="1">
+      <w:hyperlink w:anchor="_Toc302411485" w:history="1">
         <w:r>
           <w:rPr>
             <w:rStyle w:val="Hyperlink"/>
@@ -7542,7 +7543,7 @@
             <w:noProof/>
             <w:webHidden/>
           </w:rPr>
-          <w:instrText xml:space="preserve"> PAGEREF _Toc293499031 \h </w:instrText>
+          <w:instrText xml:space="preserve"> PAGEREF _Toc302411485 \h </w:instrText>
         </w:r>
         <w:r>
           <w:rPr>
@@ -7588,7 +7589,7 @@
           <w:lang w:bidi="ar-SA"/>
         </w:rPr>
       </w:pPr>
-      <w:hyperlink w:anchor="_Toc293499032" w:history="1">
+      <w:hyperlink w:anchor="_Toc302411486" w:history="1">
         <w:r>
           <w:rPr>
             <w:rStyle w:val="Hyperlink"/>
@@ -7632,7 +7633,7 @@
             <w:noProof/>
             <w:webHidden/>
           </w:rPr>
-          <w:instrText xml:space="preserve"> PAGEREF _Toc293499032 \h </w:instrText>
+          <w:instrText xml:space="preserve"> PAGEREF _Toc302411486 \h </w:instrText>
         </w:r>
         <w:r>
           <w:rPr>
@@ -7678,7 +7679,7 @@
           <w:lang w:bidi="ar-SA"/>
         </w:rPr>
       </w:pPr>
-      <w:hyperlink w:anchor="_Toc293499033" w:history="1">
+      <w:hyperlink w:anchor="_Toc302411487" w:history="1">
         <w:r>
           <w:rPr>
             <w:rStyle w:val="Hyperlink"/>
@@ -7722,7 +7723,7 @@
             <w:noProof/>
             <w:webHidden/>
           </w:rPr>
-          <w:instrText xml:space="preserve"> PAGEREF _Toc293499033 \h </w:instrText>
+          <w:instrText xml:space="preserve"> PAGEREF _Toc302411487 \h </w:instrText>
         </w:r>
         <w:r>
           <w:rPr>
@@ -7768,7 +7769,7 @@
           <w:lang w:bidi="ar-SA"/>
         </w:rPr>
       </w:pPr>
-      <w:hyperlink w:anchor="_Toc293499034" w:history="1">
+      <w:hyperlink w:anchor="_Toc302411488" w:history="1">
         <w:r>
           <w:rPr>
             <w:rStyle w:val="Hyperlink"/>
@@ -7812,7 +7813,7 @@
             <w:noProof/>
             <w:webHidden/>
           </w:rPr>
-          <w:instrText xml:space="preserve"> PAGEREF _Toc293499034 \h </w:instrText>
+          <w:instrText xml:space="preserve"> PAGEREF _Toc302411488 \h </w:instrText>
         </w:r>
         <w:r>
           <w:rPr>
@@ -7858,7 +7859,7 @@
           <w:lang w:bidi="ar-SA"/>
         </w:rPr>
       </w:pPr>
-      <w:hyperlink w:anchor="_Toc293499035" w:history="1">
+      <w:hyperlink w:anchor="_Toc302411489" w:history="1">
         <w:r>
           <w:rPr>
             <w:rStyle w:val="Hyperlink"/>
@@ -7902,7 +7903,7 @@
             <w:noProof/>
             <w:webHidden/>
           </w:rPr>
-          <w:instrText xml:space="preserve"> PAGEREF _Toc293499035 \h </w:instrText>
+          <w:instrText xml:space="preserve"> PAGEREF _Toc302411489 \h </w:instrText>
         </w:r>
         <w:r>
           <w:rPr>
@@ -7948,7 +7949,7 @@
           <w:lang w:bidi="ar-SA"/>
         </w:rPr>
       </w:pPr>
-      <w:hyperlink w:anchor="_Toc293499036" w:history="1">
+      <w:hyperlink w:anchor="_Toc302411490" w:history="1">
         <w:r>
           <w:rPr>
             <w:rStyle w:val="Hyperlink"/>
@@ -7992,7 +7993,7 @@
             <w:noProof/>
             <w:webHidden/>
           </w:rPr>
-          <w:instrText xml:space="preserve"> PAGEREF _Toc293499036 \h </w:instrText>
+          <w:instrText xml:space="preserve"> PAGEREF _Toc302411490 \h </w:instrText>
         </w:r>
         <w:r>
           <w:rPr>
@@ -8038,7 +8039,7 @@
           <w:lang w:bidi="ar-SA"/>
         </w:rPr>
       </w:pPr>
-      <w:hyperlink w:anchor="_Toc293499037" w:history="1">
+      <w:hyperlink w:anchor="_Toc302411491" w:history="1">
         <w:r>
           <w:rPr>
             <w:rStyle w:val="Hyperlink"/>
@@ -8082,7 +8083,7 @@
             <w:noProof/>
             <w:webHidden/>
           </w:rPr>
-          <w:instrText xml:space="preserve"> PAGEREF _Toc293499037 \h </w:instrText>
+          <w:instrText xml:space="preserve"> PAGEREF _Toc302411491 \h </w:instrText>
         </w:r>
         <w:r>
           <w:rPr>
@@ -8128,7 +8129,7 @@
           <w:lang w:bidi="ar-SA"/>
         </w:rPr>
       </w:pPr>
-      <w:hyperlink w:anchor="_Toc293499038" w:history="1">
+      <w:hyperlink w:anchor="_Toc302411492" w:history="1">
         <w:r>
           <w:rPr>
             <w:rStyle w:val="Hyperlink"/>
@@ -8172,7 +8173,7 @@
             <w:noProof/>
             <w:webHidden/>
           </w:rPr>
-          <w:instrText xml:space="preserve"> PAGEREF _Toc293499038 \h </w:instrText>
+          <w:instrText xml:space="preserve"> PAGEREF _Toc302411492 \h </w:instrText>
         </w:r>
         <w:r>
           <w:rPr>
@@ -8218,7 +8219,7 @@
           <w:lang w:bidi="ar-SA"/>
         </w:rPr>
       </w:pPr>
-      <w:hyperlink w:anchor="_Toc293499039" w:history="1">
+      <w:hyperlink w:anchor="_Toc302411493" w:history="1">
         <w:r>
           <w:rPr>
             <w:rStyle w:val="Hyperlink"/>
@@ -8262,7 +8263,7 @@
             <w:noProof/>
             <w:webHidden/>
           </w:rPr>
-          <w:instrText xml:space="preserve"> PAGEREF _Toc293499039 \h </w:instrText>
+          <w:instrText xml:space="preserve"> PAGEREF _Toc302411493 \h </w:instrText>
         </w:r>
         <w:r>
           <w:rPr>
@@ -8308,7 +8309,7 @@
           <w:lang w:bidi="ar-SA"/>
         </w:rPr>
       </w:pPr>
-      <w:hyperlink w:anchor="_Toc293499040" w:history="1">
+      <w:hyperlink w:anchor="_Toc302411494" w:history="1">
         <w:r>
           <w:rPr>
             <w:rStyle w:val="Hyperlink"/>
@@ -8352,7 +8353,7 @@
             <w:noProof/>
             <w:webHidden/>
           </w:rPr>
-          <w:instrText xml:space="preserve"> PAGEREF _Toc293499040 \h </w:instrText>
+          <w:instrText xml:space="preserve"> PAGEREF _Toc302411494 \h </w:instrText>
         </w:r>
         <w:r>
           <w:rPr>
@@ -8398,7 +8399,7 @@
           <w:lang w:bidi="ar-SA"/>
         </w:rPr>
       </w:pPr>
-      <w:hyperlink w:anchor="_Toc293499041" w:history="1">
+      <w:hyperlink w:anchor="_Toc302411495" w:history="1">
         <w:r>
           <w:rPr>
             <w:rStyle w:val="Hyperlink"/>
@@ -8442,7 +8443,7 @@
             <w:noProof/>
             <w:webHidden/>
           </w:rPr>
-          <w:instrText xml:space="preserve"> PAGEREF _Toc293499041 \h </w:instrText>
+          <w:instrText xml:space="preserve"> PAGEREF _Toc302411495 \h </w:instrText>
         </w:r>
         <w:r>
           <w:rPr>
@@ -8488,7 +8489,7 @@
           <w:lang w:bidi="ar-SA"/>
         </w:rPr>
       </w:pPr>
-      <w:hyperlink w:anchor="_Toc293499042" w:history="1">
+      <w:hyperlink w:anchor="_Toc302411496" w:history="1">
         <w:r>
           <w:rPr>
             <w:rStyle w:val="Hyperlink"/>
@@ -8532,7 +8533,7 @@
             <w:noProof/>
             <w:webHidden/>
           </w:rPr>
-          <w:instrText xml:space="preserve"> PAGEREF _Toc293499042 \h </w:instrText>
+          <w:instrText xml:space="preserve"> PAGEREF _Toc302411496 \h </w:instrText>
         </w:r>
         <w:r>
           <w:rPr>
@@ -8578,7 +8579,7 @@
           <w:lang w:bidi="ar-SA"/>
         </w:rPr>
       </w:pPr>
-      <w:hyperlink w:anchor="_Toc293499043" w:history="1">
+      <w:hyperlink w:anchor="_Toc302411497" w:history="1">
         <w:r>
           <w:rPr>
             <w:rStyle w:val="Hyperlink"/>
@@ -8622,7 +8623,7 @@
             <w:noProof/>
             <w:webHidden/>
           </w:rPr>
-          <w:instrText xml:space="preserve"> PAGEREF _Toc293499043 \h </w:instrText>
+          <w:instrText xml:space="preserve"> PAGEREF _Toc302411497 \h </w:instrText>
         </w:r>
         <w:r>
           <w:rPr>
@@ -8668,7 +8669,7 @@
           <w:lang w:bidi="ar-SA"/>
         </w:rPr>
       </w:pPr>
-      <w:hyperlink w:anchor="_Toc293499044" w:history="1">
+      <w:hyperlink w:anchor="_Toc302411498" w:history="1">
         <w:r>
           <w:rPr>
             <w:rStyle w:val="Hyperlink"/>
@@ -8712,7 +8713,7 @@
             <w:noProof/>
             <w:webHidden/>
           </w:rPr>
-          <w:instrText xml:space="preserve"> PAGEREF _Toc293499044 \h </w:instrText>
+          <w:instrText xml:space="preserve"> PAGEREF _Toc302411498 \h </w:instrText>
         </w:r>
         <w:r>
           <w:rPr>
@@ -8758,7 +8759,7 @@
           <w:lang w:bidi="ar-SA"/>
         </w:rPr>
       </w:pPr>
-      <w:hyperlink w:anchor="_Toc293499045" w:history="1">
+      <w:hyperlink w:anchor="_Toc302411499" w:history="1">
         <w:r>
           <w:rPr>
             <w:rStyle w:val="Hyperlink"/>
@@ -8802,7 +8803,7 @@
             <w:noProof/>
             <w:webHidden/>
           </w:rPr>
-          <w:instrText xml:space="preserve"> PAGEREF _Toc293499045 \h </w:instrText>
+          <w:instrText xml:space="preserve"> PAGEREF _Toc302411499 \h </w:instrText>
         </w:r>
         <w:r>
           <w:rPr>
@@ -8848,7 +8849,7 @@
           <w:lang w:bidi="ar-SA"/>
         </w:rPr>
       </w:pPr>
-      <w:hyperlink w:anchor="_Toc293499046" w:history="1">
+      <w:hyperlink w:anchor="_Toc302411500" w:history="1">
         <w:r>
           <w:rPr>
             <w:rStyle w:val="Hyperlink"/>
@@ -8892,7 +8893,7 @@
             <w:noProof/>
             <w:webHidden/>
           </w:rPr>
-          <w:instrText xml:space="preserve"> PAGEREF _Toc293499046 \h </w:instrText>
+          <w:instrText xml:space="preserve"> PAGEREF _Toc302411500 \h </w:instrText>
         </w:r>
         <w:r>
           <w:rPr>
@@ -8938,7 +8939,7 @@
           <w:lang w:bidi="ar-SA"/>
         </w:rPr>
       </w:pPr>
-      <w:hyperlink w:anchor="_Toc293499047" w:history="1">
+      <w:hyperlink w:anchor="_Toc302411501" w:history="1">
         <w:r>
           <w:rPr>
             <w:rStyle w:val="Hyperlink"/>
@@ -8982,7 +8983,7 @@
             <w:noProof/>
             <w:webHidden/>
           </w:rPr>
-          <w:instrText xml:space="preserve"> PAGEREF _Toc293499047 \h </w:instrText>
+          <w:instrText xml:space="preserve"> PAGEREF _Toc302411501 \h </w:instrText>
         </w:r>
         <w:r>
           <w:rPr>
@@ -9028,7 +9029,7 @@
           <w:lang w:bidi="ar-SA"/>
         </w:rPr>
       </w:pPr>
-      <w:hyperlink w:anchor="_Toc293499048" w:history="1">
+      <w:hyperlink w:anchor="_Toc302411502" w:history="1">
         <w:r>
           <w:rPr>
             <w:rStyle w:val="Hyperlink"/>
@@ -9072,7 +9073,7 @@
             <w:noProof/>
             <w:webHidden/>
           </w:rPr>
-          <w:instrText xml:space="preserve"> PAGEREF _Toc293499048 \h </w:instrText>
+          <w:instrText xml:space="preserve"> PAGEREF _Toc302411502 \h </w:instrText>
         </w:r>
         <w:r>
           <w:rPr>
@@ -9118,7 +9119,7 @@
           <w:lang w:bidi="ar-SA"/>
         </w:rPr>
       </w:pPr>
-      <w:hyperlink w:anchor="_Toc293499049" w:history="1">
+      <w:hyperlink w:anchor="_Toc302411503" w:history="1">
         <w:r>
           <w:rPr>
             <w:rStyle w:val="Hyperlink"/>
@@ -9162,7 +9163,7 @@
             <w:noProof/>
             <w:webHidden/>
           </w:rPr>
-          <w:instrText xml:space="preserve"> PAGEREF _Toc293499049 \h </w:instrText>
+          <w:instrText xml:space="preserve"> PAGEREF _Toc302411503 \h </w:instrText>
         </w:r>
         <w:r>
           <w:rPr>
@@ -9208,7 +9209,7 @@
           <w:lang w:bidi="ar-SA"/>
         </w:rPr>
       </w:pPr>
-      <w:hyperlink w:anchor="_Toc293499050" w:history="1">
+      <w:hyperlink w:anchor="_Toc302411504" w:history="1">
         <w:r>
           <w:rPr>
             <w:rStyle w:val="Hyperlink"/>
@@ -9252,7 +9253,7 @@
             <w:noProof/>
             <w:webHidden/>
           </w:rPr>
-          <w:instrText xml:space="preserve"> PAGEREF _Toc293499050 \h </w:instrText>
+          <w:instrText xml:space="preserve"> PAGEREF _Toc302411504 \h </w:instrText>
         </w:r>
         <w:r>
           <w:rPr>
@@ -9298,7 +9299,7 @@
           <w:lang w:bidi="ar-SA"/>
         </w:rPr>
       </w:pPr>
-      <w:hyperlink w:anchor="_Toc293499051" w:history="1">
+      <w:hyperlink w:anchor="_Toc302411505" w:history="1">
         <w:r>
           <w:rPr>
             <w:rStyle w:val="Hyperlink"/>
@@ -9342,7 +9343,7 @@
             <w:noProof/>
             <w:webHidden/>
           </w:rPr>
-          <w:instrText xml:space="preserve"> PAGEREF _Toc293499051 \h </w:instrText>
+          <w:instrText xml:space="preserve"> PAGEREF _Toc302411505 \h </w:instrText>
         </w:r>
         <w:r>
           <w:rPr>
@@ -9388,7 +9389,7 @@
           <w:lang w:bidi="ar-SA"/>
         </w:rPr>
       </w:pPr>
-      <w:hyperlink w:anchor="_Toc293499052" w:history="1">
+      <w:hyperlink w:anchor="_Toc302411506" w:history="1">
         <w:r>
           <w:rPr>
             <w:rStyle w:val="Hyperlink"/>
@@ -9432,7 +9433,7 @@
             <w:noProof/>
             <w:webHidden/>
           </w:rPr>
-          <w:instrText xml:space="preserve"> PAGEREF _Toc293499052 \h </w:instrText>
+          <w:instrText xml:space="preserve"> PAGEREF _Toc302411506 \h </w:instrText>
         </w:r>
         <w:r>
           <w:rPr>
@@ -9478,7 +9479,7 @@
           <w:lang w:bidi="ar-SA"/>
         </w:rPr>
       </w:pPr>
-      <w:hyperlink w:anchor="_Toc293499053" w:history="1">
+      <w:hyperlink w:anchor="_Toc302411507" w:history="1">
         <w:r>
           <w:rPr>
             <w:rStyle w:val="Hyperlink"/>
@@ -9522,7 +9523,7 @@
             <w:noProof/>
             <w:webHidden/>
           </w:rPr>
-          <w:instrText xml:space="preserve"> PAGEREF _Toc293499053 \h </w:instrText>
+          <w:instrText xml:space="preserve"> PAGEREF _Toc302411507 \h </w:instrText>
         </w:r>
         <w:r>
           <w:rPr>
@@ -9568,7 +9569,7 @@
           <w:lang w:bidi="ar-SA"/>
         </w:rPr>
       </w:pPr>
-      <w:hyperlink w:anchor="_Toc293499054" w:history="1">
+      <w:hyperlink w:anchor="_Toc302411508" w:history="1">
         <w:r>
           <w:rPr>
             <w:rStyle w:val="Hyperlink"/>
@@ -9612,7 +9613,7 @@
             <w:noProof/>
             <w:webHidden/>
           </w:rPr>
-          <w:instrText xml:space="preserve"> PAGEREF _Toc293499054 \h </w:instrText>
+          <w:instrText xml:space="preserve"> PAGEREF _Toc302411508 \h </w:instrText>
         </w:r>
         <w:r>
           <w:rPr>
@@ -9658,7 +9659,7 @@
           <w:lang w:bidi="ar-SA"/>
         </w:rPr>
       </w:pPr>
-      <w:hyperlink w:anchor="_Toc293499055" w:history="1">
+      <w:hyperlink w:anchor="_Toc302411509" w:history="1">
         <w:r>
           <w:rPr>
             <w:rStyle w:val="Hyperlink"/>
@@ -9702,7 +9703,7 @@
             <w:noProof/>
             <w:webHidden/>
           </w:rPr>
-          <w:instrText xml:space="preserve"> PAGEREF _Toc293499055 \h </w:instrText>
+          <w:instrText xml:space="preserve"> PAGEREF _Toc302411509 \h </w:instrText>
         </w:r>
         <w:r>
           <w:rPr>
@@ -9748,7 +9749,7 @@
           <w:lang w:bidi="ar-SA"/>
         </w:rPr>
       </w:pPr>
-      <w:hyperlink w:anchor="_Toc293499056" w:history="1">
+      <w:hyperlink w:anchor="_Toc302411510" w:history="1">
         <w:r>
           <w:rPr>
             <w:rStyle w:val="Hyperlink"/>
@@ -9792,7 +9793,7 @@
             <w:noProof/>
             <w:webHidden/>
           </w:rPr>
-          <w:instrText xml:space="preserve"> PAGEREF _Toc293499056 \h </w:instrText>
+          <w:instrText xml:space="preserve"> PAGEREF _Toc302411510 \h </w:instrText>
         </w:r>
         <w:r>
           <w:rPr>
@@ -9838,7 +9839,7 @@
           <w:lang w:bidi="ar-SA"/>
         </w:rPr>
       </w:pPr>
-      <w:hyperlink w:anchor="_Toc293499057" w:history="1">
+      <w:hyperlink w:anchor="_Toc302411511" w:history="1">
         <w:r>
           <w:rPr>
             <w:rStyle w:val="Hyperlink"/>
@@ -9882,7 +9883,7 @@
             <w:noProof/>
             <w:webHidden/>
           </w:rPr>
-          <w:instrText xml:space="preserve"> PAGEREF _Toc293499057 \h </w:instrText>
+          <w:instrText xml:space="preserve"> PAGEREF _Toc302411511 \h </w:instrText>
         </w:r>
         <w:r>
           <w:rPr>
@@ -9928,7 +9929,7 @@
           <w:lang w:bidi="ar-SA"/>
         </w:rPr>
       </w:pPr>
-      <w:hyperlink w:anchor="_Toc293499058" w:history="1">
+      <w:hyperlink w:anchor="_Toc302411512" w:history="1">
         <w:r>
           <w:rPr>
             <w:rStyle w:val="Hyperlink"/>
@@ -9972,7 +9973,7 @@
             <w:noProof/>
             <w:webHidden/>
           </w:rPr>
-          <w:instrText xml:space="preserve"> PAGEREF _Toc293499058 \h </w:instrText>
+          <w:instrText xml:space="preserve"> PAGEREF _Toc302411512 \h </w:instrText>
         </w:r>
         <w:r>
           <w:rPr>
@@ -10018,7 +10019,7 @@
           <w:lang w:bidi="ar-SA"/>
         </w:rPr>
       </w:pPr>
-      <w:hyperlink w:anchor="_Toc293499059" w:history="1">
+      <w:hyperlink w:anchor="_Toc302411513" w:history="1">
         <w:r>
           <w:rPr>
             <w:rStyle w:val="Hyperlink"/>
@@ -10062,7 +10063,7 @@
             <w:noProof/>
             <w:webHidden/>
           </w:rPr>
-          <w:instrText xml:space="preserve"> PAGEREF _Toc293499059 \h </w:instrText>
+          <w:instrText xml:space="preserve"> PAGEREF _Toc302411513 \h </w:instrText>
         </w:r>
         <w:r>
           <w:rPr>
@@ -10102,12 +10103,12 @@
       <w:pPr>
         <w:pStyle w:val="Heading1"/>
       </w:pPr>
-      <w:bookmarkStart w:id="0" w:name="_Toc293498950"/>
+      <w:bookmarkStart w:id="1" w:name="_Toc302411404"/>
       <w:r>
         <w:lastRenderedPageBreak/>
         <w:t>Overview</w:t>
       </w:r>
-      <w:bookmarkEnd w:id="0"/>
+      <w:bookmarkEnd w:id="1"/>
     </w:p>
     <w:p>
       <w:r>
@@ -10533,14 +10534,14 @@
       <w:pPr>
         <w:pStyle w:val="Heading1"/>
       </w:pPr>
-      <w:bookmarkStart w:id="1" w:name="_Prerequisites"/>
-      <w:bookmarkStart w:id="2" w:name="_Toc293498951"/>
-      <w:bookmarkEnd w:id="1"/>
+      <w:bookmarkStart w:id="2" w:name="_Prerequisites"/>
+      <w:bookmarkStart w:id="3" w:name="_Toc302411405"/>
+      <w:bookmarkEnd w:id="2"/>
       <w:r>
         <w:lastRenderedPageBreak/>
         <w:t>Prerequisites</w:t>
       </w:r>
-      <w:bookmarkEnd w:id="2"/>
+      <w:bookmarkEnd w:id="3"/>
     </w:p>
     <w:p>
       <w:r>
@@ -11175,14 +11176,14 @@
             <w:r>
               <w:t xml:space="preserve">For more information, see </w:t>
             </w:r>
-            <w:bookmarkStart w:id="3" w:name="1_10_7_1"/>
+            <w:bookmarkStart w:id="4" w:name="1_10_7_1"/>
             <w:r>
               <w:t>"</w:t>
             </w:r>
             <w:r>
               <w:t>vCenter Server and the vSphere Client Hardware Requirements</w:t>
             </w:r>
-            <w:bookmarkEnd w:id="3"/>
+            <w:bookmarkEnd w:id="4"/>
             <w:r>
               <w:t>"</w:t>
             </w:r>
@@ -11561,7 +11562,7 @@
       <w:pPr>
         <w:pStyle w:val="Heading1"/>
       </w:pPr>
-      <w:bookmarkStart w:id="4" w:name="_Toc293498952"/>
+      <w:bookmarkStart w:id="5" w:name="_Toc302411406"/>
       <w:r>
         <w:lastRenderedPageBreak/>
         <w:t xml:space="preserve">Choosing a </w:t>
@@ -11569,7 +11570,7 @@
       <w:r>
         <w:t>Deployment Architecture</w:t>
       </w:r>
-      <w:bookmarkEnd w:id="4"/>
+      <w:bookmarkEnd w:id="5"/>
     </w:p>
     <w:p>
       <w:r>
@@ -11610,11 +11611,11 @@
       <w:pPr>
         <w:pStyle w:val="Heading2"/>
       </w:pPr>
-      <w:bookmarkStart w:id="5" w:name="_Toc293498953"/>
+      <w:bookmarkStart w:id="6" w:name="_Toc302411407"/>
       <w:r>
         <w:t>Small-Scale Deployment</w:t>
       </w:r>
-      <w:bookmarkEnd w:id="5"/>
+      <w:bookmarkEnd w:id="6"/>
     </w:p>
     <w:p>
       <w:r>
@@ -11925,27 +11926,14 @@
       <w:r>
         <w:t xml:space="preserve">Figure </w:t>
       </w:r>
-      <w:r>
-        <w:fldChar w:fldCharType="begin"/>
-      </w:r>
-      <w:r>
-        <w:instrText xml:space="preserve"> SEQ Figure \* ARABIC </w:instrText>
-      </w:r>
-      <w:r>
-        <w:fldChar w:fldCharType="separate"/>
-      </w:r>
-      <w:r>
-        <w:rPr>
-          <w:noProof/>
-        </w:rPr>
-        <w:t>1</w:t>
-      </w:r>
-      <w:r>
-        <w:rPr>
-          <w:noProof/>
-        </w:rPr>
-        <w:fldChar w:fldCharType="end"/>
-      </w:r>
+      <w:fldSimple w:instr=" SEQ Figure \* ARABIC ">
+        <w:r>
+          <w:rPr>
+            <w:noProof/>
+          </w:rPr>
+          <w:t>1</w:t>
+        </w:r>
+      </w:fldSimple>
       <w:r>
         <w:t xml:space="preserve"> Small</w:t>
       </w:r>
@@ -12049,12 +12037,12 @@
       <w:pPr>
         <w:pStyle w:val="Heading2"/>
       </w:pPr>
-      <w:bookmarkStart w:id="6" w:name="_Toc293498954"/>
+      <w:bookmarkStart w:id="7" w:name="_Toc302411408"/>
       <w:r>
         <w:lastRenderedPageBreak/>
         <w:t>Large-Scale Redundant Setup</w:t>
       </w:r>
-      <w:bookmarkEnd w:id="6"/>
+      <w:bookmarkEnd w:id="7"/>
     </w:p>
     <w:p>
       <w:r>
@@ -12450,7 +12438,7 @@
       <w:pPr>
         <w:pStyle w:val="Caption"/>
       </w:pPr>
-      <w:bookmarkStart w:id="7" w:name="_Ref249761301"/>
+      <w:bookmarkStart w:id="8" w:name="_Ref249761301"/>
       <w:r>
         <w:t xml:space="preserve">Figure </w:t>
       </w:r>
@@ -12473,7 +12461,7 @@
       <w:r>
         <w:fldChar w:fldCharType="end"/>
       </w:r>
-      <w:bookmarkEnd w:id="7"/>
+      <w:bookmarkEnd w:id="8"/>
       <w:r>
         <w:t xml:space="preserve"> Large-Scale Deployment Architecture</w:t>
       </w:r>
@@ -12627,11 +12615,11 @@
       <w:pPr>
         <w:pStyle w:val="Heading2"/>
       </w:pPr>
-      <w:bookmarkStart w:id="8" w:name="_Toc293498955"/>
+      <w:bookmarkStart w:id="9" w:name="_Toc302411409"/>
       <w:r>
         <w:t>Separate Storage Network</w:t>
       </w:r>
-      <w:bookmarkEnd w:id="8"/>
+      <w:bookmarkEnd w:id="9"/>
     </w:p>
     <w:p>
       <w:r>
@@ -12796,37 +12784,24 @@
       <w:pPr>
         <w:pStyle w:val="Caption"/>
       </w:pPr>
-      <w:bookmarkStart w:id="9" w:name="_Ref256247180"/>
-      <w:bookmarkStart w:id="10" w:name="_Ref256247171"/>
+      <w:bookmarkStart w:id="10" w:name="_Ref256247180"/>
+      <w:bookmarkStart w:id="11" w:name="_Ref256247171"/>
       <w:r>
         <w:t xml:space="preserve">Figure </w:t>
       </w:r>
-      <w:r>
-        <w:fldChar w:fldCharType="begin"/>
-      </w:r>
-      <w:r>
-        <w:instrText xml:space="preserve"> SEQ Figure \* ARABIC </w:instrText>
-      </w:r>
-      <w:r>
-        <w:fldChar w:fldCharType="separate"/>
-      </w:r>
-      <w:r>
-        <w:rPr>
-          <w:noProof/>
-        </w:rPr>
-        <w:t>3</w:t>
-      </w:r>
-      <w:r>
-        <w:rPr>
-          <w:noProof/>
-        </w:rPr>
-        <w:fldChar w:fldCharType="end"/>
-      </w:r>
-      <w:bookmarkEnd w:id="9"/>
+      <w:fldSimple w:instr=" SEQ Figure \* ARABIC ">
+        <w:r>
+          <w:rPr>
+            <w:noProof/>
+          </w:rPr>
+          <w:t>3</w:t>
+        </w:r>
+      </w:fldSimple>
+      <w:bookmarkEnd w:id="10"/>
       <w:r>
         <w:t xml:space="preserve"> Separate Storage Network</w:t>
       </w:r>
-      <w:bookmarkEnd w:id="10"/>
+      <w:bookmarkEnd w:id="11"/>
     </w:p>
     <w:p>
       <w:r>
@@ -13118,62 +13093,49 @@
       <w:pPr>
         <w:pStyle w:val="Caption"/>
       </w:pPr>
-      <w:bookmarkStart w:id="11" w:name="_Ref256349293"/>
+      <w:bookmarkStart w:id="12" w:name="_Ref256349293"/>
       <w:r>
         <w:t xml:space="preserve">Figure </w:t>
       </w:r>
+      <w:fldSimple w:instr=" SEQ Figure \* ARABIC ">
+        <w:r>
+          <w:rPr>
+            <w:noProof/>
+          </w:rPr>
+          <w:t>4</w:t>
+        </w:r>
+      </w:fldSimple>
+      <w:bookmarkEnd w:id="12"/>
+      <w:r>
+        <w:t xml:space="preserve"> NIC Bonding and Multipath I/O</w:t>
+      </w:r>
+    </w:p>
+    <w:bookmarkStart w:id="13" w:name="_Toc265175043"/>
+    <w:bookmarkStart w:id="14" w:name="_Toc266277064"/>
+    <w:bookmarkEnd w:id="13"/>
+    <w:bookmarkEnd w:id="14"/>
+    <w:p>
       <w:r>
         <w:fldChar w:fldCharType="begin"/>
       </w:r>
       <w:r>
-        <w:instrText xml:space="preserve"> SEQ Figure \* ARABIC </w:instrText>
+        <w:instrText xml:space="preserve"> REF _Ref256349293 \h </w:instrText>
       </w:r>
       <w:r>
         <w:fldChar w:fldCharType="separate"/>
       </w:r>
       <w:r>
+        <w:t xml:space="preserve">Figure </w:t>
+      </w:r>
+      <w:r>
         <w:rPr>
           <w:noProof/>
         </w:rPr>
         <w:t>4</w:t>
       </w:r>
       <w:r>
-        <w:rPr>
-          <w:noProof/>
-        </w:rPr>
         <w:fldChar w:fldCharType="end"/>
       </w:r>
-      <w:bookmarkEnd w:id="11"/>
-      <w:r>
-        <w:t xml:space="preserve"> NIC Bonding and Multipath I/O</w:t>
-      </w:r>
-    </w:p>
-    <w:bookmarkStart w:id="12" w:name="_Toc265175043"/>
-    <w:bookmarkStart w:id="13" w:name="_Toc266277064"/>
-    <w:bookmarkEnd w:id="12"/>
-    <w:bookmarkEnd w:id="13"/>
-    <w:p>
-      <w:r>
-        <w:fldChar w:fldCharType="begin"/>
-      </w:r>
-      <w:r>
-        <w:instrText xml:space="preserve"> REF _Ref256349293 \h </w:instrText>
-      </w:r>
-      <w:r>
-        <w:fldChar w:fldCharType="separate"/>
-      </w:r>
-      <w:r>
-        <w:t xml:space="preserve">Figure </w:t>
-      </w:r>
-      <w:r>
-        <w:rPr>
-          <w:noProof/>
-        </w:rPr>
-        <w:t>4</w:t>
-      </w:r>
-      <w:r>
-        <w:fldChar w:fldCharType="end"/>
-      </w:r>
       <w:r>
         <w:t xml:space="preserve"> illustrates the differences between NIC bonding and Multipath I/O (MPIO).</w:t>
       </w:r>
@@ -13185,11 +13147,11 @@
       <w:pPr>
         <w:pStyle w:val="Heading2"/>
       </w:pPr>
-      <w:bookmarkStart w:id="14" w:name="_Toc293498956"/>
+      <w:bookmarkStart w:id="15" w:name="_Toc302411410"/>
       <w:r>
         <w:t>Best Practices</w:t>
       </w:r>
-      <w:bookmarkEnd w:id="14"/>
+      <w:bookmarkEnd w:id="15"/>
     </w:p>
     <w:p>
       <w:proofErr w:type="gramStart"/>
@@ -13220,11 +13182,11 @@
       <w:pPr>
         <w:pStyle w:val="Heading3"/>
       </w:pPr>
-      <w:bookmarkStart w:id="15" w:name="_Toc293498957"/>
+      <w:bookmarkStart w:id="16" w:name="_Toc302411411"/>
       <w:r>
         <w:t>Required Practices</w:t>
       </w:r>
-      <w:bookmarkEnd w:id="15"/>
+      <w:bookmarkEnd w:id="16"/>
     </w:p>
     <w:p>
       <w:pPr>
@@ -13266,11 +13228,11 @@
       <w:pPr>
         <w:pStyle w:val="Heading3"/>
       </w:pPr>
-      <w:bookmarkStart w:id="16" w:name="_Toc293498958"/>
+      <w:bookmarkStart w:id="17" w:name="_Toc302411412"/>
       <w:r>
         <w:t>Suggested Practices</w:t>
       </w:r>
-      <w:bookmarkEnd w:id="16"/>
+      <w:bookmarkEnd w:id="17"/>
     </w:p>
     <w:p>
       <w:r>
@@ -13513,12 +13475,12 @@
       <w:pPr>
         <w:pStyle w:val="Heading1"/>
       </w:pPr>
-      <w:bookmarkStart w:id="17" w:name="_Toc293498959"/>
+      <w:bookmarkStart w:id="18" w:name="_Toc302411413"/>
       <w:r>
         <w:lastRenderedPageBreak/>
         <w:t>Network Setup</w:t>
       </w:r>
-      <w:bookmarkEnd w:id="17"/>
+      <w:bookmarkEnd w:id="18"/>
     </w:p>
     <w:p>
       <w:r>
@@ -14508,11 +14470,11 @@
       <w:pPr>
         <w:pStyle w:val="Heading2"/>
       </w:pPr>
-      <w:bookmarkStart w:id="18" w:name="_Toc293498960"/>
+      <w:bookmarkStart w:id="19" w:name="_Toc302411414"/>
       <w:r>
         <w:t>VLAN Allocation</w:t>
       </w:r>
-      <w:bookmarkEnd w:id="18"/>
+      <w:bookmarkEnd w:id="19"/>
     </w:p>
     <w:p>
       <w:pPr>
@@ -14908,14 +14870,14 @@
           <w:tab w:val="left" w:pos="8340"/>
         </w:tabs>
       </w:pPr>
-      <w:bookmarkStart w:id="19" w:name="_Ref265171719"/>
-      <w:bookmarkStart w:id="20" w:name="_Ref256257115"/>
-      <w:bookmarkStart w:id="21" w:name="_Ref265171711"/>
+      <w:bookmarkStart w:id="20" w:name="_Ref265171719"/>
+      <w:bookmarkStart w:id="21" w:name="_Ref256257115"/>
+      <w:bookmarkStart w:id="22" w:name="_Ref265171711"/>
       <w:r>
         <w:t xml:space="preserve">Figure 5 </w:t>
       </w:r>
-      <w:bookmarkEnd w:id="19"/>
       <w:bookmarkEnd w:id="20"/>
+      <w:bookmarkEnd w:id="21"/>
       <w:r>
         <w:t xml:space="preserve">VLAN </w:t>
       </w:r>
@@ -14927,7 +14889,7 @@
       <w:r>
         <w:t xml:space="preserve"> in an Availability Zone</w:t>
       </w:r>
-      <w:bookmarkEnd w:id="21"/>
+      <w:bookmarkEnd w:id="22"/>
     </w:p>
     <w:p>
       <w:r>
@@ -14962,11 +14924,11 @@
       <w:pPr>
         <w:pStyle w:val="Heading3"/>
       </w:pPr>
-      <w:bookmarkStart w:id="22" w:name="_Toc293498961"/>
+      <w:bookmarkStart w:id="23" w:name="_Toc302411415"/>
       <w:r>
         <w:t>VLAN Allocation with Virtual Networking</w:t>
       </w:r>
-      <w:bookmarkEnd w:id="22"/>
+      <w:bookmarkEnd w:id="23"/>
     </w:p>
     <w:p>
       <w:r>
@@ -15179,14 +15141,14 @@
       <w:pPr>
         <w:pStyle w:val="Heading3"/>
       </w:pPr>
-      <w:bookmarkStart w:id="23" w:name="_Toc293498962"/>
+      <w:bookmarkStart w:id="24" w:name="_Toc302411416"/>
       <w:r>
         <w:t xml:space="preserve">VLAN Allocation with Direct </w:t>
       </w:r>
       <w:r>
         <w:t>Tagged</w:t>
       </w:r>
-      <w:bookmarkEnd w:id="23"/>
+      <w:bookmarkEnd w:id="24"/>
     </w:p>
     <w:p>
       <w:r>
@@ -15367,7 +15329,7 @@
       <w:pPr>
         <w:pStyle w:val="Heading3"/>
       </w:pPr>
-      <w:bookmarkStart w:id="24" w:name="_Toc293498963"/>
+      <w:bookmarkStart w:id="25" w:name="_Toc302411417"/>
       <w:r>
         <w:t>VLAN Allocation with Virtual Network</w:t>
       </w:r>
@@ -15380,7 +15342,7 @@
       <w:r>
         <w:t xml:space="preserve"> Networking</w:t>
       </w:r>
-      <w:bookmarkEnd w:id="24"/>
+      <w:bookmarkEnd w:id="25"/>
     </w:p>
     <w:p>
       <w:r>
@@ -15593,12 +15555,12 @@
       <w:pPr>
         <w:pStyle w:val="Heading2"/>
       </w:pPr>
-      <w:bookmarkStart w:id="25" w:name="_Toc293498964"/>
+      <w:bookmarkStart w:id="26" w:name="_Toc302411418"/>
       <w:r>
         <w:lastRenderedPageBreak/>
         <w:t>IP Address Allocation</w:t>
       </w:r>
-      <w:bookmarkEnd w:id="25"/>
+      <w:bookmarkEnd w:id="26"/>
     </w:p>
     <w:p>
       <w:r>
@@ -15618,11 +15580,11 @@
       <w:pPr>
         <w:pStyle w:val="Heading3"/>
       </w:pPr>
-      <w:bookmarkStart w:id="26" w:name="_Toc293498965"/>
+      <w:bookmarkStart w:id="27" w:name="_Toc302411419"/>
       <w:r>
         <w:t>Public IP Addresses</w:t>
       </w:r>
-      <w:bookmarkEnd w:id="26"/>
+      <w:bookmarkEnd w:id="27"/>
     </w:p>
     <w:p>
       <w:r>
@@ -15651,15 +15613,15 @@
       <w:pPr>
         <w:pStyle w:val="Heading3"/>
       </w:pPr>
-      <w:bookmarkStart w:id="27" w:name="_Ref290540197"/>
-      <w:bookmarkStart w:id="28" w:name="_Ref290540211"/>
-      <w:bookmarkStart w:id="29" w:name="_Toc293498966"/>
+      <w:bookmarkStart w:id="28" w:name="_Ref290540197"/>
+      <w:bookmarkStart w:id="29" w:name="_Ref290540211"/>
+      <w:bookmarkStart w:id="30" w:name="_Toc302411420"/>
       <w:r>
         <w:t>Private IP Addresses</w:t>
       </w:r>
-      <w:bookmarkEnd w:id="27"/>
       <w:bookmarkEnd w:id="28"/>
       <w:bookmarkEnd w:id="29"/>
+      <w:bookmarkEnd w:id="30"/>
     </w:p>
     <w:p>
       <w:r>
@@ -15698,7 +15660,13 @@
         </w:numPr>
       </w:pPr>
       <w:r>
-        <w:t>For vSphere with advanced virtual networking, the recommended typical number of private IPs is one per 1 GB of RAM. If you define smaller service offerings, you might need more private IPs. If you have larger service offerings, you might need fewer private IPs.</w:t>
+        <w:t xml:space="preserve">For vSphere with advanced virtual networking, </w:t>
+      </w:r>
+      <w:r>
+        <w:t xml:space="preserve">we recommend provisioning enough private IPs for your total number of customers, plus enough for the required CloudStack System VMs. Typically, about 10 additional IPs are required for the System VMs. For more information about System VMs, see </w:t>
+      </w:r>
+      <w:r>
+        <w:t>Working with System Virtual Machines in the Administrator's Guide.</w:t>
       </w:r>
     </w:p>
     <w:p>
@@ -15853,11 +15821,11 @@
       <w:pPr>
         <w:pStyle w:val="Heading3"/>
       </w:pPr>
-      <w:bookmarkStart w:id="30" w:name="_Toc293498967"/>
+      <w:bookmarkStart w:id="31" w:name="_Toc302411421"/>
       <w:r>
         <w:t>Direct IP Addresses</w:t>
       </w:r>
-      <w:bookmarkEnd w:id="30"/>
+      <w:bookmarkEnd w:id="31"/>
     </w:p>
     <w:p>
       <w:r>
@@ -15884,12 +15852,12 @@
       <w:pPr>
         <w:pStyle w:val="Heading3"/>
       </w:pPr>
-      <w:bookmarkStart w:id="31" w:name="_Toc293498968"/>
+      <w:bookmarkStart w:id="32" w:name="_Toc302411422"/>
       <w:r>
         <w:lastRenderedPageBreak/>
         <w:t>Guest IP Addresses - Virtual Networking</w:t>
       </w:r>
-      <w:bookmarkEnd w:id="31"/>
+      <w:bookmarkEnd w:id="32"/>
     </w:p>
     <w:p>
       <w:r>
@@ -15912,11 +15880,11 @@
       <w:pPr>
         <w:pStyle w:val="Heading2"/>
       </w:pPr>
-      <w:bookmarkStart w:id="32" w:name="_Toc293498969"/>
+      <w:bookmarkStart w:id="33" w:name="_Toc302411423"/>
       <w:r>
         <w:t>Layer-3 Switch</w:t>
       </w:r>
-      <w:bookmarkEnd w:id="32"/>
+      <w:bookmarkEnd w:id="33"/>
     </w:p>
     <w:p>
       <w:r>
@@ -16070,14 +16038,14 @@
       <w:pPr>
         <w:pStyle w:val="Heading3"/>
       </w:pPr>
-      <w:bookmarkStart w:id="33" w:name="_Toc293498970"/>
+      <w:bookmarkStart w:id="34" w:name="_Toc302411424"/>
       <w:r>
         <w:t xml:space="preserve">Example </w:t>
       </w:r>
       <w:r>
         <w:t>Configuration</w:t>
       </w:r>
-      <w:bookmarkEnd w:id="33"/>
+      <w:bookmarkEnd w:id="34"/>
     </w:p>
     <w:p>
       <w:r>
@@ -16629,11 +16597,11 @@
       <w:pPr>
         <w:pStyle w:val="Heading2"/>
       </w:pPr>
-      <w:bookmarkStart w:id="34" w:name="_Toc293498971"/>
+      <w:bookmarkStart w:id="35" w:name="_Toc302411425"/>
       <w:r>
         <w:t>Layer-2 Switch</w:t>
       </w:r>
-      <w:bookmarkEnd w:id="34"/>
+      <w:bookmarkEnd w:id="35"/>
     </w:p>
     <w:p>
       <w:r>
@@ -16705,7 +16673,7 @@
       <w:pPr>
         <w:pStyle w:val="Heading3"/>
       </w:pPr>
-      <w:bookmarkStart w:id="35" w:name="_Toc293498972"/>
+      <w:bookmarkStart w:id="36" w:name="_Toc302411426"/>
       <w:r>
         <w:t xml:space="preserve">Example </w:t>
       </w:r>
@@ -16715,7 +16683,7 @@
       <w:r>
         <w:t>s</w:t>
       </w:r>
-      <w:bookmarkEnd w:id="35"/>
+      <w:bookmarkEnd w:id="36"/>
     </w:p>
     <w:p>
       <w:r>
@@ -17206,11 +17174,11 @@
       <w:pPr>
         <w:pStyle w:val="Heading2"/>
       </w:pPr>
-      <w:bookmarkStart w:id="36" w:name="_Toc293498973"/>
+      <w:bookmarkStart w:id="37" w:name="_Toc302411427"/>
       <w:r>
         <w:t>Hardware Firewall</w:t>
       </w:r>
-      <w:bookmarkEnd w:id="36"/>
+      <w:bookmarkEnd w:id="37"/>
     </w:p>
     <w:p>
       <w:r>
@@ -17221,11 +17189,11 @@
       <w:pPr>
         <w:pStyle w:val="Heading3"/>
       </w:pPr>
-      <w:bookmarkStart w:id="37" w:name="_Toc293498974"/>
+      <w:bookmarkStart w:id="38" w:name="_Toc302411428"/>
       <w:r>
         <w:t>Generic Firewall Provisions</w:t>
       </w:r>
-      <w:bookmarkEnd w:id="37"/>
+      <w:bookmarkEnd w:id="38"/>
     </w:p>
     <w:p>
       <w:r>
@@ -17329,7 +17297,7 @@
       <w:pPr>
         <w:pStyle w:val="Heading3"/>
       </w:pPr>
-      <w:bookmarkStart w:id="38" w:name="_Toc293498975"/>
+      <w:bookmarkStart w:id="39" w:name="_Toc302411429"/>
       <w:r>
         <w:lastRenderedPageBreak/>
         <w:t>External</w:t>
@@ -17355,7 +17323,7 @@
       <w:r>
         <w:t>optional)</w:t>
       </w:r>
-      <w:bookmarkEnd w:id="38"/>
+      <w:bookmarkEnd w:id="39"/>
     </w:p>
     <w:p>
       <w:r>
@@ -17949,7 +17917,7 @@
       <w:pPr>
         <w:pStyle w:val="Heading2"/>
       </w:pPr>
-      <w:bookmarkStart w:id="39" w:name="_Toc293498976"/>
+      <w:bookmarkStart w:id="40" w:name="_Toc302411430"/>
       <w:r>
         <w:lastRenderedPageBreak/>
         <w:t xml:space="preserve">Management Server </w:t>
@@ -17960,7 +17928,7 @@
       <w:r>
         <w:t>ing</w:t>
       </w:r>
-      <w:bookmarkEnd w:id="39"/>
+      <w:bookmarkEnd w:id="40"/>
     </w:p>
     <w:p>
       <w:r>
@@ -18277,22 +18245,22 @@
       <w:pPr>
         <w:pStyle w:val="Heading2"/>
       </w:pPr>
-      <w:bookmarkStart w:id="40" w:name="_Toc265175053"/>
-      <w:bookmarkStart w:id="41" w:name="_Toc266277074"/>
-      <w:bookmarkStart w:id="42" w:name="_Toc265175054"/>
-      <w:bookmarkStart w:id="43" w:name="_Toc266277075"/>
-      <w:bookmarkStart w:id="44" w:name="_Toc293498977"/>
-      <w:bookmarkEnd w:id="40"/>
+      <w:bookmarkStart w:id="41" w:name="_Toc265175053"/>
+      <w:bookmarkStart w:id="42" w:name="_Toc266277074"/>
+      <w:bookmarkStart w:id="43" w:name="_Toc265175054"/>
+      <w:bookmarkStart w:id="44" w:name="_Toc266277075"/>
+      <w:bookmarkStart w:id="45" w:name="_Toc302411431"/>
       <w:bookmarkEnd w:id="41"/>
       <w:bookmarkEnd w:id="42"/>
       <w:bookmarkEnd w:id="43"/>
+      <w:bookmarkEnd w:id="44"/>
       <w:r>
         <w:t>External Guest Load Balancer Integration for F5</w:t>
       </w:r>
       <w:r>
         <w:t xml:space="preserve"> (optional)</w:t>
       </w:r>
-      <w:bookmarkEnd w:id="44"/>
+      <w:bookmarkEnd w:id="45"/>
     </w:p>
     <w:p>
       <w:r>
@@ -18407,11 +18375,11 @@
       <w:pPr>
         <w:pStyle w:val="Heading2"/>
       </w:pPr>
-      <w:bookmarkStart w:id="45" w:name="_Toc293498978"/>
+      <w:bookmarkStart w:id="46" w:name="_Toc302411432"/>
       <w:r>
         <w:t>Additional Topology Requirements</w:t>
       </w:r>
-      <w:bookmarkEnd w:id="45"/>
+      <w:bookmarkEnd w:id="46"/>
     </w:p>
     <w:p>
       <w:r>
@@ -18720,9 +18688,9 @@
       <w:pPr>
         <w:pStyle w:val="Heading1"/>
       </w:pPr>
-      <w:bookmarkStart w:id="46" w:name="_Ref289363868"/>
-      <w:bookmarkStart w:id="47" w:name="_Ref289363876"/>
-      <w:bookmarkStart w:id="48" w:name="_Toc293498979"/>
+      <w:bookmarkStart w:id="47" w:name="_Ref289363868"/>
+      <w:bookmarkStart w:id="48" w:name="_Ref289363876"/>
+      <w:bookmarkStart w:id="49" w:name="_Toc302411433"/>
       <w:r>
         <w:lastRenderedPageBreak/>
         <w:t>Storage</w:t>
@@ -18733,9 +18701,9 @@
       <w:r>
         <w:t>Setup</w:t>
       </w:r>
-      <w:bookmarkEnd w:id="46"/>
       <w:bookmarkEnd w:id="47"/>
       <w:bookmarkEnd w:id="48"/>
+      <w:bookmarkEnd w:id="49"/>
     </w:p>
     <w:p>
       <w:r>
@@ -19050,11 +19018,11 @@
       <w:pPr>
         <w:pStyle w:val="Heading2"/>
       </w:pPr>
-      <w:bookmarkStart w:id="49" w:name="_Toc293498980"/>
+      <w:bookmarkStart w:id="50" w:name="_Toc302411434"/>
       <w:r>
         <w:t>Small-Scale Setup</w:t>
       </w:r>
-      <w:bookmarkEnd w:id="49"/>
+      <w:bookmarkEnd w:id="50"/>
     </w:p>
     <w:p>
       <w:r>
@@ -19071,11 +19039,11 @@
       <w:pPr>
         <w:pStyle w:val="Heading2"/>
       </w:pPr>
-      <w:bookmarkStart w:id="50" w:name="_Toc293498981"/>
+      <w:bookmarkStart w:id="51" w:name="_Toc302411435"/>
       <w:r>
         <w:t>Secondary Storage</w:t>
       </w:r>
-      <w:bookmarkEnd w:id="50"/>
+      <w:bookmarkEnd w:id="51"/>
     </w:p>
     <w:p>
       <w:r>
@@ -19089,14 +19057,14 @@
       <w:pPr>
         <w:pStyle w:val="Heading2"/>
       </w:pPr>
-      <w:bookmarkStart w:id="51" w:name="_Toc293498982"/>
+      <w:bookmarkStart w:id="52" w:name="_Toc302411436"/>
       <w:r>
         <w:t xml:space="preserve">Example </w:t>
       </w:r>
       <w:r>
         <w:t>Configurations</w:t>
       </w:r>
-      <w:bookmarkEnd w:id="51"/>
+      <w:bookmarkEnd w:id="52"/>
     </w:p>
     <w:p>
       <w:r>
@@ -19119,9 +19087,9 @@
       <w:pPr>
         <w:pStyle w:val="Heading3"/>
       </w:pPr>
-      <w:bookmarkStart w:id="52" w:name="_Ref288821718"/>
-      <w:bookmarkStart w:id="53" w:name="_Ref288821802"/>
-      <w:bookmarkStart w:id="54" w:name="_Toc293498983"/>
+      <w:bookmarkStart w:id="53" w:name="_Ref288821718"/>
+      <w:bookmarkStart w:id="54" w:name="_Ref288821802"/>
+      <w:bookmarkStart w:id="55" w:name="_Toc302411437"/>
       <w:r>
         <w:t xml:space="preserve">Linux NFS </w:t>
       </w:r>
@@ -19134,9 +19102,9 @@
       <w:r>
         <w:t xml:space="preserve"> and DAS</w:t>
       </w:r>
-      <w:bookmarkEnd w:id="52"/>
       <w:bookmarkEnd w:id="53"/>
       <w:bookmarkEnd w:id="54"/>
+      <w:bookmarkEnd w:id="55"/>
     </w:p>
     <w:p>
       <w:r>
@@ -19748,13 +19716,13 @@
       <w:pPr>
         <w:pStyle w:val="Heading3"/>
       </w:pPr>
-      <w:bookmarkStart w:id="55" w:name="_Ref256347191"/>
-      <w:bookmarkStart w:id="56" w:name="_Toc293498984"/>
+      <w:bookmarkStart w:id="56" w:name="_Ref256347191"/>
+      <w:bookmarkStart w:id="57" w:name="_Toc302411438"/>
       <w:r>
         <w:t>Linux NFS on iSCSI</w:t>
       </w:r>
-      <w:bookmarkEnd w:id="55"/>
       <w:bookmarkEnd w:id="56"/>
+      <w:bookmarkEnd w:id="57"/>
     </w:p>
     <w:p>
       <w:r>
@@ -20219,7 +20187,7 @@
       <w:pPr>
         <w:pStyle w:val="Heading1"/>
       </w:pPr>
-      <w:bookmarkStart w:id="57" w:name="_Toc293498985"/>
+      <w:bookmarkStart w:id="58" w:name="_Toc302411439"/>
       <w:r>
         <w:lastRenderedPageBreak/>
         <w:t>Citrix XenServer Installation</w:t>
@@ -20227,7 +20195,7 @@
       <w:r>
         <w:t xml:space="preserve"> and Configuration</w:t>
       </w:r>
-      <w:bookmarkEnd w:id="57"/>
+      <w:bookmarkEnd w:id="58"/>
     </w:p>
     <w:p>
       <w:r>
@@ -20521,11 +20489,11 @@
       <w:pPr>
         <w:pStyle w:val="Heading2"/>
       </w:pPr>
-      <w:bookmarkStart w:id="58" w:name="_Toc293498986"/>
+      <w:bookmarkStart w:id="59" w:name="_Toc302411440"/>
       <w:r>
         <w:t>Username and Password</w:t>
       </w:r>
-      <w:bookmarkEnd w:id="58"/>
+      <w:bookmarkEnd w:id="59"/>
     </w:p>
     <w:p>
       <w:r>
@@ -20542,11 +20510,11 @@
       <w:pPr>
         <w:pStyle w:val="Heading2"/>
       </w:pPr>
-      <w:bookmarkStart w:id="59" w:name="_Toc293498987"/>
+      <w:bookmarkStart w:id="60" w:name="_Toc302411441"/>
       <w:r>
         <w:t>Time Synchronization</w:t>
       </w:r>
-      <w:bookmarkEnd w:id="59"/>
+      <w:bookmarkEnd w:id="60"/>
     </w:p>
     <w:p>
       <w:r>
@@ -20639,11 +20607,11 @@
       <w:pPr>
         <w:pStyle w:val="Heading2"/>
       </w:pPr>
-      <w:bookmarkStart w:id="60" w:name="_Toc293498988"/>
+      <w:bookmarkStart w:id="61" w:name="_Toc302411442"/>
       <w:r>
         <w:t>Licensing</w:t>
       </w:r>
-      <w:bookmarkEnd w:id="60"/>
+      <w:bookmarkEnd w:id="61"/>
     </w:p>
     <w:p>
       <w:r>
@@ -20684,12 +20652,12 @@
       <w:pPr>
         <w:pStyle w:val="Heading3"/>
       </w:pPr>
-      <w:bookmarkStart w:id="61" w:name="_Toc293498989"/>
+      <w:bookmarkStart w:id="62" w:name="_Toc302411443"/>
       <w:r>
         <w:lastRenderedPageBreak/>
         <w:t>Getting and Deploying a License</w:t>
       </w:r>
-      <w:bookmarkEnd w:id="61"/>
+      <w:bookmarkEnd w:id="62"/>
     </w:p>
     <w:p>
       <w:r>
@@ -20796,14 +20764,14 @@
       <w:pPr>
         <w:pStyle w:val="Heading2"/>
       </w:pPr>
-      <w:bookmarkStart w:id="62" w:name="_Toc293498990"/>
+      <w:bookmarkStart w:id="63" w:name="_Toc302411444"/>
       <w:r>
         <w:t xml:space="preserve">Physical </w:t>
       </w:r>
       <w:r>
         <w:t>Networking Setup</w:t>
       </w:r>
-      <w:bookmarkEnd w:id="62"/>
+      <w:bookmarkEnd w:id="63"/>
     </w:p>
     <w:p>
       <w:r>
@@ -20908,25 +20876,25 @@
       <w:pPr>
         <w:pStyle w:val="Heading3"/>
       </w:pPr>
-      <w:bookmarkStart w:id="63" w:name="_Toc265175070"/>
-      <w:bookmarkStart w:id="64" w:name="_Toc266277091"/>
-      <w:bookmarkStart w:id="65" w:name="_Toc265175071"/>
-      <w:bookmarkStart w:id="66" w:name="_Toc266277092"/>
-      <w:bookmarkStart w:id="67" w:name="_Toc265175072"/>
-      <w:bookmarkStart w:id="68" w:name="_Toc266277093"/>
-      <w:bookmarkStart w:id="69" w:name="_Toc277690541"/>
-      <w:bookmarkStart w:id="70" w:name="_Toc293498991"/>
-      <w:bookmarkEnd w:id="63"/>
+      <w:bookmarkStart w:id="64" w:name="_Toc265175070"/>
+      <w:bookmarkStart w:id="65" w:name="_Toc266277091"/>
+      <w:bookmarkStart w:id="66" w:name="_Toc265175071"/>
+      <w:bookmarkStart w:id="67" w:name="_Toc266277092"/>
+      <w:bookmarkStart w:id="68" w:name="_Toc265175072"/>
+      <w:bookmarkStart w:id="69" w:name="_Toc266277093"/>
+      <w:bookmarkStart w:id="70" w:name="_Toc277690541"/>
+      <w:bookmarkStart w:id="71" w:name="_Toc302411445"/>
       <w:bookmarkEnd w:id="64"/>
       <w:bookmarkEnd w:id="65"/>
       <w:bookmarkEnd w:id="66"/>
       <w:bookmarkEnd w:id="67"/>
       <w:bookmarkEnd w:id="68"/>
+      <w:bookmarkEnd w:id="69"/>
       <w:r>
         <w:t>Configuring Public Network with a Dedicated NIC (optional)</w:t>
       </w:r>
-      <w:bookmarkEnd w:id="69"/>
       <w:bookmarkEnd w:id="70"/>
+      <w:bookmarkEnd w:id="71"/>
     </w:p>
     <w:p>
       <w:r>
@@ -21047,20 +21015,20 @@
       <w:pPr>
         <w:pStyle w:val="Heading3"/>
       </w:pPr>
-      <w:bookmarkStart w:id="71" w:name="_Toc266277095"/>
-      <w:bookmarkStart w:id="72" w:name="_Toc277690543"/>
-      <w:bookmarkStart w:id="73" w:name="_Toc293498992"/>
+      <w:bookmarkStart w:id="72" w:name="_Toc266277095"/>
+      <w:bookmarkStart w:id="73" w:name="_Toc277690543"/>
       <w:bookmarkStart w:id="74" w:name="_Ref266318646"/>
       <w:bookmarkStart w:id="75" w:name="_Toc277690542"/>
-      <w:bookmarkEnd w:id="71"/>
+      <w:bookmarkStart w:id="76" w:name="_Toc302411446"/>
+      <w:bookmarkEnd w:id="72"/>
       <w:r>
         <w:t>Separate Storage Network (op</w:t>
       </w:r>
       <w:r>
         <w:t>tional)</w:t>
       </w:r>
-      <w:bookmarkEnd w:id="72"/>
       <w:bookmarkEnd w:id="73"/>
+      <w:bookmarkEnd w:id="76"/>
     </w:p>
     <w:p>
       <w:r>
@@ -21276,13 +21244,13 @@
       <w:pPr>
         <w:pStyle w:val="Heading3"/>
       </w:pPr>
-      <w:bookmarkStart w:id="76" w:name="_Toc293498993"/>
+      <w:bookmarkStart w:id="77" w:name="_Toc302411447"/>
       <w:r>
         <w:t>NIC Bonding (optional)</w:t>
       </w:r>
       <w:bookmarkEnd w:id="74"/>
       <w:bookmarkEnd w:id="75"/>
-      <w:bookmarkEnd w:id="76"/>
+      <w:bookmarkEnd w:id="77"/>
     </w:p>
     <w:p>
       <w:r>
@@ -21914,12 +21882,12 @@
       <w:pPr>
         <w:pStyle w:val="Heading2"/>
       </w:pPr>
-      <w:bookmarkStart w:id="77" w:name="_Toc293498994"/>
       <w:bookmarkStart w:id="78" w:name="_Toc277690544"/>
+      <w:bookmarkStart w:id="79" w:name="_Toc302411448"/>
       <w:r>
         <w:t>Primary Storage Setup</w:t>
       </w:r>
-      <w:bookmarkEnd w:id="77"/>
+      <w:bookmarkEnd w:id="79"/>
       <w:r>
         <w:t xml:space="preserve"> </w:t>
       </w:r>
@@ -22017,7 +21985,7 @@
           <w:numId w:val="49"/>
         </w:numPr>
       </w:pPr>
-      <w:bookmarkStart w:id="79" w:name="_Ref289113767"/>
+      <w:bookmarkStart w:id="80" w:name="_Ref289113767"/>
       <w:r>
         <w:t>Rescan the SCSI bus.</w:t>
       </w:r>
@@ -22044,7 +22012,7 @@
       <w:r>
         <w:t>.</w:t>
       </w:r>
-      <w:bookmarkEnd w:id="79"/>
+      <w:bookmarkEnd w:id="80"/>
     </w:p>
     <w:p>
       <w:pPr>
@@ -22092,7 +22060,7 @@
         <w:keepNext/>
         <w:ind w:left="547"/>
       </w:pPr>
-      <w:bookmarkStart w:id="80" w:name="_Ref289114036"/>
+      <w:bookmarkStart w:id="81" w:name="_Ref289114036"/>
       <w:r>
         <w:lastRenderedPageBreak/>
         <w:t>Check to be</w:t>
@@ -22103,7 +22071,7 @@
       <w:r>
         <w:t xml:space="preserve"> disk.</w:t>
       </w:r>
-      <w:bookmarkEnd w:id="80"/>
+      <w:bookmarkEnd w:id="81"/>
     </w:p>
     <w:p>
       <w:pPr>
@@ -22666,7 +22634,7 @@
       <w:pPr>
         <w:pStyle w:val="Heading2"/>
       </w:pPr>
-      <w:bookmarkStart w:id="81" w:name="_Toc293498995"/>
+      <w:bookmarkStart w:id="82" w:name="_Toc302411449"/>
       <w:proofErr w:type="gramStart"/>
       <w:r>
         <w:t>iSCSI</w:t>
@@ -22676,7 +22644,7 @@
         <w:t xml:space="preserve"> Multipath Setup (optional)</w:t>
       </w:r>
       <w:bookmarkEnd w:id="78"/>
-      <w:bookmarkEnd w:id="81"/>
+      <w:bookmarkEnd w:id="82"/>
     </w:p>
     <w:p>
       <w:r>
@@ -22761,14 +22729,14 @@
       <w:pPr>
         <w:pStyle w:val="Heading2"/>
       </w:pPr>
-      <w:bookmarkStart w:id="82" w:name="_Toc293498996"/>
+      <w:bookmarkStart w:id="83" w:name="_Toc302411450"/>
       <w:r>
         <w:t>Security Groups</w:t>
       </w:r>
       <w:r>
         <w:t xml:space="preserve"> Setup (optional)</w:t>
       </w:r>
-      <w:bookmarkEnd w:id="82"/>
+      <w:bookmarkEnd w:id="83"/>
     </w:p>
     <w:p>
       <w:r>
@@ -23011,12 +22979,12 @@
       <w:pPr>
         <w:pStyle w:val="Heading1"/>
       </w:pPr>
-      <w:bookmarkStart w:id="83" w:name="_Toc293498997"/>
+      <w:bookmarkStart w:id="84" w:name="_Toc302411451"/>
       <w:r>
         <w:lastRenderedPageBreak/>
         <w:t>VMware vSphere Installation and Configuration</w:t>
       </w:r>
-      <w:bookmarkEnd w:id="83"/>
+      <w:bookmarkEnd w:id="84"/>
     </w:p>
     <w:p>
       <w:r>
@@ -23174,11 +23142,11 @@
       <w:pPr>
         <w:pStyle w:val="Heading2"/>
       </w:pPr>
-      <w:bookmarkStart w:id="84" w:name="_Toc293498998"/>
+      <w:bookmarkStart w:id="85" w:name="_Toc302411452"/>
       <w:r>
         <w:t>Prerequisites and Constraints</w:t>
       </w:r>
-      <w:bookmarkEnd w:id="84"/>
+      <w:bookmarkEnd w:id="85"/>
     </w:p>
     <w:p>
       <w:r>
@@ -23459,19 +23427,25 @@
         <w:fldChar w:fldCharType="separate"/>
       </w:r>
       <w:r>
-        <w:t>Ne</w:t>
-      </w:r>
-      <w:r>
-        <w:t>t</w:t>
-      </w:r>
-      <w:r>
-        <w:t>work Setup</w:t>
+        <w:rPr>
+          <w:b/>
+          <w:bCs/>
+        </w:rPr>
+        <w:t>Error! Reference source not found.</w:t>
       </w:r>
       <w:r>
         <w:fldChar w:fldCharType="end"/>
       </w:r>
       <w:r>
-        <w:t xml:space="preserve"> on page </w:t>
+        <w:t xml:space="preserve"> </w:t>
+      </w:r>
+      <w:proofErr w:type="gramStart"/>
+      <w:r>
+        <w:t>on</w:t>
+      </w:r>
+      <w:proofErr w:type="gramEnd"/>
+      <w:r>
+        <w:t xml:space="preserve"> page </w:t>
       </w:r>
       <w:r>
         <w:fldChar w:fldCharType="begin"/>
@@ -23484,9 +23458,11 @@
       </w:r>
       <w:r>
         <w:rPr>
+          <w:b/>
+          <w:bCs/>
           <w:noProof/>
         </w:rPr>
-        <w:t>17</w:t>
+        <w:t>Error! Bookmark not defined.</w:t>
       </w:r>
       <w:r>
         <w:fldChar w:fldCharType="end"/>
@@ -23495,19 +23471,25 @@
         <w:t>)</w:t>
       </w:r>
       <w:r>
-        <w:t xml:space="preserve"> is a contiguous range of VLANs that will be managed by the CloudStack Product. CloudStack does not support Di</w:t>
+        <w:t xml:space="preserve"> </w:t>
+      </w:r>
+      <w:proofErr w:type="gramStart"/>
+      <w:r>
+        <w:t>is</w:t>
+      </w:r>
+      <w:proofErr w:type="gramEnd"/>
+      <w:r>
+        <w:t xml:space="preserve"> a contiguous range of VLANs that will be managed by the CloudStack Product. CloudStack does not support Di</w:t>
       </w:r>
       <w:r>
         <w:t>stributed vSwitches in VMware.</w:t>
       </w:r>
-      <w:bookmarkStart w:id="85" w:name="_GoBack"/>
-      <w:bookmarkEnd w:id="85"/>
     </w:p>
     <w:p>
       <w:pPr>
         <w:pStyle w:val="Heading2"/>
       </w:pPr>
-      <w:bookmarkStart w:id="86" w:name="_Toc293498999"/>
+      <w:bookmarkStart w:id="86" w:name="_Toc302411453"/>
       <w:r>
         <w:lastRenderedPageBreak/>
         <w:t>Licensing</w:t>
@@ -23568,7 +23550,7 @@
       <w:pPr>
         <w:pStyle w:val="Heading2"/>
       </w:pPr>
-      <w:bookmarkStart w:id="87" w:name="_Toc293499000"/>
+      <w:bookmarkStart w:id="87" w:name="_Toc302411454"/>
       <w:r>
         <w:t>Preparation Checklist</w:t>
       </w:r>
@@ -23583,7 +23565,7 @@
       <w:pPr>
         <w:pStyle w:val="Heading3"/>
       </w:pPr>
-      <w:bookmarkStart w:id="88" w:name="_Toc293499001"/>
+      <w:bookmarkStart w:id="88" w:name="_Toc302411455"/>
       <w:r>
         <w:t>Management Server Checklist</w:t>
       </w:r>
@@ -23987,7 +23969,7 @@
       <w:pPr>
         <w:pStyle w:val="Heading3"/>
       </w:pPr>
-      <w:bookmarkStart w:id="89" w:name="_Toc293499002"/>
+      <w:bookmarkStart w:id="89" w:name="_Toc302411456"/>
       <w:r>
         <w:lastRenderedPageBreak/>
         <w:t>Database Checklist</w:t>
@@ -24413,7 +24395,7 @@
       <w:pPr>
         <w:pStyle w:val="Heading3"/>
       </w:pPr>
-      <w:bookmarkStart w:id="90" w:name="_Toc293499003"/>
+      <w:bookmarkStart w:id="90" w:name="_Toc302411457"/>
       <w:proofErr w:type="gramStart"/>
       <w:r>
         <w:lastRenderedPageBreak/>
@@ -24697,7 +24679,7 @@
       <w:pPr>
         <w:pStyle w:val="Heading3"/>
       </w:pPr>
-      <w:bookmarkStart w:id="91" w:name="_Toc293499004"/>
+      <w:bookmarkStart w:id="91" w:name="_Toc302411458"/>
       <w:r>
         <w:t xml:space="preserve">Networking </w:t>
       </w:r>
@@ -25218,7 +25200,7 @@
       <w:pPr>
         <w:pStyle w:val="Heading3"/>
       </w:pPr>
-      <w:bookmarkStart w:id="92" w:name="_Toc293499005"/>
+      <w:bookmarkStart w:id="92" w:name="_Toc302411459"/>
       <w:r>
         <w:lastRenderedPageBreak/>
         <w:t xml:space="preserve">Storage </w:t>
@@ -25702,7 +25684,7 @@
       <w:pPr>
         <w:pStyle w:val="Heading2"/>
       </w:pPr>
-      <w:bookmarkStart w:id="93" w:name="_Toc293499006"/>
+      <w:bookmarkStart w:id="93" w:name="_Toc302411460"/>
       <w:r>
         <w:t>ESXi Host setup</w:t>
       </w:r>
@@ -25717,7 +25699,7 @@
       <w:pPr>
         <w:pStyle w:val="Heading2"/>
       </w:pPr>
-      <w:bookmarkStart w:id="94" w:name="_Toc293499007"/>
+      <w:bookmarkStart w:id="94" w:name="_Toc302411461"/>
       <w:r>
         <w:t>Physical</w:t>
       </w:r>
@@ -25861,7 +25843,7 @@
       <w:pPr>
         <w:pStyle w:val="Heading3"/>
       </w:pPr>
-      <w:bookmarkStart w:id="95" w:name="_Toc293499008"/>
+      <w:bookmarkStart w:id="95" w:name="_Toc302411462"/>
       <w:r>
         <w:t>Configure Virtual S</w:t>
       </w:r>
@@ -26124,7 +26106,7 @@
       <w:pPr>
         <w:pStyle w:val="Heading3"/>
       </w:pPr>
-      <w:bookmarkStart w:id="96" w:name="_Toc293499009"/>
+      <w:bookmarkStart w:id="96" w:name="_Toc302411463"/>
       <w:r>
         <w:t>Configure vCenter Management N</w:t>
       </w:r>
@@ -26305,7 +26287,7 @@
       <w:pPr>
         <w:pStyle w:val="Heading3"/>
       </w:pPr>
-      <w:bookmarkStart w:id="97" w:name="_Toc293499010"/>
+      <w:bookmarkStart w:id="97" w:name="_Toc302411464"/>
       <w:r>
         <w:t>Configure NIC Bonding</w:t>
       </w:r>
@@ -26335,7 +26317,7 @@
       <w:pPr>
         <w:pStyle w:val="Heading2"/>
       </w:pPr>
-      <w:bookmarkStart w:id="98" w:name="_Toc293499011"/>
+      <w:bookmarkStart w:id="98" w:name="_Toc302411465"/>
       <w:r>
         <w:t>Storage Preparation</w:t>
       </w:r>
@@ -26353,7 +26335,7 @@
       <w:pPr>
         <w:pStyle w:val="Heading3"/>
       </w:pPr>
-      <w:bookmarkStart w:id="99" w:name="_Toc293499012"/>
+      <w:bookmarkStart w:id="99" w:name="_Toc302411466"/>
       <w:r>
         <w:lastRenderedPageBreak/>
         <w:t>Enable iSCSI initiator for ESX</w:t>
@@ -26582,7 +26564,7 @@
       <w:pPr>
         <w:pStyle w:val="Heading3"/>
       </w:pPr>
-      <w:bookmarkStart w:id="100" w:name="_Toc293499013"/>
+      <w:bookmarkStart w:id="100" w:name="_Toc302411467"/>
       <w:r>
         <w:t>Add iSCSI target</w:t>
       </w:r>
@@ -26684,7 +26666,7 @@
       <w:pPr>
         <w:pStyle w:val="Heading3"/>
       </w:pPr>
-      <w:bookmarkStart w:id="101" w:name="_Toc293499014"/>
+      <w:bookmarkStart w:id="101" w:name="_Toc302411468"/>
       <w:r>
         <w:lastRenderedPageBreak/>
         <w:t>Create a</w:t>
@@ -26842,7 +26824,7 @@
       <w:pPr>
         <w:pStyle w:val="Heading3"/>
       </w:pPr>
-      <w:bookmarkStart w:id="102" w:name="_Toc293499015"/>
+      <w:bookmarkStart w:id="102" w:name="_Toc302411469"/>
       <w:r>
         <w:t>Multipathing</w:t>
       </w:r>
@@ -26863,7 +26845,7 @@
       <w:pPr>
         <w:pStyle w:val="Heading2"/>
       </w:pPr>
-      <w:bookmarkStart w:id="103" w:name="_Toc293499016"/>
+      <w:bookmarkStart w:id="103" w:name="_Toc302411470"/>
       <w:r>
         <w:lastRenderedPageBreak/>
         <w:t>Add Hosts or Configure Clusters</w:t>
@@ -26916,7 +26898,7 @@
       <w:pPr>
         <w:pStyle w:val="Heading3"/>
       </w:pPr>
-      <w:bookmarkStart w:id="104" w:name="_Toc293499017"/>
+      <w:bookmarkStart w:id="104" w:name="_Toc302411471"/>
       <w:r>
         <w:t>Clusters</w:t>
       </w:r>
@@ -26937,7 +26919,7 @@
       <w:pPr>
         <w:pStyle w:val="Heading1"/>
       </w:pPr>
-      <w:bookmarkStart w:id="105" w:name="_Toc293499018"/>
+      <w:bookmarkStart w:id="105" w:name="_Toc302411472"/>
       <w:r>
         <w:lastRenderedPageBreak/>
         <w:t>KVM Installation and Configuration</w:t>
@@ -27105,7 +27087,7 @@
         <w:pStyle w:val="Heading2"/>
       </w:pPr>
       <w:bookmarkStart w:id="106" w:name="_Toc267302498"/>
-      <w:bookmarkStart w:id="107" w:name="_Toc293499019"/>
+      <w:bookmarkStart w:id="107" w:name="_Toc302411473"/>
       <w:r>
         <w:t>Install</w:t>
       </w:r>
@@ -28102,7 +28084,7 @@
       <w:pPr>
         <w:pStyle w:val="Heading2"/>
       </w:pPr>
-      <w:bookmarkStart w:id="112" w:name="_Toc293499020"/>
+      <w:bookmarkStart w:id="112" w:name="_Toc302411474"/>
       <w:r>
         <w:t>Physical Network Configuration</w:t>
       </w:r>
@@ -28177,7 +28159,7 @@
       <w:pPr>
         <w:pStyle w:val="Heading2"/>
       </w:pPr>
-      <w:bookmarkStart w:id="113" w:name="_Toc293499021"/>
+      <w:bookmarkStart w:id="113" w:name="_Toc302411475"/>
       <w:r>
         <w:t xml:space="preserve">Primary </w:t>
       </w:r>
@@ -28263,7 +28245,7 @@
       <w:bookmarkStart w:id="114" w:name="_Ref266317949"/>
       <w:bookmarkStart w:id="115" w:name="_Ref266318774"/>
       <w:bookmarkStart w:id="116" w:name="_Ref266318785"/>
-      <w:bookmarkStart w:id="117" w:name="_Toc293499022"/>
+      <w:bookmarkStart w:id="117" w:name="_Toc302411476"/>
       <w:r>
         <w:lastRenderedPageBreak/>
         <w:t>Management Server Installation</w:t>
@@ -28447,7 +28429,7 @@
       <w:pPr>
         <w:pStyle w:val="Heading2"/>
       </w:pPr>
-      <w:bookmarkStart w:id="118" w:name="_Toc293499023"/>
+      <w:bookmarkStart w:id="118" w:name="_Toc302411477"/>
       <w:r>
         <w:t>Operating System</w:t>
       </w:r>
@@ -28728,7 +28710,7 @@
       <w:pPr>
         <w:pStyle w:val="Heading2"/>
       </w:pPr>
-      <w:bookmarkStart w:id="119" w:name="_Toc293499024"/>
+      <w:bookmarkStart w:id="119" w:name="_Toc302411478"/>
       <w:r>
         <w:t>Single Node Install (One Management Server)</w:t>
       </w:r>
@@ -28983,7 +28965,7 @@
       <w:pPr>
         <w:pStyle w:val="Heading3"/>
       </w:pPr>
-      <w:bookmarkStart w:id="120" w:name="_Toc293499025"/>
+      <w:bookmarkStart w:id="120" w:name="_Toc302411479"/>
       <w:r>
         <w:t>Single Node Database Install</w:t>
       </w:r>
@@ -29444,7 +29426,7 @@
         <w:pStyle w:val="Heading2"/>
       </w:pPr>
       <w:bookmarkStart w:id="121" w:name="_Ref266362043"/>
-      <w:bookmarkStart w:id="122" w:name="_Toc293499026"/>
+      <w:bookmarkStart w:id="122" w:name="_Toc302411480"/>
       <w:r>
         <w:t>Multinode Install</w:t>
       </w:r>
@@ -29551,7 +29533,7 @@
       </w:pPr>
       <w:bookmarkStart w:id="123" w:name="_Toc265175082"/>
       <w:bookmarkStart w:id="124" w:name="_Toc266277104"/>
-      <w:bookmarkStart w:id="125" w:name="_Toc293499027"/>
+      <w:bookmarkStart w:id="125" w:name="_Toc302411481"/>
       <w:bookmarkEnd w:id="123"/>
       <w:bookmarkEnd w:id="124"/>
       <w:r>
@@ -29659,7 +29641,7 @@
       <w:pPr>
         <w:pStyle w:val="Heading3"/>
       </w:pPr>
-      <w:bookmarkStart w:id="126" w:name="_Toc293499028"/>
+      <w:bookmarkStart w:id="126" w:name="_Toc302411482"/>
       <w:r>
         <w:t>Install the Database</w:t>
       </w:r>
@@ -29977,7 +29959,7 @@
         <w:pStyle w:val="Heading3"/>
       </w:pPr>
       <w:bookmarkStart w:id="127" w:name="_Toc265175085"/>
-      <w:bookmarkStart w:id="128" w:name="_Toc293499029"/>
+      <w:bookmarkStart w:id="128" w:name="_Toc302411483"/>
       <w:bookmarkEnd w:id="127"/>
       <w:r>
         <w:t>Database Replication</w:t>
@@ -30769,7 +30751,7 @@
       </w:pPr>
       <w:bookmarkStart w:id="129" w:name="_Toc265175087"/>
       <w:bookmarkStart w:id="130" w:name="_Toc266277107"/>
-      <w:bookmarkStart w:id="131" w:name="_Toc293499030"/>
+      <w:bookmarkStart w:id="131" w:name="_Toc302411484"/>
       <w:bookmarkEnd w:id="129"/>
       <w:bookmarkEnd w:id="130"/>
       <w:r>
@@ -30931,7 +30913,7 @@
         <w:pStyle w:val="Heading3"/>
       </w:pPr>
       <w:bookmarkStart w:id="132" w:name="_Toc265175089"/>
-      <w:bookmarkStart w:id="133" w:name="_Toc293499031"/>
+      <w:bookmarkStart w:id="133" w:name="_Toc302411485"/>
       <w:bookmarkEnd w:id="132"/>
       <w:r>
         <w:t>OS Configuration for the Management Server</w:t>
@@ -30967,7 +30949,7 @@
       <w:pPr>
         <w:pStyle w:val="Heading3"/>
       </w:pPr>
-      <w:bookmarkStart w:id="134" w:name="_Toc293499032"/>
+      <w:bookmarkStart w:id="134" w:name="_Toc302411486"/>
       <w:r>
         <w:t>Prepare and Start Additional Management Servers</w:t>
       </w:r>
@@ -31156,7 +31138,7 @@
       </w:pPr>
       <w:bookmarkStart w:id="135" w:name="_Ref266362457"/>
       <w:bookmarkStart w:id="136" w:name="_Ref266362476"/>
-      <w:bookmarkStart w:id="137" w:name="_Toc293499033"/>
+      <w:bookmarkStart w:id="137" w:name="_Toc302411487"/>
       <w:r>
         <w:lastRenderedPageBreak/>
         <w:t>Prepare Secondary Storage</w:t>
@@ -31594,7 +31576,7 @@
       <w:pPr>
         <w:pStyle w:val="Heading1"/>
       </w:pPr>
-      <w:bookmarkStart w:id="138" w:name="_Toc293499034"/>
+      <w:bookmarkStart w:id="138" w:name="_Toc302411488"/>
       <w:r>
         <w:lastRenderedPageBreak/>
         <w:t>Describe Your Deployment</w:t>
@@ -32431,7 +32413,7 @@
       </w:pPr>
       <w:bookmarkStart w:id="139" w:name="_Toc265175094"/>
       <w:bookmarkStart w:id="140" w:name="_Toc266277112"/>
-      <w:bookmarkStart w:id="141" w:name="_Toc293499035"/>
+      <w:bookmarkStart w:id="141" w:name="_Toc302411489"/>
       <w:bookmarkEnd w:id="139"/>
       <w:bookmarkEnd w:id="140"/>
       <w:r>
@@ -32443,7 +32425,7 @@
       <w:pPr>
         <w:pStyle w:val="Heading3"/>
       </w:pPr>
-      <w:bookmarkStart w:id="142" w:name="_Toc293499036"/>
+      <w:bookmarkStart w:id="142" w:name="_Toc302411490"/>
       <w:r>
         <w:t>Adding a</w:t>
       </w:r>
@@ -33505,7 +33487,7 @@
           <w:bCs w:val="0"/>
         </w:rPr>
       </w:pPr>
-      <w:bookmarkStart w:id="143" w:name="_Toc293499037"/>
+      <w:bookmarkStart w:id="143" w:name="_Toc302411491"/>
       <w:r>
         <w:rPr>
           <w:rStyle w:val="Strong"/>
@@ -34187,7 +34169,7 @@
           <w:bCs w:val="0"/>
         </w:rPr>
       </w:pPr>
-      <w:bookmarkStart w:id="144" w:name="_Toc293499038"/>
+      <w:bookmarkStart w:id="144" w:name="_Toc302411492"/>
       <w:r>
         <w:rPr>
           <w:rStyle w:val="Strong"/>
@@ -34462,7 +34444,7 @@
       <w:pPr>
         <w:pStyle w:val="Heading3"/>
       </w:pPr>
-      <w:bookmarkStart w:id="145" w:name="_Toc293499039"/>
+      <w:bookmarkStart w:id="145" w:name="_Toc302411493"/>
       <w:r>
         <w:t>Additional Zones</w:t>
       </w:r>
@@ -34482,7 +34464,7 @@
           <w:bCs w:val="0"/>
         </w:rPr>
       </w:pPr>
-      <w:bookmarkStart w:id="146" w:name="_Toc293499040"/>
+      <w:bookmarkStart w:id="146" w:name="_Toc302411494"/>
       <w:r>
         <w:rPr>
           <w:rStyle w:val="Strong"/>
@@ -34507,7 +34489,7 @@
       <w:pPr>
         <w:pStyle w:val="Heading3"/>
       </w:pPr>
-      <w:bookmarkStart w:id="147" w:name="_Toc293499041"/>
+      <w:bookmarkStart w:id="147" w:name="_Toc302411495"/>
       <w:r>
         <w:t>Advanced Networking: Additional Networks</w:t>
       </w:r>
@@ -34556,7 +34538,7 @@
       <w:pPr>
         <w:pStyle w:val="Heading2"/>
       </w:pPr>
-      <w:bookmarkStart w:id="148" w:name="_Toc293499042"/>
+      <w:bookmarkStart w:id="148" w:name="_Toc302411496"/>
       <w:r>
         <w:t xml:space="preserve">Edit </w:t>
       </w:r>
@@ -34997,7 +34979,7 @@
       <w:pPr>
         <w:pStyle w:val="Heading2"/>
       </w:pPr>
-      <w:bookmarkStart w:id="149" w:name="_Toc293499043"/>
+      <w:bookmarkStart w:id="149" w:name="_Toc302411497"/>
       <w:r>
         <w:t>Edit Disk Offerings (Optional)</w:t>
       </w:r>
@@ -35245,7 +35227,7 @@
         <w:pStyle w:val="Heading2"/>
       </w:pPr>
       <w:bookmarkStart w:id="150" w:name="_Toc265175097"/>
-      <w:bookmarkStart w:id="151" w:name="_Toc293499044"/>
+      <w:bookmarkStart w:id="151" w:name="_Toc302411498"/>
       <w:bookmarkEnd w:id="150"/>
       <w:r>
         <w:t xml:space="preserve">Add </w:t>
@@ -35333,7 +35315,7 @@
       <w:pPr>
         <w:pStyle w:val="Heading3"/>
       </w:pPr>
-      <w:bookmarkStart w:id="152" w:name="_Toc293499045"/>
+      <w:bookmarkStart w:id="152" w:name="_Toc302411499"/>
       <w:r>
         <w:t>Add Cluster: KVM and XenServer</w:t>
       </w:r>
@@ -35477,7 +35459,7 @@
       <w:pPr>
         <w:pStyle w:val="Heading3"/>
       </w:pPr>
-      <w:bookmarkStart w:id="153" w:name="_Toc293499046"/>
+      <w:bookmarkStart w:id="153" w:name="_Toc302411500"/>
       <w:r>
         <w:t>Add Cluster: vSphere</w:t>
       </w:r>
@@ -35835,7 +35817,7 @@
       <w:pPr>
         <w:pStyle w:val="Heading2"/>
       </w:pPr>
-      <w:bookmarkStart w:id="154" w:name="_Toc293499047"/>
+      <w:bookmarkStart w:id="154" w:name="_Toc302411501"/>
       <w:r>
         <w:t>Add</w:t>
       </w:r>
@@ -36184,7 +36166,7 @@
       <w:pPr>
         <w:pStyle w:val="Heading2"/>
       </w:pPr>
-      <w:bookmarkStart w:id="155" w:name="_Toc293499048"/>
+      <w:bookmarkStart w:id="155" w:name="_Toc302411502"/>
       <w:r>
         <w:lastRenderedPageBreak/>
         <w:t>Add Hosts (Bare Metal)</w:t>
@@ -36382,7 +36364,7 @@
       <w:bookmarkStart w:id="156" w:name="_Toc265175099"/>
       <w:bookmarkStart w:id="157" w:name="_Toc266277115"/>
       <w:bookmarkStart w:id="158" w:name="_Ref266367946"/>
-      <w:bookmarkStart w:id="159" w:name="_Toc293499049"/>
+      <w:bookmarkStart w:id="159" w:name="_Toc302411503"/>
       <w:bookmarkEnd w:id="156"/>
       <w:bookmarkEnd w:id="157"/>
       <w:r>
@@ -37139,27 +37121,14 @@
       <w:r>
         <w:t xml:space="preserve">Figure </w:t>
       </w:r>
-      <w:r>
-        <w:fldChar w:fldCharType="begin"/>
-      </w:r>
-      <w:r>
-        <w:instrText xml:space="preserve"> SEQ Figure \* ARABIC </w:instrText>
-      </w:r>
-      <w:r>
-        <w:fldChar w:fldCharType="separate"/>
-      </w:r>
-      <w:r>
-        <w:rPr>
-          <w:noProof/>
-        </w:rPr>
-        <w:t>5</w:t>
-      </w:r>
-      <w:r>
-        <w:rPr>
-          <w:noProof/>
-        </w:rPr>
-        <w:fldChar w:fldCharType="end"/>
-      </w:r>
+      <w:fldSimple w:instr=" SEQ Figure \* ARABIC ">
+        <w:r>
+          <w:rPr>
+            <w:noProof/>
+          </w:rPr>
+          <w:t>5</w:t>
+        </w:r>
+      </w:fldSimple>
       <w:r>
         <w:t xml:space="preserve"> </w:t>
       </w:r>
@@ -37226,27 +37195,14 @@
       <w:r>
         <w:t xml:space="preserve">Figure </w:t>
       </w:r>
-      <w:r>
-        <w:fldChar w:fldCharType="begin"/>
-      </w:r>
-      <w:r>
-        <w:instrText xml:space="preserve"> SEQ Figure \* ARABIC </w:instrText>
-      </w:r>
-      <w:r>
-        <w:fldChar w:fldCharType="separate"/>
-      </w:r>
-      <w:r>
-        <w:rPr>
-          <w:noProof/>
-        </w:rPr>
-        <w:t>6</w:t>
-      </w:r>
-      <w:r>
-        <w:rPr>
-          <w:noProof/>
-        </w:rPr>
-        <w:fldChar w:fldCharType="end"/>
-      </w:r>
+      <w:fldSimple w:instr=" SEQ Figure \* ARABIC ">
+        <w:r>
+          <w:rPr>
+            <w:noProof/>
+          </w:rPr>
+          <w:t>6</w:t>
+        </w:r>
+      </w:fldSimple>
       <w:r>
         <w:t xml:space="preserve"> Adding Primary Storage That Was Set Up Manually (PreSetup)</w:t>
       </w:r>
@@ -37264,7 +37220,7 @@
         <w:pStyle w:val="Heading2"/>
       </w:pPr>
       <w:bookmarkStart w:id="161" w:name="_Ref290387226"/>
-      <w:bookmarkStart w:id="162" w:name="_Toc293499050"/>
+      <w:bookmarkStart w:id="162" w:name="_Toc302411504"/>
       <w:r>
         <w:t>Secondary Storage</w:t>
       </w:r>
@@ -37431,7 +37387,7 @@
       <w:pPr>
         <w:pStyle w:val="Heading2"/>
       </w:pPr>
-      <w:bookmarkStart w:id="163" w:name="_Toc293499051"/>
+      <w:bookmarkStart w:id="163" w:name="_Toc302411505"/>
       <w:r>
         <w:t>SSL</w:t>
       </w:r>
@@ -37483,7 +37439,7 @@
       <w:pPr>
         <w:pStyle w:val="Heading1"/>
       </w:pPr>
-      <w:bookmarkStart w:id="164" w:name="_Toc293499052"/>
+      <w:bookmarkStart w:id="164" w:name="_Toc302411506"/>
       <w:r>
         <w:lastRenderedPageBreak/>
         <w:t xml:space="preserve">Initialization and </w:t>
@@ -37919,7 +37875,7 @@
       <w:pPr>
         <w:pStyle w:val="Heading1"/>
       </w:pPr>
-      <w:bookmarkStart w:id="165" w:name="_Toc293499053"/>
+      <w:bookmarkStart w:id="165" w:name="_Toc302411507"/>
       <w:r>
         <w:lastRenderedPageBreak/>
         <w:t xml:space="preserve">Installing </w:t>
@@ -38177,7 +38133,7 @@
       <w:pPr>
         <w:pStyle w:val="Heading1"/>
       </w:pPr>
-      <w:bookmarkStart w:id="166" w:name="_Toc293499054"/>
+      <w:bookmarkStart w:id="166" w:name="_Toc302411508"/>
       <w:r>
         <w:lastRenderedPageBreak/>
         <w:t>Troubleshooting</w:t>
@@ -38287,7 +38243,7 @@
       <w:pPr>
         <w:pStyle w:val="Heading2"/>
       </w:pPr>
-      <w:bookmarkStart w:id="167" w:name="_Toc293499055"/>
+      <w:bookmarkStart w:id="167" w:name="_Toc302411509"/>
       <w:r>
         <w:t>Troubleshooting the Secondary Storage VM</w:t>
       </w:r>
@@ -38326,7 +38282,7 @@
       <w:pPr>
         <w:pStyle w:val="Heading3"/>
       </w:pPr>
-      <w:bookmarkStart w:id="168" w:name="_Toc293499056"/>
+      <w:bookmarkStart w:id="168" w:name="_Toc302411510"/>
       <w:r>
         <w:t>Running a Diagnostic Script</w:t>
       </w:r>
@@ -38508,7 +38464,7 @@
       <w:pPr>
         <w:pStyle w:val="Heading3"/>
       </w:pPr>
-      <w:bookmarkStart w:id="169" w:name="_Toc293499057"/>
+      <w:bookmarkStart w:id="169" w:name="_Toc302411511"/>
       <w:r>
         <w:lastRenderedPageBreak/>
         <w:t>Checking the Log File</w:t>
@@ -38533,7 +38489,7 @@
       <w:pPr>
         <w:pStyle w:val="Heading2"/>
       </w:pPr>
-      <w:bookmarkStart w:id="170" w:name="_Toc293499058"/>
+      <w:bookmarkStart w:id="170" w:name="_Toc302411512"/>
       <w:r>
         <w:t>Troubleshooting the Console Proxy VM</w:t>
       </w:r>
@@ -38598,7 +38554,7 @@
       <w:pPr>
         <w:pStyle w:val="Heading1"/>
       </w:pPr>
-      <w:bookmarkStart w:id="171" w:name="_Toc293499059"/>
+      <w:bookmarkStart w:id="171" w:name="_Toc302411513"/>
       <w:r>
         <w:lastRenderedPageBreak/>
         <w:t xml:space="preserve">Contacting </w:t>
@@ -38633,6 +38589,7 @@
         <w:t xml:space="preserve">. </w:t>
       </w:r>
     </w:p>
+    <w:bookmarkEnd w:id="0"/>
     <w:p/>
     <w:sectPr>
       <w:headerReference w:type="even" r:id="rId58"/>
@@ -38701,7 +38658,7 @@
       <w:rPr>
         <w:noProof/>
       </w:rPr>
-      <w:t>40</w:t>
+      <w:t>20</w:t>
     </w:r>
     <w:r>
       <w:rPr>
@@ -38743,7 +38700,7 @@
       <w:rPr>
         <w:noProof/>
       </w:rPr>
-      <w:t>May 25, 2011</w:t>
+      <w:t>August 29, 2011</w:t>
     </w:r>
     <w:r>
       <w:fldChar w:fldCharType="end"/>
@@ -38783,7 +38740,7 @@
       <w:rPr>
         <w:noProof/>
       </w:rPr>
-      <w:t>May 25, 2011</w:t>
+      <w:t>August 29, 2011</w:t>
     </w:r>
     <w:r>
       <w:fldChar w:fldCharType="end"/>
@@ -38822,7 +38779,7 @@
       <w:rPr>
         <w:noProof/>
       </w:rPr>
-      <w:t>39</w:t>
+      <w:t>85</w:t>
     </w:r>
     <w:r>
       <w:rPr>
@@ -43866,7 +43823,7 @@
 </file>
 
 <file path=customXml/itemProps1.xml><?xml version="1.0" encoding="utf-8"?>
-<ds:datastoreItem xmlns:ds="http://schemas.openxmlformats.org/officeDocument/2006/customXml" ds:itemID="{09A4FDDC-B4FA-492F-8B56-63B85E63CDBA}">
+<ds:datastoreItem xmlns:ds="http://schemas.openxmlformats.org/officeDocument/2006/customXml" ds:itemID="{D04199DD-29C2-46EE-A1F4-DC50CEBD5D22}">
   <ds:schemaRefs>
     <ds:schemaRef ds:uri="http://schemas.openxmlformats.org/officeDocument/2006/bibliography"/>
   </ds:schemaRefs>

</xml_diff>